<commit_message>
Update SVN reference for Samples
</commit_message>
<xml_diff>
--- a/doc/guides/HPC_User_Guide.docx
+++ b/doc/guides/HPC_User_Guide.docx
@@ -168,7 +168,7 @@
           <w:sz w:val="24"/>
           <w:szCs w:val="24"/>
         </w:rPr>
-        <w:t>5</w:t>
+        <w:t>6</w:t>
       </w:r>
       <w:r>
         <w:rPr>
@@ -186,16 +186,7 @@
           <w:sz w:val="24"/>
           <w:szCs w:val="24"/>
         </w:rPr>
-        <w:t>1</w:t>
-      </w:r>
-      <w:r>
-        <w:rPr>
-          <w:rFonts w:ascii="Arial" w:hAnsi="Arial" w:cs="Arial"/>
-          <w:i/>
-          <w:sz w:val="24"/>
-          <w:szCs w:val="24"/>
-        </w:rPr>
-        <w:t>2</w:t>
+        <w:t>9</w:t>
       </w:r>
       <w:r>
         <w:rPr>
@@ -2715,7 +2706,7 @@
                 <w:sz w:val="24"/>
                 <w:szCs w:val="24"/>
               </w:rPr>
-              <w:t>5/1</w:t>
+              <w:t>6</w:t>
             </w:r>
             <w:r>
               <w:rPr>
@@ -2723,7 +2714,15 @@
                 <w:sz w:val="24"/>
                 <w:szCs w:val="24"/>
               </w:rPr>
-              <w:t>2</w:t>
+              <w:t>/</w:t>
+            </w:r>
+            <w:r>
+              <w:rPr>
+                <w:rFonts w:cs="Arial"/>
+                <w:sz w:val="24"/>
+                <w:szCs w:val="24"/>
+              </w:rPr>
+              <w:t>9</w:t>
             </w:r>
             <w:r>
               <w:rPr>
@@ -2788,6 +2787,14 @@
               </w:rPr>
               <w:t>Add Web GUI section</w:t>
             </w:r>
+            <w:r>
+              <w:rPr>
+                <w:rFonts w:cs="Arial"/>
+                <w:sz w:val="24"/>
+                <w:szCs w:val="24"/>
+              </w:rPr>
+              <w:t>, add/update for Git migration</w:t>
+            </w:r>
           </w:p>
         </w:tc>
       </w:tr>
@@ -2843,6 +2850,8 @@
         <w:t>TABLE OF CONTENTS</w:t>
       </w:r>
     </w:p>
+    <w:bookmarkStart w:id="2" w:name="_GoBack"/>
+    <w:bookmarkEnd w:id="2"/>
     <w:p>
       <w:pPr>
         <w:pStyle w:val="TOC1"/>
@@ -2879,7 +2888,7 @@
         </w:rPr>
         <w:fldChar w:fldCharType="separate"/>
       </w:r>
-      <w:hyperlink w:anchor="_Toc484789119" w:history="1">
+      <w:hyperlink w:anchor="_Toc484790922" w:history="1">
         <w:r>
           <w:rPr>
             <w:rStyle w:val="Hyperlink"/>
@@ -2919,7 +2928,7 @@
           <w:rPr>
             <w:webHidden/>
           </w:rPr>
-          <w:instrText xml:space="preserve"> PAGEREF _Toc484789119 \h </w:instrText>
+          <w:instrText xml:space="preserve"> PAGEREF _Toc484790922 \h </w:instrText>
         </w:r>
         <w:r>
           <w:rPr>
@@ -2958,7 +2967,7 @@
           <w:szCs w:val="22"/>
         </w:rPr>
       </w:pPr>
-      <w:hyperlink w:anchor="_Toc484789120" w:history="1">
+      <w:hyperlink w:anchor="_Toc484790923" w:history="1">
         <w:r>
           <w:rPr>
             <w:rStyle w:val="Hyperlink"/>
@@ -2998,7 +3007,7 @@
           <w:rPr>
             <w:webHidden/>
           </w:rPr>
-          <w:instrText xml:space="preserve"> PAGEREF _Toc484789120 \h </w:instrText>
+          <w:instrText xml:space="preserve"> PAGEREF _Toc484790923 \h </w:instrText>
         </w:r>
         <w:r>
           <w:rPr>
@@ -3034,7 +3043,7 @@
           <w:szCs w:val="22"/>
         </w:rPr>
       </w:pPr>
-      <w:hyperlink w:anchor="_Toc484789121" w:history="1">
+      <w:hyperlink w:anchor="_Toc484790924" w:history="1">
         <w:r>
           <w:rPr>
             <w:rStyle w:val="Hyperlink"/>
@@ -3071,7 +3080,7 @@
           <w:rPr>
             <w:webHidden/>
           </w:rPr>
-          <w:instrText xml:space="preserve"> PAGEREF _Toc484789121 \h </w:instrText>
+          <w:instrText xml:space="preserve"> PAGEREF _Toc484790924 \h </w:instrText>
         </w:r>
         <w:r>
           <w:rPr>
@@ -3107,7 +3116,7 @@
           <w:szCs w:val="22"/>
         </w:rPr>
       </w:pPr>
-      <w:hyperlink w:anchor="_Toc484789122" w:history="1">
+      <w:hyperlink w:anchor="_Toc484790925" w:history="1">
         <w:r>
           <w:rPr>
             <w:rStyle w:val="Hyperlink"/>
@@ -3144,7 +3153,7 @@
           <w:rPr>
             <w:webHidden/>
           </w:rPr>
-          <w:instrText xml:space="preserve"> PAGEREF _Toc484789122 \h </w:instrText>
+          <w:instrText xml:space="preserve"> PAGEREF _Toc484790925 \h </w:instrText>
         </w:r>
         <w:r>
           <w:rPr>
@@ -3180,7 +3189,7 @@
           <w:szCs w:val="22"/>
         </w:rPr>
       </w:pPr>
-      <w:hyperlink w:anchor="_Toc484789123" w:history="1">
+      <w:hyperlink w:anchor="_Toc484790926" w:history="1">
         <w:r>
           <w:rPr>
             <w:rStyle w:val="Hyperlink"/>
@@ -3217,7 +3226,7 @@
           <w:rPr>
             <w:webHidden/>
           </w:rPr>
-          <w:instrText xml:space="preserve"> PAGEREF _Toc484789123 \h </w:instrText>
+          <w:instrText xml:space="preserve"> PAGEREF _Toc484790926 \h </w:instrText>
         </w:r>
         <w:r>
           <w:rPr>
@@ -3256,7 +3265,7 @@
           <w:szCs w:val="22"/>
         </w:rPr>
       </w:pPr>
-      <w:hyperlink w:anchor="_Toc484789124" w:history="1">
+      <w:hyperlink w:anchor="_Toc484790927" w:history="1">
         <w:r>
           <w:rPr>
             <w:rStyle w:val="Hyperlink"/>
@@ -3296,7 +3305,7 @@
           <w:rPr>
             <w:webHidden/>
           </w:rPr>
-          <w:instrText xml:space="preserve"> PAGEREF _Toc484789124 \h </w:instrText>
+          <w:instrText xml:space="preserve"> PAGEREF _Toc484790927 \h </w:instrText>
         </w:r>
         <w:r>
           <w:rPr>
@@ -3332,7 +3341,7 @@
           <w:szCs w:val="22"/>
         </w:rPr>
       </w:pPr>
-      <w:hyperlink w:anchor="_Toc484789125" w:history="1">
+      <w:hyperlink w:anchor="_Toc484790928" w:history="1">
         <w:r>
           <w:rPr>
             <w:rStyle w:val="Hyperlink"/>
@@ -3369,7 +3378,7 @@
           <w:rPr>
             <w:webHidden/>
           </w:rPr>
-          <w:instrText xml:space="preserve"> PAGEREF _Toc484789125 \h </w:instrText>
+          <w:instrText xml:space="preserve"> PAGEREF _Toc484790928 \h </w:instrText>
         </w:r>
         <w:r>
           <w:rPr>
@@ -3405,7 +3414,7 @@
           <w:szCs w:val="22"/>
         </w:rPr>
       </w:pPr>
-      <w:hyperlink w:anchor="_Toc484789126" w:history="1">
+      <w:hyperlink w:anchor="_Toc484790929" w:history="1">
         <w:r>
           <w:rPr>
             <w:rStyle w:val="Hyperlink"/>
@@ -3442,7 +3451,7 @@
           <w:rPr>
             <w:webHidden/>
           </w:rPr>
-          <w:instrText xml:space="preserve"> PAGEREF _Toc484789126 \h </w:instrText>
+          <w:instrText xml:space="preserve"> PAGEREF _Toc484790929 \h </w:instrText>
         </w:r>
         <w:r>
           <w:rPr>
@@ -3478,7 +3487,7 @@
           <w:szCs w:val="22"/>
         </w:rPr>
       </w:pPr>
-      <w:hyperlink w:anchor="_Toc484789127" w:history="1">
+      <w:hyperlink w:anchor="_Toc484790930" w:history="1">
         <w:r>
           <w:rPr>
             <w:rStyle w:val="Hyperlink"/>
@@ -3515,7 +3524,7 @@
           <w:rPr>
             <w:webHidden/>
           </w:rPr>
-          <w:instrText xml:space="preserve"> PAGEREF _Toc484789127 \h </w:instrText>
+          <w:instrText xml:space="preserve"> PAGEREF _Toc484790930 \h </w:instrText>
         </w:r>
         <w:r>
           <w:rPr>
@@ -3551,7 +3560,7 @@
           <w:szCs w:val="22"/>
         </w:rPr>
       </w:pPr>
-      <w:hyperlink w:anchor="_Toc484789128" w:history="1">
+      <w:hyperlink w:anchor="_Toc484790931" w:history="1">
         <w:r>
           <w:rPr>
             <w:rStyle w:val="Hyperlink"/>
@@ -3588,7 +3597,7 @@
           <w:rPr>
             <w:webHidden/>
           </w:rPr>
-          <w:instrText xml:space="preserve"> PAGEREF _Toc484789128 \h </w:instrText>
+          <w:instrText xml:space="preserve"> PAGEREF _Toc484790931 \h </w:instrText>
         </w:r>
         <w:r>
           <w:rPr>
@@ -3624,7 +3633,7 @@
           <w:szCs w:val="22"/>
         </w:rPr>
       </w:pPr>
-      <w:hyperlink w:anchor="_Toc484789129" w:history="1">
+      <w:hyperlink w:anchor="_Toc484790932" w:history="1">
         <w:r>
           <w:rPr>
             <w:rStyle w:val="Hyperlink"/>
@@ -3661,7 +3670,7 @@
           <w:rPr>
             <w:webHidden/>
           </w:rPr>
-          <w:instrText xml:space="preserve"> PAGEREF _Toc484789129 \h </w:instrText>
+          <w:instrText xml:space="preserve"> PAGEREF _Toc484790932 \h </w:instrText>
         </w:r>
         <w:r>
           <w:rPr>
@@ -3700,7 +3709,7 @@
           <w:szCs w:val="22"/>
         </w:rPr>
       </w:pPr>
-      <w:hyperlink w:anchor="_Toc484789130" w:history="1">
+      <w:hyperlink w:anchor="_Toc484790933" w:history="1">
         <w:r>
           <w:rPr>
             <w:rStyle w:val="Hyperlink"/>
@@ -3740,7 +3749,7 @@
           <w:rPr>
             <w:webHidden/>
           </w:rPr>
-          <w:instrText xml:space="preserve"> PAGEREF _Toc484789130 \h </w:instrText>
+          <w:instrText xml:space="preserve"> PAGEREF _Toc484790933 \h </w:instrText>
         </w:r>
         <w:r>
           <w:rPr>
@@ -3776,7 +3785,7 @@
           <w:szCs w:val="22"/>
         </w:rPr>
       </w:pPr>
-      <w:hyperlink w:anchor="_Toc484789131" w:history="1">
+      <w:hyperlink w:anchor="_Toc484790934" w:history="1">
         <w:r>
           <w:rPr>
             <w:rStyle w:val="Hyperlink"/>
@@ -3813,7 +3822,7 @@
           <w:rPr>
             <w:webHidden/>
           </w:rPr>
-          <w:instrText xml:space="preserve"> PAGEREF _Toc484789131 \h </w:instrText>
+          <w:instrText xml:space="preserve"> PAGEREF _Toc484790934 \h </w:instrText>
         </w:r>
         <w:r>
           <w:rPr>
@@ -3849,7 +3858,7 @@
           <w:szCs w:val="22"/>
         </w:rPr>
       </w:pPr>
-      <w:hyperlink w:anchor="_Toc484789132" w:history="1">
+      <w:hyperlink w:anchor="_Toc484790935" w:history="1">
         <w:r>
           <w:rPr>
             <w:rStyle w:val="Hyperlink"/>
@@ -3886,7 +3895,7 @@
           <w:rPr>
             <w:webHidden/>
           </w:rPr>
-          <w:instrText xml:space="preserve"> PAGEREF _Toc484789132 \h </w:instrText>
+          <w:instrText xml:space="preserve"> PAGEREF _Toc484790935 \h </w:instrText>
         </w:r>
         <w:r>
           <w:rPr>
@@ -3922,7 +3931,7 @@
           <w:szCs w:val="22"/>
         </w:rPr>
       </w:pPr>
-      <w:hyperlink w:anchor="_Toc484789133" w:history="1">
+      <w:hyperlink w:anchor="_Toc484790936" w:history="1">
         <w:r>
           <w:rPr>
             <w:rStyle w:val="Hyperlink"/>
@@ -3959,7 +3968,7 @@
           <w:rPr>
             <w:webHidden/>
           </w:rPr>
-          <w:instrText xml:space="preserve"> PAGEREF _Toc484789133 \h </w:instrText>
+          <w:instrText xml:space="preserve"> PAGEREF _Toc484790936 \h </w:instrText>
         </w:r>
         <w:r>
           <w:rPr>
@@ -3995,7 +4004,7 @@
           <w:szCs w:val="22"/>
         </w:rPr>
       </w:pPr>
-      <w:hyperlink w:anchor="_Toc484789134" w:history="1">
+      <w:hyperlink w:anchor="_Toc484790937" w:history="1">
         <w:r>
           <w:rPr>
             <w:rStyle w:val="Hyperlink"/>
@@ -4032,7 +4041,7 @@
           <w:rPr>
             <w:webHidden/>
           </w:rPr>
-          <w:instrText xml:space="preserve"> PAGEREF _Toc484789134 \h </w:instrText>
+          <w:instrText xml:space="preserve"> PAGEREF _Toc484790937 \h </w:instrText>
         </w:r>
         <w:r>
           <w:rPr>
@@ -4068,7 +4077,7 @@
           <w:szCs w:val="22"/>
         </w:rPr>
       </w:pPr>
-      <w:hyperlink w:anchor="_Toc484789135" w:history="1">
+      <w:hyperlink w:anchor="_Toc484790938" w:history="1">
         <w:r>
           <w:rPr>
             <w:rStyle w:val="Hyperlink"/>
@@ -4105,7 +4114,7 @@
           <w:rPr>
             <w:webHidden/>
           </w:rPr>
-          <w:instrText xml:space="preserve"> PAGEREF _Toc484789135 \h </w:instrText>
+          <w:instrText xml:space="preserve"> PAGEREF _Toc484790938 \h </w:instrText>
         </w:r>
         <w:r>
           <w:rPr>
@@ -4144,7 +4153,7 @@
           <w:szCs w:val="22"/>
         </w:rPr>
       </w:pPr>
-      <w:hyperlink w:anchor="_Toc484789136" w:history="1">
+      <w:hyperlink w:anchor="_Toc484790939" w:history="1">
         <w:r>
           <w:rPr>
             <w:rStyle w:val="Hyperlink"/>
@@ -4184,7 +4193,7 @@
           <w:rPr>
             <w:webHidden/>
           </w:rPr>
-          <w:instrText xml:space="preserve"> PAGEREF _Toc484789136 \h </w:instrText>
+          <w:instrText xml:space="preserve"> PAGEREF _Toc484790939 \h </w:instrText>
         </w:r>
         <w:r>
           <w:rPr>
@@ -4223,7 +4232,7 @@
           <w:szCs w:val="22"/>
         </w:rPr>
       </w:pPr>
-      <w:hyperlink w:anchor="_Toc484789137" w:history="1">
+      <w:hyperlink w:anchor="_Toc484790940" w:history="1">
         <w:r>
           <w:rPr>
             <w:rStyle w:val="Hyperlink"/>
@@ -4263,7 +4272,7 @@
           <w:rPr>
             <w:webHidden/>
           </w:rPr>
-          <w:instrText xml:space="preserve"> PAGEREF _Toc484789137 \h </w:instrText>
+          <w:instrText xml:space="preserve"> PAGEREF _Toc484790940 \h </w:instrText>
         </w:r>
         <w:r>
           <w:rPr>
@@ -4299,7 +4308,7 @@
           <w:szCs w:val="22"/>
         </w:rPr>
       </w:pPr>
-      <w:hyperlink w:anchor="_Toc484789138" w:history="1">
+      <w:hyperlink w:anchor="_Toc484790941" w:history="1">
         <w:r>
           <w:rPr>
             <w:rStyle w:val="Hyperlink"/>
@@ -4322,7 +4331,7 @@
           <w:rPr>
             <w:webHidden/>
           </w:rPr>
-          <w:instrText xml:space="preserve"> PAGEREF _Toc484789138 \h </w:instrText>
+          <w:instrText xml:space="preserve"> PAGEREF _Toc484790941 \h </w:instrText>
         </w:r>
         <w:r>
           <w:rPr>
@@ -4358,7 +4367,7 @@
           <w:szCs w:val="22"/>
         </w:rPr>
       </w:pPr>
-      <w:hyperlink w:anchor="_Toc484789139" w:history="1">
+      <w:hyperlink w:anchor="_Toc484790942" w:history="1">
         <w:r>
           <w:rPr>
             <w:rStyle w:val="Hyperlink"/>
@@ -4395,7 +4404,7 @@
           <w:rPr>
             <w:webHidden/>
           </w:rPr>
-          <w:instrText xml:space="preserve"> PAGEREF _Toc484789139 \h </w:instrText>
+          <w:instrText xml:space="preserve"> PAGEREF _Toc484790942 \h </w:instrText>
         </w:r>
         <w:r>
           <w:rPr>
@@ -4431,7 +4440,7 @@
           <w:szCs w:val="22"/>
         </w:rPr>
       </w:pPr>
-      <w:hyperlink w:anchor="_Toc484789140" w:history="1">
+      <w:hyperlink w:anchor="_Toc484790943" w:history="1">
         <w:r>
           <w:rPr>
             <w:rStyle w:val="Hyperlink"/>
@@ -4468,7 +4477,7 @@
           <w:rPr>
             <w:webHidden/>
           </w:rPr>
-          <w:instrText xml:space="preserve"> PAGEREF _Toc484789140 \h </w:instrText>
+          <w:instrText xml:space="preserve"> PAGEREF _Toc484790943 \h </w:instrText>
         </w:r>
         <w:r>
           <w:rPr>
@@ -4504,7 +4513,7 @@
           <w:szCs w:val="22"/>
         </w:rPr>
       </w:pPr>
-      <w:hyperlink w:anchor="_Toc484789141" w:history="1">
+      <w:hyperlink w:anchor="_Toc484790944" w:history="1">
         <w:r>
           <w:rPr>
             <w:rStyle w:val="Hyperlink"/>
@@ -4541,7 +4550,7 @@
           <w:rPr>
             <w:webHidden/>
           </w:rPr>
-          <w:instrText xml:space="preserve"> PAGEREF _Toc484789141 \h </w:instrText>
+          <w:instrText xml:space="preserve"> PAGEREF _Toc484790944 \h </w:instrText>
         </w:r>
         <w:r>
           <w:rPr>
@@ -4577,7 +4586,7 @@
           <w:szCs w:val="22"/>
         </w:rPr>
       </w:pPr>
-      <w:hyperlink w:anchor="_Toc484789142" w:history="1">
+      <w:hyperlink w:anchor="_Toc484790945" w:history="1">
         <w:r>
           <w:rPr>
             <w:rStyle w:val="Hyperlink"/>
@@ -4600,7 +4609,7 @@
           <w:rPr>
             <w:webHidden/>
           </w:rPr>
-          <w:instrText xml:space="preserve"> PAGEREF _Toc484789142 \h </w:instrText>
+          <w:instrText xml:space="preserve"> PAGEREF _Toc484790945 \h </w:instrText>
         </w:r>
         <w:r>
           <w:rPr>
@@ -4636,7 +4645,7 @@
           <w:szCs w:val="22"/>
         </w:rPr>
       </w:pPr>
-      <w:hyperlink w:anchor="_Toc484789143" w:history="1">
+      <w:hyperlink w:anchor="_Toc484790946" w:history="1">
         <w:r>
           <w:rPr>
             <w:rStyle w:val="Hyperlink"/>
@@ -4674,7 +4683,7 @@
           <w:rPr>
             <w:webHidden/>
           </w:rPr>
-          <w:instrText xml:space="preserve"> PAGEREF _Toc484789143 \h </w:instrText>
+          <w:instrText xml:space="preserve"> PAGEREF _Toc484790946 \h </w:instrText>
         </w:r>
         <w:r>
           <w:rPr>
@@ -4710,7 +4719,7 @@
           <w:szCs w:val="22"/>
         </w:rPr>
       </w:pPr>
-      <w:hyperlink w:anchor="_Toc484789144" w:history="1">
+      <w:hyperlink w:anchor="_Toc484790947" w:history="1">
         <w:r>
           <w:rPr>
             <w:rStyle w:val="Hyperlink"/>
@@ -4748,7 +4757,7 @@
           <w:rPr>
             <w:webHidden/>
           </w:rPr>
-          <w:instrText xml:space="preserve"> PAGEREF _Toc484789144 \h </w:instrText>
+          <w:instrText xml:space="preserve"> PAGEREF _Toc484790947 \h </w:instrText>
         </w:r>
         <w:r>
           <w:rPr>
@@ -4784,7 +4793,7 @@
           <w:szCs w:val="22"/>
         </w:rPr>
       </w:pPr>
-      <w:hyperlink w:anchor="_Toc484789145" w:history="1">
+      <w:hyperlink w:anchor="_Toc484790948" w:history="1">
         <w:r>
           <w:rPr>
             <w:rStyle w:val="Hyperlink"/>
@@ -4821,7 +4830,7 @@
           <w:rPr>
             <w:webHidden/>
           </w:rPr>
-          <w:instrText xml:space="preserve"> PAGEREF _Toc484789145 \h </w:instrText>
+          <w:instrText xml:space="preserve"> PAGEREF _Toc484790948 \h </w:instrText>
         </w:r>
         <w:r>
           <w:rPr>
@@ -4857,7 +4866,7 @@
           <w:szCs w:val="22"/>
         </w:rPr>
       </w:pPr>
-      <w:hyperlink w:anchor="_Toc484789146" w:history="1">
+      <w:hyperlink w:anchor="_Toc484790949" w:history="1">
         <w:r>
           <w:rPr>
             <w:rStyle w:val="Hyperlink"/>
@@ -4894,7 +4903,7 @@
           <w:rPr>
             <w:webHidden/>
           </w:rPr>
-          <w:instrText xml:space="preserve"> PAGEREF _Toc484789146 \h </w:instrText>
+          <w:instrText xml:space="preserve"> PAGEREF _Toc484790949 \h </w:instrText>
         </w:r>
         <w:r>
           <w:rPr>
@@ -4930,7 +4939,7 @@
           <w:szCs w:val="22"/>
         </w:rPr>
       </w:pPr>
-      <w:hyperlink w:anchor="_Toc484789147" w:history="1">
+      <w:hyperlink w:anchor="_Toc484790950" w:history="1">
         <w:r>
           <w:rPr>
             <w:rStyle w:val="Hyperlink"/>
@@ -4967,7 +4976,7 @@
           <w:rPr>
             <w:webHidden/>
           </w:rPr>
-          <w:instrText xml:space="preserve"> PAGEREF _Toc484789147 \h </w:instrText>
+          <w:instrText xml:space="preserve"> PAGEREF _Toc484790950 \h </w:instrText>
         </w:r>
         <w:r>
           <w:rPr>
@@ -5003,7 +5012,7 @@
           <w:szCs w:val="22"/>
         </w:rPr>
       </w:pPr>
-      <w:hyperlink w:anchor="_Toc484789148" w:history="1">
+      <w:hyperlink w:anchor="_Toc484790951" w:history="1">
         <w:r>
           <w:rPr>
             <w:rStyle w:val="Hyperlink"/>
@@ -5040,7 +5049,7 @@
           <w:rPr>
             <w:webHidden/>
           </w:rPr>
-          <w:instrText xml:space="preserve"> PAGEREF _Toc484789148 \h </w:instrText>
+          <w:instrText xml:space="preserve"> PAGEREF _Toc484790951 \h </w:instrText>
         </w:r>
         <w:r>
           <w:rPr>
@@ -5076,7 +5085,7 @@
           <w:szCs w:val="22"/>
         </w:rPr>
       </w:pPr>
-      <w:hyperlink w:anchor="_Toc484789149" w:history="1">
+      <w:hyperlink w:anchor="_Toc484790952" w:history="1">
         <w:r>
           <w:rPr>
             <w:rStyle w:val="Hyperlink"/>
@@ -5113,7 +5122,7 @@
           <w:rPr>
             <w:webHidden/>
           </w:rPr>
-          <w:instrText xml:space="preserve"> PAGEREF _Toc484789149 \h </w:instrText>
+          <w:instrText xml:space="preserve"> PAGEREF _Toc484790952 \h </w:instrText>
         </w:r>
         <w:r>
           <w:rPr>
@@ -5149,7 +5158,7 @@
           <w:szCs w:val="22"/>
         </w:rPr>
       </w:pPr>
-      <w:hyperlink w:anchor="_Toc484789150" w:history="1">
+      <w:hyperlink w:anchor="_Toc484790953" w:history="1">
         <w:r>
           <w:rPr>
             <w:rStyle w:val="Hyperlink"/>
@@ -5186,7 +5195,7 @@
           <w:rPr>
             <w:webHidden/>
           </w:rPr>
-          <w:instrText xml:space="preserve"> PAGEREF _Toc484789150 \h </w:instrText>
+          <w:instrText xml:space="preserve"> PAGEREF _Toc484790953 \h </w:instrText>
         </w:r>
         <w:r>
           <w:rPr>
@@ -5222,7 +5231,7 @@
           <w:szCs w:val="22"/>
         </w:rPr>
       </w:pPr>
-      <w:hyperlink w:anchor="_Toc484789151" w:history="1">
+      <w:hyperlink w:anchor="_Toc484790954" w:history="1">
         <w:r>
           <w:rPr>
             <w:rStyle w:val="Hyperlink"/>
@@ -5259,7 +5268,7 @@
           <w:rPr>
             <w:webHidden/>
           </w:rPr>
-          <w:instrText xml:space="preserve"> PAGEREF _Toc484789151 \h </w:instrText>
+          <w:instrText xml:space="preserve"> PAGEREF _Toc484790954 \h </w:instrText>
         </w:r>
         <w:r>
           <w:rPr>
@@ -5295,7 +5304,7 @@
           <w:szCs w:val="22"/>
         </w:rPr>
       </w:pPr>
-      <w:hyperlink w:anchor="_Toc484789152" w:history="1">
+      <w:hyperlink w:anchor="_Toc484790955" w:history="1">
         <w:r>
           <w:rPr>
             <w:rStyle w:val="Hyperlink"/>
@@ -5332,7 +5341,7 @@
           <w:rPr>
             <w:webHidden/>
           </w:rPr>
-          <w:instrText xml:space="preserve"> PAGEREF _Toc484789152 \h </w:instrText>
+          <w:instrText xml:space="preserve"> PAGEREF _Toc484790955 \h </w:instrText>
         </w:r>
         <w:r>
           <w:rPr>
@@ -5368,7 +5377,7 @@
           <w:szCs w:val="22"/>
         </w:rPr>
       </w:pPr>
-      <w:hyperlink w:anchor="_Toc484789153" w:history="1">
+      <w:hyperlink w:anchor="_Toc484790956" w:history="1">
         <w:r>
           <w:rPr>
             <w:rStyle w:val="Hyperlink"/>
@@ -5405,7 +5414,7 @@
           <w:rPr>
             <w:webHidden/>
           </w:rPr>
-          <w:instrText xml:space="preserve"> PAGEREF _Toc484789153 \h </w:instrText>
+          <w:instrText xml:space="preserve"> PAGEREF _Toc484790956 \h </w:instrText>
         </w:r>
         <w:r>
           <w:rPr>
@@ -5444,7 +5453,7 @@
           <w:szCs w:val="22"/>
         </w:rPr>
       </w:pPr>
-      <w:hyperlink w:anchor="_Toc484789154" w:history="1">
+      <w:hyperlink w:anchor="_Toc484790957" w:history="1">
         <w:r>
           <w:rPr>
             <w:rStyle w:val="Hyperlink"/>
@@ -5484,7 +5493,7 @@
           <w:rPr>
             <w:webHidden/>
           </w:rPr>
-          <w:instrText xml:space="preserve"> PAGEREF _Toc484789154 \h </w:instrText>
+          <w:instrText xml:space="preserve"> PAGEREF _Toc484790957 \h </w:instrText>
         </w:r>
         <w:r>
           <w:rPr>
@@ -5520,7 +5529,7 @@
           <w:szCs w:val="22"/>
         </w:rPr>
       </w:pPr>
-      <w:hyperlink w:anchor="_Toc484789155" w:history="1">
+      <w:hyperlink w:anchor="_Toc484790958" w:history="1">
         <w:r>
           <w:rPr>
             <w:rStyle w:val="Hyperlink"/>
@@ -5557,7 +5566,7 @@
           <w:rPr>
             <w:webHidden/>
           </w:rPr>
-          <w:instrText xml:space="preserve"> PAGEREF _Toc484789155 \h </w:instrText>
+          <w:instrText xml:space="preserve"> PAGEREF _Toc484790958 \h </w:instrText>
         </w:r>
         <w:r>
           <w:rPr>
@@ -5593,7 +5602,7 @@
           <w:szCs w:val="22"/>
         </w:rPr>
       </w:pPr>
-      <w:hyperlink w:anchor="_Toc484789156" w:history="1">
+      <w:hyperlink w:anchor="_Toc484790959" w:history="1">
         <w:r>
           <w:rPr>
             <w:rStyle w:val="Hyperlink"/>
@@ -5616,7 +5625,7 @@
           <w:rPr>
             <w:webHidden/>
           </w:rPr>
-          <w:instrText xml:space="preserve"> PAGEREF _Toc484789156 \h </w:instrText>
+          <w:instrText xml:space="preserve"> PAGEREF _Toc484790959 \h </w:instrText>
         </w:r>
         <w:r>
           <w:rPr>
@@ -5652,7 +5661,7 @@
           <w:szCs w:val="22"/>
         </w:rPr>
       </w:pPr>
-      <w:hyperlink w:anchor="_Toc484789157" w:history="1">
+      <w:hyperlink w:anchor="_Toc484790960" w:history="1">
         <w:r>
           <w:rPr>
             <w:rStyle w:val="Hyperlink"/>
@@ -5689,7 +5698,7 @@
           <w:rPr>
             <w:webHidden/>
           </w:rPr>
-          <w:instrText xml:space="preserve"> PAGEREF _Toc484789157 \h </w:instrText>
+          <w:instrText xml:space="preserve"> PAGEREF _Toc484790960 \h </w:instrText>
         </w:r>
         <w:r>
           <w:rPr>
@@ -5725,7 +5734,7 @@
           <w:szCs w:val="22"/>
         </w:rPr>
       </w:pPr>
-      <w:hyperlink w:anchor="_Toc484789158" w:history="1">
+      <w:hyperlink w:anchor="_Toc484790961" w:history="1">
         <w:r>
           <w:rPr>
             <w:rStyle w:val="Hyperlink"/>
@@ -5762,7 +5771,7 @@
           <w:rPr>
             <w:webHidden/>
           </w:rPr>
-          <w:instrText xml:space="preserve"> PAGEREF _Toc484789158 \h </w:instrText>
+          <w:instrText xml:space="preserve"> PAGEREF _Toc484790961 \h </w:instrText>
         </w:r>
         <w:r>
           <w:rPr>
@@ -5798,7 +5807,7 @@
           <w:szCs w:val="22"/>
         </w:rPr>
       </w:pPr>
-      <w:hyperlink w:anchor="_Toc484789159" w:history="1">
+      <w:hyperlink w:anchor="_Toc484790962" w:history="1">
         <w:r>
           <w:rPr>
             <w:rStyle w:val="Hyperlink"/>
@@ -5835,7 +5844,7 @@
           <w:rPr>
             <w:webHidden/>
           </w:rPr>
-          <w:instrText xml:space="preserve"> PAGEREF _Toc484789159 \h </w:instrText>
+          <w:instrText xml:space="preserve"> PAGEREF _Toc484790962 \h </w:instrText>
         </w:r>
         <w:r>
           <w:rPr>
@@ -5871,7 +5880,7 @@
           <w:szCs w:val="22"/>
         </w:rPr>
       </w:pPr>
-      <w:hyperlink w:anchor="_Toc484789160" w:history="1">
+      <w:hyperlink w:anchor="_Toc484790963" w:history="1">
         <w:r>
           <w:rPr>
             <w:rStyle w:val="Hyperlink"/>
@@ -5908,7 +5917,7 @@
           <w:rPr>
             <w:webHidden/>
           </w:rPr>
-          <w:instrText xml:space="preserve"> PAGEREF _Toc484789160 \h </w:instrText>
+          <w:instrText xml:space="preserve"> PAGEREF _Toc484790963 \h </w:instrText>
         </w:r>
         <w:r>
           <w:rPr>
@@ -5944,7 +5953,7 @@
           <w:szCs w:val="22"/>
         </w:rPr>
       </w:pPr>
-      <w:hyperlink w:anchor="_Toc484789161" w:history="1">
+      <w:hyperlink w:anchor="_Toc484790964" w:history="1">
         <w:r>
           <w:rPr>
             <w:rStyle w:val="Hyperlink"/>
@@ -5981,7 +5990,7 @@
           <w:rPr>
             <w:webHidden/>
           </w:rPr>
-          <w:instrText xml:space="preserve"> PAGEREF _Toc484789161 \h </w:instrText>
+          <w:instrText xml:space="preserve"> PAGEREF _Toc484790964 \h </w:instrText>
         </w:r>
         <w:r>
           <w:rPr>
@@ -6017,7 +6026,7 @@
           <w:szCs w:val="22"/>
         </w:rPr>
       </w:pPr>
-      <w:hyperlink w:anchor="_Toc484789162" w:history="1">
+      <w:hyperlink w:anchor="_Toc484790965" w:history="1">
         <w:r>
           <w:rPr>
             <w:rStyle w:val="Hyperlink"/>
@@ -6054,7 +6063,7 @@
           <w:rPr>
             <w:webHidden/>
           </w:rPr>
-          <w:instrText xml:space="preserve"> PAGEREF _Toc484789162 \h </w:instrText>
+          <w:instrText xml:space="preserve"> PAGEREF _Toc484790965 \h </w:instrText>
         </w:r>
         <w:r>
           <w:rPr>
@@ -6090,7 +6099,7 @@
           <w:szCs w:val="22"/>
         </w:rPr>
       </w:pPr>
-      <w:hyperlink w:anchor="_Toc484789163" w:history="1">
+      <w:hyperlink w:anchor="_Toc484790966" w:history="1">
         <w:r>
           <w:rPr>
             <w:rStyle w:val="Hyperlink"/>
@@ -6127,7 +6136,7 @@
           <w:rPr>
             <w:webHidden/>
           </w:rPr>
-          <w:instrText xml:space="preserve"> PAGEREF _Toc484789163 \h </w:instrText>
+          <w:instrText xml:space="preserve"> PAGEREF _Toc484790966 \h </w:instrText>
         </w:r>
         <w:r>
           <w:rPr>
@@ -6163,7 +6172,7 @@
           <w:szCs w:val="22"/>
         </w:rPr>
       </w:pPr>
-      <w:hyperlink w:anchor="_Toc484789164" w:history="1">
+      <w:hyperlink w:anchor="_Toc484790967" w:history="1">
         <w:r>
           <w:rPr>
             <w:rStyle w:val="Hyperlink"/>
@@ -6200,7 +6209,7 @@
           <w:rPr>
             <w:webHidden/>
           </w:rPr>
-          <w:instrText xml:space="preserve"> PAGEREF _Toc484789164 \h </w:instrText>
+          <w:instrText xml:space="preserve"> PAGEREF _Toc484790967 \h </w:instrText>
         </w:r>
         <w:r>
           <w:rPr>
@@ -6236,7 +6245,7 @@
           <w:szCs w:val="22"/>
         </w:rPr>
       </w:pPr>
-      <w:hyperlink w:anchor="_Toc484789165" w:history="1">
+      <w:hyperlink w:anchor="_Toc484790968" w:history="1">
         <w:r>
           <w:rPr>
             <w:rStyle w:val="Hyperlink"/>
@@ -6273,7 +6282,7 @@
           <w:rPr>
             <w:webHidden/>
           </w:rPr>
-          <w:instrText xml:space="preserve"> PAGEREF _Toc484789165 \h </w:instrText>
+          <w:instrText xml:space="preserve"> PAGEREF _Toc484790968 \h </w:instrText>
         </w:r>
         <w:r>
           <w:rPr>
@@ -6309,7 +6318,7 @@
           <w:szCs w:val="22"/>
         </w:rPr>
       </w:pPr>
-      <w:hyperlink w:anchor="_Toc484789166" w:history="1">
+      <w:hyperlink w:anchor="_Toc484790969" w:history="1">
         <w:r>
           <w:rPr>
             <w:rStyle w:val="Hyperlink"/>
@@ -6346,7 +6355,7 @@
           <w:rPr>
             <w:webHidden/>
           </w:rPr>
-          <w:instrText xml:space="preserve"> PAGEREF _Toc484789166 \h </w:instrText>
+          <w:instrText xml:space="preserve"> PAGEREF _Toc484790969 \h </w:instrText>
         </w:r>
         <w:r>
           <w:rPr>
@@ -6382,7 +6391,7 @@
           <w:szCs w:val="22"/>
         </w:rPr>
       </w:pPr>
-      <w:hyperlink w:anchor="_Toc484789167" w:history="1">
+      <w:hyperlink w:anchor="_Toc484790970" w:history="1">
         <w:r>
           <w:rPr>
             <w:rStyle w:val="Hyperlink"/>
@@ -6419,7 +6428,7 @@
           <w:rPr>
             <w:webHidden/>
           </w:rPr>
-          <w:instrText xml:space="preserve"> PAGEREF _Toc484789167 \h </w:instrText>
+          <w:instrText xml:space="preserve"> PAGEREF _Toc484790970 \h </w:instrText>
         </w:r>
         <w:r>
           <w:rPr>
@@ -6455,7 +6464,7 @@
           <w:szCs w:val="22"/>
         </w:rPr>
       </w:pPr>
-      <w:hyperlink w:anchor="_Toc484789168" w:history="1">
+      <w:hyperlink w:anchor="_Toc484790971" w:history="1">
         <w:r>
           <w:rPr>
             <w:rStyle w:val="Hyperlink"/>
@@ -6492,7 +6501,7 @@
           <w:rPr>
             <w:webHidden/>
           </w:rPr>
-          <w:instrText xml:space="preserve"> PAGEREF _Toc484789168 \h </w:instrText>
+          <w:instrText xml:space="preserve"> PAGEREF _Toc484790971 \h </w:instrText>
         </w:r>
         <w:r>
           <w:rPr>
@@ -6528,7 +6537,7 @@
           <w:szCs w:val="22"/>
         </w:rPr>
       </w:pPr>
-      <w:hyperlink w:anchor="_Toc484789169" w:history="1">
+      <w:hyperlink w:anchor="_Toc484790972" w:history="1">
         <w:r>
           <w:rPr>
             <w:rStyle w:val="Hyperlink"/>
@@ -6565,7 +6574,7 @@
           <w:rPr>
             <w:webHidden/>
           </w:rPr>
-          <w:instrText xml:space="preserve"> PAGEREF _Toc484789169 \h </w:instrText>
+          <w:instrText xml:space="preserve"> PAGEREF _Toc484790972 \h </w:instrText>
         </w:r>
         <w:r>
           <w:rPr>
@@ -6601,7 +6610,7 @@
           <w:szCs w:val="22"/>
         </w:rPr>
       </w:pPr>
-      <w:hyperlink w:anchor="_Toc484789170" w:history="1">
+      <w:hyperlink w:anchor="_Toc484790973" w:history="1">
         <w:r>
           <w:rPr>
             <w:rStyle w:val="Hyperlink"/>
@@ -6638,7 +6647,7 @@
           <w:rPr>
             <w:webHidden/>
           </w:rPr>
-          <w:instrText xml:space="preserve"> PAGEREF _Toc484789170 \h </w:instrText>
+          <w:instrText xml:space="preserve"> PAGEREF _Toc484790973 \h </w:instrText>
         </w:r>
         <w:r>
           <w:rPr>
@@ -6674,7 +6683,7 @@
           <w:szCs w:val="22"/>
         </w:rPr>
       </w:pPr>
-      <w:hyperlink w:anchor="_Toc484789171" w:history="1">
+      <w:hyperlink w:anchor="_Toc484790974" w:history="1">
         <w:r>
           <w:rPr>
             <w:rStyle w:val="Hyperlink"/>
@@ -6711,7 +6720,7 @@
           <w:rPr>
             <w:webHidden/>
           </w:rPr>
-          <w:instrText xml:space="preserve"> PAGEREF _Toc484789171 \h </w:instrText>
+          <w:instrText xml:space="preserve"> PAGEREF _Toc484790974 \h </w:instrText>
         </w:r>
         <w:r>
           <w:rPr>
@@ -6747,7 +6756,7 @@
           <w:szCs w:val="22"/>
         </w:rPr>
       </w:pPr>
-      <w:hyperlink w:anchor="_Toc484789172" w:history="1">
+      <w:hyperlink w:anchor="_Toc484790975" w:history="1">
         <w:r>
           <w:rPr>
             <w:rStyle w:val="Hyperlink"/>
@@ -6784,7 +6793,7 @@
           <w:rPr>
             <w:webHidden/>
           </w:rPr>
-          <w:instrText xml:space="preserve"> PAGEREF _Toc484789172 \h </w:instrText>
+          <w:instrText xml:space="preserve"> PAGEREF _Toc484790975 \h </w:instrText>
         </w:r>
         <w:r>
           <w:rPr>
@@ -6820,7 +6829,7 @@
           <w:szCs w:val="22"/>
         </w:rPr>
       </w:pPr>
-      <w:hyperlink w:anchor="_Toc484789173" w:history="1">
+      <w:hyperlink w:anchor="_Toc484790976" w:history="1">
         <w:r>
           <w:rPr>
             <w:rStyle w:val="Hyperlink"/>
@@ -6857,7 +6866,7 @@
           <w:rPr>
             <w:webHidden/>
           </w:rPr>
-          <w:instrText xml:space="preserve"> PAGEREF _Toc484789173 \h </w:instrText>
+          <w:instrText xml:space="preserve"> PAGEREF _Toc484790976 \h </w:instrText>
         </w:r>
         <w:r>
           <w:rPr>
@@ -6893,7 +6902,7 @@
           <w:szCs w:val="22"/>
         </w:rPr>
       </w:pPr>
-      <w:hyperlink w:anchor="_Toc484789174" w:history="1">
+      <w:hyperlink w:anchor="_Toc484790977" w:history="1">
         <w:r>
           <w:rPr>
             <w:rStyle w:val="Hyperlink"/>
@@ -6930,7 +6939,7 @@
           <w:rPr>
             <w:webHidden/>
           </w:rPr>
-          <w:instrText xml:space="preserve"> PAGEREF _Toc484789174 \h </w:instrText>
+          <w:instrText xml:space="preserve"> PAGEREF _Toc484790977 \h </w:instrText>
         </w:r>
         <w:r>
           <w:rPr>
@@ -6966,7 +6975,7 @@
           <w:szCs w:val="22"/>
         </w:rPr>
       </w:pPr>
-      <w:hyperlink w:anchor="_Toc484789175" w:history="1">
+      <w:hyperlink w:anchor="_Toc484790978" w:history="1">
         <w:r>
           <w:rPr>
             <w:rStyle w:val="Hyperlink"/>
@@ -7003,7 +7012,7 @@
           <w:rPr>
             <w:webHidden/>
           </w:rPr>
-          <w:instrText xml:space="preserve"> PAGEREF _Toc484789175 \h </w:instrText>
+          <w:instrText xml:space="preserve"> PAGEREF _Toc484790978 \h </w:instrText>
         </w:r>
         <w:r>
           <w:rPr>
@@ -7039,7 +7048,7 @@
           <w:szCs w:val="22"/>
         </w:rPr>
       </w:pPr>
-      <w:hyperlink w:anchor="_Toc484789176" w:history="1">
+      <w:hyperlink w:anchor="_Toc484790979" w:history="1">
         <w:r>
           <w:rPr>
             <w:rStyle w:val="Hyperlink"/>
@@ -7076,7 +7085,7 @@
           <w:rPr>
             <w:webHidden/>
           </w:rPr>
-          <w:instrText xml:space="preserve"> PAGEREF _Toc484789176 \h </w:instrText>
+          <w:instrText xml:space="preserve"> PAGEREF _Toc484790979 \h </w:instrText>
         </w:r>
         <w:r>
           <w:rPr>
@@ -7115,7 +7124,7 @@
           <w:szCs w:val="22"/>
         </w:rPr>
       </w:pPr>
-      <w:hyperlink w:anchor="_Toc484789177" w:history="1">
+      <w:hyperlink w:anchor="_Toc484790980" w:history="1">
         <w:r>
           <w:rPr>
             <w:rStyle w:val="Hyperlink"/>
@@ -7155,7 +7164,7 @@
           <w:rPr>
             <w:webHidden/>
           </w:rPr>
-          <w:instrText xml:space="preserve"> PAGEREF _Toc484789177 \h </w:instrText>
+          <w:instrText xml:space="preserve"> PAGEREF _Toc484790980 \h </w:instrText>
         </w:r>
         <w:r>
           <w:rPr>
@@ -7194,7 +7203,7 @@
           <w:szCs w:val="22"/>
         </w:rPr>
       </w:pPr>
-      <w:hyperlink w:anchor="_Toc484789178" w:history="1">
+      <w:hyperlink w:anchor="_Toc484790981" w:history="1">
         <w:r>
           <w:rPr>
             <w:rStyle w:val="Hyperlink"/>
@@ -7234,7 +7243,7 @@
           <w:rPr>
             <w:webHidden/>
           </w:rPr>
-          <w:instrText xml:space="preserve"> PAGEREF _Toc484789178 \h </w:instrText>
+          <w:instrText xml:space="preserve"> PAGEREF _Toc484790981 \h </w:instrText>
         </w:r>
         <w:r>
           <w:rPr>
@@ -7273,7 +7282,7 @@
           <w:szCs w:val="22"/>
         </w:rPr>
       </w:pPr>
-      <w:hyperlink w:anchor="_Toc484789179" w:history="1">
+      <w:hyperlink w:anchor="_Toc484790982" w:history="1">
         <w:r>
           <w:rPr>
             <w:rStyle w:val="Hyperlink"/>
@@ -7313,7 +7322,7 @@
           <w:rPr>
             <w:webHidden/>
           </w:rPr>
-          <w:instrText xml:space="preserve"> PAGEREF _Toc484789179 \h </w:instrText>
+          <w:instrText xml:space="preserve"> PAGEREF _Toc484790982 \h </w:instrText>
         </w:r>
         <w:r>
           <w:rPr>
@@ -7386,12 +7395,12 @@
       <w:pPr>
         <w:pStyle w:val="Heading1"/>
       </w:pPr>
-      <w:bookmarkStart w:id="2" w:name="_Toc484789119"/>
+      <w:bookmarkStart w:id="3" w:name="_Toc484790922"/>
       <w:r>
         <w:lastRenderedPageBreak/>
         <w:t>Purpose</w:t>
       </w:r>
-      <w:bookmarkEnd w:id="2"/>
+      <w:bookmarkEnd w:id="3"/>
     </w:p>
     <w:p>
       <w:pPr>
@@ -7508,11 +7517,11 @@
       <w:pPr>
         <w:pStyle w:val="Heading1"/>
       </w:pPr>
-      <w:bookmarkStart w:id="3" w:name="_Toc484789120"/>
+      <w:bookmarkStart w:id="4" w:name="_Toc484790923"/>
       <w:r>
         <w:t>Introduction</w:t>
       </w:r>
-      <w:bookmarkEnd w:id="3"/>
+      <w:bookmarkEnd w:id="4"/>
     </w:p>
     <w:p>
       <w:pPr>
@@ -7522,7 +7531,7 @@
           <w:numId w:val="41"/>
         </w:numPr>
       </w:pPr>
-      <w:bookmarkStart w:id="4" w:name="_Toc484789121"/>
+      <w:bookmarkStart w:id="5" w:name="_Toc484790924"/>
       <w:r>
         <w:t xml:space="preserve">What is </w:t>
       </w:r>
@@ -7535,7 +7544,7 @@
       <w:r>
         <w:t>?</w:t>
       </w:r>
-      <w:bookmarkEnd w:id="4"/>
+      <w:bookmarkEnd w:id="5"/>
     </w:p>
     <w:p>
       <w:pPr>
@@ -7622,11 +7631,11 @@
           <w:numId w:val="41"/>
         </w:numPr>
       </w:pPr>
-      <w:bookmarkStart w:id="5" w:name="_Toc484789122"/>
+      <w:bookmarkStart w:id="6" w:name="_Toc484790925"/>
       <w:r>
         <w:t>Intended Users</w:t>
       </w:r>
-      <w:bookmarkEnd w:id="5"/>
+      <w:bookmarkEnd w:id="6"/>
     </w:p>
     <w:p>
       <w:pPr>
@@ -7702,14 +7711,14 @@
           <w:numId w:val="41"/>
         </w:numPr>
       </w:pPr>
-      <w:bookmarkStart w:id="6" w:name="_Toc484789123"/>
+      <w:bookmarkStart w:id="7" w:name="_Toc484790926"/>
       <w:r>
         <w:t xml:space="preserve">Accessing </w:t>
       </w:r>
       <w:r>
         <w:t>HPC DME</w:t>
       </w:r>
-      <w:bookmarkEnd w:id="6"/>
+      <w:bookmarkEnd w:id="7"/>
       <w:r>
         <w:t xml:space="preserve"> </w:t>
       </w:r>
@@ -7832,7 +7841,7 @@
           <w:numId w:val="41"/>
         </w:numPr>
       </w:pPr>
-      <w:bookmarkStart w:id="7" w:name="_Toc484789124"/>
+      <w:bookmarkStart w:id="8" w:name="_Toc484790927"/>
       <w:r>
         <w:t>Pre-R</w:t>
       </w:r>
@@ -7842,7 +7851,7 @@
       <w:r>
         <w:t>s</w:t>
       </w:r>
-      <w:bookmarkEnd w:id="7"/>
+      <w:bookmarkEnd w:id="8"/>
     </w:p>
     <w:p>
       <w:pPr>
@@ -7852,7 +7861,7 @@
           <w:numId w:val="10"/>
         </w:numPr>
       </w:pPr>
-      <w:bookmarkStart w:id="8" w:name="_Toc484789125"/>
+      <w:bookmarkStart w:id="9" w:name="_Toc484790928"/>
       <w:r>
         <w:t>Account with</w:t>
       </w:r>
@@ -7862,7 +7871,7 @@
       <w:r>
         <w:t>HPC DME</w:t>
       </w:r>
-      <w:bookmarkEnd w:id="8"/>
+      <w:bookmarkEnd w:id="9"/>
     </w:p>
     <w:p>
       <w:pPr>
@@ -8010,19 +8019,19 @@
           <w:numId w:val="10"/>
         </w:numPr>
       </w:pPr>
-      <w:bookmarkStart w:id="9" w:name="_Toc442784545"/>
-      <w:bookmarkStart w:id="10" w:name="_Toc484789126"/>
+      <w:bookmarkStart w:id="10" w:name="_Toc442784545"/>
+      <w:bookmarkStart w:id="11" w:name="_Toc484790929"/>
       <w:r>
         <w:t>Globus</w:t>
       </w:r>
       <w:r>
         <w:t xml:space="preserve"> Account</w:t>
       </w:r>
-      <w:bookmarkEnd w:id="9"/>
+      <w:bookmarkEnd w:id="10"/>
       <w:r>
         <w:t xml:space="preserve"> for Asynchronous data transfers</w:t>
       </w:r>
-      <w:bookmarkEnd w:id="10"/>
+      <w:bookmarkEnd w:id="11"/>
     </w:p>
     <w:p>
       <w:pPr>
@@ -8121,14 +8130,14 @@
           <w:numId w:val="10"/>
         </w:numPr>
       </w:pPr>
-      <w:bookmarkStart w:id="11" w:name="_Toc484789127"/>
+      <w:bookmarkStart w:id="12" w:name="_Toc484790930"/>
       <w:r>
         <w:t xml:space="preserve">Pre-Requisites </w:t>
       </w:r>
       <w:r>
         <w:t>for HPC Client</w:t>
       </w:r>
-      <w:bookmarkEnd w:id="11"/>
+      <w:bookmarkEnd w:id="12"/>
     </w:p>
     <w:p>
       <w:pPr>
@@ -8138,11 +8147,11 @@
           <w:numId w:val="10"/>
         </w:numPr>
       </w:pPr>
-      <w:bookmarkStart w:id="12" w:name="_Toc484789128"/>
+      <w:bookmarkStart w:id="13" w:name="_Toc484790931"/>
       <w:r>
         <w:t>Java</w:t>
       </w:r>
-      <w:bookmarkEnd w:id="12"/>
+      <w:bookmarkEnd w:id="13"/>
     </w:p>
     <w:p>
       <w:pPr>
@@ -8249,14 +8258,14 @@
           <w:numId w:val="10"/>
         </w:numPr>
       </w:pPr>
-      <w:bookmarkStart w:id="13" w:name="_Toc484789129"/>
+      <w:bookmarkStart w:id="14" w:name="_Toc484790932"/>
       <w:r>
         <w:t>Get</w:t>
       </w:r>
       <w:r>
         <w:t xml:space="preserve"> HPC Client</w:t>
       </w:r>
-      <w:bookmarkEnd w:id="13"/>
+      <w:bookmarkEnd w:id="14"/>
     </w:p>
     <w:p>
       <w:pPr>
@@ -8314,16 +8323,16 @@
           <w:numId w:val="41"/>
         </w:numPr>
       </w:pPr>
-      <w:bookmarkStart w:id="14" w:name="_Toc442784546"/>
-      <w:bookmarkStart w:id="15" w:name="_Toc484789130"/>
+      <w:bookmarkStart w:id="15" w:name="_Toc442784546"/>
+      <w:bookmarkStart w:id="16" w:name="_Toc484790933"/>
       <w:r>
         <w:t>HPC DME</w:t>
       </w:r>
       <w:r>
         <w:t xml:space="preserve"> Overwiew</w:t>
       </w:r>
-      <w:bookmarkEnd w:id="14"/>
       <w:bookmarkEnd w:id="15"/>
+      <w:bookmarkEnd w:id="16"/>
     </w:p>
     <w:p>
       <w:pPr>
@@ -8690,18 +8699,18 @@
           <w:numId w:val="31"/>
         </w:numPr>
       </w:pPr>
-      <w:bookmarkStart w:id="16" w:name="_Toc442702949"/>
-      <w:bookmarkStart w:id="17" w:name="_Toc442784547"/>
-      <w:bookmarkStart w:id="18" w:name="_Toc484789131"/>
+      <w:bookmarkStart w:id="17" w:name="_Toc442702949"/>
+      <w:bookmarkStart w:id="18" w:name="_Toc442784547"/>
+      <w:bookmarkStart w:id="19" w:name="_Toc484790934"/>
       <w:r>
         <w:t xml:space="preserve">Business Rules </w:t>
       </w:r>
       <w:r>
         <w:t>and characteristics of Collections</w:t>
       </w:r>
-      <w:bookmarkEnd w:id="16"/>
       <w:bookmarkEnd w:id="17"/>
       <w:bookmarkEnd w:id="18"/>
+      <w:bookmarkEnd w:id="19"/>
       <w:r>
         <w:t xml:space="preserve"> </w:t>
       </w:r>
@@ -8889,18 +8898,18 @@
           <w:numId w:val="31"/>
         </w:numPr>
       </w:pPr>
-      <w:bookmarkStart w:id="19" w:name="_Toc442702950"/>
-      <w:bookmarkStart w:id="20" w:name="_Toc442784548"/>
-      <w:bookmarkStart w:id="21" w:name="_Toc484789132"/>
+      <w:bookmarkStart w:id="20" w:name="_Toc442702950"/>
+      <w:bookmarkStart w:id="21" w:name="_Toc442784548"/>
+      <w:bookmarkStart w:id="22" w:name="_Toc484790935"/>
       <w:r>
         <w:t xml:space="preserve">Business Rules </w:t>
       </w:r>
       <w:r>
         <w:t>and characteristics of Data objects</w:t>
       </w:r>
-      <w:bookmarkEnd w:id="19"/>
       <w:bookmarkEnd w:id="20"/>
       <w:bookmarkEnd w:id="21"/>
+      <w:bookmarkEnd w:id="22"/>
     </w:p>
     <w:p/>
     <w:p>
@@ -9047,15 +9056,15 @@
           <w:numId w:val="31"/>
         </w:numPr>
       </w:pPr>
-      <w:bookmarkStart w:id="22" w:name="_Toc442702951"/>
-      <w:bookmarkStart w:id="23" w:name="_Toc442784549"/>
-      <w:bookmarkStart w:id="24" w:name="_Toc484789133"/>
+      <w:bookmarkStart w:id="23" w:name="_Toc442702951"/>
+      <w:bookmarkStart w:id="24" w:name="_Toc442784549"/>
+      <w:bookmarkStart w:id="25" w:name="_Toc484790936"/>
       <w:r>
         <w:t>Metadata</w:t>
       </w:r>
-      <w:bookmarkEnd w:id="22"/>
       <w:bookmarkEnd w:id="23"/>
       <w:bookmarkEnd w:id="24"/>
+      <w:bookmarkEnd w:id="25"/>
     </w:p>
     <w:p>
       <w:pPr>
@@ -9158,15 +9167,15 @@
           <w:numId w:val="31"/>
         </w:numPr>
       </w:pPr>
-      <w:bookmarkStart w:id="25" w:name="_Toc442702952"/>
-      <w:bookmarkStart w:id="26" w:name="_Toc442784550"/>
-      <w:bookmarkStart w:id="27" w:name="_Toc484789134"/>
+      <w:bookmarkStart w:id="26" w:name="_Toc442702952"/>
+      <w:bookmarkStart w:id="27" w:name="_Toc442784550"/>
+      <w:bookmarkStart w:id="28" w:name="_Toc484790937"/>
       <w:r>
         <w:t>Data transfer</w:t>
       </w:r>
-      <w:bookmarkEnd w:id="25"/>
       <w:bookmarkEnd w:id="26"/>
       <w:bookmarkEnd w:id="27"/>
+      <w:bookmarkEnd w:id="28"/>
     </w:p>
     <w:p>
       <w:pPr>
@@ -9450,16 +9459,16 @@
         </w:numPr>
         <w:spacing w:line="480" w:lineRule="auto"/>
       </w:pPr>
-      <w:bookmarkStart w:id="28" w:name="_Toc442784551"/>
-      <w:bookmarkStart w:id="29" w:name="_Toc484789135"/>
+      <w:bookmarkStart w:id="29" w:name="_Toc442784551"/>
+      <w:bookmarkStart w:id="30" w:name="_Toc484790938"/>
       <w:r>
         <w:t xml:space="preserve">User </w:t>
       </w:r>
       <w:r>
         <w:t>Authentication</w:t>
       </w:r>
-      <w:bookmarkEnd w:id="28"/>
       <w:bookmarkEnd w:id="29"/>
+      <w:bookmarkEnd w:id="30"/>
     </w:p>
     <w:p>
       <w:pPr>
@@ -9491,7 +9500,7 @@
         </w:numPr>
         <w:spacing w:after="0"/>
       </w:pPr>
-      <w:bookmarkStart w:id="30" w:name="_Toc484789136"/>
+      <w:bookmarkStart w:id="31" w:name="_Toc484790939"/>
       <w:r>
         <w:t>HPC DME</w:t>
       </w:r>
@@ -9501,7 +9510,7 @@
       <w:r>
         <w:t>iew</w:t>
       </w:r>
-      <w:bookmarkEnd w:id="30"/>
+      <w:bookmarkEnd w:id="31"/>
     </w:p>
     <w:p>
       <w:pPr>
@@ -10116,14 +10125,14 @@
           <w:numId w:val="41"/>
         </w:numPr>
       </w:pPr>
-      <w:bookmarkStart w:id="31" w:name="_Toc484789137"/>
+      <w:bookmarkStart w:id="32" w:name="_Toc484790940"/>
       <w:r>
         <w:t>HPC DME</w:t>
       </w:r>
       <w:r>
         <w:t xml:space="preserve"> client Overwiew</w:t>
       </w:r>
-      <w:bookmarkEnd w:id="31"/>
+      <w:bookmarkEnd w:id="32"/>
     </w:p>
     <w:p>
       <w:pPr>
@@ -10140,7 +10149,7 @@
         <w:pStyle w:val="Heading2"/>
         <w:spacing w:line="480" w:lineRule="auto"/>
       </w:pPr>
-      <w:bookmarkStart w:id="32" w:name="_Toc484789138"/>
+      <w:bookmarkStart w:id="33" w:name="_Toc484790941"/>
       <w:r>
         <w:lastRenderedPageBreak/>
         <w:t xml:space="preserve">6.1 </w:t>
@@ -10151,7 +10160,7 @@
       <w:r>
         <w:t>t</w:t>
       </w:r>
-      <w:bookmarkEnd w:id="32"/>
+      <w:bookmarkEnd w:id="33"/>
     </w:p>
     <w:p>
       <w:pPr>
@@ -10422,7 +10431,7 @@
           <w:numId w:val="32"/>
         </w:numPr>
       </w:pPr>
-      <w:bookmarkStart w:id="33" w:name="_Toc484789139"/>
+      <w:bookmarkStart w:id="34" w:name="_Toc484790942"/>
       <w:r>
         <w:t xml:space="preserve">Set HPC </w:t>
       </w:r>
@@ -10432,7 +10441,7 @@
       <w:r>
         <w:t>client properties</w:t>
       </w:r>
-      <w:bookmarkEnd w:id="33"/>
+      <w:bookmarkEnd w:id="34"/>
     </w:p>
     <w:p>
       <w:pPr>
@@ -11491,7 +11500,7 @@
           <w:numId w:val="32"/>
         </w:numPr>
       </w:pPr>
-      <w:bookmarkStart w:id="34" w:name="_Toc484789140"/>
+      <w:bookmarkStart w:id="35" w:name="_Toc484790943"/>
       <w:r>
         <w:t xml:space="preserve">Running HPC </w:t>
       </w:r>
@@ -11501,7 +11510,7 @@
       <w:r>
         <w:t>Client</w:t>
       </w:r>
-      <w:bookmarkEnd w:id="34"/>
+      <w:bookmarkEnd w:id="35"/>
     </w:p>
     <w:p>
       <w:pPr>
@@ -11736,8 +11745,6 @@
         <w:spacing w:before="0" w:after="0" w:line="360" w:lineRule="auto"/>
         <w:ind w:left="0"/>
       </w:pPr>
-      <w:bookmarkStart w:id="35" w:name="_GoBack"/>
-      <w:bookmarkEnd w:id="35"/>
     </w:p>
     <w:p>
       <w:pPr>
@@ -19288,7 +19295,7 @@
           <w:numId w:val="32"/>
         </w:numPr>
       </w:pPr>
-      <w:bookmarkStart w:id="36" w:name="_Toc484789141"/>
+      <w:bookmarkStart w:id="36" w:name="_Toc484790944"/>
       <w:r>
         <w:t>Error handling</w:t>
       </w:r>
@@ -19353,7 +19360,7 @@
         <w:pStyle w:val="Heading2"/>
         <w:spacing w:line="480" w:lineRule="auto"/>
       </w:pPr>
-      <w:bookmarkStart w:id="37" w:name="_Toc484789142"/>
+      <w:bookmarkStart w:id="37" w:name="_Toc484790945"/>
       <w:r>
         <w:t xml:space="preserve">6.2 </w:t>
       </w:r>
@@ -19458,7 +19465,7 @@
           <w:shd w:val="clear" w:color="auto" w:fill="FFFFFF"/>
         </w:rPr>
       </w:pPr>
-      <w:bookmarkStart w:id="38" w:name="_Toc484789143"/>
+      <w:bookmarkStart w:id="38" w:name="_Toc484790946"/>
       <w:r>
         <w:rPr>
           <w:shd w:val="clear" w:color="auto" w:fill="FFFFFF"/>
@@ -19531,7 +19538,7 @@
           <w:shd w:val="clear" w:color="auto" w:fill="FFFFFF"/>
         </w:rPr>
       </w:pPr>
-      <w:bookmarkStart w:id="39" w:name="_Toc484789144"/>
+      <w:bookmarkStart w:id="39" w:name="_Toc484790947"/>
       <w:r>
         <w:rPr>
           <w:shd w:val="clear" w:color="auto" w:fill="FFFFFF"/>
@@ -21087,7 +21094,7 @@
         <w:pStyle w:val="Heading2"/>
         <w:spacing w:line="480" w:lineRule="auto"/>
       </w:pPr>
-      <w:bookmarkStart w:id="41" w:name="_Toc484789145"/>
+      <w:bookmarkStart w:id="41" w:name="_Toc484790948"/>
       <w:r>
         <w:t xml:space="preserve">6.3 </w:t>
       </w:r>
@@ -21176,7 +21183,7 @@
         </w:numPr>
       </w:pPr>
       <w:bookmarkStart w:id="42" w:name="_Toc482355017"/>
-      <w:bookmarkStart w:id="43" w:name="_Toc484789146"/>
+      <w:bookmarkStart w:id="43" w:name="_Toc484790949"/>
       <w:r>
         <w:t>One time setup</w:t>
       </w:r>
@@ -21273,7 +21280,7 @@
         </w:numPr>
       </w:pPr>
       <w:bookmarkStart w:id="44" w:name="_Toc482355018"/>
-      <w:bookmarkStart w:id="45" w:name="_Toc484789147"/>
+      <w:bookmarkStart w:id="45" w:name="_Toc484790950"/>
       <w:r>
         <w:t>Generate a token</w:t>
       </w:r>
@@ -21355,7 +21362,7 @@
         </w:numPr>
       </w:pPr>
       <w:bookmarkStart w:id="46" w:name="_Toc482355019"/>
-      <w:bookmarkStart w:id="47" w:name="_Toc484789148"/>
+      <w:bookmarkStart w:id="47" w:name="_Toc484790951"/>
       <w:r>
         <w:t>Register a collection</w:t>
       </w:r>
@@ -21545,7 +21552,7 @@
         </w:numPr>
       </w:pPr>
       <w:bookmarkStart w:id="48" w:name="_Toc482355020"/>
-      <w:bookmarkStart w:id="49" w:name="_Toc484789149"/>
+      <w:bookmarkStart w:id="49" w:name="_Toc484790952"/>
       <w:r>
         <w:t>Register a dataobject</w:t>
       </w:r>
@@ -21561,7 +21568,7 @@
         </w:numPr>
       </w:pPr>
       <w:bookmarkStart w:id="50" w:name="_Toc482355021"/>
-      <w:bookmarkStart w:id="51" w:name="_Toc484789150"/>
+      <w:bookmarkStart w:id="51" w:name="_Toc484790953"/>
       <w:r>
         <w:t>Synchronously (From file system)</w:t>
       </w:r>
@@ -21722,7 +21729,7 @@
         </w:numPr>
       </w:pPr>
       <w:bookmarkStart w:id="52" w:name="_Toc482355022"/>
-      <w:bookmarkStart w:id="53" w:name="_Toc484789151"/>
+      <w:bookmarkStart w:id="53" w:name="_Toc484790954"/>
       <w:r>
         <w:t>ASynchronously (From Globus)</w:t>
       </w:r>
@@ -21882,7 +21889,7 @@
         </w:numPr>
       </w:pPr>
       <w:bookmarkStart w:id="54" w:name="_Toc482355023"/>
-      <w:bookmarkStart w:id="55" w:name="_Toc484789152"/>
+      <w:bookmarkStart w:id="55" w:name="_Toc484790955"/>
       <w:r>
         <w:t>Get a collection metadata</w:t>
       </w:r>
@@ -21949,7 +21956,7 @@
         </w:numPr>
       </w:pPr>
       <w:bookmarkStart w:id="56" w:name="_Toc482355024"/>
-      <w:bookmarkStart w:id="57" w:name="_Toc484789153"/>
+      <w:bookmarkStart w:id="57" w:name="_Toc484790956"/>
       <w:r>
         <w:t>get a dataobject metadata</w:t>
       </w:r>
@@ -22013,7 +22020,7 @@
           <w:numId w:val="41"/>
         </w:numPr>
       </w:pPr>
-      <w:bookmarkStart w:id="58" w:name="_Toc484789154"/>
+      <w:bookmarkStart w:id="58" w:name="_Toc484790957"/>
       <w:r>
         <w:t>HPC DME Web Interface Over</w:t>
       </w:r>
@@ -22122,7 +22129,7 @@
           <w:numId w:val="37"/>
         </w:numPr>
       </w:pPr>
-      <w:bookmarkStart w:id="59" w:name="_Toc484789155"/>
+      <w:bookmarkStart w:id="59" w:name="_Toc484790958"/>
       <w:r>
         <w:t>Dashboard and login/logout</w:t>
       </w:r>
@@ -22132,7 +22139,7 @@
       <w:pPr>
         <w:pStyle w:val="Heading3"/>
       </w:pPr>
-      <w:bookmarkStart w:id="60" w:name="_Toc484789156"/>
+      <w:bookmarkStart w:id="60" w:name="_Toc484790959"/>
       <w:r>
         <w:t>7</w:t>
       </w:r>
@@ -22235,7 +22242,7 @@
           <w:numId w:val="39"/>
         </w:numPr>
       </w:pPr>
-      <w:bookmarkStart w:id="61" w:name="_Toc484789157"/>
+      <w:bookmarkStart w:id="61" w:name="_Toc484790960"/>
       <w:r>
         <w:t>Log Out</w:t>
       </w:r>
@@ -22367,7 +22374,7 @@
           <w:numId w:val="39"/>
         </w:numPr>
       </w:pPr>
-      <w:bookmarkStart w:id="62" w:name="_Toc484789158"/>
+      <w:bookmarkStart w:id="62" w:name="_Toc484790961"/>
       <w:r>
         <w:t>Dashboard</w:t>
       </w:r>
@@ -22445,7 +22452,7 @@
           <w:numId w:val="37"/>
         </w:numPr>
       </w:pPr>
-      <w:bookmarkStart w:id="63" w:name="_Toc484789159"/>
+      <w:bookmarkStart w:id="63" w:name="_Toc484790962"/>
       <w:r>
         <w:t>Search functions</w:t>
       </w:r>
@@ -22544,7 +22551,7 @@
           <w:numId w:val="37"/>
         </w:numPr>
       </w:pPr>
-      <w:bookmarkStart w:id="64" w:name="_Toc484789160"/>
+      <w:bookmarkStart w:id="64" w:name="_Toc484790963"/>
       <w:r>
         <w:t>Google Style Search</w:t>
       </w:r>
@@ -22570,7 +22577,7 @@
           <w:numId w:val="37"/>
         </w:numPr>
       </w:pPr>
-      <w:bookmarkStart w:id="65" w:name="_Toc484789161"/>
+      <w:bookmarkStart w:id="65" w:name="_Toc484790964"/>
       <w:r>
         <w:t>Basic Search</w:t>
       </w:r>
@@ -22611,7 +22618,7 @@
           <w:numId w:val="37"/>
         </w:numPr>
       </w:pPr>
-      <w:bookmarkStart w:id="66" w:name="_Toc484789162"/>
+      <w:bookmarkStart w:id="66" w:name="_Toc484790965"/>
       <w:r>
         <w:t>Advanced Search</w:t>
       </w:r>
@@ -22658,7 +22665,7 @@
           <w:numId w:val="37"/>
         </w:numPr>
       </w:pPr>
-      <w:bookmarkStart w:id="67" w:name="_Toc484789163"/>
+      <w:bookmarkStart w:id="67" w:name="_Toc484790966"/>
       <w:r>
         <w:t>Saved Search</w:t>
       </w:r>
@@ -22882,7 +22889,7 @@
           <w:numId w:val="37"/>
         </w:numPr>
       </w:pPr>
-      <w:bookmarkStart w:id="68" w:name="_Toc484789164"/>
+      <w:bookmarkStart w:id="68" w:name="_Toc484790967"/>
       <w:r>
         <w:t>BROWSE functions</w:t>
       </w:r>
@@ -22961,7 +22968,7 @@
           <w:numId w:val="37"/>
         </w:numPr>
       </w:pPr>
-      <w:bookmarkStart w:id="69" w:name="_Toc484789165"/>
+      <w:bookmarkStart w:id="69" w:name="_Toc484790968"/>
       <w:r>
         <w:t>SHARING functions</w:t>
       </w:r>
@@ -23162,7 +23169,7 @@
           <w:numId w:val="37"/>
         </w:numPr>
       </w:pPr>
-      <w:bookmarkStart w:id="70" w:name="_Toc484789166"/>
+      <w:bookmarkStart w:id="70" w:name="_Toc484790969"/>
       <w:r>
         <w:t>Update me</w:t>
       </w:r>
@@ -23290,7 +23297,7 @@
           <w:numId w:val="37"/>
         </w:numPr>
       </w:pPr>
-      <w:bookmarkStart w:id="71" w:name="_Toc484789167"/>
+      <w:bookmarkStart w:id="71" w:name="_Toc484790970"/>
       <w:r>
         <w:t xml:space="preserve">Download </w:t>
       </w:r>
@@ -23310,7 +23317,7 @@
           <w:numId w:val="37"/>
         </w:numPr>
       </w:pPr>
-      <w:bookmarkStart w:id="72" w:name="_Toc484789168"/>
+      <w:bookmarkStart w:id="72" w:name="_Toc484790971"/>
       <w:r>
         <w:t>Share a Globus End Point with HPC DME Service Account</w:t>
       </w:r>
@@ -23961,7 +23968,7 @@
           <w:numId w:val="37"/>
         </w:numPr>
       </w:pPr>
-      <w:bookmarkStart w:id="73" w:name="_Toc484789169"/>
+      <w:bookmarkStart w:id="73" w:name="_Toc484790972"/>
       <w:r>
         <w:lastRenderedPageBreak/>
         <w:t>Download a Collection of Data Files</w:t>
@@ -24134,7 +24141,7 @@
           <w:numId w:val="37"/>
         </w:numPr>
       </w:pPr>
-      <w:bookmarkStart w:id="74" w:name="_Toc484789170"/>
+      <w:bookmarkStart w:id="74" w:name="_Toc484790973"/>
       <w:r>
         <w:lastRenderedPageBreak/>
         <w:t>Download a Single Data File</w:t>
@@ -24450,7 +24457,7 @@
           <w:numId w:val="37"/>
         </w:numPr>
       </w:pPr>
-      <w:bookmarkStart w:id="75" w:name="_Toc484789171"/>
+      <w:bookmarkStart w:id="75" w:name="_Toc484790974"/>
       <w:r>
         <w:t>Notifications and reports</w:t>
       </w:r>
@@ -24464,7 +24471,7 @@
           <w:numId w:val="37"/>
         </w:numPr>
       </w:pPr>
-      <w:bookmarkStart w:id="76" w:name="_Toc484789172"/>
+      <w:bookmarkStart w:id="76" w:name="_Toc484790975"/>
       <w:r>
         <w:t>Notifications Management</w:t>
       </w:r>
@@ -24594,7 +24601,7 @@
           <w:numId w:val="37"/>
         </w:numPr>
       </w:pPr>
-      <w:bookmarkStart w:id="77" w:name="_Toc484789173"/>
+      <w:bookmarkStart w:id="77" w:name="_Toc484790976"/>
       <w:r>
         <w:t>Reports Management</w:t>
       </w:r>
@@ -24738,7 +24745,7 @@
           <w:numId w:val="37"/>
         </w:numPr>
       </w:pPr>
-      <w:bookmarkStart w:id="78" w:name="_Toc484789174"/>
+      <w:bookmarkStart w:id="78" w:name="_Toc484790977"/>
       <w:r>
         <w:t>Group administrat</w:t>
       </w:r>
@@ -24818,7 +24825,7 @@
           <w:numId w:val="37"/>
         </w:numPr>
       </w:pPr>
-      <w:bookmarkStart w:id="79" w:name="_Toc484789175"/>
+      <w:bookmarkStart w:id="79" w:name="_Toc484790978"/>
       <w:r>
         <w:lastRenderedPageBreak/>
         <w:t>User</w:t>
@@ -25038,7 +25045,7 @@
           <w:numId w:val="37"/>
         </w:numPr>
       </w:pPr>
-      <w:bookmarkStart w:id="80" w:name="_Toc484789176"/>
+      <w:bookmarkStart w:id="80" w:name="_Toc484790979"/>
       <w:r>
         <w:t>Group</w:t>
       </w:r>
@@ -25458,7 +25465,7 @@
           <w:numId w:val="41"/>
         </w:numPr>
       </w:pPr>
-      <w:bookmarkStart w:id="81" w:name="_Toc484789177"/>
+      <w:bookmarkStart w:id="81" w:name="_Toc484790980"/>
       <w:r>
         <w:t>APPENDIX A – sample collection input</w:t>
       </w:r>
@@ -25496,7 +25503,7 @@
           <w:numId w:val="41"/>
         </w:numPr>
       </w:pPr>
-      <w:bookmarkStart w:id="82" w:name="_Toc484789178"/>
+      <w:bookmarkStart w:id="82" w:name="_Toc484790981"/>
       <w:r>
         <w:t>APPENDIX B – sample data file input</w:t>
       </w:r>
@@ -25514,8 +25521,59 @@
           <w:rPr>
             <w:rStyle w:val="Hyperlink"/>
           </w:rPr>
-          <w:t>/Batch_Upload_Input_File_Object.csv</w:t>
-        </w:r>
+          <w:t>/</w:t>
+        </w:r>
+        <w:hyperlink r:id="rId74" w:tooltip="Batch_Upload_Input_File_Object_Cleversafe.csv" w:history="1">
+          <w:r>
+            <w:rPr>
+              <w:rStyle w:val="Hyperlink"/>
+            </w:rPr>
+            <w:t>Batch_Upload_Input_File_Object_Cleversafe.csv</w:t>
+          </w:r>
+        </w:hyperlink>
+      </w:hyperlink>
+      <w:r>
+        <w:t xml:space="preserve"> </w:t>
+      </w:r>
+    </w:p>
+    <w:p/>
+    <w:p>
+      <w:pPr>
+        <w:ind w:left="360"/>
+      </w:pPr>
+      <w:hyperlink r:id="rId75" w:history="1">
+        <w:r>
+          <w:rPr>
+            <w:rStyle w:val="Hyperlink"/>
+          </w:rPr>
+          <w:t>https://github.com/CBIIT/HPC_DME_APIs/tree/master/utils/hpc-client/samples</w:t>
+        </w:r>
+        <w:r>
+          <w:rPr>
+            <w:rStyle w:val="Hyperlink"/>
+          </w:rPr>
+          <w:t>/</w:t>
+        </w:r>
+        <w:hyperlink r:id="rId76" w:tooltip="Batch_Upload_Input_File_Object_Cleversafe.csv" w:history="1">
+          <w:r>
+            <w:rPr>
+              <w:rStyle w:val="Hyperlink"/>
+            </w:rPr>
+            <w:t>Batch_Upload_Input_File_Object_</w:t>
+          </w:r>
+          <w:r>
+            <w:rPr>
+              <w:rStyle w:val="Hyperlink"/>
+            </w:rPr>
+            <w:t>Globus</w:t>
+          </w:r>
+          <w:r>
+            <w:rPr>
+              <w:rStyle w:val="Hyperlink"/>
+            </w:rPr>
+            <w:t>.csv</w:t>
+          </w:r>
+        </w:hyperlink>
       </w:hyperlink>
       <w:r>
         <w:t xml:space="preserve"> </w:t>
@@ -25529,9 +25587,8 @@
           <w:numId w:val="41"/>
         </w:numPr>
       </w:pPr>
-      <w:bookmarkStart w:id="83" w:name="_Toc484789179"/>
-      <w:r>
-        <w:lastRenderedPageBreak/>
+      <w:bookmarkStart w:id="83" w:name="_Toc484790982"/>
+      <w:r>
         <w:t>Appendix c – sample permissions input</w:t>
       </w:r>
       <w:bookmarkEnd w:id="83"/>
@@ -25542,7 +25599,7 @@
           <w:rStyle w:val="Hyperlink"/>
         </w:rPr>
       </w:pPr>
-      <w:hyperlink r:id="rId74" w:history="1">
+      <w:hyperlink r:id="rId77" w:history="1">
         <w:r>
           <w:rPr>
             <w:rStyle w:val="Hyperlink"/>
@@ -25564,8 +25621,8 @@
       </w:r>
     </w:p>
     <w:sectPr>
-      <w:headerReference w:type="default" r:id="rId75"/>
-      <w:footerReference w:type="default" r:id="rId76"/>
+      <w:headerReference w:type="default" r:id="rId78"/>
+      <w:footerReference w:type="default" r:id="rId79"/>
       <w:pgSz w:w="12240" w:h="15840" w:code="1"/>
       <w:pgMar w:top="720" w:right="1440" w:bottom="720" w:left="1440" w:header="432" w:footer="432" w:gutter="0"/>
       <w:cols w:space="720"/>
@@ -26034,7 +26091,7 @@
         <w:sz w:val="18"/>
         <w:szCs w:val="18"/>
       </w:rPr>
-      <w:t>14</w:t>
+      <w:t>4</w:t>
     </w:r>
     <w:r>
       <w:rPr>
@@ -33000,6 +33057,11 @@
     <w:basedOn w:val="DefaultParagraphFont"/>
     <w:rsid w:val="00DB2854"/>
   </w:style>
+  <w:style w:type="character" w:customStyle="1" w:styleId="css-truncate">
+    <w:name w:val="css-truncate"/>
+    <w:basedOn w:val="DefaultParagraphFont"/>
+    <w:rsid w:val="00826F60"/>
+  </w:style>
 </w:styles>
 </file>
 
@@ -33324,15 +33386,6 @@
 </file>
 
 <file path=customXml/item1.xml><?xml version="1.0" encoding="utf-8"?>
-<?mso-contentType ?>
-<FormTemplates xmlns="http://schemas.microsoft.com/sharepoint/v3/contenttype/forms">
-  <Display>DocumentLibraryForm</Display>
-  <Edit>DocumentLibraryForm</Edit>
-  <New>DocumentLibraryForm</New>
-</FormTemplates>
-</file>
-
-<file path=customXml/item2.xml><?xml version="1.0" encoding="utf-8"?>
 <ct:contentTypeSchema xmlns:ct="http://schemas.microsoft.com/office/2006/metadata/contentType" xmlns:ma="http://schemas.microsoft.com/office/2006/metadata/properties/metaAttributes" ct:_="" ma:_="" ma:contentTypeName="Document" ma:contentTypeID="0x01010024D1768208899D418F028F6C3AF82400" ma:contentTypeVersion="1" ma:contentTypeDescription="Create a new document." ma:contentTypeScope="" ma:versionID="520fa819e570fd115ba5fb6b06c1191a">
   <xsd:schema xmlns:xsd="http://www.w3.org/2001/XMLSchema" xmlns:p="http://schemas.microsoft.com/office/2006/metadata/properties" targetNamespace="http://schemas.microsoft.com/office/2006/metadata/properties" ma:root="true" ma:fieldsID="4aeb20c0e3442673af7ee10786458764">
     <xsd:element name="properties">
@@ -33381,19 +33434,20 @@
 </ct:contentTypeSchema>
 </file>
 
+<file path=customXml/item2.xml><?xml version="1.0" encoding="utf-8"?>
+<?mso-contentType ?>
+<FormTemplates xmlns="http://schemas.microsoft.com/sharepoint/v3/contenttype/forms">
+  <Display>DocumentLibraryForm</Display>
+  <Edit>DocumentLibraryForm</Edit>
+  <New>DocumentLibraryForm</New>
+</FormTemplates>
+</file>
+
 <file path=customXml/item3.xml><?xml version="1.0" encoding="utf-8"?>
 <b:Sources xmlns:b="http://schemas.openxmlformats.org/officeDocument/2006/bibliography" xmlns="http://schemas.openxmlformats.org/officeDocument/2006/bibliography" SelectedStyle="\APA.XSL" StyleName="APA"/>
 </file>
 
 <file path=customXml/itemProps1.xml><?xml version="1.0" encoding="utf-8"?>
-<ds:datastoreItem xmlns:ds="http://schemas.openxmlformats.org/officeDocument/2006/customXml" ds:itemID="{8D35C508-92B7-4418-B10D-4D3E815FA5E6}">
-  <ds:schemaRefs>
-    <ds:schemaRef ds:uri="http://schemas.microsoft.com/sharepoint/v3/contenttype/forms"/>
-  </ds:schemaRefs>
-</ds:datastoreItem>
-</file>
-
-<file path=customXml/itemProps2.xml><?xml version="1.0" encoding="utf-8"?>
 <ds:datastoreItem xmlns:ds="http://schemas.openxmlformats.org/officeDocument/2006/customXml" ds:itemID="{177C7043-315B-4994-8586-66F83B23A7BB}">
   <ds:schemaRefs>
     <ds:schemaRef ds:uri="http://schemas.microsoft.com/office/2006/metadata/contentType"/>
@@ -33408,8 +33462,16 @@
 </ds:datastoreItem>
 </file>
 
+<file path=customXml/itemProps2.xml><?xml version="1.0" encoding="utf-8"?>
+<ds:datastoreItem xmlns:ds="http://schemas.openxmlformats.org/officeDocument/2006/customXml" ds:itemID="{8D35C508-92B7-4418-B10D-4D3E815FA5E6}">
+  <ds:schemaRefs>
+    <ds:schemaRef ds:uri="http://schemas.microsoft.com/sharepoint/v3/contenttype/forms"/>
+  </ds:schemaRefs>
+</ds:datastoreItem>
+</file>
+
 <file path=customXml/itemProps3.xml><?xml version="1.0" encoding="utf-8"?>
-<ds:datastoreItem xmlns:ds="http://schemas.openxmlformats.org/officeDocument/2006/customXml" ds:itemID="{6AD2FD1F-3AA7-473E-94A0-6C61FB35A3EC}">
+<ds:datastoreItem xmlns:ds="http://schemas.openxmlformats.org/officeDocument/2006/customXml" ds:itemID="{BDC5A7CB-04D5-4D31-8B32-AD01A6B224B6}">
   <ds:schemaRefs>
     <ds:schemaRef ds:uri="http://schemas.openxmlformats.org/officeDocument/2006/bibliography"/>
   </ds:schemaRefs>

</xml_diff>

<commit_message>
Add Delete Data Object Section
</commit_message>
<xml_diff>
--- a/doc/guides/HPC_User_Guide.docx
+++ b/doc/guides/HPC_User_Guide.docx
@@ -195,7 +195,7 @@
           <w:sz w:val="24"/>
           <w:szCs w:val="24"/>
         </w:rPr>
-        <w:t>3</w:t>
+        <w:t>4</w:t>
       </w:r>
       <w:r>
         <w:rPr>
@@ -2885,10 +2885,8 @@
                 <w:sz w:val="24"/>
                 <w:szCs w:val="24"/>
               </w:rPr>
-              <w:t>3</w:t>
+              <w:t>4</w:t>
             </w:r>
-            <w:bookmarkStart w:id="2" w:name="_GoBack"/>
-            <w:bookmarkEnd w:id="2"/>
             <w:r>
               <w:rPr>
                 <w:rFonts w:cs="Arial"/>
@@ -3007,6 +3005,8 @@
         <w:t>TABLE OF CONTENTS</w:t>
       </w:r>
     </w:p>
+    <w:bookmarkStart w:id="2" w:name="_GoBack"/>
+    <w:bookmarkEnd w:id="2"/>
     <w:p>
       <w:pPr>
         <w:pStyle w:val="TOC1"/>
@@ -3043,7 +3043,7 @@
         </w:rPr>
         <w:fldChar w:fldCharType="separate"/>
       </w:r>
-      <w:hyperlink w:anchor="_Toc485130982" w:history="1">
+      <w:hyperlink w:anchor="_Toc485197949" w:history="1">
         <w:r>
           <w:rPr>
             <w:rStyle w:val="Hyperlink"/>
@@ -3083,7 +3083,7 @@
           <w:rPr>
             <w:webHidden/>
           </w:rPr>
-          <w:instrText xml:space="preserve"> PAGEREF _Toc485130982 \h </w:instrText>
+          <w:instrText xml:space="preserve"> PAGEREF _Toc485197949 \h </w:instrText>
         </w:r>
         <w:r>
           <w:rPr>
@@ -3122,7 +3122,7 @@
           <w:szCs w:val="22"/>
         </w:rPr>
       </w:pPr>
-      <w:hyperlink w:anchor="_Toc485130983" w:history="1">
+      <w:hyperlink w:anchor="_Toc485197950" w:history="1">
         <w:r>
           <w:rPr>
             <w:rStyle w:val="Hyperlink"/>
@@ -3162,7 +3162,7 @@
           <w:rPr>
             <w:webHidden/>
           </w:rPr>
-          <w:instrText xml:space="preserve"> PAGEREF _Toc485130983 \h </w:instrText>
+          <w:instrText xml:space="preserve"> PAGEREF _Toc485197950 \h </w:instrText>
         </w:r>
         <w:r>
           <w:rPr>
@@ -3198,7 +3198,7 @@
           <w:szCs w:val="22"/>
         </w:rPr>
       </w:pPr>
-      <w:hyperlink w:anchor="_Toc485130984" w:history="1">
+      <w:hyperlink w:anchor="_Toc485197951" w:history="1">
         <w:r>
           <w:rPr>
             <w:rStyle w:val="Hyperlink"/>
@@ -3235,7 +3235,7 @@
           <w:rPr>
             <w:webHidden/>
           </w:rPr>
-          <w:instrText xml:space="preserve"> PAGEREF _Toc485130984 \h </w:instrText>
+          <w:instrText xml:space="preserve"> PAGEREF _Toc485197951 \h </w:instrText>
         </w:r>
         <w:r>
           <w:rPr>
@@ -3271,7 +3271,7 @@
           <w:szCs w:val="22"/>
         </w:rPr>
       </w:pPr>
-      <w:hyperlink w:anchor="_Toc485130985" w:history="1">
+      <w:hyperlink w:anchor="_Toc485197952" w:history="1">
         <w:r>
           <w:rPr>
             <w:rStyle w:val="Hyperlink"/>
@@ -3308,7 +3308,7 @@
           <w:rPr>
             <w:webHidden/>
           </w:rPr>
-          <w:instrText xml:space="preserve"> PAGEREF _Toc485130985 \h </w:instrText>
+          <w:instrText xml:space="preserve"> PAGEREF _Toc485197952 \h </w:instrText>
         </w:r>
         <w:r>
           <w:rPr>
@@ -3344,7 +3344,7 @@
           <w:szCs w:val="22"/>
         </w:rPr>
       </w:pPr>
-      <w:hyperlink w:anchor="_Toc485130986" w:history="1">
+      <w:hyperlink w:anchor="_Toc485197953" w:history="1">
         <w:r>
           <w:rPr>
             <w:rStyle w:val="Hyperlink"/>
@@ -3381,7 +3381,7 @@
           <w:rPr>
             <w:webHidden/>
           </w:rPr>
-          <w:instrText xml:space="preserve"> PAGEREF _Toc485130986 \h </w:instrText>
+          <w:instrText xml:space="preserve"> PAGEREF _Toc485197953 \h </w:instrText>
         </w:r>
         <w:r>
           <w:rPr>
@@ -3420,7 +3420,7 @@
           <w:szCs w:val="22"/>
         </w:rPr>
       </w:pPr>
-      <w:hyperlink w:anchor="_Toc485130987" w:history="1">
+      <w:hyperlink w:anchor="_Toc485197954" w:history="1">
         <w:r>
           <w:rPr>
             <w:rStyle w:val="Hyperlink"/>
@@ -3460,7 +3460,7 @@
           <w:rPr>
             <w:webHidden/>
           </w:rPr>
-          <w:instrText xml:space="preserve"> PAGEREF _Toc485130987 \h </w:instrText>
+          <w:instrText xml:space="preserve"> PAGEREF _Toc485197954 \h </w:instrText>
         </w:r>
         <w:r>
           <w:rPr>
@@ -3496,7 +3496,7 @@
           <w:szCs w:val="22"/>
         </w:rPr>
       </w:pPr>
-      <w:hyperlink w:anchor="_Toc485130988" w:history="1">
+      <w:hyperlink w:anchor="_Toc485197955" w:history="1">
         <w:r>
           <w:rPr>
             <w:rStyle w:val="Hyperlink"/>
@@ -3533,7 +3533,7 @@
           <w:rPr>
             <w:webHidden/>
           </w:rPr>
-          <w:instrText xml:space="preserve"> PAGEREF _Toc485130988 \h </w:instrText>
+          <w:instrText xml:space="preserve"> PAGEREF _Toc485197955 \h </w:instrText>
         </w:r>
         <w:r>
           <w:rPr>
@@ -3569,7 +3569,7 @@
           <w:szCs w:val="22"/>
         </w:rPr>
       </w:pPr>
-      <w:hyperlink w:anchor="_Toc485130989" w:history="1">
+      <w:hyperlink w:anchor="_Toc485197956" w:history="1">
         <w:r>
           <w:rPr>
             <w:rStyle w:val="Hyperlink"/>
@@ -3606,7 +3606,7 @@
           <w:rPr>
             <w:webHidden/>
           </w:rPr>
-          <w:instrText xml:space="preserve"> PAGEREF _Toc485130989 \h </w:instrText>
+          <w:instrText xml:space="preserve"> PAGEREF _Toc485197956 \h </w:instrText>
         </w:r>
         <w:r>
           <w:rPr>
@@ -3642,7 +3642,7 @@
           <w:szCs w:val="22"/>
         </w:rPr>
       </w:pPr>
-      <w:hyperlink w:anchor="_Toc485130990" w:history="1">
+      <w:hyperlink w:anchor="_Toc485197957" w:history="1">
         <w:r>
           <w:rPr>
             <w:rStyle w:val="Hyperlink"/>
@@ -3679,7 +3679,7 @@
           <w:rPr>
             <w:webHidden/>
           </w:rPr>
-          <w:instrText xml:space="preserve"> PAGEREF _Toc485130990 \h </w:instrText>
+          <w:instrText xml:space="preserve"> PAGEREF _Toc485197957 \h </w:instrText>
         </w:r>
         <w:r>
           <w:rPr>
@@ -3715,7 +3715,7 @@
           <w:szCs w:val="22"/>
         </w:rPr>
       </w:pPr>
-      <w:hyperlink w:anchor="_Toc485130991" w:history="1">
+      <w:hyperlink w:anchor="_Toc485197958" w:history="1">
         <w:r>
           <w:rPr>
             <w:rStyle w:val="Hyperlink"/>
@@ -3752,7 +3752,7 @@
           <w:rPr>
             <w:webHidden/>
           </w:rPr>
-          <w:instrText xml:space="preserve"> PAGEREF _Toc485130991 \h </w:instrText>
+          <w:instrText xml:space="preserve"> PAGEREF _Toc485197958 \h </w:instrText>
         </w:r>
         <w:r>
           <w:rPr>
@@ -3788,7 +3788,7 @@
           <w:szCs w:val="22"/>
         </w:rPr>
       </w:pPr>
-      <w:hyperlink w:anchor="_Toc485130992" w:history="1">
+      <w:hyperlink w:anchor="_Toc485197959" w:history="1">
         <w:r>
           <w:rPr>
             <w:rStyle w:val="Hyperlink"/>
@@ -3825,7 +3825,7 @@
           <w:rPr>
             <w:webHidden/>
           </w:rPr>
-          <w:instrText xml:space="preserve"> PAGEREF _Toc485130992 \h </w:instrText>
+          <w:instrText xml:space="preserve"> PAGEREF _Toc485197959 \h </w:instrText>
         </w:r>
         <w:r>
           <w:rPr>
@@ -3864,7 +3864,7 @@
           <w:szCs w:val="22"/>
         </w:rPr>
       </w:pPr>
-      <w:hyperlink w:anchor="_Toc485130993" w:history="1">
+      <w:hyperlink w:anchor="_Toc485197960" w:history="1">
         <w:r>
           <w:rPr>
             <w:rStyle w:val="Hyperlink"/>
@@ -3904,7 +3904,7 @@
           <w:rPr>
             <w:webHidden/>
           </w:rPr>
-          <w:instrText xml:space="preserve"> PAGEREF _Toc485130993 \h </w:instrText>
+          <w:instrText xml:space="preserve"> PAGEREF _Toc485197960 \h </w:instrText>
         </w:r>
         <w:r>
           <w:rPr>
@@ -3940,7 +3940,7 @@
           <w:szCs w:val="22"/>
         </w:rPr>
       </w:pPr>
-      <w:hyperlink w:anchor="_Toc485130994" w:history="1">
+      <w:hyperlink w:anchor="_Toc485197961" w:history="1">
         <w:r>
           <w:rPr>
             <w:rStyle w:val="Hyperlink"/>
@@ -3977,7 +3977,7 @@
           <w:rPr>
             <w:webHidden/>
           </w:rPr>
-          <w:instrText xml:space="preserve"> PAGEREF _Toc485130994 \h </w:instrText>
+          <w:instrText xml:space="preserve"> PAGEREF _Toc485197961 \h </w:instrText>
         </w:r>
         <w:r>
           <w:rPr>
@@ -4013,7 +4013,7 @@
           <w:szCs w:val="22"/>
         </w:rPr>
       </w:pPr>
-      <w:hyperlink w:anchor="_Toc485130995" w:history="1">
+      <w:hyperlink w:anchor="_Toc485197962" w:history="1">
         <w:r>
           <w:rPr>
             <w:rStyle w:val="Hyperlink"/>
@@ -4050,7 +4050,7 @@
           <w:rPr>
             <w:webHidden/>
           </w:rPr>
-          <w:instrText xml:space="preserve"> PAGEREF _Toc485130995 \h </w:instrText>
+          <w:instrText xml:space="preserve"> PAGEREF _Toc485197962 \h </w:instrText>
         </w:r>
         <w:r>
           <w:rPr>
@@ -4086,7 +4086,7 @@
           <w:szCs w:val="22"/>
         </w:rPr>
       </w:pPr>
-      <w:hyperlink w:anchor="_Toc485130996" w:history="1">
+      <w:hyperlink w:anchor="_Toc485197963" w:history="1">
         <w:r>
           <w:rPr>
             <w:rStyle w:val="Hyperlink"/>
@@ -4123,7 +4123,7 @@
           <w:rPr>
             <w:webHidden/>
           </w:rPr>
-          <w:instrText xml:space="preserve"> PAGEREF _Toc485130996 \h </w:instrText>
+          <w:instrText xml:space="preserve"> PAGEREF _Toc485197963 \h </w:instrText>
         </w:r>
         <w:r>
           <w:rPr>
@@ -4159,7 +4159,7 @@
           <w:szCs w:val="22"/>
         </w:rPr>
       </w:pPr>
-      <w:hyperlink w:anchor="_Toc485130997" w:history="1">
+      <w:hyperlink w:anchor="_Toc485197964" w:history="1">
         <w:r>
           <w:rPr>
             <w:rStyle w:val="Hyperlink"/>
@@ -4196,7 +4196,7 @@
           <w:rPr>
             <w:webHidden/>
           </w:rPr>
-          <w:instrText xml:space="preserve"> PAGEREF _Toc485130997 \h </w:instrText>
+          <w:instrText xml:space="preserve"> PAGEREF _Toc485197964 \h </w:instrText>
         </w:r>
         <w:r>
           <w:rPr>
@@ -4232,7 +4232,7 @@
           <w:szCs w:val="22"/>
         </w:rPr>
       </w:pPr>
-      <w:hyperlink w:anchor="_Toc485130998" w:history="1">
+      <w:hyperlink w:anchor="_Toc485197965" w:history="1">
         <w:r>
           <w:rPr>
             <w:rStyle w:val="Hyperlink"/>
@@ -4269,7 +4269,7 @@
           <w:rPr>
             <w:webHidden/>
           </w:rPr>
-          <w:instrText xml:space="preserve"> PAGEREF _Toc485130998 \h </w:instrText>
+          <w:instrText xml:space="preserve"> PAGEREF _Toc485197965 \h </w:instrText>
         </w:r>
         <w:r>
           <w:rPr>
@@ -4308,7 +4308,7 @@
           <w:szCs w:val="22"/>
         </w:rPr>
       </w:pPr>
-      <w:hyperlink w:anchor="_Toc485130999" w:history="1">
+      <w:hyperlink w:anchor="_Toc485197966" w:history="1">
         <w:r>
           <w:rPr>
             <w:rStyle w:val="Hyperlink"/>
@@ -4348,7 +4348,7 @@
           <w:rPr>
             <w:webHidden/>
           </w:rPr>
-          <w:instrText xml:space="preserve"> PAGEREF _Toc485130999 \h </w:instrText>
+          <w:instrText xml:space="preserve"> PAGEREF _Toc485197966 \h </w:instrText>
         </w:r>
         <w:r>
           <w:rPr>
@@ -4387,7 +4387,7 @@
           <w:szCs w:val="22"/>
         </w:rPr>
       </w:pPr>
-      <w:hyperlink w:anchor="_Toc485131000" w:history="1">
+      <w:hyperlink w:anchor="_Toc485197967" w:history="1">
         <w:r>
           <w:rPr>
             <w:rStyle w:val="Hyperlink"/>
@@ -4427,7 +4427,7 @@
           <w:rPr>
             <w:webHidden/>
           </w:rPr>
-          <w:instrText xml:space="preserve"> PAGEREF _Toc485131000 \h </w:instrText>
+          <w:instrText xml:space="preserve"> PAGEREF _Toc485197967 \h </w:instrText>
         </w:r>
         <w:r>
           <w:rPr>
@@ -4463,7 +4463,7 @@
           <w:szCs w:val="22"/>
         </w:rPr>
       </w:pPr>
-      <w:hyperlink w:anchor="_Toc485131001" w:history="1">
+      <w:hyperlink w:anchor="_Toc485197968" w:history="1">
         <w:r>
           <w:rPr>
             <w:rStyle w:val="Hyperlink"/>
@@ -4486,7 +4486,7 @@
           <w:rPr>
             <w:webHidden/>
           </w:rPr>
-          <w:instrText xml:space="preserve"> PAGEREF _Toc485131001 \h </w:instrText>
+          <w:instrText xml:space="preserve"> PAGEREF _Toc485197968 \h </w:instrText>
         </w:r>
         <w:r>
           <w:rPr>
@@ -4522,7 +4522,7 @@
           <w:szCs w:val="22"/>
         </w:rPr>
       </w:pPr>
-      <w:hyperlink w:anchor="_Toc485131002" w:history="1">
+      <w:hyperlink w:anchor="_Toc485197969" w:history="1">
         <w:r>
           <w:rPr>
             <w:rStyle w:val="Hyperlink"/>
@@ -4559,7 +4559,7 @@
           <w:rPr>
             <w:webHidden/>
           </w:rPr>
-          <w:instrText xml:space="preserve"> PAGEREF _Toc485131002 \h </w:instrText>
+          <w:instrText xml:space="preserve"> PAGEREF _Toc485197969 \h </w:instrText>
         </w:r>
         <w:r>
           <w:rPr>
@@ -4595,7 +4595,7 @@
           <w:szCs w:val="22"/>
         </w:rPr>
       </w:pPr>
-      <w:hyperlink w:anchor="_Toc485131003" w:history="1">
+      <w:hyperlink w:anchor="_Toc485197970" w:history="1">
         <w:r>
           <w:rPr>
             <w:rStyle w:val="Hyperlink"/>
@@ -4632,7 +4632,7 @@
           <w:rPr>
             <w:webHidden/>
           </w:rPr>
-          <w:instrText xml:space="preserve"> PAGEREF _Toc485131003 \h </w:instrText>
+          <w:instrText xml:space="preserve"> PAGEREF _Toc485197970 \h </w:instrText>
         </w:r>
         <w:r>
           <w:rPr>
@@ -4668,7 +4668,7 @@
           <w:szCs w:val="22"/>
         </w:rPr>
       </w:pPr>
-      <w:hyperlink w:anchor="_Toc485131004" w:history="1">
+      <w:hyperlink w:anchor="_Toc485197971" w:history="1">
         <w:r>
           <w:rPr>
             <w:rStyle w:val="Hyperlink"/>
@@ -4705,7 +4705,7 @@
           <w:rPr>
             <w:webHidden/>
           </w:rPr>
-          <w:instrText xml:space="preserve"> PAGEREF _Toc485131004 \h </w:instrText>
+          <w:instrText xml:space="preserve"> PAGEREF _Toc485197971 \h </w:instrText>
         </w:r>
         <w:r>
           <w:rPr>
@@ -4741,7 +4741,7 @@
           <w:szCs w:val="22"/>
         </w:rPr>
       </w:pPr>
-      <w:hyperlink w:anchor="_Toc485131005" w:history="1">
+      <w:hyperlink w:anchor="_Toc485197972" w:history="1">
         <w:r>
           <w:rPr>
             <w:rStyle w:val="Hyperlink"/>
@@ -4764,7 +4764,7 @@
           <w:rPr>
             <w:webHidden/>
           </w:rPr>
-          <w:instrText xml:space="preserve"> PAGEREF _Toc485131005 \h </w:instrText>
+          <w:instrText xml:space="preserve"> PAGEREF _Toc485197972 \h </w:instrText>
         </w:r>
         <w:r>
           <w:rPr>
@@ -4800,7 +4800,7 @@
           <w:szCs w:val="22"/>
         </w:rPr>
       </w:pPr>
-      <w:hyperlink w:anchor="_Toc485131006" w:history="1">
+      <w:hyperlink w:anchor="_Toc485197973" w:history="1">
         <w:r>
           <w:rPr>
             <w:rStyle w:val="Hyperlink"/>
@@ -4838,7 +4838,7 @@
           <w:rPr>
             <w:webHidden/>
           </w:rPr>
-          <w:instrText xml:space="preserve"> PAGEREF _Toc485131006 \h </w:instrText>
+          <w:instrText xml:space="preserve"> PAGEREF _Toc485197973 \h </w:instrText>
         </w:r>
         <w:r>
           <w:rPr>
@@ -4874,7 +4874,7 @@
           <w:szCs w:val="22"/>
         </w:rPr>
       </w:pPr>
-      <w:hyperlink w:anchor="_Toc485131007" w:history="1">
+      <w:hyperlink w:anchor="_Toc485197974" w:history="1">
         <w:r>
           <w:rPr>
             <w:rStyle w:val="Hyperlink"/>
@@ -4912,7 +4912,7 @@
           <w:rPr>
             <w:webHidden/>
           </w:rPr>
-          <w:instrText xml:space="preserve"> PAGEREF _Toc485131007 \h </w:instrText>
+          <w:instrText xml:space="preserve"> PAGEREF _Toc485197974 \h </w:instrText>
         </w:r>
         <w:r>
           <w:rPr>
@@ -4948,7 +4948,7 @@
           <w:szCs w:val="22"/>
         </w:rPr>
       </w:pPr>
-      <w:hyperlink w:anchor="_Toc485131008" w:history="1">
+      <w:hyperlink w:anchor="_Toc485197975" w:history="1">
         <w:r>
           <w:rPr>
             <w:rStyle w:val="Hyperlink"/>
@@ -4985,7 +4985,7 @@
           <w:rPr>
             <w:webHidden/>
           </w:rPr>
-          <w:instrText xml:space="preserve"> PAGEREF _Toc485131008 \h </w:instrText>
+          <w:instrText xml:space="preserve"> PAGEREF _Toc485197975 \h </w:instrText>
         </w:r>
         <w:r>
           <w:rPr>
@@ -5021,7 +5021,7 @@
           <w:szCs w:val="22"/>
         </w:rPr>
       </w:pPr>
-      <w:hyperlink w:anchor="_Toc485131009" w:history="1">
+      <w:hyperlink w:anchor="_Toc485197976" w:history="1">
         <w:r>
           <w:rPr>
             <w:rStyle w:val="Hyperlink"/>
@@ -5058,7 +5058,7 @@
           <w:rPr>
             <w:webHidden/>
           </w:rPr>
-          <w:instrText xml:space="preserve"> PAGEREF _Toc485131009 \h </w:instrText>
+          <w:instrText xml:space="preserve"> PAGEREF _Toc485197976 \h </w:instrText>
         </w:r>
         <w:r>
           <w:rPr>
@@ -5094,7 +5094,7 @@
           <w:szCs w:val="22"/>
         </w:rPr>
       </w:pPr>
-      <w:hyperlink w:anchor="_Toc485131010" w:history="1">
+      <w:hyperlink w:anchor="_Toc485197977" w:history="1">
         <w:r>
           <w:rPr>
             <w:rStyle w:val="Hyperlink"/>
@@ -5131,7 +5131,7 @@
           <w:rPr>
             <w:webHidden/>
           </w:rPr>
-          <w:instrText xml:space="preserve"> PAGEREF _Toc485131010 \h </w:instrText>
+          <w:instrText xml:space="preserve"> PAGEREF _Toc485197977 \h </w:instrText>
         </w:r>
         <w:r>
           <w:rPr>
@@ -5167,7 +5167,7 @@
           <w:szCs w:val="22"/>
         </w:rPr>
       </w:pPr>
-      <w:hyperlink w:anchor="_Toc485131011" w:history="1">
+      <w:hyperlink w:anchor="_Toc485197978" w:history="1">
         <w:r>
           <w:rPr>
             <w:rStyle w:val="Hyperlink"/>
@@ -5204,7 +5204,7 @@
           <w:rPr>
             <w:webHidden/>
           </w:rPr>
-          <w:instrText xml:space="preserve"> PAGEREF _Toc485131011 \h </w:instrText>
+          <w:instrText xml:space="preserve"> PAGEREF _Toc485197978 \h </w:instrText>
         </w:r>
         <w:r>
           <w:rPr>
@@ -5240,7 +5240,7 @@
           <w:szCs w:val="22"/>
         </w:rPr>
       </w:pPr>
-      <w:hyperlink w:anchor="_Toc485131012" w:history="1">
+      <w:hyperlink w:anchor="_Toc485197979" w:history="1">
         <w:r>
           <w:rPr>
             <w:rStyle w:val="Hyperlink"/>
@@ -5277,7 +5277,7 @@
           <w:rPr>
             <w:webHidden/>
           </w:rPr>
-          <w:instrText xml:space="preserve"> PAGEREF _Toc485131012 \h </w:instrText>
+          <w:instrText xml:space="preserve"> PAGEREF _Toc485197979 \h </w:instrText>
         </w:r>
         <w:r>
           <w:rPr>
@@ -5313,7 +5313,7 @@
           <w:szCs w:val="22"/>
         </w:rPr>
       </w:pPr>
-      <w:hyperlink w:anchor="_Toc485131013" w:history="1">
+      <w:hyperlink w:anchor="_Toc485197980" w:history="1">
         <w:r>
           <w:rPr>
             <w:rStyle w:val="Hyperlink"/>
@@ -5350,7 +5350,7 @@
           <w:rPr>
             <w:webHidden/>
           </w:rPr>
-          <w:instrText xml:space="preserve"> PAGEREF _Toc485131013 \h </w:instrText>
+          <w:instrText xml:space="preserve"> PAGEREF _Toc485197980 \h </w:instrText>
         </w:r>
         <w:r>
           <w:rPr>
@@ -5386,7 +5386,7 @@
           <w:szCs w:val="22"/>
         </w:rPr>
       </w:pPr>
-      <w:hyperlink w:anchor="_Toc485131014" w:history="1">
+      <w:hyperlink w:anchor="_Toc485197981" w:history="1">
         <w:r>
           <w:rPr>
             <w:rStyle w:val="Hyperlink"/>
@@ -5423,7 +5423,7 @@
           <w:rPr>
             <w:webHidden/>
           </w:rPr>
-          <w:instrText xml:space="preserve"> PAGEREF _Toc485131014 \h </w:instrText>
+          <w:instrText xml:space="preserve"> PAGEREF _Toc485197981 \h </w:instrText>
         </w:r>
         <w:r>
           <w:rPr>
@@ -5459,7 +5459,7 @@
           <w:szCs w:val="22"/>
         </w:rPr>
       </w:pPr>
-      <w:hyperlink w:anchor="_Toc485131015" w:history="1">
+      <w:hyperlink w:anchor="_Toc485197982" w:history="1">
         <w:r>
           <w:rPr>
             <w:rStyle w:val="Hyperlink"/>
@@ -5496,7 +5496,7 @@
           <w:rPr>
             <w:webHidden/>
           </w:rPr>
-          <w:instrText xml:space="preserve"> PAGEREF _Toc485131015 \h </w:instrText>
+          <w:instrText xml:space="preserve"> PAGEREF _Toc485197982 \h </w:instrText>
         </w:r>
         <w:r>
           <w:rPr>
@@ -5532,7 +5532,7 @@
           <w:szCs w:val="22"/>
         </w:rPr>
       </w:pPr>
-      <w:hyperlink w:anchor="_Toc485131016" w:history="1">
+      <w:hyperlink w:anchor="_Toc485197983" w:history="1">
         <w:r>
           <w:rPr>
             <w:rStyle w:val="Hyperlink"/>
@@ -5569,7 +5569,7 @@
           <w:rPr>
             <w:webHidden/>
           </w:rPr>
-          <w:instrText xml:space="preserve"> PAGEREF _Toc485131016 \h </w:instrText>
+          <w:instrText xml:space="preserve"> PAGEREF _Toc485197983 \h </w:instrText>
         </w:r>
         <w:r>
           <w:rPr>
@@ -5608,7 +5608,7 @@
           <w:szCs w:val="22"/>
         </w:rPr>
       </w:pPr>
-      <w:hyperlink w:anchor="_Toc485131017" w:history="1">
+      <w:hyperlink w:anchor="_Toc485197984" w:history="1">
         <w:r>
           <w:rPr>
             <w:rStyle w:val="Hyperlink"/>
@@ -5648,7 +5648,7 @@
           <w:rPr>
             <w:webHidden/>
           </w:rPr>
-          <w:instrText xml:space="preserve"> PAGEREF _Toc485131017 \h </w:instrText>
+          <w:instrText xml:space="preserve"> PAGEREF _Toc485197984 \h </w:instrText>
         </w:r>
         <w:r>
           <w:rPr>
@@ -5684,7 +5684,7 @@
           <w:szCs w:val="22"/>
         </w:rPr>
       </w:pPr>
-      <w:hyperlink w:anchor="_Toc485131018" w:history="1">
+      <w:hyperlink w:anchor="_Toc485197985" w:history="1">
         <w:r>
           <w:rPr>
             <w:rStyle w:val="Hyperlink"/>
@@ -5721,7 +5721,7 @@
           <w:rPr>
             <w:webHidden/>
           </w:rPr>
-          <w:instrText xml:space="preserve"> PAGEREF _Toc485131018 \h </w:instrText>
+          <w:instrText xml:space="preserve"> PAGEREF _Toc485197985 \h </w:instrText>
         </w:r>
         <w:r>
           <w:rPr>
@@ -5757,7 +5757,7 @@
           <w:szCs w:val="22"/>
         </w:rPr>
       </w:pPr>
-      <w:hyperlink w:anchor="_Toc485131019" w:history="1">
+      <w:hyperlink w:anchor="_Toc485197986" w:history="1">
         <w:r>
           <w:rPr>
             <w:rStyle w:val="Hyperlink"/>
@@ -5780,7 +5780,7 @@
           <w:rPr>
             <w:webHidden/>
           </w:rPr>
-          <w:instrText xml:space="preserve"> PAGEREF _Toc485131019 \h </w:instrText>
+          <w:instrText xml:space="preserve"> PAGEREF _Toc485197986 \h </w:instrText>
         </w:r>
         <w:r>
           <w:rPr>
@@ -5816,7 +5816,7 @@
           <w:szCs w:val="22"/>
         </w:rPr>
       </w:pPr>
-      <w:hyperlink w:anchor="_Toc485131020" w:history="1">
+      <w:hyperlink w:anchor="_Toc485197987" w:history="1">
         <w:r>
           <w:rPr>
             <w:rStyle w:val="Hyperlink"/>
@@ -5853,7 +5853,7 @@
           <w:rPr>
             <w:webHidden/>
           </w:rPr>
-          <w:instrText xml:space="preserve"> PAGEREF _Toc485131020 \h </w:instrText>
+          <w:instrText xml:space="preserve"> PAGEREF _Toc485197987 \h </w:instrText>
         </w:r>
         <w:r>
           <w:rPr>
@@ -5889,7 +5889,7 @@
           <w:szCs w:val="22"/>
         </w:rPr>
       </w:pPr>
-      <w:hyperlink w:anchor="_Toc485131021" w:history="1">
+      <w:hyperlink w:anchor="_Toc485197988" w:history="1">
         <w:r>
           <w:rPr>
             <w:rStyle w:val="Hyperlink"/>
@@ -5926,7 +5926,7 @@
           <w:rPr>
             <w:webHidden/>
           </w:rPr>
-          <w:instrText xml:space="preserve"> PAGEREF _Toc485131021 \h </w:instrText>
+          <w:instrText xml:space="preserve"> PAGEREF _Toc485197988 \h </w:instrText>
         </w:r>
         <w:r>
           <w:rPr>
@@ -5962,7 +5962,7 @@
           <w:szCs w:val="22"/>
         </w:rPr>
       </w:pPr>
-      <w:hyperlink w:anchor="_Toc485131022" w:history="1">
+      <w:hyperlink w:anchor="_Toc485197989" w:history="1">
         <w:r>
           <w:rPr>
             <w:rStyle w:val="Hyperlink"/>
@@ -5999,7 +5999,7 @@
           <w:rPr>
             <w:webHidden/>
           </w:rPr>
-          <w:instrText xml:space="preserve"> PAGEREF _Toc485131022 \h </w:instrText>
+          <w:instrText xml:space="preserve"> PAGEREF _Toc485197989 \h </w:instrText>
         </w:r>
         <w:r>
           <w:rPr>
@@ -6035,7 +6035,7 @@
           <w:szCs w:val="22"/>
         </w:rPr>
       </w:pPr>
-      <w:hyperlink w:anchor="_Toc485131023" w:history="1">
+      <w:hyperlink w:anchor="_Toc485197990" w:history="1">
         <w:r>
           <w:rPr>
             <w:rStyle w:val="Hyperlink"/>
@@ -6072,7 +6072,7 @@
           <w:rPr>
             <w:webHidden/>
           </w:rPr>
-          <w:instrText xml:space="preserve"> PAGEREF _Toc485131023 \h </w:instrText>
+          <w:instrText xml:space="preserve"> PAGEREF _Toc485197990 \h </w:instrText>
         </w:r>
         <w:r>
           <w:rPr>
@@ -6108,7 +6108,7 @@
           <w:szCs w:val="22"/>
         </w:rPr>
       </w:pPr>
-      <w:hyperlink w:anchor="_Toc485131024" w:history="1">
+      <w:hyperlink w:anchor="_Toc485197991" w:history="1">
         <w:r>
           <w:rPr>
             <w:rStyle w:val="Hyperlink"/>
@@ -6145,7 +6145,7 @@
           <w:rPr>
             <w:webHidden/>
           </w:rPr>
-          <w:instrText xml:space="preserve"> PAGEREF _Toc485131024 \h </w:instrText>
+          <w:instrText xml:space="preserve"> PAGEREF _Toc485197991 \h </w:instrText>
         </w:r>
         <w:r>
           <w:rPr>
@@ -6181,7 +6181,7 @@
           <w:szCs w:val="22"/>
         </w:rPr>
       </w:pPr>
-      <w:hyperlink w:anchor="_Toc485131025" w:history="1">
+      <w:hyperlink w:anchor="_Toc485197992" w:history="1">
         <w:r>
           <w:rPr>
             <w:rStyle w:val="Hyperlink"/>
@@ -6218,7 +6218,7 @@
           <w:rPr>
             <w:webHidden/>
           </w:rPr>
-          <w:instrText xml:space="preserve"> PAGEREF _Toc485131025 \h </w:instrText>
+          <w:instrText xml:space="preserve"> PAGEREF _Toc485197992 \h </w:instrText>
         </w:r>
         <w:r>
           <w:rPr>
@@ -6254,7 +6254,7 @@
           <w:szCs w:val="22"/>
         </w:rPr>
       </w:pPr>
-      <w:hyperlink w:anchor="_Toc485131026" w:history="1">
+      <w:hyperlink w:anchor="_Toc485197993" w:history="1">
         <w:r>
           <w:rPr>
             <w:rStyle w:val="Hyperlink"/>
@@ -6291,7 +6291,7 @@
           <w:rPr>
             <w:webHidden/>
           </w:rPr>
-          <w:instrText xml:space="preserve"> PAGEREF _Toc485131026 \h </w:instrText>
+          <w:instrText xml:space="preserve"> PAGEREF _Toc485197993 \h </w:instrText>
         </w:r>
         <w:r>
           <w:rPr>
@@ -6327,7 +6327,7 @@
           <w:szCs w:val="22"/>
         </w:rPr>
       </w:pPr>
-      <w:hyperlink w:anchor="_Toc485131027" w:history="1">
+      <w:hyperlink w:anchor="_Toc485197994" w:history="1">
         <w:r>
           <w:rPr>
             <w:rStyle w:val="Hyperlink"/>
@@ -6364,7 +6364,7 @@
           <w:rPr>
             <w:webHidden/>
           </w:rPr>
-          <w:instrText xml:space="preserve"> PAGEREF _Toc485131027 \h </w:instrText>
+          <w:instrText xml:space="preserve"> PAGEREF _Toc485197994 \h </w:instrText>
         </w:r>
         <w:r>
           <w:rPr>
@@ -6400,7 +6400,7 @@
           <w:szCs w:val="22"/>
         </w:rPr>
       </w:pPr>
-      <w:hyperlink w:anchor="_Toc485131028" w:history="1">
+      <w:hyperlink w:anchor="_Toc485197995" w:history="1">
         <w:r>
           <w:rPr>
             <w:rStyle w:val="Hyperlink"/>
@@ -6437,7 +6437,7 @@
           <w:rPr>
             <w:webHidden/>
           </w:rPr>
-          <w:instrText xml:space="preserve"> PAGEREF _Toc485131028 \h </w:instrText>
+          <w:instrText xml:space="preserve"> PAGEREF _Toc485197995 \h </w:instrText>
         </w:r>
         <w:r>
           <w:rPr>
@@ -6473,7 +6473,7 @@
           <w:szCs w:val="22"/>
         </w:rPr>
       </w:pPr>
-      <w:hyperlink w:anchor="_Toc485131029" w:history="1">
+      <w:hyperlink w:anchor="_Toc485197996" w:history="1">
         <w:r>
           <w:rPr>
             <w:rStyle w:val="Hyperlink"/>
@@ -6510,7 +6510,7 @@
           <w:rPr>
             <w:webHidden/>
           </w:rPr>
-          <w:instrText xml:space="preserve"> PAGEREF _Toc485131029 \h </w:instrText>
+          <w:instrText xml:space="preserve"> PAGEREF _Toc485197996 \h </w:instrText>
         </w:r>
         <w:r>
           <w:rPr>
@@ -6546,7 +6546,7 @@
           <w:szCs w:val="22"/>
         </w:rPr>
       </w:pPr>
-      <w:hyperlink w:anchor="_Toc485131030" w:history="1">
+      <w:hyperlink w:anchor="_Toc485197997" w:history="1">
         <w:r>
           <w:rPr>
             <w:rStyle w:val="Hyperlink"/>
@@ -6583,7 +6583,7 @@
           <w:rPr>
             <w:webHidden/>
           </w:rPr>
-          <w:instrText xml:space="preserve"> PAGEREF _Toc485131030 \h </w:instrText>
+          <w:instrText xml:space="preserve"> PAGEREF _Toc485197997 \h </w:instrText>
         </w:r>
         <w:r>
           <w:rPr>
@@ -6619,7 +6619,7 @@
           <w:szCs w:val="22"/>
         </w:rPr>
       </w:pPr>
-      <w:hyperlink w:anchor="_Toc485131031" w:history="1">
+      <w:hyperlink w:anchor="_Toc485197998" w:history="1">
         <w:r>
           <w:rPr>
             <w:rStyle w:val="Hyperlink"/>
@@ -6656,7 +6656,7 @@
           <w:rPr>
             <w:webHidden/>
           </w:rPr>
-          <w:instrText xml:space="preserve"> PAGEREF _Toc485131031 \h </w:instrText>
+          <w:instrText xml:space="preserve"> PAGEREF _Toc485197998 \h </w:instrText>
         </w:r>
         <w:r>
           <w:rPr>
@@ -6692,7 +6692,7 @@
           <w:szCs w:val="22"/>
         </w:rPr>
       </w:pPr>
-      <w:hyperlink w:anchor="_Toc485131032" w:history="1">
+      <w:hyperlink w:anchor="_Toc485197999" w:history="1">
         <w:r>
           <w:rPr>
             <w:rStyle w:val="Hyperlink"/>
@@ -6729,7 +6729,7 @@
           <w:rPr>
             <w:webHidden/>
           </w:rPr>
-          <w:instrText xml:space="preserve"> PAGEREF _Toc485131032 \h </w:instrText>
+          <w:instrText xml:space="preserve"> PAGEREF _Toc485197999 \h </w:instrText>
         </w:r>
         <w:r>
           <w:rPr>
@@ -6765,7 +6765,7 @@
           <w:szCs w:val="22"/>
         </w:rPr>
       </w:pPr>
-      <w:hyperlink w:anchor="_Toc485131033" w:history="1">
+      <w:hyperlink w:anchor="_Toc485198000" w:history="1">
         <w:r>
           <w:rPr>
             <w:rStyle w:val="Hyperlink"/>
@@ -6802,7 +6802,7 @@
           <w:rPr>
             <w:webHidden/>
           </w:rPr>
-          <w:instrText xml:space="preserve"> PAGEREF _Toc485131033 \h </w:instrText>
+          <w:instrText xml:space="preserve"> PAGEREF _Toc485198000 \h </w:instrText>
         </w:r>
         <w:r>
           <w:rPr>
@@ -6838,7 +6838,7 @@
           <w:szCs w:val="22"/>
         </w:rPr>
       </w:pPr>
-      <w:hyperlink w:anchor="_Toc485131034" w:history="1">
+      <w:hyperlink w:anchor="_Toc485198001" w:history="1">
         <w:r>
           <w:rPr>
             <w:rStyle w:val="Hyperlink"/>
@@ -6875,7 +6875,7 @@
           <w:rPr>
             <w:webHidden/>
           </w:rPr>
-          <w:instrText xml:space="preserve"> PAGEREF _Toc485131034 \h </w:instrText>
+          <w:instrText xml:space="preserve"> PAGEREF _Toc485198001 \h </w:instrText>
         </w:r>
         <w:r>
           <w:rPr>
@@ -6911,7 +6911,7 @@
           <w:szCs w:val="22"/>
         </w:rPr>
       </w:pPr>
-      <w:hyperlink w:anchor="_Toc485131035" w:history="1">
+      <w:hyperlink w:anchor="_Toc485198002" w:history="1">
         <w:r>
           <w:rPr>
             <w:rStyle w:val="Hyperlink"/>
@@ -6948,7 +6948,7 @@
           <w:rPr>
             <w:webHidden/>
           </w:rPr>
-          <w:instrText xml:space="preserve"> PAGEREF _Toc485131035 \h </w:instrText>
+          <w:instrText xml:space="preserve"> PAGEREF _Toc485198002 \h </w:instrText>
         </w:r>
         <w:r>
           <w:rPr>
@@ -6984,7 +6984,7 @@
           <w:szCs w:val="22"/>
         </w:rPr>
       </w:pPr>
-      <w:hyperlink w:anchor="_Toc485131036" w:history="1">
+      <w:hyperlink w:anchor="_Toc485198003" w:history="1">
         <w:r>
           <w:rPr>
             <w:rStyle w:val="Hyperlink"/>
@@ -7021,7 +7021,7 @@
           <w:rPr>
             <w:webHidden/>
           </w:rPr>
-          <w:instrText xml:space="preserve"> PAGEREF _Toc485131036 \h </w:instrText>
+          <w:instrText xml:space="preserve"> PAGEREF _Toc485198003 \h </w:instrText>
         </w:r>
         <w:r>
           <w:rPr>
@@ -7057,7 +7057,7 @@
           <w:szCs w:val="22"/>
         </w:rPr>
       </w:pPr>
-      <w:hyperlink w:anchor="_Toc485131037" w:history="1">
+      <w:hyperlink w:anchor="_Toc485198004" w:history="1">
         <w:r>
           <w:rPr>
             <w:rStyle w:val="Hyperlink"/>
@@ -7094,7 +7094,7 @@
           <w:rPr>
             <w:webHidden/>
           </w:rPr>
-          <w:instrText xml:space="preserve"> PAGEREF _Toc485131037 \h </w:instrText>
+          <w:instrText xml:space="preserve"> PAGEREF _Toc485198004 \h </w:instrText>
         </w:r>
         <w:r>
           <w:rPr>
@@ -7130,7 +7130,7 @@
           <w:szCs w:val="22"/>
         </w:rPr>
       </w:pPr>
-      <w:hyperlink w:anchor="_Toc485131038" w:history="1">
+      <w:hyperlink w:anchor="_Toc485198005" w:history="1">
         <w:r>
           <w:rPr>
             <w:rStyle w:val="Hyperlink"/>
@@ -7167,7 +7167,7 @@
           <w:rPr>
             <w:webHidden/>
           </w:rPr>
-          <w:instrText xml:space="preserve"> PAGEREF _Toc485131038 \h </w:instrText>
+          <w:instrText xml:space="preserve"> PAGEREF _Toc485198005 \h </w:instrText>
         </w:r>
         <w:r>
           <w:rPr>
@@ -7203,7 +7203,7 @@
           <w:szCs w:val="22"/>
         </w:rPr>
       </w:pPr>
-      <w:hyperlink w:anchor="_Toc485131039" w:history="1">
+      <w:hyperlink w:anchor="_Toc485198006" w:history="1">
         <w:r>
           <w:rPr>
             <w:rStyle w:val="Hyperlink"/>
@@ -7240,7 +7240,7 @@
           <w:rPr>
             <w:webHidden/>
           </w:rPr>
-          <w:instrText xml:space="preserve"> PAGEREF _Toc485131039 \h </w:instrText>
+          <w:instrText xml:space="preserve"> PAGEREF _Toc485198006 \h </w:instrText>
         </w:r>
         <w:r>
           <w:rPr>
@@ -7276,7 +7276,7 @@
           <w:szCs w:val="22"/>
         </w:rPr>
       </w:pPr>
-      <w:hyperlink w:anchor="_Toc485131040" w:history="1">
+      <w:hyperlink w:anchor="_Toc485198007" w:history="1">
         <w:r>
           <w:rPr>
             <w:rStyle w:val="Hyperlink"/>
@@ -7313,7 +7313,7 @@
           <w:rPr>
             <w:webHidden/>
           </w:rPr>
-          <w:instrText xml:space="preserve"> PAGEREF _Toc485131040 \h </w:instrText>
+          <w:instrText xml:space="preserve"> PAGEREF _Toc485198007 \h </w:instrText>
         </w:r>
         <w:r>
           <w:rPr>
@@ -7331,6 +7331,79 @@
             <w:webHidden/>
           </w:rPr>
           <w:t>48</w:t>
+        </w:r>
+        <w:r>
+          <w:rPr>
+            <w:webHidden/>
+          </w:rPr>
+          <w:fldChar w:fldCharType="end"/>
+        </w:r>
+      </w:hyperlink>
+    </w:p>
+    <w:p>
+      <w:pPr>
+        <w:pStyle w:val="TOC3"/>
+        <w:rPr>
+          <w:rFonts w:asciiTheme="minorHAnsi" w:eastAsiaTheme="minorEastAsia" w:hAnsiTheme="minorHAnsi" w:cstheme="minorBidi"/>
+          <w:sz w:val="22"/>
+          <w:szCs w:val="22"/>
+        </w:rPr>
+      </w:pPr>
+      <w:hyperlink w:anchor="_Toc485198008" w:history="1">
+        <w:r>
+          <w:rPr>
+            <w:rStyle w:val="Hyperlink"/>
+          </w:rPr>
+          <w:t>7.8.3</w:t>
+        </w:r>
+        <w:r>
+          <w:rPr>
+            <w:rFonts w:asciiTheme="minorHAnsi" w:eastAsiaTheme="minorEastAsia" w:hAnsiTheme="minorHAnsi" w:cstheme="minorBidi"/>
+            <w:sz w:val="22"/>
+            <w:szCs w:val="22"/>
+          </w:rPr>
+          <w:tab/>
+        </w:r>
+        <w:r>
+          <w:rPr>
+            <w:rStyle w:val="Hyperlink"/>
+          </w:rPr>
+          <w:t>Delete a Data Object and Associated Metadata</w:t>
+        </w:r>
+        <w:r>
+          <w:rPr>
+            <w:webHidden/>
+          </w:rPr>
+          <w:tab/>
+        </w:r>
+        <w:r>
+          <w:rPr>
+            <w:webHidden/>
+          </w:rPr>
+          <w:fldChar w:fldCharType="begin"/>
+        </w:r>
+        <w:r>
+          <w:rPr>
+            <w:webHidden/>
+          </w:rPr>
+          <w:instrText xml:space="preserve"> PAGEREF _Toc485198008 \h </w:instrText>
+        </w:r>
+        <w:r>
+          <w:rPr>
+            <w:webHidden/>
+          </w:rPr>
+        </w:r>
+        <w:r>
+          <w:rPr>
+            <w:webHidden/>
+          </w:rPr>
+          <w:fldChar w:fldCharType="separate"/>
+        </w:r>
+        <w:r>
+          <w:rPr>
+            <w:webHidden/>
+          </w:rPr>
+          <w:t>50</w:t>
         </w:r>
         <w:r>
           <w:rPr>
@@ -7352,7 +7425,7 @@
           <w:szCs w:val="22"/>
         </w:rPr>
       </w:pPr>
-      <w:hyperlink w:anchor="_Toc485131041" w:history="1">
+      <w:hyperlink w:anchor="_Toc485198009" w:history="1">
         <w:r>
           <w:rPr>
             <w:rStyle w:val="Hyperlink"/>
@@ -7392,7 +7465,7 @@
           <w:rPr>
             <w:webHidden/>
           </w:rPr>
-          <w:instrText xml:space="preserve"> PAGEREF _Toc485131041 \h </w:instrText>
+          <w:instrText xml:space="preserve"> PAGEREF _Toc485198009 \h </w:instrText>
         </w:r>
         <w:r>
           <w:rPr>
@@ -7409,7 +7482,7 @@
           <w:rPr>
             <w:webHidden/>
           </w:rPr>
-          <w:t>50</w:t>
+          <w:t>52</w:t>
         </w:r>
         <w:r>
           <w:rPr>
@@ -7431,7 +7504,7 @@
           <w:szCs w:val="22"/>
         </w:rPr>
       </w:pPr>
-      <w:hyperlink w:anchor="_Toc485131042" w:history="1">
+      <w:hyperlink w:anchor="_Toc485198010" w:history="1">
         <w:r>
           <w:rPr>
             <w:rStyle w:val="Hyperlink"/>
@@ -7471,7 +7544,7 @@
           <w:rPr>
             <w:webHidden/>
           </w:rPr>
-          <w:instrText xml:space="preserve"> PAGEREF _Toc485131042 \h </w:instrText>
+          <w:instrText xml:space="preserve"> PAGEREF _Toc485198010 \h </w:instrText>
         </w:r>
         <w:r>
           <w:rPr>
@@ -7488,7 +7561,7 @@
           <w:rPr>
             <w:webHidden/>
           </w:rPr>
-          <w:t>50</w:t>
+          <w:t>52</w:t>
         </w:r>
         <w:r>
           <w:rPr>
@@ -7510,7 +7583,7 @@
           <w:szCs w:val="22"/>
         </w:rPr>
       </w:pPr>
-      <w:hyperlink w:anchor="_Toc485131043" w:history="1">
+      <w:hyperlink w:anchor="_Toc485198011" w:history="1">
         <w:r>
           <w:rPr>
             <w:rStyle w:val="Hyperlink"/>
@@ -7550,7 +7623,7 @@
           <w:rPr>
             <w:webHidden/>
           </w:rPr>
-          <w:instrText xml:space="preserve"> PAGEREF _Toc485131043 \h </w:instrText>
+          <w:instrText xml:space="preserve"> PAGEREF _Toc485198011 \h </w:instrText>
         </w:r>
         <w:r>
           <w:rPr>
@@ -7567,7 +7640,7 @@
           <w:rPr>
             <w:webHidden/>
           </w:rPr>
-          <w:t>50</w:t>
+          <w:t>52</w:t>
         </w:r>
         <w:r>
           <w:rPr>
@@ -7623,7 +7696,7 @@
       <w:pPr>
         <w:pStyle w:val="Heading1"/>
       </w:pPr>
-      <w:bookmarkStart w:id="3" w:name="_Toc485130982"/>
+      <w:bookmarkStart w:id="3" w:name="_Toc485197949"/>
       <w:r>
         <w:lastRenderedPageBreak/>
         <w:t>Purpose</w:t>
@@ -7745,7 +7818,7 @@
       <w:pPr>
         <w:pStyle w:val="Heading1"/>
       </w:pPr>
-      <w:bookmarkStart w:id="4" w:name="_Toc485130983"/>
+      <w:bookmarkStart w:id="4" w:name="_Toc485197950"/>
       <w:r>
         <w:t>Introduction</w:t>
       </w:r>
@@ -7759,7 +7832,7 @@
           <w:numId w:val="41"/>
         </w:numPr>
       </w:pPr>
-      <w:bookmarkStart w:id="5" w:name="_Toc485130984"/>
+      <w:bookmarkStart w:id="5" w:name="_Toc485197951"/>
       <w:r>
         <w:t xml:space="preserve">What is </w:t>
       </w:r>
@@ -7859,7 +7932,7 @@
           <w:numId w:val="41"/>
         </w:numPr>
       </w:pPr>
-      <w:bookmarkStart w:id="6" w:name="_Toc485130985"/>
+      <w:bookmarkStart w:id="6" w:name="_Toc485197952"/>
       <w:r>
         <w:t>Intended Users</w:t>
       </w:r>
@@ -7939,7 +8012,7 @@
           <w:numId w:val="41"/>
         </w:numPr>
       </w:pPr>
-      <w:bookmarkStart w:id="7" w:name="_Toc485130986"/>
+      <w:bookmarkStart w:id="7" w:name="_Toc485197953"/>
       <w:r>
         <w:t xml:space="preserve">Accessing </w:t>
       </w:r>
@@ -8069,7 +8142,7 @@
           <w:numId w:val="41"/>
         </w:numPr>
       </w:pPr>
-      <w:bookmarkStart w:id="8" w:name="_Toc485130987"/>
+      <w:bookmarkStart w:id="8" w:name="_Toc485197954"/>
       <w:r>
         <w:t>Pre-R</w:t>
       </w:r>
@@ -8089,7 +8162,7 @@
           <w:numId w:val="10"/>
         </w:numPr>
       </w:pPr>
-      <w:bookmarkStart w:id="9" w:name="_Toc485130988"/>
+      <w:bookmarkStart w:id="9" w:name="_Toc485197955"/>
       <w:r>
         <w:t>Account with</w:t>
       </w:r>
@@ -8248,7 +8321,7 @@
         </w:numPr>
       </w:pPr>
       <w:bookmarkStart w:id="10" w:name="_Toc442784545"/>
-      <w:bookmarkStart w:id="11" w:name="_Toc485130989"/>
+      <w:bookmarkStart w:id="11" w:name="_Toc485197956"/>
       <w:r>
         <w:t>Globus</w:t>
       </w:r>
@@ -8358,7 +8431,7 @@
           <w:numId w:val="10"/>
         </w:numPr>
       </w:pPr>
-      <w:bookmarkStart w:id="12" w:name="_Toc485130990"/>
+      <w:bookmarkStart w:id="12" w:name="_Toc485197957"/>
       <w:r>
         <w:t xml:space="preserve">Pre-Requisites </w:t>
       </w:r>
@@ -8375,7 +8448,7 @@
           <w:numId w:val="10"/>
         </w:numPr>
       </w:pPr>
-      <w:bookmarkStart w:id="13" w:name="_Toc485130991"/>
+      <w:bookmarkStart w:id="13" w:name="_Toc485197958"/>
       <w:r>
         <w:t>Java</w:t>
       </w:r>
@@ -8486,7 +8559,7 @@
           <w:numId w:val="10"/>
         </w:numPr>
       </w:pPr>
-      <w:bookmarkStart w:id="14" w:name="_Toc485130992"/>
+      <w:bookmarkStart w:id="14" w:name="_Toc485197959"/>
       <w:r>
         <w:t>Get</w:t>
       </w:r>
@@ -8552,7 +8625,7 @@
         </w:numPr>
       </w:pPr>
       <w:bookmarkStart w:id="15" w:name="_Toc442784546"/>
-      <w:bookmarkStart w:id="16" w:name="_Toc485130993"/>
+      <w:bookmarkStart w:id="16" w:name="_Toc485197960"/>
       <w:r>
         <w:t>HPC DME</w:t>
       </w:r>
@@ -8929,7 +9002,7 @@
       </w:pPr>
       <w:bookmarkStart w:id="17" w:name="_Toc442702949"/>
       <w:bookmarkStart w:id="18" w:name="_Toc442784547"/>
-      <w:bookmarkStart w:id="19" w:name="_Toc485130994"/>
+      <w:bookmarkStart w:id="19" w:name="_Toc485197961"/>
       <w:r>
         <w:t xml:space="preserve">Business Rules </w:t>
       </w:r>
@@ -9128,7 +9201,7 @@
       </w:pPr>
       <w:bookmarkStart w:id="20" w:name="_Toc442702950"/>
       <w:bookmarkStart w:id="21" w:name="_Toc442784548"/>
-      <w:bookmarkStart w:id="22" w:name="_Toc485130995"/>
+      <w:bookmarkStart w:id="22" w:name="_Toc485197962"/>
       <w:r>
         <w:t xml:space="preserve">Business Rules </w:t>
       </w:r>
@@ -9286,7 +9359,7 @@
       </w:pPr>
       <w:bookmarkStart w:id="23" w:name="_Toc442702951"/>
       <w:bookmarkStart w:id="24" w:name="_Toc442784549"/>
-      <w:bookmarkStart w:id="25" w:name="_Toc485130996"/>
+      <w:bookmarkStart w:id="25" w:name="_Toc485197963"/>
       <w:r>
         <w:t>Metadata</w:t>
       </w:r>
@@ -9397,7 +9470,7 @@
       </w:pPr>
       <w:bookmarkStart w:id="26" w:name="_Toc442702952"/>
       <w:bookmarkStart w:id="27" w:name="_Toc442784550"/>
-      <w:bookmarkStart w:id="28" w:name="_Toc485130997"/>
+      <w:bookmarkStart w:id="28" w:name="_Toc485197964"/>
       <w:r>
         <w:t>Data transfer</w:t>
       </w:r>
@@ -9688,7 +9761,7 @@
         <w:spacing w:line="480" w:lineRule="auto"/>
       </w:pPr>
       <w:bookmarkStart w:id="29" w:name="_Toc442784551"/>
-      <w:bookmarkStart w:id="30" w:name="_Toc485130998"/>
+      <w:bookmarkStart w:id="30" w:name="_Toc485197965"/>
       <w:r>
         <w:t xml:space="preserve">User </w:t>
       </w:r>
@@ -9728,7 +9801,7 @@
         </w:numPr>
         <w:spacing w:after="0"/>
       </w:pPr>
-      <w:bookmarkStart w:id="31" w:name="_Toc485130999"/>
+      <w:bookmarkStart w:id="31" w:name="_Toc485197966"/>
       <w:r>
         <w:t>HPC DME</w:t>
       </w:r>
@@ -10353,7 +10426,7 @@
           <w:numId w:val="41"/>
         </w:numPr>
       </w:pPr>
-      <w:bookmarkStart w:id="32" w:name="_Toc485131000"/>
+      <w:bookmarkStart w:id="32" w:name="_Toc485197967"/>
       <w:r>
         <w:t>HPC DME</w:t>
       </w:r>
@@ -10377,7 +10450,7 @@
         <w:pStyle w:val="Heading2"/>
         <w:spacing w:line="480" w:lineRule="auto"/>
       </w:pPr>
-      <w:bookmarkStart w:id="33" w:name="_Toc485131001"/>
+      <w:bookmarkStart w:id="33" w:name="_Toc485197968"/>
       <w:r>
         <w:lastRenderedPageBreak/>
         <w:t xml:space="preserve">6.1 </w:t>
@@ -10659,7 +10732,7 @@
           <w:numId w:val="32"/>
         </w:numPr>
       </w:pPr>
-      <w:bookmarkStart w:id="34" w:name="_Toc485131002"/>
+      <w:bookmarkStart w:id="34" w:name="_Toc485197969"/>
       <w:r>
         <w:t xml:space="preserve">Set HPC </w:t>
       </w:r>
@@ -11728,7 +11801,7 @@
           <w:numId w:val="32"/>
         </w:numPr>
       </w:pPr>
-      <w:bookmarkStart w:id="35" w:name="_Toc485131003"/>
+      <w:bookmarkStart w:id="35" w:name="_Toc485197970"/>
       <w:r>
         <w:t xml:space="preserve">Running HPC </w:t>
       </w:r>
@@ -19523,7 +19596,7 @@
           <w:numId w:val="32"/>
         </w:numPr>
       </w:pPr>
-      <w:bookmarkStart w:id="36" w:name="_Toc485131004"/>
+      <w:bookmarkStart w:id="36" w:name="_Toc485197971"/>
       <w:r>
         <w:t>Error handling</w:t>
       </w:r>
@@ -19588,7 +19661,7 @@
         <w:pStyle w:val="Heading2"/>
         <w:spacing w:line="480" w:lineRule="auto"/>
       </w:pPr>
-      <w:bookmarkStart w:id="37" w:name="_Toc485131005"/>
+      <w:bookmarkStart w:id="37" w:name="_Toc485197972"/>
       <w:r>
         <w:t xml:space="preserve">6.2 </w:t>
       </w:r>
@@ -19693,7 +19766,7 @@
           <w:shd w:val="clear" w:color="auto" w:fill="FFFFFF"/>
         </w:rPr>
       </w:pPr>
-      <w:bookmarkStart w:id="38" w:name="_Toc485131006"/>
+      <w:bookmarkStart w:id="38" w:name="_Toc485197973"/>
       <w:r>
         <w:rPr>
           <w:shd w:val="clear" w:color="auto" w:fill="FFFFFF"/>
@@ -19766,7 +19839,7 @@
           <w:shd w:val="clear" w:color="auto" w:fill="FFFFFF"/>
         </w:rPr>
       </w:pPr>
-      <w:bookmarkStart w:id="39" w:name="_Toc485131007"/>
+      <w:bookmarkStart w:id="39" w:name="_Toc485197974"/>
       <w:r>
         <w:rPr>
           <w:shd w:val="clear" w:color="auto" w:fill="FFFFFF"/>
@@ -21322,7 +21395,7 @@
         <w:pStyle w:val="Heading2"/>
         <w:spacing w:line="480" w:lineRule="auto"/>
       </w:pPr>
-      <w:bookmarkStart w:id="41" w:name="_Toc485131008"/>
+      <w:bookmarkStart w:id="41" w:name="_Toc485197975"/>
       <w:r>
         <w:t xml:space="preserve">6.3 </w:t>
       </w:r>
@@ -21411,7 +21484,7 @@
         </w:numPr>
       </w:pPr>
       <w:bookmarkStart w:id="42" w:name="_Toc482355017"/>
-      <w:bookmarkStart w:id="43" w:name="_Toc485131009"/>
+      <w:bookmarkStart w:id="43" w:name="_Toc485197976"/>
       <w:r>
         <w:t>One time setup</w:t>
       </w:r>
@@ -21508,7 +21581,7 @@
         </w:numPr>
       </w:pPr>
       <w:bookmarkStart w:id="44" w:name="_Toc482355018"/>
-      <w:bookmarkStart w:id="45" w:name="_Toc485131010"/>
+      <w:bookmarkStart w:id="45" w:name="_Toc485197977"/>
       <w:r>
         <w:t>Generate a token</w:t>
       </w:r>
@@ -21590,7 +21663,7 @@
         </w:numPr>
       </w:pPr>
       <w:bookmarkStart w:id="46" w:name="_Toc482355019"/>
-      <w:bookmarkStart w:id="47" w:name="_Toc485131011"/>
+      <w:bookmarkStart w:id="47" w:name="_Toc485197978"/>
       <w:r>
         <w:t>Register a collection</w:t>
       </w:r>
@@ -21780,7 +21853,7 @@
         </w:numPr>
       </w:pPr>
       <w:bookmarkStart w:id="48" w:name="_Toc482355020"/>
-      <w:bookmarkStart w:id="49" w:name="_Toc485131012"/>
+      <w:bookmarkStart w:id="49" w:name="_Toc485197979"/>
       <w:r>
         <w:t>Register a dataobject</w:t>
       </w:r>
@@ -21796,7 +21869,7 @@
         </w:numPr>
       </w:pPr>
       <w:bookmarkStart w:id="50" w:name="_Toc482355021"/>
-      <w:bookmarkStart w:id="51" w:name="_Toc485131013"/>
+      <w:bookmarkStart w:id="51" w:name="_Toc485197980"/>
       <w:r>
         <w:t>Synchronously (From file system)</w:t>
       </w:r>
@@ -21957,7 +22030,7 @@
         </w:numPr>
       </w:pPr>
       <w:bookmarkStart w:id="52" w:name="_Toc482355022"/>
-      <w:bookmarkStart w:id="53" w:name="_Toc485131014"/>
+      <w:bookmarkStart w:id="53" w:name="_Toc485197981"/>
       <w:r>
         <w:t>ASynchronously (From Globus)</w:t>
       </w:r>
@@ -22117,7 +22190,7 @@
         </w:numPr>
       </w:pPr>
       <w:bookmarkStart w:id="54" w:name="_Toc482355023"/>
-      <w:bookmarkStart w:id="55" w:name="_Toc485131015"/>
+      <w:bookmarkStart w:id="55" w:name="_Toc485197982"/>
       <w:r>
         <w:t>Get a collection metadata</w:t>
       </w:r>
@@ -22184,7 +22257,7 @@
         </w:numPr>
       </w:pPr>
       <w:bookmarkStart w:id="56" w:name="_Toc482355024"/>
-      <w:bookmarkStart w:id="57" w:name="_Toc485131016"/>
+      <w:bookmarkStart w:id="57" w:name="_Toc485197983"/>
       <w:r>
         <w:t>get a dataobject metadata</w:t>
       </w:r>
@@ -22248,7 +22321,7 @@
           <w:numId w:val="41"/>
         </w:numPr>
       </w:pPr>
-      <w:bookmarkStart w:id="58" w:name="_Toc485131017"/>
+      <w:bookmarkStart w:id="58" w:name="_Toc485197984"/>
       <w:r>
         <w:t>HPC DME Web Interface Over</w:t>
       </w:r>
@@ -22357,7 +22430,7 @@
           <w:numId w:val="37"/>
         </w:numPr>
       </w:pPr>
-      <w:bookmarkStart w:id="59" w:name="_Toc485131018"/>
+      <w:bookmarkStart w:id="59" w:name="_Toc485197985"/>
       <w:r>
         <w:t>Dashboard and login/logout</w:t>
       </w:r>
@@ -22367,7 +22440,7 @@
       <w:pPr>
         <w:pStyle w:val="Heading3"/>
       </w:pPr>
-      <w:bookmarkStart w:id="60" w:name="_Toc485131019"/>
+      <w:bookmarkStart w:id="60" w:name="_Toc485197986"/>
       <w:r>
         <w:t>7</w:t>
       </w:r>
@@ -22470,7 +22543,7 @@
           <w:numId w:val="39"/>
         </w:numPr>
       </w:pPr>
-      <w:bookmarkStart w:id="61" w:name="_Toc485131020"/>
+      <w:bookmarkStart w:id="61" w:name="_Toc485197987"/>
       <w:r>
         <w:t>Log Out</w:t>
       </w:r>
@@ -22602,7 +22675,7 @@
           <w:numId w:val="39"/>
         </w:numPr>
       </w:pPr>
-      <w:bookmarkStart w:id="62" w:name="_Toc485131021"/>
+      <w:bookmarkStart w:id="62" w:name="_Toc485197988"/>
       <w:r>
         <w:t>Dashboard</w:t>
       </w:r>
@@ -22680,7 +22753,7 @@
           <w:numId w:val="37"/>
         </w:numPr>
       </w:pPr>
-      <w:bookmarkStart w:id="63" w:name="_Toc485131022"/>
+      <w:bookmarkStart w:id="63" w:name="_Toc485197989"/>
       <w:r>
         <w:t>Search functions</w:t>
       </w:r>
@@ -22779,7 +22852,7 @@
           <w:numId w:val="37"/>
         </w:numPr>
       </w:pPr>
-      <w:bookmarkStart w:id="64" w:name="_Toc485131023"/>
+      <w:bookmarkStart w:id="64" w:name="_Toc485197990"/>
       <w:r>
         <w:t>Google Style Search</w:t>
       </w:r>
@@ -22805,7 +22878,7 @@
           <w:numId w:val="37"/>
         </w:numPr>
       </w:pPr>
-      <w:bookmarkStart w:id="65" w:name="_Toc485131024"/>
+      <w:bookmarkStart w:id="65" w:name="_Toc485197991"/>
       <w:r>
         <w:t>Basic Search</w:t>
       </w:r>
@@ -22846,7 +22919,7 @@
           <w:numId w:val="37"/>
         </w:numPr>
       </w:pPr>
-      <w:bookmarkStart w:id="66" w:name="_Toc485131025"/>
+      <w:bookmarkStart w:id="66" w:name="_Toc485197992"/>
       <w:r>
         <w:t>Advanced Search</w:t>
       </w:r>
@@ -22893,7 +22966,7 @@
           <w:numId w:val="37"/>
         </w:numPr>
       </w:pPr>
-      <w:bookmarkStart w:id="67" w:name="_Toc485131026"/>
+      <w:bookmarkStart w:id="67" w:name="_Toc485197993"/>
       <w:r>
         <w:t>Saved Search</w:t>
       </w:r>
@@ -23118,7 +23191,7 @@
           <w:numId w:val="37"/>
         </w:numPr>
       </w:pPr>
-      <w:bookmarkStart w:id="68" w:name="_Toc485131027"/>
+      <w:bookmarkStart w:id="68" w:name="_Toc485197994"/>
       <w:r>
         <w:t>Bookmark Function</w:t>
       </w:r>
@@ -23151,13 +23224,7 @@
         <w:t xml:space="preserve">Note: </w:t>
       </w:r>
       <w:r>
-        <w:t>Bookmark</w:t>
-      </w:r>
-      <w:r>
-        <w:t xml:space="preserve"> name is not allowed to have empty space between words but may </w:t>
-      </w:r>
-      <w:r>
-        <w:t>be concatenated with “_” or “-“</w:t>
+        <w:t>Bookmark name is not allowed to have empty space between words but may be concatenated with “_” or “-“</w:t>
       </w:r>
       <w:r>
         <w:rPr>
@@ -23295,7 +23362,7 @@
           <w:numId w:val="37"/>
         </w:numPr>
       </w:pPr>
-      <w:bookmarkStart w:id="69" w:name="_Toc485131028"/>
+      <w:bookmarkStart w:id="69" w:name="_Toc485197995"/>
       <w:r>
         <w:t>BROWSE functions</w:t>
       </w:r>
@@ -23519,7 +23586,7 @@
           <w:numId w:val="37"/>
         </w:numPr>
       </w:pPr>
-      <w:bookmarkStart w:id="70" w:name="_Toc485131029"/>
+      <w:bookmarkStart w:id="70" w:name="_Toc485197996"/>
       <w:r>
         <w:t>SHARING functions</w:t>
       </w:r>
@@ -23726,7 +23793,7 @@
           <w:numId w:val="37"/>
         </w:numPr>
       </w:pPr>
-      <w:bookmarkStart w:id="71" w:name="_Toc485131030"/>
+      <w:bookmarkStart w:id="71" w:name="_Toc485197997"/>
       <w:r>
         <w:t>Update me</w:t>
       </w:r>
@@ -23851,7 +23918,7 @@
           <w:numId w:val="37"/>
         </w:numPr>
       </w:pPr>
-      <w:bookmarkStart w:id="72" w:name="_Toc485131031"/>
+      <w:bookmarkStart w:id="72" w:name="_Toc485197998"/>
       <w:r>
         <w:t xml:space="preserve">Download </w:t>
       </w:r>
@@ -23871,7 +23938,7 @@
           <w:numId w:val="37"/>
         </w:numPr>
       </w:pPr>
-      <w:bookmarkStart w:id="73" w:name="_Toc485131032"/>
+      <w:bookmarkStart w:id="73" w:name="_Toc485197999"/>
       <w:r>
         <w:t>Share a Globus End Point with HPC DME Service Account</w:t>
       </w:r>
@@ -24522,7 +24589,7 @@
           <w:numId w:val="37"/>
         </w:numPr>
       </w:pPr>
-      <w:bookmarkStart w:id="74" w:name="_Toc485131033"/>
+      <w:bookmarkStart w:id="74" w:name="_Toc485198000"/>
       <w:r>
         <w:lastRenderedPageBreak/>
         <w:t>Download a Collection of Data Files</w:t>
@@ -24695,7 +24762,7 @@
           <w:numId w:val="37"/>
         </w:numPr>
       </w:pPr>
-      <w:bookmarkStart w:id="75" w:name="_Toc485131034"/>
+      <w:bookmarkStart w:id="75" w:name="_Toc485198001"/>
       <w:r>
         <w:lastRenderedPageBreak/>
         <w:t>Download a Single Data File</w:t>
@@ -25011,7 +25078,7 @@
           <w:numId w:val="37"/>
         </w:numPr>
       </w:pPr>
-      <w:bookmarkStart w:id="76" w:name="_Toc485131035"/>
+      <w:bookmarkStart w:id="76" w:name="_Toc485198002"/>
       <w:r>
         <w:t>Notifications and reports</w:t>
       </w:r>
@@ -25025,7 +25092,7 @@
           <w:numId w:val="37"/>
         </w:numPr>
       </w:pPr>
-      <w:bookmarkStart w:id="77" w:name="_Toc485131036"/>
+      <w:bookmarkStart w:id="77" w:name="_Toc485198003"/>
       <w:r>
         <w:t>Notifications Management</w:t>
       </w:r>
@@ -25155,7 +25222,7 @@
           <w:numId w:val="37"/>
         </w:numPr>
       </w:pPr>
-      <w:bookmarkStart w:id="78" w:name="_Toc485131037"/>
+      <w:bookmarkStart w:id="78" w:name="_Toc485198004"/>
       <w:r>
         <w:t>Reports Management</w:t>
       </w:r>
@@ -25212,19 +25279,7 @@
         <w:ind w:left="0"/>
       </w:pPr>
       <w:r>
-        <w:t>Note: Two reports “</w:t>
-      </w:r>
-      <w:r>
-        <w:t>Data Archive Usage Summary report</w:t>
-      </w:r>
-      <w:r>
-        <w:t>” and “</w:t>
-      </w:r>
-      <w:r>
-        <w:t>Data Archive Usage Summary report</w:t>
-      </w:r>
-      <w:r>
-        <w:t xml:space="preserve"> of this week” are developed</w:t>
+        <w:t>Note: Two reports “Data Archive Usage Summary report” and “Data Archive Usage Summary report of this week” are developed</w:t>
       </w:r>
       <w:r>
         <w:t xml:space="preserve"> for system administrators only, for which non-system administrator users will get error prompt if they try to subscribe to them.</w:t>
@@ -25385,7 +25440,7 @@
           <w:numId w:val="37"/>
         </w:numPr>
       </w:pPr>
-      <w:bookmarkStart w:id="79" w:name="_Toc485131038"/>
+      <w:bookmarkStart w:id="79" w:name="_Toc485198005"/>
       <w:r>
         <w:lastRenderedPageBreak/>
         <w:t>Group administrat</w:t>
@@ -25466,7 +25521,7 @@
           <w:numId w:val="37"/>
         </w:numPr>
       </w:pPr>
-      <w:bookmarkStart w:id="80" w:name="_Toc485131039"/>
+      <w:bookmarkStart w:id="80" w:name="_Toc485198006"/>
       <w:r>
         <w:t>User</w:t>
       </w:r>
@@ -25685,7 +25740,7 @@
           <w:numId w:val="37"/>
         </w:numPr>
       </w:pPr>
-      <w:bookmarkStart w:id="81" w:name="_Toc485131040"/>
+      <w:bookmarkStart w:id="81" w:name="_Toc485198007"/>
       <w:r>
         <w:t>Group</w:t>
       </w:r>
@@ -26103,20 +26158,293 @@
     <w:p/>
     <w:p>
       <w:pPr>
+        <w:pStyle w:val="Heading3"/>
+        <w:numPr>
+          <w:ilvl w:val="2"/>
+          <w:numId w:val="37"/>
+        </w:numPr>
+      </w:pPr>
+      <w:bookmarkStart w:id="82" w:name="_Toc485198008"/>
+      <w:r>
+        <w:t>Delete a Data Object and Associated Metadata</w:t>
+      </w:r>
+      <w:bookmarkEnd w:id="82"/>
+    </w:p>
+    <w:p>
+      <w:pPr>
+        <w:pStyle w:val="BodyText"/>
+        <w:spacing w:before="0" w:after="0" w:line="360" w:lineRule="auto"/>
+        <w:ind w:left="0"/>
+      </w:pPr>
+      <w:r>
+        <w:t xml:space="preserve">Sometimes though occurring not frequently, a user may end up uploading the wrong data files into the Archive.  There would be a need to delete these data files and associated metadata while the integrity and such usage is exercised to the minimum extent.  At this point, we will give such delete privilege to the Group Administrator role only.  When a group admin selects this delete, the data object from Archive and all the associated metadata from iRODS backend database will be deleted physically. Therefore, a group administrator is advised to perform such delete operation only when s/he is absolutely certain that such data files are entered in by mistake and </w:t>
+      </w:r>
+      <w:r>
+        <w:t xml:space="preserve">need to be deleted permanently. </w:t>
+      </w:r>
+    </w:p>
+    <w:p>
+      <w:pPr>
+        <w:pStyle w:val="BodyText"/>
+        <w:spacing w:before="0" w:after="0" w:line="360" w:lineRule="auto"/>
+        <w:ind w:left="0"/>
+      </w:pPr>
+    </w:p>
+    <w:p>
+      <w:pPr>
+        <w:spacing w:before="0" w:after="0" w:line="360" w:lineRule="auto"/>
+        <w:ind w:left="0"/>
+        <w:jc w:val="left"/>
+      </w:pPr>
+      <w:r>
+        <w:t>The action of Create group</w:t>
+      </w:r>
+      <w:r>
+        <w:t xml:space="preserve"> </w:t>
+      </w:r>
+      <w:r>
+        <w:t xml:space="preserve">can be triggered by clicking the </w:t>
+      </w:r>
+      <w:r>
+        <w:t>most right</w:t>
+      </w:r>
+      <w:r>
+        <w:t>“</w:t>
+      </w:r>
+      <w:r>
+        <w:t>Delete</w:t>
+      </w:r>
+      <w:r>
+        <w:t>”</w:t>
+      </w:r>
+      <w:r>
+        <w:t xml:space="preserve"> icon</w:t>
+      </w:r>
+      <w:r>
+        <w:t xml:space="preserve"> on </w:t>
+      </w:r>
+      <w:r>
+        <w:t xml:space="preserve">the top of </w:t>
+      </w:r>
+      <w:hyperlink r:id="rId79" w:history="1">
+        <w:r>
+          <w:t>Dashboard</w:t>
+        </w:r>
+      </w:hyperlink>
+      <w:r>
+        <w:t>/</w:t>
+      </w:r>
+      <w:r>
+        <w:t>Data File</w:t>
+      </w:r>
+      <w:r>
+        <w:t xml:space="preserve"> page</w:t>
+      </w:r>
+      <w:r>
+        <w:t xml:space="preserve"> for the selected data object to be deleted permanently</w:t>
+      </w:r>
+      <w:r>
+        <w:t xml:space="preserve">. On the following </w:t>
+      </w:r>
+      <w:r>
+        <w:t xml:space="preserve">confirmation dialog, </w:t>
+      </w:r>
+      <w:r>
+        <w:t xml:space="preserve">the </w:t>
+      </w:r>
+      <w:r>
+        <w:t xml:space="preserve">group </w:t>
+      </w:r>
+      <w:r>
+        <w:t xml:space="preserve">administrator </w:t>
+      </w:r>
+      <w:r>
+        <w:t xml:space="preserve">will select “OK” to proceed or “Cancel” to back out. After confirming the operation, the Web GUI performs the transaction via the HPC DME API and indicates that data object deleted with the </w:t>
+      </w:r>
+      <w:r>
+        <w:t xml:space="preserve">collection (directory), file path, and owner presented on the screen. </w:t>
+      </w:r>
+    </w:p>
+    <w:p>
+      <w:pPr>
+        <w:pStyle w:val="BodyText"/>
+        <w:spacing w:before="0" w:after="0" w:line="360" w:lineRule="auto"/>
+        <w:ind w:left="0"/>
+      </w:pPr>
+    </w:p>
+    <w:p>
+      <w:pPr>
+        <w:pStyle w:val="BodyText"/>
+        <w:spacing w:before="0" w:after="0" w:line="360" w:lineRule="auto"/>
+        <w:ind w:left="0"/>
+      </w:pPr>
+      <w:r>
+        <w:rPr>
+          <w:noProof/>
+        </w:rPr>
+        <w:lastRenderedPageBreak/>
+        <w:drawing>
+          <wp:inline distT="0" distB="0" distL="0" distR="0" wp14:anchorId="3E330D92" wp14:editId="1C72A3DF">
+            <wp:extent cx="5610225" cy="2952750"/>
+            <wp:effectExtent l="0" t="0" r="9525" b="0"/>
+            <wp:docPr id="49" name="Picture 49"/>
+            <wp:cNvGraphicFramePr>
+              <a:graphicFrameLocks xmlns:a="http://schemas.openxmlformats.org/drawingml/2006/main" noChangeAspect="1"/>
+            </wp:cNvGraphicFramePr>
+            <a:graphic xmlns:a="http://schemas.openxmlformats.org/drawingml/2006/main">
+              <a:graphicData uri="http://schemas.openxmlformats.org/drawingml/2006/picture">
+                <pic:pic xmlns:pic="http://schemas.openxmlformats.org/drawingml/2006/picture">
+                  <pic:nvPicPr>
+                    <pic:cNvPr id="1" name=""/>
+                    <pic:cNvPicPr/>
+                  </pic:nvPicPr>
+                  <pic:blipFill>
+                    <a:blip r:embed="rId80"/>
+                    <a:stretch>
+                      <a:fillRect/>
+                    </a:stretch>
+                  </pic:blipFill>
+                  <pic:spPr>
+                    <a:xfrm>
+                      <a:off x="0" y="0"/>
+                      <a:ext cx="5610225" cy="2952750"/>
+                    </a:xfrm>
+                    <a:prstGeom prst="rect">
+                      <a:avLst/>
+                    </a:prstGeom>
+                  </pic:spPr>
+                </pic:pic>
+              </a:graphicData>
+            </a:graphic>
+          </wp:inline>
+        </w:drawing>
+      </w:r>
+    </w:p>
+    <w:p>
+      <w:pPr>
+        <w:pStyle w:val="BodyText"/>
+        <w:spacing w:before="0" w:after="0" w:line="360" w:lineRule="auto"/>
+        <w:ind w:left="0"/>
+      </w:pPr>
+    </w:p>
+    <w:p>
+      <w:pPr>
+        <w:pStyle w:val="BodyText"/>
+        <w:spacing w:before="0" w:after="0" w:line="360" w:lineRule="auto"/>
+        <w:ind w:left="0"/>
+      </w:pPr>
+      <w:r>
+        <w:rPr>
+          <w:noProof/>
+        </w:rPr>
+        <w:drawing>
+          <wp:inline distT="0" distB="0" distL="0" distR="0" wp14:anchorId="0EC08783" wp14:editId="0AF7EC64">
+            <wp:extent cx="5657850" cy="2590800"/>
+            <wp:effectExtent l="0" t="0" r="0" b="0"/>
+            <wp:docPr id="50" name="Picture 50"/>
+            <wp:cNvGraphicFramePr>
+              <a:graphicFrameLocks xmlns:a="http://schemas.openxmlformats.org/drawingml/2006/main" noChangeAspect="1"/>
+            </wp:cNvGraphicFramePr>
+            <a:graphic xmlns:a="http://schemas.openxmlformats.org/drawingml/2006/main">
+              <a:graphicData uri="http://schemas.openxmlformats.org/drawingml/2006/picture">
+                <pic:pic xmlns:pic="http://schemas.openxmlformats.org/drawingml/2006/picture">
+                  <pic:nvPicPr>
+                    <pic:cNvPr id="1" name=""/>
+                    <pic:cNvPicPr/>
+                  </pic:nvPicPr>
+                  <pic:blipFill>
+                    <a:blip r:embed="rId81"/>
+                    <a:stretch>
+                      <a:fillRect/>
+                    </a:stretch>
+                  </pic:blipFill>
+                  <pic:spPr>
+                    <a:xfrm>
+                      <a:off x="0" y="0"/>
+                      <a:ext cx="5657850" cy="2590800"/>
+                    </a:xfrm>
+                    <a:prstGeom prst="rect">
+                      <a:avLst/>
+                    </a:prstGeom>
+                  </pic:spPr>
+                </pic:pic>
+              </a:graphicData>
+            </a:graphic>
+          </wp:inline>
+        </w:drawing>
+      </w:r>
+    </w:p>
+    <w:p>
+      <w:pPr>
+        <w:pStyle w:val="BodyText"/>
+        <w:spacing w:before="0" w:after="0" w:line="360" w:lineRule="auto"/>
+        <w:ind w:left="0"/>
+      </w:pPr>
+    </w:p>
+    <w:p>
+      <w:pPr>
+        <w:pStyle w:val="BodyText"/>
+        <w:spacing w:before="0" w:after="0" w:line="360" w:lineRule="auto"/>
+        <w:ind w:left="0"/>
+      </w:pPr>
+      <w:r>
+        <w:rPr>
+          <w:noProof/>
+        </w:rPr>
+        <w:drawing>
+          <wp:inline distT="0" distB="0" distL="0" distR="0" wp14:anchorId="75678D89" wp14:editId="4A50773B">
+            <wp:extent cx="5686425" cy="2428875"/>
+            <wp:effectExtent l="0" t="0" r="9525" b="9525"/>
+            <wp:docPr id="51" name="Picture 51"/>
+            <wp:cNvGraphicFramePr>
+              <a:graphicFrameLocks xmlns:a="http://schemas.openxmlformats.org/drawingml/2006/main" noChangeAspect="1"/>
+            </wp:cNvGraphicFramePr>
+            <a:graphic xmlns:a="http://schemas.openxmlformats.org/drawingml/2006/main">
+              <a:graphicData uri="http://schemas.openxmlformats.org/drawingml/2006/picture">
+                <pic:pic xmlns:pic="http://schemas.openxmlformats.org/drawingml/2006/picture">
+                  <pic:nvPicPr>
+                    <pic:cNvPr id="1" name=""/>
+                    <pic:cNvPicPr/>
+                  </pic:nvPicPr>
+                  <pic:blipFill>
+                    <a:blip r:embed="rId82"/>
+                    <a:stretch>
+                      <a:fillRect/>
+                    </a:stretch>
+                  </pic:blipFill>
+                  <pic:spPr>
+                    <a:xfrm>
+                      <a:off x="0" y="0"/>
+                      <a:ext cx="5686425" cy="2428875"/>
+                    </a:xfrm>
+                    <a:prstGeom prst="rect">
+                      <a:avLst/>
+                    </a:prstGeom>
+                  </pic:spPr>
+                </pic:pic>
+              </a:graphicData>
+            </a:graphic>
+          </wp:inline>
+        </w:drawing>
+      </w:r>
+    </w:p>
+    <w:p>
+      <w:pPr>
         <w:pStyle w:val="Heading1"/>
         <w:numPr>
           <w:ilvl w:val="0"/>
           <w:numId w:val="41"/>
         </w:numPr>
       </w:pPr>
-      <w:bookmarkStart w:id="82" w:name="_Toc485131041"/>
-      <w:r>
+      <w:bookmarkStart w:id="83" w:name="_Toc485198009"/>
+      <w:r>
+        <w:lastRenderedPageBreak/>
         <w:t>APPENDIX A – sample collection input</w:t>
       </w:r>
-      <w:bookmarkEnd w:id="82"/>
-    </w:p>
-    <w:p>
-      <w:hyperlink r:id="rId79" w:history="1">
+      <w:bookmarkEnd w:id="83"/>
+    </w:p>
+    <w:p>
+      <w:hyperlink r:id="rId83" w:history="1">
         <w:r>
           <w:rPr>
             <w:rStyle w:val="Hyperlink"/>
@@ -26147,14 +26475,14 @@
           <w:numId w:val="41"/>
         </w:numPr>
       </w:pPr>
-      <w:bookmarkStart w:id="83" w:name="_Toc485131042"/>
+      <w:bookmarkStart w:id="84" w:name="_Toc485198010"/>
       <w:r>
         <w:t>APPENDIX B – sample data file input</w:t>
       </w:r>
-      <w:bookmarkEnd w:id="83"/>
-    </w:p>
-    <w:p>
-      <w:hyperlink r:id="rId80" w:history="1">
+      <w:bookmarkEnd w:id="84"/>
+    </w:p>
+    <w:p>
+      <w:hyperlink r:id="rId84" w:history="1">
         <w:r>
           <w:rPr>
             <w:rStyle w:val="Hyperlink"/>
@@ -26167,7 +26495,7 @@
           </w:rPr>
           <w:t>/</w:t>
         </w:r>
-        <w:hyperlink r:id="rId81" w:tooltip="Batch_Upload_Input_File_Object_Cleversafe.csv" w:history="1">
+        <w:hyperlink r:id="rId85" w:tooltip="Batch_Upload_Input_File_Object_Cleversafe.csv" w:history="1">
           <w:r>
             <w:rPr>
               <w:rStyle w:val="Hyperlink"/>
@@ -26185,7 +26513,7 @@
       <w:pPr>
         <w:ind w:left="360"/>
       </w:pPr>
-      <w:hyperlink r:id="rId82" w:history="1">
+      <w:hyperlink r:id="rId86" w:history="1">
         <w:r>
           <w:rPr>
             <w:rStyle w:val="Hyperlink"/>
@@ -26198,7 +26526,7 @@
           </w:rPr>
           <w:t>/</w:t>
         </w:r>
-        <w:hyperlink r:id="rId83" w:tooltip="Batch_Upload_Input_File_Object_Cleversafe.csv" w:history="1">
+        <w:hyperlink r:id="rId87" w:tooltip="Batch_Upload_Input_File_Object_Cleversafe.csv" w:history="1">
           <w:r>
             <w:rPr>
               <w:rStyle w:val="Hyperlink"/>
@@ -26219,11 +26547,11 @@
           <w:numId w:val="41"/>
         </w:numPr>
       </w:pPr>
-      <w:bookmarkStart w:id="84" w:name="_Toc485131043"/>
+      <w:bookmarkStart w:id="85" w:name="_Toc485198011"/>
       <w:r>
         <w:t>Appendix c – sample permissions input</w:t>
       </w:r>
-      <w:bookmarkEnd w:id="84"/>
+      <w:bookmarkEnd w:id="85"/>
     </w:p>
     <w:p>
       <w:pPr>
@@ -26231,7 +26559,7 @@
           <w:rStyle w:val="Hyperlink"/>
         </w:rPr>
       </w:pPr>
-      <w:hyperlink r:id="rId84" w:history="1">
+      <w:hyperlink r:id="rId88" w:history="1">
         <w:r>
           <w:rPr>
             <w:rStyle w:val="Hyperlink"/>
@@ -26253,8 +26581,8 @@
       </w:r>
     </w:p>
     <w:sectPr>
-      <w:headerReference w:type="default" r:id="rId85"/>
-      <w:footerReference w:type="default" r:id="rId86"/>
+      <w:headerReference w:type="default" r:id="rId89"/>
+      <w:footerReference w:type="default" r:id="rId90"/>
       <w:pgSz w:w="12240" w:h="15840" w:code="1"/>
       <w:pgMar w:top="720" w:right="1440" w:bottom="720" w:left="1440" w:header="432" w:footer="432" w:gutter="0"/>
       <w:cols w:space="720"/>
@@ -26723,7 +27051,7 @@
         <w:sz w:val="18"/>
         <w:szCs w:val="18"/>
       </w:rPr>
-      <w:t>22</w:t>
+      <w:t>34</w:t>
     </w:r>
     <w:r>
       <w:rPr>
@@ -26778,7 +27106,7 @@
         <w:sz w:val="18"/>
         <w:szCs w:val="18"/>
       </w:rPr>
-      <w:t>50</w:t>
+      <w:t>52</w:t>
     </w:r>
     <w:r>
       <w:rPr>
@@ -34018,15 +34346,6 @@
 </file>
 
 <file path=customXml/item1.xml><?xml version="1.0" encoding="utf-8"?>
-<?mso-contentType ?>
-<FormTemplates xmlns="http://schemas.microsoft.com/sharepoint/v3/contenttype/forms">
-  <Display>DocumentLibraryForm</Display>
-  <Edit>DocumentLibraryForm</Edit>
-  <New>DocumentLibraryForm</New>
-</FormTemplates>
-</file>
-
-<file path=customXml/item2.xml><?xml version="1.0" encoding="utf-8"?>
 <ct:contentTypeSchema xmlns:ct="http://schemas.microsoft.com/office/2006/metadata/contentType" xmlns:ma="http://schemas.microsoft.com/office/2006/metadata/properties/metaAttributes" ct:_="" ma:_="" ma:contentTypeName="Document" ma:contentTypeID="0x01010024D1768208899D418F028F6C3AF82400" ma:contentTypeVersion="1" ma:contentTypeDescription="Create a new document." ma:contentTypeScope="" ma:versionID="520fa819e570fd115ba5fb6b06c1191a">
   <xsd:schema xmlns:xsd="http://www.w3.org/2001/XMLSchema" xmlns:p="http://schemas.microsoft.com/office/2006/metadata/properties" targetNamespace="http://schemas.microsoft.com/office/2006/metadata/properties" ma:root="true" ma:fieldsID="4aeb20c0e3442673af7ee10786458764">
     <xsd:element name="properties">
@@ -34075,19 +34394,20 @@
 </ct:contentTypeSchema>
 </file>
 
+<file path=customXml/item2.xml><?xml version="1.0" encoding="utf-8"?>
+<?mso-contentType ?>
+<FormTemplates xmlns="http://schemas.microsoft.com/sharepoint/v3/contenttype/forms">
+  <Display>DocumentLibraryForm</Display>
+  <Edit>DocumentLibraryForm</Edit>
+  <New>DocumentLibraryForm</New>
+</FormTemplates>
+</file>
+
 <file path=customXml/item3.xml><?xml version="1.0" encoding="utf-8"?>
 <b:Sources xmlns:b="http://schemas.openxmlformats.org/officeDocument/2006/bibliography" xmlns="http://schemas.openxmlformats.org/officeDocument/2006/bibliography" SelectedStyle="\APA.XSL" StyleName="APA"/>
 </file>
 
 <file path=customXml/itemProps1.xml><?xml version="1.0" encoding="utf-8"?>
-<ds:datastoreItem xmlns:ds="http://schemas.openxmlformats.org/officeDocument/2006/customXml" ds:itemID="{8D35C508-92B7-4418-B10D-4D3E815FA5E6}">
-  <ds:schemaRefs>
-    <ds:schemaRef ds:uri="http://schemas.microsoft.com/sharepoint/v3/contenttype/forms"/>
-  </ds:schemaRefs>
-</ds:datastoreItem>
-</file>
-
-<file path=customXml/itemProps2.xml><?xml version="1.0" encoding="utf-8"?>
 <ds:datastoreItem xmlns:ds="http://schemas.openxmlformats.org/officeDocument/2006/customXml" ds:itemID="{177C7043-315B-4994-8586-66F83B23A7BB}">
   <ds:schemaRefs>
     <ds:schemaRef ds:uri="http://schemas.microsoft.com/office/2006/metadata/contentType"/>
@@ -34102,8 +34422,16 @@
 </ds:datastoreItem>
 </file>
 
+<file path=customXml/itemProps2.xml><?xml version="1.0" encoding="utf-8"?>
+<ds:datastoreItem xmlns:ds="http://schemas.openxmlformats.org/officeDocument/2006/customXml" ds:itemID="{8D35C508-92B7-4418-B10D-4D3E815FA5E6}">
+  <ds:schemaRefs>
+    <ds:schemaRef ds:uri="http://schemas.microsoft.com/sharepoint/v3/contenttype/forms"/>
+  </ds:schemaRefs>
+</ds:datastoreItem>
+</file>
+
 <file path=customXml/itemProps3.xml><?xml version="1.0" encoding="utf-8"?>
-<ds:datastoreItem xmlns:ds="http://schemas.openxmlformats.org/officeDocument/2006/customXml" ds:itemID="{2279917A-901A-4A6B-9533-67C0A7591CFC}">
+<ds:datastoreItem xmlns:ds="http://schemas.openxmlformats.org/officeDocument/2006/customXml" ds:itemID="{101C7457-1A7A-4985-87B7-F3E2EC87499C}">
   <ds:schemaRefs>
     <ds:schemaRef ds:uri="http://schemas.openxmlformats.org/officeDocument/2006/bibliography"/>
   </ds:schemaRefs>

</xml_diff>

<commit_message>
Added documentation to command line utilities
</commit_message>
<xml_diff>
--- a/doc/guides/HPC_User_Guide.docx
+++ b/doc/guides/HPC_User_Guide.docx
@@ -1,6 +1,6 @@
 
 <file path=word/document.xml><?xml version="1.0" encoding="utf-8"?>
-<w:document xmlns:wpc="http://schemas.microsoft.com/office/word/2010/wordprocessingCanvas" xmlns:cx="http://schemas.microsoft.com/office/drawing/2014/chartex" xmlns:cx1="http://schemas.microsoft.com/office/drawing/2015/9/8/chartex" xmlns:cx2="http://schemas.microsoft.com/office/drawing/2015/10/21/chartex" xmlns:cx3="http://schemas.microsoft.com/office/drawing/2016/5/9/chartex" xmlns:cx4="http://schemas.microsoft.com/office/drawing/2016/5/10/chartex" xmlns:cx5="http://schemas.microsoft.com/office/drawing/2016/5/11/chartex" xmlns:mc="http://schemas.openxmlformats.org/markup-compatibility/2006" xmlns:o="urn:schemas-microsoft-com:office:office" xmlns:r="http://schemas.openxmlformats.org/officeDocument/2006/relationships" xmlns:m="http://schemas.openxmlformats.org/officeDocument/2006/math" xmlns:v="urn:schemas-microsoft-com:vml" xmlns:wp14="http://schemas.microsoft.com/office/word/2010/wordprocessingDrawing" xmlns:wp="http://schemas.openxmlformats.org/drawingml/2006/wordprocessingDrawing" xmlns:w10="urn:schemas-microsoft-com:office:word" xmlns:w="http://schemas.openxmlformats.org/wordprocessingml/2006/main" xmlns:w14="http://schemas.microsoft.com/office/word/2010/wordml" xmlns:w15="http://schemas.microsoft.com/office/word/2012/wordml" xmlns:w16se="http://schemas.microsoft.com/office/word/2015/wordml/symex" xmlns:wpg="http://schemas.microsoft.com/office/word/2010/wordprocessingGroup" xmlns:wpi="http://schemas.microsoft.com/office/word/2010/wordprocessingInk" xmlns:wne="http://schemas.microsoft.com/office/word/2006/wordml" xmlns:wps="http://schemas.microsoft.com/office/word/2010/wordprocessingShape" mc:Ignorable="w14 w15 w16se wp14">
+<w:document xmlns:wpc="http://schemas.microsoft.com/office/word/2010/wordprocessingCanvas" xmlns:mo="http://schemas.microsoft.com/office/mac/office/2008/main" xmlns:mc="http://schemas.openxmlformats.org/markup-compatibility/2006" xmlns:mv="urn:schemas-microsoft-com:mac:vml" xmlns:o="urn:schemas-microsoft-com:office:office" xmlns:r="http://schemas.openxmlformats.org/officeDocument/2006/relationships" xmlns:m="http://schemas.openxmlformats.org/officeDocument/2006/math" xmlns:v="urn:schemas-microsoft-com:vml" xmlns:wp14="http://schemas.microsoft.com/office/word/2010/wordprocessingDrawing" xmlns:wp="http://schemas.openxmlformats.org/drawingml/2006/wordprocessingDrawing" xmlns:w10="urn:schemas-microsoft-com:office:word" xmlns:w="http://schemas.openxmlformats.org/wordprocessingml/2006/main" xmlns:w14="http://schemas.microsoft.com/office/word/2010/wordml" xmlns:w15="http://schemas.microsoft.com/office/word/2012/wordml" xmlns:wpg="http://schemas.microsoft.com/office/word/2010/wordprocessingGroup" xmlns:wpi="http://schemas.microsoft.com/office/word/2010/wordprocessingInk" xmlns:wne="http://schemas.microsoft.com/office/word/2006/wordml" xmlns:wps="http://schemas.microsoft.com/office/word/2010/wordprocessingShape" mc:Ignorable="w14 w15 wp14">
   <w:body>
     <w:p>
       <w:pPr>
@@ -2953,6 +2953,138 @@
           </w:p>
         </w:tc>
       </w:tr>
+      <w:tr>
+        <w:trPr>
+          <w:trHeight w:val="260"/>
+        </w:trPr>
+        <w:tc>
+          <w:tcPr>
+            <w:tcW w:w="1094" w:type="dxa"/>
+          </w:tcPr>
+          <w:p>
+            <w:pPr>
+              <w:pStyle w:val="Tabletext"/>
+              <w:jc w:val="right"/>
+              <w:rPr>
+                <w:rFonts w:cs="Arial"/>
+                <w:sz w:val="24"/>
+                <w:szCs w:val="24"/>
+              </w:rPr>
+            </w:pPr>
+            <w:r>
+              <w:rPr>
+                <w:rFonts w:cs="Arial"/>
+                <w:sz w:val="24"/>
+                <w:szCs w:val="24"/>
+              </w:rPr>
+              <w:t>1.2</w:t>
+            </w:r>
+          </w:p>
+        </w:tc>
+        <w:tc>
+          <w:tcPr>
+            <w:tcW w:w="1601" w:type="dxa"/>
+          </w:tcPr>
+          <w:p>
+            <w:pPr>
+              <w:pStyle w:val="Tabletext"/>
+              <w:rPr>
+                <w:rFonts w:cs="Arial"/>
+                <w:sz w:val="24"/>
+                <w:szCs w:val="24"/>
+              </w:rPr>
+            </w:pPr>
+            <w:r>
+              <w:rPr>
+                <w:rFonts w:cs="Arial"/>
+                <w:sz w:val="24"/>
+                <w:szCs w:val="24"/>
+              </w:rPr>
+              <w:t>George Zaki</w:t>
+            </w:r>
+          </w:p>
+        </w:tc>
+        <w:tc>
+          <w:tcPr>
+            <w:tcW w:w="1260" w:type="dxa"/>
+          </w:tcPr>
+          <w:p>
+            <w:pPr>
+              <w:pStyle w:val="Tabletext"/>
+              <w:rPr>
+                <w:rFonts w:cs="Arial"/>
+                <w:sz w:val="24"/>
+                <w:szCs w:val="24"/>
+              </w:rPr>
+            </w:pPr>
+            <w:r>
+              <w:rPr>
+                <w:rFonts w:cs="Arial"/>
+                <w:sz w:val="24"/>
+                <w:szCs w:val="24"/>
+              </w:rPr>
+              <w:t>6/27/2017</w:t>
+            </w:r>
+          </w:p>
+        </w:tc>
+        <w:tc>
+          <w:tcPr>
+            <w:tcW w:w="1337" w:type="dxa"/>
+          </w:tcPr>
+          <w:p>
+            <w:pPr>
+              <w:pStyle w:val="Tabletext"/>
+              <w:jc w:val="center"/>
+              <w:rPr>
+                <w:rFonts w:cs="Arial"/>
+                <w:sz w:val="24"/>
+                <w:szCs w:val="24"/>
+              </w:rPr>
+            </w:pPr>
+          </w:p>
+        </w:tc>
+        <w:tc>
+          <w:tcPr>
+            <w:tcW w:w="1202" w:type="dxa"/>
+          </w:tcPr>
+          <w:p>
+            <w:pPr>
+              <w:pStyle w:val="Tabletext"/>
+              <w:jc w:val="center"/>
+              <w:rPr>
+                <w:rFonts w:cs="Arial"/>
+                <w:sz w:val="24"/>
+                <w:szCs w:val="24"/>
+              </w:rPr>
+            </w:pPr>
+          </w:p>
+        </w:tc>
+        <w:tc>
+          <w:tcPr>
+            <w:tcW w:w="2808" w:type="dxa"/>
+          </w:tcPr>
+          <w:p>
+            <w:pPr>
+              <w:pStyle w:val="Tabletext"/>
+              <w:rPr>
+                <w:rFonts w:cs="Arial"/>
+                <w:sz w:val="24"/>
+                <w:szCs w:val="24"/>
+              </w:rPr>
+            </w:pPr>
+            <w:r>
+              <w:rPr>
+                <w:rFonts w:cs="Arial"/>
+                <w:sz w:val="24"/>
+                <w:szCs w:val="24"/>
+              </w:rPr>
+              <w:t>Added documentation to command line utilities</w:t>
+            </w:r>
+            <w:bookmarkStart w:id="2" w:name="_GoBack"/>
+            <w:bookmarkEnd w:id="2"/>
+          </w:p>
+        </w:tc>
+      </w:tr>
     </w:tbl>
     <w:p>
       <w:pPr>
@@ -3005,8 +3137,6 @@
         <w:t>TABLE OF CONTENTS</w:t>
       </w:r>
     </w:p>
-    <w:bookmarkStart w:id="2" w:name="_GoBack"/>
-    <w:bookmarkEnd w:id="2"/>
     <w:p>
       <w:pPr>
         <w:pStyle w:val="TOC1"/>
@@ -16664,6 +16794,8 @@
         </w:numPr>
         <w:ind w:left="792"/>
       </w:pPr>
+      <w:bookmarkStart w:id="36" w:name="_Registering_Data_Objects"/>
+      <w:bookmarkEnd w:id="36"/>
       <w:r>
         <w:t>Registering Data Objects from a Globus location</w:t>
       </w:r>
@@ -18427,6 +18559,7 @@
         <w:rPr>
           <w:b/>
         </w:rPr>
+        <w:lastRenderedPageBreak/>
         <w:t>details</w:t>
       </w:r>
       <w:r>
@@ -18960,6 +19093,7 @@
           <w:sz w:val="21"/>
           <w:szCs w:val="21"/>
         </w:rPr>
+        <w:lastRenderedPageBreak/>
         <w:t>Coll_A:  “</w:t>
       </w:r>
       <w:r>
@@ -19074,7 +19208,6 @@
           <w:sz w:val="21"/>
           <w:szCs w:val="21"/>
         </w:rPr>
-        <w:lastRenderedPageBreak/>
         <w:t>Coll_C: “</w:t>
       </w:r>
       <w:r>
@@ -19596,11 +19729,11 @@
           <w:numId w:val="32"/>
         </w:numPr>
       </w:pPr>
-      <w:bookmarkStart w:id="36" w:name="_Toc485197971"/>
+      <w:bookmarkStart w:id="37" w:name="_Toc485197971"/>
       <w:r>
         <w:t>Error handling</w:t>
       </w:r>
-      <w:bookmarkEnd w:id="36"/>
+      <w:bookmarkEnd w:id="37"/>
     </w:p>
     <w:p>
       <w:pPr>
@@ -19625,6 +19758,7 @@
         <w:ind w:left="0"/>
       </w:pPr>
       <w:r>
+        <w:lastRenderedPageBreak/>
         <w:t xml:space="preserve">Those records not processed by HPC client due to any error are written into a separate file </w:t>
       </w:r>
       <w:r>
@@ -19661,7 +19795,7 @@
         <w:pStyle w:val="Heading2"/>
         <w:spacing w:line="480" w:lineRule="auto"/>
       </w:pPr>
-      <w:bookmarkStart w:id="37" w:name="_Toc485197972"/>
+      <w:bookmarkStart w:id="38" w:name="_Toc485197972"/>
       <w:r>
         <w:t xml:space="preserve">6.2 </w:t>
       </w:r>
@@ -19680,7 +19814,7 @@
       <w:r>
         <w:t>API with CURL</w:t>
       </w:r>
-      <w:bookmarkEnd w:id="37"/>
+      <w:bookmarkEnd w:id="38"/>
     </w:p>
     <w:p>
       <w:pPr>
@@ -19766,14 +19900,14 @@
           <w:shd w:val="clear" w:color="auto" w:fill="FFFFFF"/>
         </w:rPr>
       </w:pPr>
-      <w:bookmarkStart w:id="38" w:name="_Toc485197973"/>
+      <w:bookmarkStart w:id="39" w:name="_Toc485197973"/>
       <w:r>
         <w:rPr>
           <w:shd w:val="clear" w:color="auto" w:fill="FFFFFF"/>
         </w:rPr>
         <w:t>Setting up the environment</w:t>
       </w:r>
-      <w:bookmarkEnd w:id="38"/>
+      <w:bookmarkEnd w:id="39"/>
     </w:p>
     <w:p>
       <w:pPr>
@@ -19839,14 +19973,14 @@
           <w:shd w:val="clear" w:color="auto" w:fill="FFFFFF"/>
         </w:rPr>
       </w:pPr>
-      <w:bookmarkStart w:id="39" w:name="_Toc485197974"/>
+      <w:bookmarkStart w:id="40" w:name="_Toc485197974"/>
       <w:r>
         <w:rPr>
           <w:shd w:val="clear" w:color="auto" w:fill="FFFFFF"/>
         </w:rPr>
         <w:t>Executing CURL commands</w:t>
       </w:r>
-      <w:bookmarkEnd w:id="39"/>
+      <w:bookmarkEnd w:id="40"/>
     </w:p>
     <w:p>
       <w:pPr>
@@ -20060,16 +20194,9 @@
           <w:rFonts w:ascii="Times New Roman" w:hAnsi="Times New Roman" w:cs="Times New Roman"/>
           <w:b w:val="0"/>
         </w:rPr>
+        <w:lastRenderedPageBreak/>
         <w:br/>
-        <w:t xml:space="preserve">The input file “user-info.json” should be filled with the new user’s attributes as mentioned in the </w:t>
-      </w:r>
-      <w:r>
-        <w:rPr>
-          <w:rFonts w:ascii="Times New Roman" w:hAnsi="Times New Roman" w:cs="Times New Roman"/>
-          <w:b w:val="0"/>
-        </w:rPr>
-        <w:lastRenderedPageBreak/>
-        <w:t>HPC_SERVER_API.</w:t>
+        <w:t>The input file “user-info.json” should be filled with the new user’s attributes as mentioned in the HPC_SERVER_API.</w:t>
       </w:r>
       <w:r>
         <w:rPr>
@@ -20469,7 +20596,15 @@
           <w:rFonts w:ascii="Times New Roman" w:hAnsi="Times New Roman" w:cs="Times New Roman"/>
           <w:b w:val="0"/>
         </w:rPr>
-        <w:t xml:space="preserve"> as mentioned in the HPC_SERVER_API.</w:t>
+        <w:t xml:space="preserve"> as </w:t>
+      </w:r>
+      <w:r>
+        <w:rPr>
+          <w:rFonts w:ascii="Times New Roman" w:hAnsi="Times New Roman" w:cs="Times New Roman"/>
+          <w:b w:val="0"/>
+        </w:rPr>
+        <w:lastRenderedPageBreak/>
+        <w:t>mentioned in the HPC_SERVER_API.</w:t>
       </w:r>
       <w:r>
         <w:rPr>
@@ -20684,7 +20819,6 @@
         <w:rPr>
           <w:shd w:val="clear" w:color="auto" w:fill="FFFFFF"/>
         </w:rPr>
-        <w:lastRenderedPageBreak/>
         <w:t>The “</w:t>
       </w:r>
       <w:r>
@@ -21187,6 +21321,14 @@
           <w:color w:val="000000"/>
         </w:rPr>
         <w:br/>
+      </w:r>
+      <w:r>
+        <w:rPr>
+          <w:rFonts w:ascii="Times New Roman" w:hAnsi="Times New Roman" w:cs="Times New Roman"/>
+          <w:b w:val="0"/>
+          <w:color w:val="000000"/>
+        </w:rPr>
+        <w:lastRenderedPageBreak/>
         <w:t>The “destination-description.json” file should contain the fileContainerID” and the “fileId” as described in the HPC_SERVER_API</w:t>
       </w:r>
     </w:p>
@@ -21388,14 +21530,14 @@
         </w:rPr>
         <w:t>In this call, the “empty.json” file should contain just the two characters “{}”. The data object will be downloaded with the name “response-message”</w:t>
       </w:r>
-      <w:bookmarkStart w:id="40" w:name="_Toc482355016"/>
+      <w:bookmarkStart w:id="41" w:name="_Toc482355016"/>
     </w:p>
     <w:p>
       <w:pPr>
         <w:pStyle w:val="Heading2"/>
         <w:spacing w:line="480" w:lineRule="auto"/>
       </w:pPr>
-      <w:bookmarkStart w:id="41" w:name="_Toc485197975"/>
+      <w:bookmarkStart w:id="42" w:name="_Toc485197975"/>
       <w:r>
         <w:t xml:space="preserve">6.3 </w:t>
       </w:r>
@@ -21403,8 +21545,8 @@
         <w:tab/>
         <w:t>AcCessing HPC DME API USING CMD LINE UTILITIES</w:t>
       </w:r>
-      <w:bookmarkEnd w:id="40"/>
       <w:bookmarkEnd w:id="41"/>
+      <w:bookmarkEnd w:id="42"/>
     </w:p>
     <w:p>
       <w:pPr>
@@ -21483,13 +21625,13 @@
           <w:numId w:val="43"/>
         </w:numPr>
       </w:pPr>
-      <w:bookmarkStart w:id="42" w:name="_Toc482355017"/>
-      <w:bookmarkStart w:id="43" w:name="_Toc485197976"/>
+      <w:bookmarkStart w:id="43" w:name="_Toc482355017"/>
+      <w:bookmarkStart w:id="44" w:name="_Toc485197976"/>
       <w:r>
         <w:t>One time setup</w:t>
       </w:r>
-      <w:bookmarkEnd w:id="42"/>
       <w:bookmarkEnd w:id="43"/>
+      <w:bookmarkEnd w:id="44"/>
     </w:p>
     <w:p>
       <w:pPr>
@@ -21561,7 +21703,19 @@
         <w:rPr>
           <w:shd w:val="clear" w:color="auto" w:fill="FFFFFF"/>
         </w:rPr>
-        <w:t>Follow the /path/to/HPC_DME_APIs/utils/README.md file for the one time setup instructions ofthe utilities. All utilities start with the prefix “dm_”.</w:t>
+        <w:t>Follow the /path/to/HPC_DME_APIs/utils/README.md file for the one time setup instructions of</w:t>
+      </w:r>
+      <w:r>
+        <w:rPr>
+          <w:shd w:val="clear" w:color="auto" w:fill="FFFFFF"/>
+        </w:rPr>
+        <w:t xml:space="preserve"> </w:t>
+      </w:r>
+      <w:r>
+        <w:rPr>
+          <w:shd w:val="clear" w:color="auto" w:fill="FFFFFF"/>
+        </w:rPr>
+        <w:t>the utilities. All utilities start with the prefix “dm_”.</w:t>
       </w:r>
     </w:p>
     <w:p>
@@ -21580,13 +21734,16 @@
           <w:numId w:val="43"/>
         </w:numPr>
       </w:pPr>
-      <w:bookmarkStart w:id="44" w:name="_Toc482355018"/>
-      <w:bookmarkStart w:id="45" w:name="_Toc485197977"/>
-      <w:r>
-        <w:t>Generate a token</w:t>
-      </w:r>
-      <w:bookmarkEnd w:id="44"/>
+      <w:bookmarkStart w:id="45" w:name="_Toc482355018"/>
+      <w:bookmarkStart w:id="46" w:name="_Toc485197977"/>
+      <w:r>
+        <w:t xml:space="preserve">Generate a Data management API </w:t>
+      </w:r>
+      <w:r>
+        <w:t>token</w:t>
+      </w:r>
       <w:bookmarkEnd w:id="45"/>
+      <w:bookmarkEnd w:id="46"/>
     </w:p>
     <w:p>
       <w:pPr>
@@ -21662,13 +21819,11 @@
           <w:numId w:val="43"/>
         </w:numPr>
       </w:pPr>
-      <w:bookmarkStart w:id="46" w:name="_Toc482355019"/>
-      <w:bookmarkStart w:id="47" w:name="_Toc485197978"/>
-      <w:r>
-        <w:t>Register a collection</w:t>
-      </w:r>
-      <w:bookmarkEnd w:id="46"/>
+      <w:bookmarkStart w:id="47" w:name="_Generate_a_Globus"/>
       <w:bookmarkEnd w:id="47"/>
+      <w:r>
+        <w:t>Generate a Globus token</w:t>
+      </w:r>
     </w:p>
     <w:p>
       <w:pPr>
@@ -21683,161 +21838,85 @@
           <w:rFonts w:ascii="Times" w:hAnsi="Times"/>
           <w:color w:val="000000"/>
         </w:rPr>
-        <w:t>To register a collection, use the command:</w:t>
-      </w:r>
-    </w:p>
-    <w:p>
-      <w:pPr>
-        <w:ind w:left="1080"/>
-        <w:jc w:val="left"/>
+        <w:t>If you would like to register directories directly from Globus, first you need to edit your Globus information as mentioned in the /path/to/HPC_DME_APIs/utils/README.md file. Then run the following command to generate the Globus token:</w:t>
+      </w:r>
+    </w:p>
+    <w:p>
+      <w:pPr>
+        <w:ind w:left="360" w:firstLine="720"/>
         <w:rPr>
           <w:rFonts w:ascii="Times" w:hAnsi="Times"/>
           <w:color w:val="000000"/>
-          <w:szCs w:val="22"/>
         </w:rPr>
       </w:pPr>
     </w:p>
     <w:p>
       <w:pPr>
         <w:ind w:left="0"/>
-        <w:jc w:val="left"/>
         <w:rPr>
           <w:rFonts w:ascii="Times" w:hAnsi="Times"/>
           <w:color w:val="000000"/>
-          <w:szCs w:val="22"/>
         </w:rPr>
       </w:pPr>
       <w:r>
         <w:rPr>
           <w:rFonts w:ascii="Times" w:hAnsi="Times"/>
           <w:color w:val="000000"/>
-          <w:szCs w:val="22"/>
-        </w:rPr>
-        <w:t xml:space="preserve">dm_register_collection </w:t>
-      </w:r>
-      <w:r>
-        <w:rPr>
-          <w:rFonts w:ascii="Times" w:hAnsi="Times"/>
-          <w:color w:val="C00000"/>
-          <w:szCs w:val="22"/>
-        </w:rPr>
-        <w:t>&lt;collection-description.json&gt;</w:t>
+        </w:rPr>
+        <w:t>dm_globus_generate</w:t>
       </w:r>
       <w:r>
         <w:rPr>
           <w:rFonts w:ascii="Times" w:hAnsi="Times"/>
           <w:color w:val="000000"/>
-          <w:szCs w:val="22"/>
-        </w:rPr>
-        <w:t xml:space="preserve"> </w:t>
-      </w:r>
-      <w:r>
-        <w:rPr>
-          <w:rFonts w:ascii="Times" w:hAnsi="Times"/>
-          <w:color w:val="C00000"/>
-          <w:szCs w:val="22"/>
-        </w:rPr>
-        <w:t>&lt;destination-path&gt;</w:t>
-      </w:r>
-    </w:p>
-    <w:p>
-      <w:pPr>
-        <w:ind w:left="1080"/>
+        </w:rPr>
+        <w:t>_token</w:t>
+      </w:r>
+    </w:p>
+    <w:p>
+      <w:pPr>
+        <w:ind w:left="0"/>
         <w:rPr>
           <w:rFonts w:ascii="Times" w:hAnsi="Times"/>
           <w:color w:val="000000"/>
         </w:rPr>
       </w:pPr>
-      <w:r>
+    </w:p>
+    <w:p>
+      <w:pPr>
+        <w:ind w:left="0"/>
         <w:rPr>
           <w:rFonts w:ascii="Times" w:hAnsi="Times"/>
           <w:color w:val="000000"/>
         </w:rPr>
-        <w:t> </w:t>
-      </w:r>
-    </w:p>
-    <w:p>
-      <w:pPr>
-        <w:ind w:left="0"/>
+      </w:pPr>
+      <w:r>
         <w:rPr>
           <w:rFonts w:ascii="Times" w:hAnsi="Times"/>
           <w:color w:val="000000"/>
         </w:rPr>
-      </w:pPr>
+        <w:t xml:space="preserve">Note that you need to create a Globus account and link it to your NIH account as explained </w:t>
+      </w:r>
+      <w:hyperlink w:anchor="_Registering_Data_Objects" w:history="1">
+        <w:r>
+          <w:rPr>
+            <w:rStyle w:val="Hyperlink"/>
+            <w:rFonts w:ascii="Times" w:hAnsi="Times"/>
+          </w:rPr>
+          <w:t>here</w:t>
+        </w:r>
+      </w:hyperlink>
       <w:r>
         <w:rPr>
           <w:rFonts w:ascii="Times" w:hAnsi="Times"/>
           <w:color w:val="000000"/>
         </w:rPr>
-        <w:t>The git repository contains a sample file for collection-description.json in the directory: /path/to/utils/templates.  Feel free to edit the sample file to add more metadata to your collection.</w:t>
-      </w:r>
-    </w:p>
-    <w:p>
-      <w:pPr>
-        <w:ind w:left="1080"/>
-        <w:rPr>
-          <w:rFonts w:ascii="Times" w:hAnsi="Times"/>
-          <w:color w:val="000000"/>
-        </w:rPr>
-      </w:pPr>
-      <w:r>
-        <w:rPr>
-          <w:rFonts w:ascii="Times" w:hAnsi="Times"/>
-          <w:color w:val="000000"/>
-        </w:rPr>
-        <w:t> </w:t>
+        <w:t>.</w:t>
       </w:r>
     </w:p>
     <w:p>
       <w:pPr>
         <w:ind w:left="0"/>
-        <w:rPr>
-          <w:rFonts w:ascii="Times" w:hAnsi="Times"/>
-          <w:color w:val="000000"/>
-        </w:rPr>
-      </w:pPr>
-      <w:r>
-        <w:rPr>
-          <w:rFonts w:ascii="Times" w:hAnsi="Times"/>
-          <w:color w:val="000000"/>
-        </w:rPr>
-        <w:t>For example, your command can be:</w:t>
-      </w:r>
-    </w:p>
-    <w:p>
-      <w:pPr>
-        <w:ind w:left="0"/>
-        <w:jc w:val="left"/>
-        <w:rPr>
-          <w:rFonts w:ascii="Times" w:hAnsi="Times"/>
-          <w:color w:val="000000"/>
-        </w:rPr>
-      </w:pPr>
-      <w:r>
-        <w:rPr>
-          <w:rFonts w:ascii="Times" w:hAnsi="Times"/>
-          <w:color w:val="000000"/>
-        </w:rPr>
-        <w:t>dm_register_collection  /path/to/HPC_DME_APIs/utils/templates/collection-metadata.json /</w:t>
-      </w:r>
-      <w:r>
-        <w:rPr>
-          <w:rFonts w:ascii="Times" w:hAnsi="Times"/>
-          <w:color w:val="C00000"/>
-        </w:rPr>
-        <w:t>&lt;top-level-directory&gt;</w:t>
-      </w:r>
-      <w:r>
-        <w:rPr>
-          <w:rFonts w:ascii="Times" w:hAnsi="Times"/>
-          <w:color w:val="000000"/>
-        </w:rPr>
-        <w:t>/my-collection</w:t>
-      </w:r>
-    </w:p>
-    <w:p>
-      <w:pPr>
-        <w:ind w:left="1080"/>
         <w:rPr>
           <w:rFonts w:ascii="Times" w:hAnsi="Times"/>
           <w:color w:val="000000"/>
@@ -21852,13 +21931,203 @@
           <w:numId w:val="43"/>
         </w:numPr>
       </w:pPr>
-      <w:bookmarkStart w:id="48" w:name="_Toc482355020"/>
-      <w:bookmarkStart w:id="49" w:name="_Toc485197979"/>
-      <w:r>
-        <w:t>Register a dataobject</w:t>
+      <w:bookmarkStart w:id="48" w:name="_Toc482355019"/>
+      <w:bookmarkStart w:id="49" w:name="_Toc485197978"/>
+      <w:r>
+        <w:t>Register a collection</w:t>
       </w:r>
       <w:bookmarkEnd w:id="48"/>
       <w:bookmarkEnd w:id="49"/>
+    </w:p>
+    <w:p>
+      <w:pPr>
+        <w:ind w:left="0"/>
+        <w:rPr>
+          <w:rFonts w:ascii="Times" w:hAnsi="Times"/>
+          <w:color w:val="000000"/>
+        </w:rPr>
+      </w:pPr>
+      <w:r>
+        <w:rPr>
+          <w:rFonts w:ascii="Times" w:hAnsi="Times"/>
+          <w:color w:val="000000"/>
+        </w:rPr>
+        <w:t>To register a collection, use the command:</w:t>
+      </w:r>
+    </w:p>
+    <w:p>
+      <w:pPr>
+        <w:ind w:left="1080"/>
+        <w:jc w:val="left"/>
+        <w:rPr>
+          <w:rFonts w:ascii="Times" w:hAnsi="Times"/>
+          <w:color w:val="000000"/>
+          <w:szCs w:val="22"/>
+        </w:rPr>
+      </w:pPr>
+    </w:p>
+    <w:p>
+      <w:pPr>
+        <w:ind w:left="0"/>
+        <w:jc w:val="left"/>
+        <w:rPr>
+          <w:rFonts w:ascii="Times" w:hAnsi="Times"/>
+          <w:color w:val="000000"/>
+          <w:szCs w:val="22"/>
+        </w:rPr>
+      </w:pPr>
+      <w:r>
+        <w:rPr>
+          <w:rFonts w:ascii="Times" w:hAnsi="Times"/>
+          <w:color w:val="000000"/>
+          <w:szCs w:val="22"/>
+        </w:rPr>
+        <w:t xml:space="preserve">dm_register_collection </w:t>
+      </w:r>
+      <w:r>
+        <w:rPr>
+          <w:rFonts w:ascii="Times" w:hAnsi="Times"/>
+          <w:color w:val="C00000"/>
+          <w:szCs w:val="22"/>
+        </w:rPr>
+        <w:t>&lt;collection-description.json&gt;</w:t>
+      </w:r>
+      <w:r>
+        <w:rPr>
+          <w:rFonts w:ascii="Times" w:hAnsi="Times"/>
+          <w:color w:val="000000"/>
+          <w:szCs w:val="22"/>
+        </w:rPr>
+        <w:t xml:space="preserve"> </w:t>
+      </w:r>
+      <w:r>
+        <w:rPr>
+          <w:rFonts w:ascii="Times" w:hAnsi="Times"/>
+          <w:color w:val="C00000"/>
+          <w:szCs w:val="22"/>
+        </w:rPr>
+        <w:t>&lt;destination-path&gt;</w:t>
+      </w:r>
+    </w:p>
+    <w:p>
+      <w:pPr>
+        <w:ind w:left="1080"/>
+        <w:rPr>
+          <w:rFonts w:ascii="Times" w:hAnsi="Times"/>
+          <w:color w:val="000000"/>
+        </w:rPr>
+      </w:pPr>
+      <w:r>
+        <w:rPr>
+          <w:rFonts w:ascii="Times" w:hAnsi="Times"/>
+          <w:color w:val="000000"/>
+        </w:rPr>
+        <w:t> </w:t>
+      </w:r>
+    </w:p>
+    <w:p>
+      <w:pPr>
+        <w:ind w:left="0"/>
+        <w:rPr>
+          <w:rFonts w:ascii="Times" w:hAnsi="Times"/>
+          <w:color w:val="000000"/>
+        </w:rPr>
+      </w:pPr>
+      <w:r>
+        <w:rPr>
+          <w:rFonts w:ascii="Times" w:hAnsi="Times"/>
+          <w:color w:val="000000"/>
+        </w:rPr>
+        <w:t>The git repository contains a sample file for collection-description.json in the directory: /path/to/utils/templates.  Feel free to edit the sample file to add more metadata to your collection.</w:t>
+      </w:r>
+    </w:p>
+    <w:p>
+      <w:pPr>
+        <w:ind w:left="1080"/>
+        <w:rPr>
+          <w:rFonts w:ascii="Times" w:hAnsi="Times"/>
+          <w:color w:val="000000"/>
+        </w:rPr>
+      </w:pPr>
+      <w:r>
+        <w:rPr>
+          <w:rFonts w:ascii="Times" w:hAnsi="Times"/>
+          <w:color w:val="000000"/>
+        </w:rPr>
+        <w:t> </w:t>
+      </w:r>
+    </w:p>
+    <w:p>
+      <w:pPr>
+        <w:ind w:left="0"/>
+        <w:rPr>
+          <w:rFonts w:ascii="Times" w:hAnsi="Times"/>
+          <w:color w:val="000000"/>
+        </w:rPr>
+      </w:pPr>
+      <w:r>
+        <w:rPr>
+          <w:rFonts w:ascii="Times" w:hAnsi="Times"/>
+          <w:color w:val="000000"/>
+        </w:rPr>
+        <w:t>For example, your command can be:</w:t>
+      </w:r>
+    </w:p>
+    <w:p>
+      <w:pPr>
+        <w:ind w:left="0"/>
+        <w:jc w:val="left"/>
+        <w:rPr>
+          <w:rFonts w:ascii="Times" w:hAnsi="Times"/>
+          <w:color w:val="000000"/>
+        </w:rPr>
+      </w:pPr>
+      <w:r>
+        <w:rPr>
+          <w:rFonts w:ascii="Times" w:hAnsi="Times"/>
+          <w:color w:val="000000"/>
+        </w:rPr>
+        <w:t>dm_register_collection  /path/to/HPC_DME_APIs/utils/templates/collection-metadata.json /</w:t>
+      </w:r>
+      <w:r>
+        <w:rPr>
+          <w:rFonts w:ascii="Times" w:hAnsi="Times"/>
+          <w:color w:val="C00000"/>
+        </w:rPr>
+        <w:t>&lt;top-level-directory&gt;</w:t>
+      </w:r>
+      <w:r>
+        <w:rPr>
+          <w:rFonts w:ascii="Times" w:hAnsi="Times"/>
+          <w:color w:val="000000"/>
+        </w:rPr>
+        <w:t>/my-collection</w:t>
+      </w:r>
+    </w:p>
+    <w:p>
+      <w:pPr>
+        <w:ind w:left="1080"/>
+        <w:rPr>
+          <w:rFonts w:ascii="Times" w:hAnsi="Times"/>
+          <w:color w:val="000000"/>
+        </w:rPr>
+      </w:pPr>
+    </w:p>
+    <w:p>
+      <w:pPr>
+        <w:pStyle w:val="Heading2"/>
+        <w:numPr>
+          <w:ilvl w:val="2"/>
+          <w:numId w:val="43"/>
+        </w:numPr>
+      </w:pPr>
+      <w:bookmarkStart w:id="50" w:name="_Toc482355020"/>
+      <w:bookmarkStart w:id="51" w:name="_Toc485197979"/>
+      <w:r>
+        <w:t>Register a dataobject</w:t>
+      </w:r>
+      <w:bookmarkEnd w:id="50"/>
+      <w:bookmarkEnd w:id="51"/>
     </w:p>
     <w:p>
       <w:pPr>
@@ -21868,13 +22137,13 @@
           <w:numId w:val="43"/>
         </w:numPr>
       </w:pPr>
-      <w:bookmarkStart w:id="50" w:name="_Toc482355021"/>
-      <w:bookmarkStart w:id="51" w:name="_Toc485197980"/>
+      <w:bookmarkStart w:id="52" w:name="_Toc482355021"/>
+      <w:bookmarkStart w:id="53" w:name="_Toc485197980"/>
       <w:r>
         <w:t>Synchronously (From file system)</w:t>
       </w:r>
-      <w:bookmarkEnd w:id="50"/>
-      <w:bookmarkEnd w:id="51"/>
+      <w:bookmarkEnd w:id="52"/>
+      <w:bookmarkEnd w:id="53"/>
     </w:p>
     <w:p>
       <w:pPr>
@@ -21993,7 +22262,6 @@
           <w:rFonts w:ascii="Times" w:hAnsi="Times"/>
           <w:color w:val="000000"/>
         </w:rPr>
-        <w:lastRenderedPageBreak/>
         <w:t xml:space="preserve">$dm_register_dataobject  /path/to/HPC_DME_APIs/utils/templates/dataobject-sync-metadata.json </w:t>
       </w:r>
       <w:r>
@@ -22029,13 +22297,13 @@
           <w:numId w:val="43"/>
         </w:numPr>
       </w:pPr>
-      <w:bookmarkStart w:id="52" w:name="_Toc482355022"/>
-      <w:bookmarkStart w:id="53" w:name="_Toc485197981"/>
+      <w:bookmarkStart w:id="54" w:name="_Toc482355022"/>
+      <w:bookmarkStart w:id="55" w:name="_Toc485197981"/>
       <w:r>
         <w:t>ASynchronously (From Globus)</w:t>
       </w:r>
-      <w:bookmarkEnd w:id="52"/>
-      <w:bookmarkEnd w:id="53"/>
+      <w:bookmarkEnd w:id="54"/>
+      <w:bookmarkEnd w:id="55"/>
     </w:p>
     <w:p>
       <w:pPr>
@@ -22173,7 +22441,7 @@
     </w:p>
     <w:p>
       <w:pPr>
-        <w:ind w:left="1080"/>
+        <w:ind w:left="0"/>
         <w:jc w:val="left"/>
         <w:rPr>
           <w:rFonts w:ascii="Times" w:hAnsi="Times"/>
@@ -22189,63 +22457,437 @@
           <w:numId w:val="43"/>
         </w:numPr>
       </w:pPr>
-      <w:bookmarkStart w:id="54" w:name="_Toc482355023"/>
-      <w:bookmarkStart w:id="55" w:name="_Toc485197982"/>
-      <w:r>
-        <w:t>Get a collection metadata</w:t>
-      </w:r>
-      <w:bookmarkEnd w:id="54"/>
-      <w:bookmarkEnd w:id="55"/>
+      <w:r>
+        <w:lastRenderedPageBreak/>
+        <w:t>Register a Directory:</w:t>
+      </w:r>
     </w:p>
     <w:p>
       <w:pPr>
         <w:ind w:left="0"/>
-      </w:pPr>
-      <w:r>
-        <w:t>To get all the metadata associated with a collection, execute the command:</w:t>
-      </w:r>
-    </w:p>
-    <w:p>
-      <w:pPr>
+        <w:rPr>
+          <w:rFonts w:ascii="Times" w:hAnsi="Times"/>
+          <w:color w:val="000000"/>
+        </w:rPr>
+      </w:pPr>
+      <w:r>
+        <w:rPr>
+          <w:rFonts w:ascii="Times" w:hAnsi="Times"/>
+          <w:color w:val="000000"/>
+        </w:rPr>
+        <w:t xml:space="preserve">With the </w:t>
+      </w:r>
+      <w:r>
+        <w:rPr>
+          <w:rFonts w:ascii="Times" w:hAnsi="Times"/>
+          <w:color w:val="000000"/>
+        </w:rPr>
+        <w:t>command</w:t>
+      </w:r>
+      <w:r>
+        <w:rPr>
+          <w:rFonts w:ascii="Times" w:hAnsi="Times"/>
+          <w:color w:val="000000"/>
+        </w:rPr>
+        <w:t xml:space="preserve"> line utilities you can recursively register all files within a directory and its subdirectories to the archive. </w:t>
+      </w:r>
+      <w:r>
+        <w:rPr>
+          <w:rFonts w:ascii="Times" w:hAnsi="Times"/>
+          <w:color w:val="000000"/>
+        </w:rPr>
+        <w:t>By running the</w:t>
+      </w:r>
+      <w:r>
+        <w:rPr>
+          <w:rFonts w:ascii="Times" w:hAnsi="Times"/>
+          <w:color w:val="000000"/>
+        </w:rPr>
+        <w:t xml:space="preserve"> next two commands</w:t>
+      </w:r>
+      <w:r>
+        <w:rPr>
+          <w:rFonts w:ascii="Times" w:hAnsi="Times"/>
+          <w:color w:val="000000"/>
+        </w:rPr>
+        <w:t xml:space="preserve">, </w:t>
+      </w:r>
+      <w:r>
+        <w:rPr>
+          <w:rFonts w:ascii="Times" w:hAnsi="Times"/>
+          <w:color w:val="000000"/>
+        </w:rPr>
+        <w:t>basic metadata</w:t>
+      </w:r>
+      <w:r>
+        <w:rPr>
+          <w:rFonts w:ascii="Times" w:hAnsi="Times"/>
+          <w:color w:val="000000"/>
+        </w:rPr>
+        <w:t xml:space="preserve"> </w:t>
+      </w:r>
+      <w:r>
+        <w:rPr>
+          <w:rFonts w:ascii="Times" w:hAnsi="Times"/>
+          <w:color w:val="000000"/>
+        </w:rPr>
+        <w:t xml:space="preserve">information </w:t>
+      </w:r>
+      <w:r>
+        <w:rPr>
+          <w:rFonts w:ascii="Times" w:hAnsi="Times"/>
+          <w:color w:val="000000"/>
+        </w:rPr>
+        <w:t>(e.g., filename, size, etc.)</w:t>
+      </w:r>
+      <w:r>
+        <w:rPr>
+          <w:rFonts w:ascii="Times" w:hAnsi="Times"/>
+          <w:color w:val="000000"/>
+        </w:rPr>
+        <w:t xml:space="preserve"> </w:t>
+      </w:r>
+      <w:r>
+        <w:rPr>
+          <w:rFonts w:ascii="Times" w:hAnsi="Times"/>
+          <w:color w:val="000000"/>
+        </w:rPr>
+        <w:t>will be created for</w:t>
+      </w:r>
+      <w:r>
+        <w:rPr>
+          <w:rFonts w:ascii="Times" w:hAnsi="Times"/>
+          <w:color w:val="000000"/>
+        </w:rPr>
+        <w:t xml:space="preserve"> </w:t>
+      </w:r>
+      <w:r>
+        <w:rPr>
+          <w:rFonts w:ascii="Times" w:hAnsi="Times"/>
+          <w:color w:val="000000"/>
+        </w:rPr>
+        <w:t>every file</w:t>
+      </w:r>
+      <w:r>
+        <w:rPr>
+          <w:rFonts w:ascii="Times" w:hAnsi="Times"/>
+          <w:color w:val="000000"/>
+        </w:rPr>
+        <w:t xml:space="preserve"> and push</w:t>
+      </w:r>
+      <w:r>
+        <w:rPr>
+          <w:rFonts w:ascii="Times" w:hAnsi="Times"/>
+          <w:color w:val="000000"/>
+        </w:rPr>
+        <w:t xml:space="preserve">ed </w:t>
+      </w:r>
+      <w:r>
+        <w:rPr>
+          <w:rFonts w:ascii="Times" w:hAnsi="Times"/>
+          <w:color w:val="000000"/>
+        </w:rPr>
+        <w:t>to the archive. The user is expected to append these metadata when more information is available.</w:t>
+      </w:r>
+    </w:p>
+    <w:p>
+      <w:pPr>
+        <w:pStyle w:val="Heading2"/>
+        <w:numPr>
+          <w:ilvl w:val="3"/>
+          <w:numId w:val="43"/>
+        </w:numPr>
+      </w:pPr>
+      <w:r>
+        <w:t>Synchronously (from file system)</w:t>
+      </w:r>
+    </w:p>
+    <w:p>
+      <w:pPr>
+        <w:pStyle w:val="ListParagraph"/>
         <w:ind w:left="0"/>
-        <w:rPr>
+        <w:jc w:val="left"/>
+        <w:rPr>
+          <w:rFonts w:ascii="Times" w:hAnsi="Times"/>
+          <w:color w:val="000000"/>
+        </w:rPr>
+      </w:pPr>
+      <w:r>
+        <w:rPr>
+          <w:rFonts w:ascii="Times" w:hAnsi="Times"/>
+          <w:color w:val="000000"/>
+        </w:rPr>
+        <w:t>To register a directory from your file system, execute the command:</w:t>
+      </w:r>
+      <w:r>
+        <w:rPr>
+          <w:rFonts w:ascii="Times" w:hAnsi="Times"/>
+          <w:color w:val="000000"/>
+        </w:rPr>
+        <w:br/>
+      </w:r>
+      <w:r>
+        <w:rPr>
+          <w:rFonts w:ascii="Times" w:hAnsi="Times"/>
+          <w:color w:val="000000"/>
+        </w:rPr>
+        <w:br/>
+      </w:r>
+      <w:r>
+        <w:rPr>
+          <w:rFonts w:ascii="Times" w:hAnsi="Times"/>
+          <w:color w:val="000000"/>
+        </w:rPr>
+        <w:t>dm_register_</w:t>
+      </w:r>
+      <w:r>
+        <w:rPr>
+          <w:rFonts w:ascii="Times" w:hAnsi="Times"/>
+          <w:color w:val="000000"/>
+        </w:rPr>
+        <w:t>directory</w:t>
+      </w:r>
+      <w:r>
+        <w:rPr>
+          <w:rFonts w:ascii="Times" w:hAnsi="Times"/>
+          <w:color w:val="000000"/>
+        </w:rPr>
+        <w:t xml:space="preserve"> </w:t>
+      </w:r>
+      <w:r>
+        <w:rPr>
+          <w:rFonts w:ascii="Times" w:hAnsi="Times"/>
           <w:color w:val="C00000"/>
         </w:rPr>
-      </w:pPr>
-      <w:r>
-        <w:t xml:space="preserve">dm_get_collection </w:t>
-      </w:r>
-      <w:r>
-        <w:rPr>
+        <w:t>&lt;</w:t>
+      </w:r>
+      <w:r>
+        <w:rPr>
+          <w:rFonts w:ascii="Times" w:hAnsi="Times"/>
           <w:color w:val="C00000"/>
         </w:rPr>
-        <w:t>&lt;collection-path&gt; [response-message] [response-header]</w:t>
+        <w:t>source-directory-path-on-file-system</w:t>
+      </w:r>
+      <w:r>
+        <w:rPr>
+          <w:rFonts w:ascii="Times" w:hAnsi="Times"/>
+          <w:color w:val="C00000"/>
+        </w:rPr>
+        <w:t>&gt; &lt;destination-path</w:t>
+      </w:r>
+      <w:r>
+        <w:rPr>
+          <w:rFonts w:ascii="Times" w:hAnsi="Times"/>
+          <w:color w:val="C00000"/>
+        </w:rPr>
+        <w:t>-on-archive</w:t>
+      </w:r>
+      <w:r>
+        <w:rPr>
+          <w:rFonts w:ascii="Times" w:hAnsi="Times"/>
+          <w:color w:val="C00000"/>
+        </w:rPr>
+        <w:t>&gt;</w:t>
+      </w:r>
+    </w:p>
+    <w:p>
+      <w:pPr>
+        <w:pStyle w:val="Heading2"/>
+      </w:pPr>
+    </w:p>
+    <w:p>
+      <w:pPr>
+        <w:pStyle w:val="Heading2"/>
+        <w:numPr>
+          <w:ilvl w:val="3"/>
+          <w:numId w:val="43"/>
+        </w:numPr>
+      </w:pPr>
+      <w:r>
+        <w:t>Asynchronously (From Globus)</w:t>
+      </w:r>
+    </w:p>
+    <w:p>
+      <w:pPr>
+        <w:ind w:left="0"/>
+        <w:jc w:val="left"/>
+        <w:rPr>
+          <w:rFonts w:ascii="Times" w:hAnsi="Times"/>
+          <w:color w:val="C00000"/>
+        </w:rPr>
+      </w:pPr>
+      <w:r>
+        <w:rPr>
+          <w:rFonts w:ascii="Times" w:hAnsi="Times"/>
+          <w:color w:val="000000"/>
+        </w:rPr>
+        <w:t xml:space="preserve">To register a directory </w:t>
+      </w:r>
+      <w:r>
+        <w:rPr>
+          <w:rFonts w:ascii="Times" w:hAnsi="Times"/>
+          <w:color w:val="000000"/>
+        </w:rPr>
+        <w:t>that exists on a Globus endpoint</w:t>
+      </w:r>
+      <w:r>
+        <w:rPr>
+          <w:rFonts w:ascii="Times" w:hAnsi="Times"/>
+          <w:color w:val="000000"/>
+        </w:rPr>
+        <w:t xml:space="preserve">, </w:t>
+      </w:r>
+      <w:r>
+        <w:rPr>
+          <w:rFonts w:ascii="Times" w:hAnsi="Times"/>
+          <w:color w:val="000000"/>
+        </w:rPr>
+        <w:t xml:space="preserve">first generate a Globus token as shown </w:t>
+      </w:r>
+      <w:hyperlink w:anchor="_Generate_a_Globus" w:history="1">
+        <w:r>
+          <w:rPr>
+            <w:rStyle w:val="Hyperlink"/>
+            <w:rFonts w:ascii="Times" w:hAnsi="Times"/>
+          </w:rPr>
+          <w:t>here</w:t>
+        </w:r>
+      </w:hyperlink>
+      <w:r>
+        <w:rPr>
+          <w:rFonts w:ascii="Times" w:hAnsi="Times"/>
+          <w:color w:val="000000"/>
+        </w:rPr>
+        <w:t xml:space="preserve">, then </w:t>
+      </w:r>
+      <w:r>
+        <w:rPr>
+          <w:rFonts w:ascii="Times" w:hAnsi="Times"/>
+          <w:color w:val="000000"/>
+        </w:rPr>
+        <w:t>execute the command:</w:t>
+      </w:r>
+      <w:r>
+        <w:rPr>
+          <w:rFonts w:ascii="Times" w:hAnsi="Times"/>
+          <w:color w:val="000000"/>
+        </w:rPr>
+        <w:br/>
+      </w:r>
+      <w:r>
+        <w:rPr>
+          <w:rFonts w:ascii="Times" w:hAnsi="Times"/>
+          <w:color w:val="000000"/>
+        </w:rPr>
+        <w:br/>
+        <w:t>dm_register_</w:t>
+      </w:r>
+      <w:r>
+        <w:rPr>
+          <w:rFonts w:ascii="Times" w:hAnsi="Times"/>
+          <w:color w:val="000000"/>
+        </w:rPr>
+        <w:t>globus_</w:t>
+      </w:r>
+      <w:r>
+        <w:rPr>
+          <w:rFonts w:ascii="Times" w:hAnsi="Times"/>
+          <w:color w:val="000000"/>
+        </w:rPr>
+        <w:t xml:space="preserve">directory </w:t>
+      </w:r>
+      <w:r>
+        <w:rPr>
+          <w:rFonts w:ascii="Times" w:hAnsi="Times"/>
+          <w:color w:val="C00000"/>
+        </w:rPr>
+        <w:t>&lt;source-directory-path-</w:t>
+      </w:r>
+      <w:r>
+        <w:rPr>
+          <w:rFonts w:ascii="Times" w:hAnsi="Times"/>
+          <w:color w:val="C00000"/>
+        </w:rPr>
+        <w:t>globus-endpoint</w:t>
+      </w:r>
+      <w:r>
+        <w:rPr>
+          <w:rFonts w:ascii="Times" w:hAnsi="Times"/>
+          <w:color w:val="C00000"/>
+        </w:rPr>
+        <w:t>&gt; &lt;destination-path-on-archive&gt;</w:t>
+      </w:r>
+      <w:r>
+        <w:rPr>
+          <w:rFonts w:ascii="Times" w:hAnsi="Times"/>
+          <w:color w:val="C00000"/>
+        </w:rPr>
+        <w:t xml:space="preserve"> [globus-endpoint]</w:t>
+      </w:r>
+    </w:p>
+    <w:p>
+      <w:pPr>
+        <w:ind w:left="0"/>
+        <w:jc w:val="left"/>
+        <w:rPr>
+          <w:rFonts w:ascii="Times" w:hAnsi="Times"/>
+          <w:color w:val="C00000"/>
+        </w:rPr>
+      </w:pPr>
+    </w:p>
+    <w:p>
+      <w:pPr>
+        <w:ind w:left="0"/>
+        <w:jc w:val="left"/>
+        <w:rPr>
+          <w:rFonts w:ascii="Times" w:hAnsi="Times"/>
+          <w:color w:val="000000" w:themeColor="text1"/>
+        </w:rPr>
+      </w:pPr>
+      <w:r>
+        <w:rPr>
+          <w:rFonts w:ascii="Times" w:hAnsi="Times"/>
+          <w:color w:val="000000" w:themeColor="text1"/>
+        </w:rPr>
+        <w:t>Note that by default, the Globus endpoint you defined in your hpcdme.properties file as mentioned in the README.md is used. If you would like to use a different Globus endpoint, you can add the</w:t>
+      </w:r>
+      <w:r>
+        <w:rPr>
+          <w:rFonts w:ascii="Times" w:hAnsi="Times"/>
+          <w:color w:val="000000" w:themeColor="text1"/>
+        </w:rPr>
+        <w:t xml:space="preserve"> optional</w:t>
+      </w:r>
+      <w:r>
+        <w:rPr>
+          <w:rFonts w:ascii="Times" w:hAnsi="Times"/>
+          <w:color w:val="000000" w:themeColor="text1"/>
+        </w:rPr>
+        <w:t xml:space="preserve"> endpoint U</w:t>
+      </w:r>
+      <w:r>
+        <w:rPr>
+          <w:rFonts w:ascii="Times" w:hAnsi="Times"/>
+          <w:color w:val="000000" w:themeColor="text1"/>
+        </w:rPr>
+        <w:t>U</w:t>
+      </w:r>
+      <w:r>
+        <w:rPr>
+          <w:rFonts w:ascii="Times" w:hAnsi="Times"/>
+          <w:color w:val="000000" w:themeColor="text1"/>
+        </w:rPr>
+        <w:t xml:space="preserve">ID at the end of the command. </w:t>
       </w:r>
     </w:p>
     <w:p>
       <w:pPr>
         <w:ind w:left="1080"/>
-        <w:rPr>
-          <w:color w:val="C00000"/>
-        </w:rPr>
-      </w:pPr>
-    </w:p>
-    <w:p>
-      <w:pPr>
-        <w:rPr>
-          <w:color w:val="000000" w:themeColor="text1"/>
-        </w:rPr>
-      </w:pPr>
-      <w:r>
-        <w:rPr>
-          <w:color w:val="000000" w:themeColor="text1"/>
-        </w:rPr>
-        <w:t xml:space="preserve">If the [response-message] is omitted, the metadata will be printed to stdout. </w:t>
-      </w:r>
-    </w:p>
-    <w:p>
-      <w:pPr>
-        <w:ind w:left="1080"/>
+        <w:jc w:val="left"/>
+        <w:rPr>
+          <w:rFonts w:ascii="Times" w:hAnsi="Times"/>
+          <w:color w:val="000000"/>
+        </w:rPr>
       </w:pPr>
     </w:p>
     <w:p>
@@ -22256,10 +22898,10 @@
           <w:numId w:val="43"/>
         </w:numPr>
       </w:pPr>
-      <w:bookmarkStart w:id="56" w:name="_Toc482355024"/>
-      <w:bookmarkStart w:id="57" w:name="_Toc485197983"/>
-      <w:r>
-        <w:t>get a dataobject metadata</w:t>
+      <w:bookmarkStart w:id="56" w:name="_Toc482355023"/>
+      <w:bookmarkStart w:id="57" w:name="_Toc485197982"/>
+      <w:r>
+        <w:t>Get a collection metadata</w:t>
       </w:r>
       <w:bookmarkEnd w:id="56"/>
       <w:bookmarkEnd w:id="57"/>
@@ -22269,6 +22911,74 @@
         <w:ind w:left="0"/>
       </w:pPr>
       <w:r>
+        <w:t>To get all the metadata associated with a collection, execute the command:</w:t>
+      </w:r>
+    </w:p>
+    <w:p>
+      <w:pPr>
+        <w:ind w:left="0"/>
+        <w:rPr>
+          <w:color w:val="C00000"/>
+        </w:rPr>
+      </w:pPr>
+      <w:r>
+        <w:t xml:space="preserve">dm_get_collection </w:t>
+      </w:r>
+      <w:r>
+        <w:rPr>
+          <w:color w:val="C00000"/>
+        </w:rPr>
+        <w:t>&lt;collection-path&gt; [response-message] [response-header]</w:t>
+      </w:r>
+    </w:p>
+    <w:p>
+      <w:pPr>
+        <w:ind w:left="1080"/>
+        <w:rPr>
+          <w:color w:val="C00000"/>
+        </w:rPr>
+      </w:pPr>
+    </w:p>
+    <w:p>
+      <w:pPr>
+        <w:ind w:left="0"/>
+        <w:rPr>
+          <w:color w:val="000000" w:themeColor="text1"/>
+        </w:rPr>
+      </w:pPr>
+      <w:r>
+        <w:rPr>
+          <w:color w:val="000000" w:themeColor="text1"/>
+        </w:rPr>
+        <w:t xml:space="preserve">If the [response-message] is omitted, the metadata will be printed to stdout. </w:t>
+      </w:r>
+    </w:p>
+    <w:p>
+      <w:pPr>
+        <w:ind w:left="1080"/>
+      </w:pPr>
+    </w:p>
+    <w:p>
+      <w:pPr>
+        <w:pStyle w:val="Heading2"/>
+        <w:numPr>
+          <w:ilvl w:val="2"/>
+          <w:numId w:val="43"/>
+        </w:numPr>
+      </w:pPr>
+      <w:bookmarkStart w:id="58" w:name="_Toc482355024"/>
+      <w:bookmarkStart w:id="59" w:name="_Toc485197983"/>
+      <w:r>
+        <w:t>get a dataobject metadata</w:t>
+      </w:r>
+      <w:bookmarkEnd w:id="58"/>
+      <w:bookmarkEnd w:id="59"/>
+    </w:p>
+    <w:p>
+      <w:pPr>
+        <w:ind w:left="0"/>
+      </w:pPr>
+      <w:r>
         <w:t>To get all the metadata associated with a dataObject, execute the command:</w:t>
       </w:r>
     </w:p>
@@ -22310,6 +23020,56 @@
           <w:color w:val="000000" w:themeColor="text1"/>
         </w:rPr>
         <w:t xml:space="preserve">If the [response-message] is omitted, the metadata will be printed to stdout. </w:t>
+      </w:r>
+    </w:p>
+    <w:p>
+      <w:pPr>
+        <w:ind w:left="0"/>
+        <w:rPr>
+          <w:color w:val="000000" w:themeColor="text1"/>
+        </w:rPr>
+      </w:pPr>
+    </w:p>
+    <w:p>
+      <w:pPr>
+        <w:pStyle w:val="Heading2"/>
+        <w:numPr>
+          <w:ilvl w:val="2"/>
+          <w:numId w:val="43"/>
+        </w:numPr>
+      </w:pPr>
+      <w:r>
+        <w:t>Download a dataobject synchronously</w:t>
+      </w:r>
+    </w:p>
+    <w:p>
+      <w:pPr>
+        <w:ind w:left="0"/>
+      </w:pPr>
+      <w:r>
+        <w:t>To download a dataObject file from the archive to your current file system, execute the command:</w:t>
+      </w:r>
+    </w:p>
+    <w:p>
+      <w:pPr>
+        <w:ind w:left="0"/>
+      </w:pPr>
+    </w:p>
+    <w:p>
+      <w:pPr>
+        <w:ind w:left="0"/>
+        <w:rPr>
+          <w:color w:val="C00000"/>
+        </w:rPr>
+      </w:pPr>
+      <w:r>
+        <w:t xml:space="preserve">dm_download_dataobject_sync </w:t>
+      </w:r>
+      <w:r>
+        <w:rPr>
+          <w:color w:val="C00000"/>
+        </w:rPr>
+        <w:t>&lt;dataobject-path-on-arhive&gt; &lt;destination-path-on-local-file-system&gt;</w:t>
       </w:r>
     </w:p>
     <w:p/>
@@ -22321,7 +23081,7 @@
           <w:numId w:val="41"/>
         </w:numPr>
       </w:pPr>
-      <w:bookmarkStart w:id="58" w:name="_Toc485197984"/>
+      <w:bookmarkStart w:id="60" w:name="_Toc485197984"/>
       <w:r>
         <w:t>HPC DME Web Interface Over</w:t>
       </w:r>
@@ -22331,7 +23091,7 @@
       <w:r>
         <w:t>iew</w:t>
       </w:r>
-      <w:bookmarkEnd w:id="58"/>
+      <w:bookmarkEnd w:id="60"/>
     </w:p>
     <w:p>
       <w:pPr>
@@ -22430,17 +23190,17 @@
           <w:numId w:val="37"/>
         </w:numPr>
       </w:pPr>
-      <w:bookmarkStart w:id="59" w:name="_Toc485197985"/>
+      <w:bookmarkStart w:id="61" w:name="_Toc485197985"/>
       <w:r>
         <w:t>Dashboard and login/logout</w:t>
       </w:r>
-      <w:bookmarkEnd w:id="59"/>
+      <w:bookmarkEnd w:id="61"/>
     </w:p>
     <w:p>
       <w:pPr>
         <w:pStyle w:val="Heading3"/>
       </w:pPr>
-      <w:bookmarkStart w:id="60" w:name="_Toc485197986"/>
+      <w:bookmarkStart w:id="62" w:name="_Toc485197986"/>
       <w:r>
         <w:t>7</w:t>
       </w:r>
@@ -22453,7 +23213,7 @@
       <w:r>
         <w:t>Log In</w:t>
       </w:r>
-      <w:bookmarkEnd w:id="60"/>
+      <w:bookmarkEnd w:id="62"/>
       <w:r>
         <w:t xml:space="preserve"> </w:t>
       </w:r>
@@ -22543,11 +23303,11 @@
           <w:numId w:val="39"/>
         </w:numPr>
       </w:pPr>
-      <w:bookmarkStart w:id="61" w:name="_Toc485197987"/>
+      <w:bookmarkStart w:id="63" w:name="_Toc485197987"/>
       <w:r>
         <w:t>Log Out</w:t>
       </w:r>
-      <w:bookmarkEnd w:id="61"/>
+      <w:bookmarkEnd w:id="63"/>
     </w:p>
     <w:p>
       <w:pPr>
@@ -22572,6 +23332,7 @@
         <w:rPr>
           <w:noProof/>
         </w:rPr>
+        <w:lastRenderedPageBreak/>
         <w:t xml:space="preserve">      </w:t>
       </w:r>
       <w:r>
@@ -22675,11 +23436,11 @@
           <w:numId w:val="39"/>
         </w:numPr>
       </w:pPr>
-      <w:bookmarkStart w:id="62" w:name="_Toc485197988"/>
+      <w:bookmarkStart w:id="64" w:name="_Toc485197988"/>
       <w:r>
         <w:t>Dashboard</w:t>
       </w:r>
-      <w:bookmarkEnd w:id="62"/>
+      <w:bookmarkEnd w:id="64"/>
     </w:p>
     <w:p>
       <w:pPr>
@@ -22701,7 +23462,6 @@
         <w:ind w:left="360"/>
       </w:pPr>
       <w:r>
-        <w:lastRenderedPageBreak/>
         <w:t xml:space="preserve">     </w:t>
       </w:r>
       <w:r>
@@ -22753,11 +23513,11 @@
           <w:numId w:val="37"/>
         </w:numPr>
       </w:pPr>
-      <w:bookmarkStart w:id="63" w:name="_Toc485197989"/>
+      <w:bookmarkStart w:id="65" w:name="_Toc485197989"/>
       <w:r>
         <w:t>Search functions</w:t>
       </w:r>
-      <w:bookmarkEnd w:id="63"/>
+      <w:bookmarkEnd w:id="65"/>
     </w:p>
     <w:p>
       <w:pPr>
@@ -22852,11 +23612,12 @@
           <w:numId w:val="37"/>
         </w:numPr>
       </w:pPr>
-      <w:bookmarkStart w:id="64" w:name="_Toc485197990"/>
-      <w:r>
+      <w:bookmarkStart w:id="66" w:name="_Toc485197990"/>
+      <w:r>
+        <w:lastRenderedPageBreak/>
         <w:t>Google Style Search</w:t>
       </w:r>
-      <w:bookmarkEnd w:id="64"/>
+      <w:bookmarkEnd w:id="66"/>
     </w:p>
     <w:p>
       <w:pPr>
@@ -22878,11 +23639,11 @@
           <w:numId w:val="37"/>
         </w:numPr>
       </w:pPr>
-      <w:bookmarkStart w:id="65" w:name="_Toc485197991"/>
+      <w:bookmarkStart w:id="67" w:name="_Toc485197991"/>
       <w:r>
         <w:t>Basic Search</w:t>
       </w:r>
-      <w:bookmarkEnd w:id="65"/>
+      <w:bookmarkEnd w:id="67"/>
     </w:p>
     <w:p>
       <w:pPr>
@@ -22898,11 +23659,7 @@
         </w:r>
       </w:hyperlink>
       <w:r>
-        <w:t xml:space="preserve"> search by entering a level attribute per their DOC organization of collections structure.  This will help drill down the list of “Attribute Name” by showing only corresponding attribute names for the level selected earlier.  A User may add additional search filter criteria via clicking the button”Add Criteria” and entering his/her search “Level”, “Attribute Name”, “Operator” and “Attribute Value”.  Multiple search parameters will </w:t>
-      </w:r>
-      <w:r>
-        <w:lastRenderedPageBreak/>
-        <w:t>be combined with “and” to further nail down the list of search results</w:t>
+        <w:t xml:space="preserve"> search by entering a level attribute per their DOC organization of collections structure.  This will help drill down the list of “Attribute Name” by showing only corresponding attribute names for the level selected earlier.  A User may add additional search filter criteria via clicking the button”Add Criteria” and entering his/her search “Level”, “Attribute Name”, “Operator” and “Attribute Value”.  Multiple search parameters will be combined with “and” to further nail down the list of search results</w:t>
       </w:r>
       <w:r>
         <w:t xml:space="preserve"> for either search type “Collection” or “Data Object”.</w:t>
@@ -22919,11 +23676,11 @@
           <w:numId w:val="37"/>
         </w:numPr>
       </w:pPr>
-      <w:bookmarkStart w:id="66" w:name="_Toc485197992"/>
+      <w:bookmarkStart w:id="68" w:name="_Toc485197992"/>
       <w:r>
         <w:t>Advanced Search</w:t>
       </w:r>
-      <w:bookmarkEnd w:id="66"/>
+      <w:bookmarkEnd w:id="68"/>
     </w:p>
     <w:p>
       <w:pPr>
@@ -22966,11 +23723,11 @@
           <w:numId w:val="37"/>
         </w:numPr>
       </w:pPr>
-      <w:bookmarkStart w:id="67" w:name="_Toc485197993"/>
+      <w:bookmarkStart w:id="69" w:name="_Toc485197993"/>
       <w:r>
         <w:t>Saved Search</w:t>
       </w:r>
-      <w:bookmarkEnd w:id="67"/>
+      <w:bookmarkEnd w:id="69"/>
     </w:p>
     <w:p>
       <w:pPr>
@@ -23004,6 +23761,7 @@
         <w:rPr>
           <w:noProof/>
         </w:rPr>
+        <w:lastRenderedPageBreak/>
         <w:drawing>
           <wp:inline distT="0" distB="0" distL="0" distR="0" wp14:anchorId="3931E843" wp14:editId="43BE8BD7">
             <wp:extent cx="2159213" cy="967740"/>
@@ -23138,7 +23896,6 @@
     </w:p>
     <w:p>
       <w:r>
-        <w:lastRenderedPageBreak/>
         <w:t xml:space="preserve">              </w:t>
       </w:r>
       <w:r>
@@ -23191,11 +23948,11 @@
           <w:numId w:val="37"/>
         </w:numPr>
       </w:pPr>
-      <w:bookmarkStart w:id="68" w:name="_Toc485197994"/>
+      <w:bookmarkStart w:id="70" w:name="_Toc485197994"/>
       <w:r>
         <w:t>Bookmark Function</w:t>
       </w:r>
-      <w:bookmarkEnd w:id="68"/>
+      <w:bookmarkEnd w:id="70"/>
     </w:p>
     <w:p>
       <w:pPr>
@@ -23224,7 +23981,11 @@
         <w:t xml:space="preserve">Note: </w:t>
       </w:r>
       <w:r>
-        <w:t>Bookmark name is not allowed to have empty space between words but may be concatenated with “_” or “-“</w:t>
+        <w:t xml:space="preserve">Bookmark name is not </w:t>
+      </w:r>
+      <w:r>
+        <w:lastRenderedPageBreak/>
+        <w:t>allowed to have empty space between words but may be concatenated with “_” or “-“</w:t>
       </w:r>
       <w:r>
         <w:rPr>
@@ -23273,7 +24034,6 @@
         <w:rPr>
           <w:noProof/>
         </w:rPr>
-        <w:lastRenderedPageBreak/>
         <w:drawing>
           <wp:inline distT="0" distB="0" distL="0" distR="0" wp14:anchorId="42CBABDB" wp14:editId="35DBE654">
             <wp:extent cx="5448300" cy="3095625"/>
@@ -23317,6 +24077,7 @@
         <w:rPr>
           <w:noProof/>
         </w:rPr>
+        <w:lastRenderedPageBreak/>
         <w:drawing>
           <wp:inline distT="0" distB="0" distL="0" distR="0" wp14:anchorId="0DE40796" wp14:editId="784E1E3E">
             <wp:extent cx="5438775" cy="3152775"/>
@@ -23362,11 +24123,11 @@
           <w:numId w:val="37"/>
         </w:numPr>
       </w:pPr>
-      <w:bookmarkStart w:id="69" w:name="_Toc485197995"/>
+      <w:bookmarkStart w:id="71" w:name="_Toc485197995"/>
       <w:r>
         <w:t>BROWSE functions</w:t>
       </w:r>
-      <w:bookmarkEnd w:id="69"/>
+      <w:bookmarkEnd w:id="71"/>
     </w:p>
     <w:p>
       <w:pPr>
@@ -23389,7 +24150,6 @@
     </w:p>
     <w:p>
       <w:r>
-        <w:lastRenderedPageBreak/>
         <w:t xml:space="preserve">      </w:t>
       </w:r>
       <w:r>
@@ -23447,6 +24207,7 @@
         <w:rPr>
           <w:noProof/>
         </w:rPr>
+        <w:lastRenderedPageBreak/>
         <w:drawing>
           <wp:inline distT="0" distB="0" distL="0" distR="0" wp14:anchorId="35BBA202" wp14:editId="3C120177">
             <wp:extent cx="4905375" cy="2428875"/>
@@ -23532,7 +24293,6 @@
         <w:ind w:left="0"/>
       </w:pPr>
       <w:r>
-        <w:lastRenderedPageBreak/>
         <w:t>Please note that saved bookmarks may be deleted from the Browse menu if they are no longer required by clicking the “Delete”icon at the right side of the bookmark name as indicated below..</w:t>
       </w:r>
     </w:p>
@@ -23586,11 +24346,12 @@
           <w:numId w:val="37"/>
         </w:numPr>
       </w:pPr>
-      <w:bookmarkStart w:id="70" w:name="_Toc485197996"/>
-      <w:r>
+      <w:bookmarkStart w:id="72" w:name="_Toc485197996"/>
+      <w:r>
+        <w:lastRenderedPageBreak/>
         <w:t>SHARING functions</w:t>
       </w:r>
-      <w:bookmarkEnd w:id="70"/>
+      <w:bookmarkEnd w:id="72"/>
     </w:p>
     <w:p>
       <w:pPr>
@@ -23705,11 +24466,7 @@
         <w:t>permissions on the path specified.</w:t>
       </w:r>
       <w:r>
-        <w:t xml:space="preserve"> If a </w:t>
-      </w:r>
-      <w:r>
-        <w:lastRenderedPageBreak/>
-        <w:t>user has read permissions only, s/he will not be able to select/unselect corresponding radios of permissions.</w:t>
+        <w:t xml:space="preserve"> If a user has read permissions only, s/he will not be able to select/unselect corresponding radios of permissions.</w:t>
       </w:r>
     </w:p>
     <w:p>
@@ -23739,6 +24496,7 @@
         <w:ind w:left="360"/>
       </w:pPr>
       <w:r>
+        <w:lastRenderedPageBreak/>
         <w:t xml:space="preserve">      </w:t>
       </w:r>
       <w:r>
@@ -23793,14 +24551,14 @@
           <w:numId w:val="37"/>
         </w:numPr>
       </w:pPr>
-      <w:bookmarkStart w:id="71" w:name="_Toc485197997"/>
+      <w:bookmarkStart w:id="73" w:name="_Toc485197997"/>
       <w:r>
         <w:t>Update me</w:t>
       </w:r>
       <w:r>
         <w:t>tadata in non-batch mode</w:t>
       </w:r>
-      <w:bookmarkEnd w:id="71"/>
+      <w:bookmarkEnd w:id="73"/>
     </w:p>
     <w:p>
       <w:pPr>
@@ -23866,7 +24624,6 @@
         <w:ind w:left="360"/>
       </w:pPr>
       <w:r>
-        <w:lastRenderedPageBreak/>
         <w:t xml:space="preserve">              </w:t>
       </w:r>
       <w:r>
@@ -23918,7 +24675,7 @@
           <w:numId w:val="37"/>
         </w:numPr>
       </w:pPr>
-      <w:bookmarkStart w:id="72" w:name="_Toc485197998"/>
+      <w:bookmarkStart w:id="74" w:name="_Toc485197998"/>
       <w:r>
         <w:t xml:space="preserve">Download </w:t>
       </w:r>
@@ -23928,7 +24685,7 @@
       <w:r>
         <w:t>file from archive</w:t>
       </w:r>
-      <w:bookmarkEnd w:id="72"/>
+      <w:bookmarkEnd w:id="74"/>
     </w:p>
     <w:p>
       <w:pPr>
@@ -23938,11 +24695,11 @@
           <w:numId w:val="37"/>
         </w:numPr>
       </w:pPr>
-      <w:bookmarkStart w:id="73" w:name="_Toc485197999"/>
+      <w:bookmarkStart w:id="75" w:name="_Toc485197999"/>
       <w:r>
         <w:t>Share a Globus End Point with HPC DME Service Account</w:t>
       </w:r>
-      <w:bookmarkEnd w:id="73"/>
+      <w:bookmarkEnd w:id="75"/>
     </w:p>
     <w:p>
       <w:pPr>
@@ -23950,7 +24707,11 @@
         <w:ind w:left="0"/>
       </w:pPr>
       <w:r>
-        <w:t>When a user uploads a large data file into archive from an existing Globus end point, the actual data transfer may be performed asynchronously via s system service account.  The user needs to grant the service account read access to their source end point before the upload request is submitted.  Similarly, a user needs to grant the service account write access to the</w:t>
+        <w:t xml:space="preserve">When a user uploads a large data file into archive from an existing Globus end point, the actual data transfer may be performed asynchronously via s system service account.  The user needs to </w:t>
+      </w:r>
+      <w:r>
+        <w:lastRenderedPageBreak/>
+        <w:t>grant the service account read access to their source end point before the upload request is submitted.  Similarly, a user needs to grant the service account write access to the</w:t>
       </w:r>
       <w:r>
         <w:t>ir target Globus end point</w:t>
@@ -24395,7 +25156,6 @@
         <w:ind w:left="720"/>
       </w:pPr>
       <w:r>
-        <w:lastRenderedPageBreak/>
         <w:t xml:space="preserve">  </w:t>
       </w:r>
       <w:r>
@@ -24463,6 +25223,7 @@
         <w:ind w:left="720"/>
       </w:pPr>
       <w:r>
+        <w:lastRenderedPageBreak/>
         <w:t xml:space="preserve">   </w:t>
       </w:r>
       <w:r>
@@ -24589,12 +25350,11 @@
           <w:numId w:val="37"/>
         </w:numPr>
       </w:pPr>
-      <w:bookmarkStart w:id="74" w:name="_Toc485198000"/>
-      <w:r>
-        <w:lastRenderedPageBreak/>
+      <w:bookmarkStart w:id="76" w:name="_Toc485198000"/>
+      <w:r>
         <w:t>Download a Collection of Data Files</w:t>
       </w:r>
-      <w:bookmarkEnd w:id="74"/>
+      <w:bookmarkEnd w:id="76"/>
     </w:p>
     <w:p>
       <w:pPr>
@@ -24662,6 +25422,7 @@
         <w:ind w:left="0"/>
       </w:pPr>
       <w:r>
+        <w:lastRenderedPageBreak/>
         <w:t xml:space="preserve">        </w:t>
       </w:r>
       <w:r>
@@ -24762,12 +25523,11 @@
           <w:numId w:val="37"/>
         </w:numPr>
       </w:pPr>
-      <w:bookmarkStart w:id="75" w:name="_Toc485198001"/>
-      <w:r>
-        <w:lastRenderedPageBreak/>
+      <w:bookmarkStart w:id="77" w:name="_Toc485198001"/>
+      <w:r>
         <w:t>Download a Single Data File</w:t>
       </w:r>
-      <w:bookmarkEnd w:id="75"/>
+      <w:bookmarkEnd w:id="77"/>
     </w:p>
     <w:p>
       <w:pPr>
@@ -24820,6 +25580,7 @@
         <w:ind w:left="0"/>
       </w:pPr>
       <w:r>
+        <w:lastRenderedPageBreak/>
         <w:t xml:space="preserve">                  </w:t>
       </w:r>
       <w:r>
@@ -24957,11 +25718,7 @@
         <w:t xml:space="preserve"> file name created using what is entered.</w:t>
       </w:r>
       <w:r>
-        <w:t xml:space="preserve">  If s/he has subscribed to the event type “Data Transfer Download completed”, the user will be informed by </w:t>
-      </w:r>
-      <w:r>
-        <w:lastRenderedPageBreak/>
-        <w:t xml:space="preserve">email after the download is either completed or runs into failure with relevant contextual information of the file downloaded. </w:t>
+        <w:t xml:space="preserve">  If s/he has subscribed to the event type “Data Transfer Download completed”, the user will be informed by email after the download is either completed or runs into failure with relevant contextual information of the file downloaded. </w:t>
       </w:r>
     </w:p>
     <w:p>
@@ -25020,6 +25777,7 @@
         <w:ind w:left="360"/>
       </w:pPr>
       <w:r>
+        <w:lastRenderedPageBreak/>
         <w:t xml:space="preserve">           </w:t>
       </w:r>
       <w:r>
@@ -25078,11 +25836,11 @@
           <w:numId w:val="37"/>
         </w:numPr>
       </w:pPr>
-      <w:bookmarkStart w:id="76" w:name="_Toc485198002"/>
+      <w:bookmarkStart w:id="78" w:name="_Toc485198002"/>
       <w:r>
         <w:t>Notifications and reports</w:t>
       </w:r>
-      <w:bookmarkEnd w:id="76"/>
+      <w:bookmarkEnd w:id="78"/>
     </w:p>
     <w:p>
       <w:pPr>
@@ -25092,11 +25850,11 @@
           <w:numId w:val="37"/>
         </w:numPr>
       </w:pPr>
-      <w:bookmarkStart w:id="77" w:name="_Toc485198003"/>
+      <w:bookmarkStart w:id="79" w:name="_Toc485198003"/>
       <w:r>
         <w:t>Notifications Management</w:t>
       </w:r>
-      <w:bookmarkEnd w:id="77"/>
+      <w:bookmarkEnd w:id="79"/>
     </w:p>
     <w:p>
       <w:pPr>
@@ -25127,7 +25885,6 @@
         <w:ind w:left="360"/>
       </w:pPr>
       <w:r>
-        <w:lastRenderedPageBreak/>
         <w:t xml:space="preserve">   </w:t>
       </w:r>
       <w:r>
@@ -25222,11 +25979,11 @@
           <w:numId w:val="37"/>
         </w:numPr>
       </w:pPr>
-      <w:bookmarkStart w:id="78" w:name="_Toc485198004"/>
+      <w:bookmarkStart w:id="80" w:name="_Toc485198004"/>
       <w:r>
         <w:t>Reports Management</w:t>
       </w:r>
-      <w:bookmarkEnd w:id="78"/>
+      <w:bookmarkEnd w:id="80"/>
     </w:p>
     <w:p>
       <w:pPr>
@@ -25238,7 +25995,11 @@
         <w:t xml:space="preserve">A user may access existing reports through Report menu and pick a report from the following Report types: Summary Report; Summary Report by Date range; User Report; and User Report by Date range. </w:t>
       </w:r>
       <w:r>
-        <w:t xml:space="preserve"> A report dialog will open up prompting for a user selection or entry if a User Report is initiated or for a date range entry if either Data range report is in action (Summary or User Report). </w:t>
+        <w:t xml:space="preserve"> A report dialog will open up prompting for a user selection or entry if a User Report is initiated or for a date range entry if either Data range report is in action (Summary or User </w:t>
+      </w:r>
+      <w:r>
+        <w:lastRenderedPageBreak/>
+        <w:t xml:space="preserve">Report). </w:t>
       </w:r>
       <w:r>
         <w:t xml:space="preserve">You </w:t>
@@ -25440,9 +26201,8 @@
           <w:numId w:val="37"/>
         </w:numPr>
       </w:pPr>
-      <w:bookmarkStart w:id="79" w:name="_Toc485198005"/>
-      <w:r>
-        <w:lastRenderedPageBreak/>
+      <w:bookmarkStart w:id="81" w:name="_Toc485198005"/>
+      <w:r>
         <w:t>Group administrat</w:t>
       </w:r>
       <w:r>
@@ -25451,7 +26211,7 @@
       <w:r>
         <w:t xml:space="preserve"> functions</w:t>
       </w:r>
-      <w:bookmarkEnd w:id="79"/>
+      <w:bookmarkEnd w:id="81"/>
     </w:p>
     <w:p>
       <w:pPr>
@@ -25470,6 +26230,7 @@
         <w:ind w:left="0"/>
       </w:pPr>
       <w:r>
+        <w:lastRenderedPageBreak/>
         <w:t xml:space="preserve">                    </w:t>
       </w:r>
       <w:r>
@@ -25521,11 +26282,11 @@
           <w:numId w:val="37"/>
         </w:numPr>
       </w:pPr>
-      <w:bookmarkStart w:id="80" w:name="_Toc485198006"/>
+      <w:bookmarkStart w:id="82" w:name="_Toc485198006"/>
       <w:r>
         <w:t>User</w:t>
       </w:r>
-      <w:bookmarkEnd w:id="80"/>
+      <w:bookmarkEnd w:id="82"/>
       <w:r>
         <w:t xml:space="preserve"> </w:t>
       </w:r>
@@ -25626,7 +26387,6 @@
         <w:rPr>
           <w:noProof/>
         </w:rPr>
-        <w:lastRenderedPageBreak/>
         <w:drawing>
           <wp:inline distT="0" distB="0" distL="0" distR="0" wp14:anchorId="041D9200" wp14:editId="7C3C7F46">
             <wp:extent cx="5943600" cy="2618740"/>
@@ -25670,6 +26430,7 @@
         <w:rPr>
           <w:noProof/>
         </w:rPr>
+        <w:lastRenderedPageBreak/>
         <w:drawing>
           <wp:inline distT="0" distB="0" distL="0" distR="0" wp14:anchorId="09F90A38" wp14:editId="064DB72E">
             <wp:extent cx="3450131" cy="2665687"/>
@@ -25740,11 +26501,11 @@
           <w:numId w:val="37"/>
         </w:numPr>
       </w:pPr>
-      <w:bookmarkStart w:id="81" w:name="_Toc485198007"/>
+      <w:bookmarkStart w:id="83" w:name="_Toc485198007"/>
       <w:r>
         <w:t>Group</w:t>
       </w:r>
-      <w:bookmarkEnd w:id="81"/>
+      <w:bookmarkEnd w:id="83"/>
       <w:r>
         <w:t xml:space="preserve"> </w:t>
       </w:r>
@@ -25835,11 +26596,7 @@
         <w:t>will not be accepted; However, name entry of “Dummy_test” will be accepted and transacted.</w:t>
       </w:r>
       <w:r>
-        <w:t xml:space="preserve"> Moreover, a user group name will be unique and </w:t>
-      </w:r>
-      <w:r>
-        <w:lastRenderedPageBreak/>
-        <w:t xml:space="preserve">will not be allowed to be edited once it is created.  Therefore, the Update function will be solely for changing membership associated with the group. </w:t>
+        <w:t xml:space="preserve"> Moreover, a user group name will be unique and will not be allowed to be edited once it is created.  Therefore, the Update function will be solely for changing membership associated with the group. </w:t>
       </w:r>
     </w:p>
     <w:p>
@@ -25897,6 +26654,7 @@
         <w:spacing w:before="0" w:after="0" w:line="360" w:lineRule="auto"/>
       </w:pPr>
       <w:r>
+        <w:lastRenderedPageBreak/>
         <w:t>To add</w:t>
       </w:r>
       <w:r>
@@ -26072,6 +26830,7 @@
         <w:rPr>
           <w:noProof/>
         </w:rPr>
+        <w:lastRenderedPageBreak/>
         <w:drawing>
           <wp:inline distT="0" distB="0" distL="0" distR="0" wp14:anchorId="725AB042" wp14:editId="71B00979">
             <wp:extent cx="2604464" cy="2904565"/>
@@ -26164,11 +26923,11 @@
           <w:numId w:val="37"/>
         </w:numPr>
       </w:pPr>
-      <w:bookmarkStart w:id="82" w:name="_Toc485198008"/>
+      <w:bookmarkStart w:id="84" w:name="_Toc485198008"/>
       <w:r>
         <w:t>Delete a Data Object and Associated Metadata</w:t>
       </w:r>
-      <w:bookmarkEnd w:id="82"/>
+      <w:bookmarkEnd w:id="84"/>
     </w:p>
     <w:p>
       <w:pPr>
@@ -26232,10 +26991,7 @@
         </w:r>
       </w:hyperlink>
       <w:r>
-        <w:t>/</w:t>
-      </w:r>
-      <w:r>
-        <w:t>Data File</w:t>
+        <w:t>/Data File</w:t>
       </w:r>
       <w:r>
         <w:t xml:space="preserve"> page</w:t>
@@ -26436,12 +27192,12 @@
           <w:numId w:val="41"/>
         </w:numPr>
       </w:pPr>
-      <w:bookmarkStart w:id="83" w:name="_Toc485198009"/>
+      <w:bookmarkStart w:id="85" w:name="_Toc485198009"/>
       <w:r>
         <w:lastRenderedPageBreak/>
         <w:t>APPENDIX A – sample collection input</w:t>
       </w:r>
-      <w:bookmarkEnd w:id="83"/>
+      <w:bookmarkEnd w:id="85"/>
     </w:p>
     <w:p>
       <w:hyperlink r:id="rId83" w:history="1">
@@ -26475,11 +27231,11 @@
           <w:numId w:val="41"/>
         </w:numPr>
       </w:pPr>
-      <w:bookmarkStart w:id="84" w:name="_Toc485198010"/>
+      <w:bookmarkStart w:id="86" w:name="_Toc485198010"/>
       <w:r>
         <w:t>APPENDIX B – sample data file input</w:t>
       </w:r>
-      <w:bookmarkEnd w:id="84"/>
+      <w:bookmarkEnd w:id="86"/>
     </w:p>
     <w:p>
       <w:hyperlink r:id="rId84" w:history="1">
@@ -26547,11 +27303,11 @@
           <w:numId w:val="41"/>
         </w:numPr>
       </w:pPr>
-      <w:bookmarkStart w:id="85" w:name="_Toc485198011"/>
+      <w:bookmarkStart w:id="87" w:name="_Toc485198011"/>
       <w:r>
         <w:t>Appendix c – sample permissions input</w:t>
       </w:r>
-      <w:bookmarkEnd w:id="85"/>
+      <w:bookmarkEnd w:id="87"/>
     </w:p>
     <w:p>
       <w:pPr>
@@ -26593,7 +27349,7 @@
 </file>
 
 <file path=word/endnotes.xml><?xml version="1.0" encoding="utf-8"?>
-<w:endnotes xmlns:wpc="http://schemas.microsoft.com/office/word/2010/wordprocessingCanvas" xmlns:cx="http://schemas.microsoft.com/office/drawing/2014/chartex" xmlns:cx1="http://schemas.microsoft.com/office/drawing/2015/9/8/chartex" xmlns:cx2="http://schemas.microsoft.com/office/drawing/2015/10/21/chartex" xmlns:cx3="http://schemas.microsoft.com/office/drawing/2016/5/9/chartex" xmlns:cx4="http://schemas.microsoft.com/office/drawing/2016/5/10/chartex" xmlns:cx5="http://schemas.microsoft.com/office/drawing/2016/5/11/chartex" xmlns:mc="http://schemas.openxmlformats.org/markup-compatibility/2006" xmlns:o="urn:schemas-microsoft-com:office:office" xmlns:r="http://schemas.openxmlformats.org/officeDocument/2006/relationships" xmlns:m="http://schemas.openxmlformats.org/officeDocument/2006/math" xmlns:v="urn:schemas-microsoft-com:vml" xmlns:wp14="http://schemas.microsoft.com/office/word/2010/wordprocessingDrawing" xmlns:wp="http://schemas.openxmlformats.org/drawingml/2006/wordprocessingDrawing" xmlns:w10="urn:schemas-microsoft-com:office:word" xmlns:w="http://schemas.openxmlformats.org/wordprocessingml/2006/main" xmlns:w14="http://schemas.microsoft.com/office/word/2010/wordml" xmlns:w15="http://schemas.microsoft.com/office/word/2012/wordml" xmlns:w16se="http://schemas.microsoft.com/office/word/2015/wordml/symex" xmlns:wpg="http://schemas.microsoft.com/office/word/2010/wordprocessingGroup" xmlns:wpi="http://schemas.microsoft.com/office/word/2010/wordprocessingInk" xmlns:wne="http://schemas.microsoft.com/office/word/2006/wordml" xmlns:wps="http://schemas.microsoft.com/office/word/2010/wordprocessingShape" mc:Ignorable="w14 w15 w16se wp14">
+<w:endnotes xmlns:wpc="http://schemas.microsoft.com/office/word/2010/wordprocessingCanvas" xmlns:mo="http://schemas.microsoft.com/office/mac/office/2008/main" xmlns:mc="http://schemas.openxmlformats.org/markup-compatibility/2006" xmlns:mv="urn:schemas-microsoft-com:mac:vml" xmlns:o="urn:schemas-microsoft-com:office:office" xmlns:r="http://schemas.openxmlformats.org/officeDocument/2006/relationships" xmlns:m="http://schemas.openxmlformats.org/officeDocument/2006/math" xmlns:v="urn:schemas-microsoft-com:vml" xmlns:wp14="http://schemas.microsoft.com/office/word/2010/wordprocessingDrawing" xmlns:wp="http://schemas.openxmlformats.org/drawingml/2006/wordprocessingDrawing" xmlns:w10="urn:schemas-microsoft-com:office:word" xmlns:w="http://schemas.openxmlformats.org/wordprocessingml/2006/main" xmlns:w14="http://schemas.microsoft.com/office/word/2010/wordml" xmlns:w15="http://schemas.microsoft.com/office/word/2012/wordml" xmlns:wpg="http://schemas.microsoft.com/office/word/2010/wordprocessingGroup" xmlns:wpi="http://schemas.microsoft.com/office/word/2010/wordprocessingInk" xmlns:wne="http://schemas.microsoft.com/office/word/2006/wordml" xmlns:wps="http://schemas.microsoft.com/office/word/2010/wordprocessingShape" mc:Ignorable="w14 w15 wp14">
   <w:endnote w:type="separator" w:id="-1">
     <w:p>
       <w:r>
@@ -26612,7 +27368,7 @@
 </file>
 
 <file path=word/footer1.xml><?xml version="1.0" encoding="utf-8"?>
-<w:ftr xmlns:wpc="http://schemas.microsoft.com/office/word/2010/wordprocessingCanvas" xmlns:cx="http://schemas.microsoft.com/office/drawing/2014/chartex" xmlns:cx1="http://schemas.microsoft.com/office/drawing/2015/9/8/chartex" xmlns:cx2="http://schemas.microsoft.com/office/drawing/2015/10/21/chartex" xmlns:cx3="http://schemas.microsoft.com/office/drawing/2016/5/9/chartex" xmlns:cx4="http://schemas.microsoft.com/office/drawing/2016/5/10/chartex" xmlns:cx5="http://schemas.microsoft.com/office/drawing/2016/5/11/chartex" xmlns:mc="http://schemas.openxmlformats.org/markup-compatibility/2006" xmlns:o="urn:schemas-microsoft-com:office:office" xmlns:r="http://schemas.openxmlformats.org/officeDocument/2006/relationships" xmlns:m="http://schemas.openxmlformats.org/officeDocument/2006/math" xmlns:v="urn:schemas-microsoft-com:vml" xmlns:wp14="http://schemas.microsoft.com/office/word/2010/wordprocessingDrawing" xmlns:wp="http://schemas.openxmlformats.org/drawingml/2006/wordprocessingDrawing" xmlns:w10="urn:schemas-microsoft-com:office:word" xmlns:w="http://schemas.openxmlformats.org/wordprocessingml/2006/main" xmlns:w14="http://schemas.microsoft.com/office/word/2010/wordml" xmlns:w15="http://schemas.microsoft.com/office/word/2012/wordml" xmlns:w16se="http://schemas.microsoft.com/office/word/2015/wordml/symex" xmlns:wpg="http://schemas.microsoft.com/office/word/2010/wordprocessingGroup" xmlns:wpi="http://schemas.microsoft.com/office/word/2010/wordprocessingInk" xmlns:wne="http://schemas.microsoft.com/office/word/2006/wordml" xmlns:wps="http://schemas.microsoft.com/office/word/2010/wordprocessingShape" mc:Ignorable="w14 w15 w16se wp14">
+<w:ftr xmlns:wpc="http://schemas.microsoft.com/office/word/2010/wordprocessingCanvas" xmlns:mo="http://schemas.microsoft.com/office/mac/office/2008/main" xmlns:mc="http://schemas.openxmlformats.org/markup-compatibility/2006" xmlns:mv="urn:schemas-microsoft-com:mac:vml" xmlns:o="urn:schemas-microsoft-com:office:office" xmlns:r="http://schemas.openxmlformats.org/officeDocument/2006/relationships" xmlns:m="http://schemas.openxmlformats.org/officeDocument/2006/math" xmlns:v="urn:schemas-microsoft-com:vml" xmlns:wp14="http://schemas.microsoft.com/office/word/2010/wordprocessingDrawing" xmlns:wp="http://schemas.openxmlformats.org/drawingml/2006/wordprocessingDrawing" xmlns:w10="urn:schemas-microsoft-com:office:word" xmlns:w="http://schemas.openxmlformats.org/wordprocessingml/2006/main" xmlns:w14="http://schemas.microsoft.com/office/word/2010/wordml" xmlns:w15="http://schemas.microsoft.com/office/word/2012/wordml" xmlns:wpg="http://schemas.microsoft.com/office/word/2010/wordprocessingGroup" xmlns:wpi="http://schemas.microsoft.com/office/word/2010/wordprocessingInk" xmlns:wne="http://schemas.microsoft.com/office/word/2006/wordml" xmlns:wps="http://schemas.microsoft.com/office/word/2010/wordprocessingShape" mc:Ignorable="w14 w15 wp14">
   <w:p>
     <w:pPr>
       <w:pStyle w:val="Footer"/>
@@ -26650,7 +27406,7 @@
 </file>
 
 <file path=word/footer2.xml><?xml version="1.0" encoding="utf-8"?>
-<w:ftr xmlns:wpc="http://schemas.microsoft.com/office/word/2010/wordprocessingCanvas" xmlns:cx="http://schemas.microsoft.com/office/drawing/2014/chartex" xmlns:cx1="http://schemas.microsoft.com/office/drawing/2015/9/8/chartex" xmlns:cx2="http://schemas.microsoft.com/office/drawing/2015/10/21/chartex" xmlns:cx3="http://schemas.microsoft.com/office/drawing/2016/5/9/chartex" xmlns:cx4="http://schemas.microsoft.com/office/drawing/2016/5/10/chartex" xmlns:cx5="http://schemas.microsoft.com/office/drawing/2016/5/11/chartex" xmlns:mc="http://schemas.openxmlformats.org/markup-compatibility/2006" xmlns:o="urn:schemas-microsoft-com:office:office" xmlns:r="http://schemas.openxmlformats.org/officeDocument/2006/relationships" xmlns:m="http://schemas.openxmlformats.org/officeDocument/2006/math" xmlns:v="urn:schemas-microsoft-com:vml" xmlns:wp14="http://schemas.microsoft.com/office/word/2010/wordprocessingDrawing" xmlns:wp="http://schemas.openxmlformats.org/drawingml/2006/wordprocessingDrawing" xmlns:w10="urn:schemas-microsoft-com:office:word" xmlns:w="http://schemas.openxmlformats.org/wordprocessingml/2006/main" xmlns:w14="http://schemas.microsoft.com/office/word/2010/wordml" xmlns:w15="http://schemas.microsoft.com/office/word/2012/wordml" xmlns:w16se="http://schemas.microsoft.com/office/word/2015/wordml/symex" xmlns:wpg="http://schemas.microsoft.com/office/word/2010/wordprocessingGroup" xmlns:wpi="http://schemas.microsoft.com/office/word/2010/wordprocessingInk" xmlns:wne="http://schemas.microsoft.com/office/word/2006/wordml" xmlns:wps="http://schemas.microsoft.com/office/word/2010/wordprocessingShape" mc:Ignorable="w14 w15 w16se wp14">
+<w:ftr xmlns:wpc="http://schemas.microsoft.com/office/word/2010/wordprocessingCanvas" xmlns:mo="http://schemas.microsoft.com/office/mac/office/2008/main" xmlns:mc="http://schemas.openxmlformats.org/markup-compatibility/2006" xmlns:mv="urn:schemas-microsoft-com:mac:vml" xmlns:o="urn:schemas-microsoft-com:office:office" xmlns:r="http://schemas.openxmlformats.org/officeDocument/2006/relationships" xmlns:m="http://schemas.openxmlformats.org/officeDocument/2006/math" xmlns:v="urn:schemas-microsoft-com:vml" xmlns:wp14="http://schemas.microsoft.com/office/word/2010/wordprocessingDrawing" xmlns:wp="http://schemas.openxmlformats.org/drawingml/2006/wordprocessingDrawing" xmlns:w10="urn:schemas-microsoft-com:office:word" xmlns:w="http://schemas.openxmlformats.org/wordprocessingml/2006/main" xmlns:w14="http://schemas.microsoft.com/office/word/2010/wordml" xmlns:w15="http://schemas.microsoft.com/office/word/2012/wordml" xmlns:wpg="http://schemas.microsoft.com/office/word/2010/wordprocessingGroup" xmlns:wpi="http://schemas.microsoft.com/office/word/2010/wordprocessingInk" xmlns:wne="http://schemas.microsoft.com/office/word/2006/wordml" xmlns:wps="http://schemas.microsoft.com/office/word/2010/wordprocessingShape" mc:Ignorable="w14 w15 wp14">
   <w:p>
     <w:pPr>
       <w:pStyle w:val="Footer"/>
@@ -26933,7 +27689,7 @@
 </file>
 
 <file path=word/footer3.xml><?xml version="1.0" encoding="utf-8"?>
-<w:ftr xmlns:wpc="http://schemas.microsoft.com/office/word/2010/wordprocessingCanvas" xmlns:cx="http://schemas.microsoft.com/office/drawing/2014/chartex" xmlns:cx1="http://schemas.microsoft.com/office/drawing/2015/9/8/chartex" xmlns:cx2="http://schemas.microsoft.com/office/drawing/2015/10/21/chartex" xmlns:cx3="http://schemas.microsoft.com/office/drawing/2016/5/9/chartex" xmlns:cx4="http://schemas.microsoft.com/office/drawing/2016/5/10/chartex" xmlns:cx5="http://schemas.microsoft.com/office/drawing/2016/5/11/chartex" xmlns:mc="http://schemas.openxmlformats.org/markup-compatibility/2006" xmlns:o="urn:schemas-microsoft-com:office:office" xmlns:r="http://schemas.openxmlformats.org/officeDocument/2006/relationships" xmlns:m="http://schemas.openxmlformats.org/officeDocument/2006/math" xmlns:v="urn:schemas-microsoft-com:vml" xmlns:wp14="http://schemas.microsoft.com/office/word/2010/wordprocessingDrawing" xmlns:wp="http://schemas.openxmlformats.org/drawingml/2006/wordprocessingDrawing" xmlns:w10="urn:schemas-microsoft-com:office:word" xmlns:w="http://schemas.openxmlformats.org/wordprocessingml/2006/main" xmlns:w14="http://schemas.microsoft.com/office/word/2010/wordml" xmlns:w15="http://schemas.microsoft.com/office/word/2012/wordml" xmlns:w16se="http://schemas.microsoft.com/office/word/2015/wordml/symex" xmlns:wpg="http://schemas.microsoft.com/office/word/2010/wordprocessingGroup" xmlns:wpi="http://schemas.microsoft.com/office/word/2010/wordprocessingInk" xmlns:wne="http://schemas.microsoft.com/office/word/2006/wordml" xmlns:wps="http://schemas.microsoft.com/office/word/2010/wordprocessingShape" mc:Ignorable="w14 w15 w16se wp14">
+<w:ftr xmlns:wpc="http://schemas.microsoft.com/office/word/2010/wordprocessingCanvas" xmlns:mo="http://schemas.microsoft.com/office/mac/office/2008/main" xmlns:mc="http://schemas.openxmlformats.org/markup-compatibility/2006" xmlns:mv="urn:schemas-microsoft-com:mac:vml" xmlns:o="urn:schemas-microsoft-com:office:office" xmlns:r="http://schemas.openxmlformats.org/officeDocument/2006/relationships" xmlns:m="http://schemas.openxmlformats.org/officeDocument/2006/math" xmlns:v="urn:schemas-microsoft-com:vml" xmlns:wp14="http://schemas.microsoft.com/office/word/2010/wordprocessingDrawing" xmlns:wp="http://schemas.openxmlformats.org/drawingml/2006/wordprocessingDrawing" xmlns:w10="urn:schemas-microsoft-com:office:word" xmlns:w="http://schemas.openxmlformats.org/wordprocessingml/2006/main" xmlns:w14="http://schemas.microsoft.com/office/word/2010/wordml" xmlns:w15="http://schemas.microsoft.com/office/word/2012/wordml" xmlns:wpg="http://schemas.microsoft.com/office/word/2010/wordprocessingGroup" xmlns:wpi="http://schemas.microsoft.com/office/word/2010/wordprocessingInk" xmlns:wne="http://schemas.microsoft.com/office/word/2006/wordml" xmlns:wps="http://schemas.microsoft.com/office/word/2010/wordprocessingShape" mc:Ignorable="w14 w15 wp14">
   <w:p>
     <w:pPr>
       <w:pStyle w:val="Footer"/>
@@ -26960,7 +27716,7 @@
 </file>
 
 <file path=word/footer4.xml><?xml version="1.0" encoding="utf-8"?>
-<w:ftr xmlns:wpc="http://schemas.microsoft.com/office/word/2010/wordprocessingCanvas" xmlns:cx="http://schemas.microsoft.com/office/drawing/2014/chartex" xmlns:cx1="http://schemas.microsoft.com/office/drawing/2015/9/8/chartex" xmlns:cx2="http://schemas.microsoft.com/office/drawing/2015/10/21/chartex" xmlns:cx3="http://schemas.microsoft.com/office/drawing/2016/5/9/chartex" xmlns:cx4="http://schemas.microsoft.com/office/drawing/2016/5/10/chartex" xmlns:cx5="http://schemas.microsoft.com/office/drawing/2016/5/11/chartex" xmlns:mc="http://schemas.openxmlformats.org/markup-compatibility/2006" xmlns:o="urn:schemas-microsoft-com:office:office" xmlns:r="http://schemas.openxmlformats.org/officeDocument/2006/relationships" xmlns:m="http://schemas.openxmlformats.org/officeDocument/2006/math" xmlns:v="urn:schemas-microsoft-com:vml" xmlns:wp14="http://schemas.microsoft.com/office/word/2010/wordprocessingDrawing" xmlns:wp="http://schemas.openxmlformats.org/drawingml/2006/wordprocessingDrawing" xmlns:w10="urn:schemas-microsoft-com:office:word" xmlns:w="http://schemas.openxmlformats.org/wordprocessingml/2006/main" xmlns:w14="http://schemas.microsoft.com/office/word/2010/wordml" xmlns:w15="http://schemas.microsoft.com/office/word/2012/wordml" xmlns:w16se="http://schemas.microsoft.com/office/word/2015/wordml/symex" xmlns:wpg="http://schemas.microsoft.com/office/word/2010/wordprocessingGroup" xmlns:wpi="http://schemas.microsoft.com/office/word/2010/wordprocessingInk" xmlns:wne="http://schemas.microsoft.com/office/word/2006/wordml" xmlns:wps="http://schemas.microsoft.com/office/word/2010/wordprocessingShape" mc:Ignorable="w14 w15 w16se wp14">
+<w:ftr xmlns:wpc="http://schemas.microsoft.com/office/word/2010/wordprocessingCanvas" xmlns:mo="http://schemas.microsoft.com/office/mac/office/2008/main" xmlns:mc="http://schemas.openxmlformats.org/markup-compatibility/2006" xmlns:mv="urn:schemas-microsoft-com:mac:vml" xmlns:o="urn:schemas-microsoft-com:office:office" xmlns:r="http://schemas.openxmlformats.org/officeDocument/2006/relationships" xmlns:m="http://schemas.openxmlformats.org/officeDocument/2006/math" xmlns:v="urn:schemas-microsoft-com:vml" xmlns:wp14="http://schemas.microsoft.com/office/word/2010/wordprocessingDrawing" xmlns:wp="http://schemas.openxmlformats.org/drawingml/2006/wordprocessingDrawing" xmlns:w10="urn:schemas-microsoft-com:office:word" xmlns:w="http://schemas.openxmlformats.org/wordprocessingml/2006/main" xmlns:w14="http://schemas.microsoft.com/office/word/2010/wordml" xmlns:w15="http://schemas.microsoft.com/office/word/2012/wordml" xmlns:wpg="http://schemas.microsoft.com/office/word/2010/wordprocessingGroup" xmlns:wpi="http://schemas.microsoft.com/office/word/2010/wordprocessingInk" xmlns:wne="http://schemas.microsoft.com/office/word/2006/wordml" xmlns:wps="http://schemas.microsoft.com/office/word/2010/wordprocessingShape" mc:Ignorable="w14 w15 wp14">
   <w:p>
     <w:pPr>
       <w:pStyle w:val="Footer"/>
@@ -27051,7 +27807,7 @@
         <w:sz w:val="18"/>
         <w:szCs w:val="18"/>
       </w:rPr>
-      <w:t>34</w:t>
+      <w:t>2</w:t>
     </w:r>
     <w:r>
       <w:rPr>
@@ -27106,7 +27862,7 @@
         <w:sz w:val="18"/>
         <w:szCs w:val="18"/>
       </w:rPr>
-      <w:t>52</w:t>
+      <w:t>54</w:t>
     </w:r>
     <w:r>
       <w:rPr>
@@ -27133,7 +27889,7 @@
 </file>
 
 <file path=word/footnotes.xml><?xml version="1.0" encoding="utf-8"?>
-<w:footnotes xmlns:wpc="http://schemas.microsoft.com/office/word/2010/wordprocessingCanvas" xmlns:cx="http://schemas.microsoft.com/office/drawing/2014/chartex" xmlns:cx1="http://schemas.microsoft.com/office/drawing/2015/9/8/chartex" xmlns:cx2="http://schemas.microsoft.com/office/drawing/2015/10/21/chartex" xmlns:cx3="http://schemas.microsoft.com/office/drawing/2016/5/9/chartex" xmlns:cx4="http://schemas.microsoft.com/office/drawing/2016/5/10/chartex" xmlns:cx5="http://schemas.microsoft.com/office/drawing/2016/5/11/chartex" xmlns:mc="http://schemas.openxmlformats.org/markup-compatibility/2006" xmlns:o="urn:schemas-microsoft-com:office:office" xmlns:r="http://schemas.openxmlformats.org/officeDocument/2006/relationships" xmlns:m="http://schemas.openxmlformats.org/officeDocument/2006/math" xmlns:v="urn:schemas-microsoft-com:vml" xmlns:wp14="http://schemas.microsoft.com/office/word/2010/wordprocessingDrawing" xmlns:wp="http://schemas.openxmlformats.org/drawingml/2006/wordprocessingDrawing" xmlns:w10="urn:schemas-microsoft-com:office:word" xmlns:w="http://schemas.openxmlformats.org/wordprocessingml/2006/main" xmlns:w14="http://schemas.microsoft.com/office/word/2010/wordml" xmlns:w15="http://schemas.microsoft.com/office/word/2012/wordml" xmlns:w16se="http://schemas.microsoft.com/office/word/2015/wordml/symex" xmlns:wpg="http://schemas.microsoft.com/office/word/2010/wordprocessingGroup" xmlns:wpi="http://schemas.microsoft.com/office/word/2010/wordprocessingInk" xmlns:wne="http://schemas.microsoft.com/office/word/2006/wordml" xmlns:wps="http://schemas.microsoft.com/office/word/2010/wordprocessingShape" mc:Ignorable="w14 w15 w16se wp14">
+<w:footnotes xmlns:wpc="http://schemas.microsoft.com/office/word/2010/wordprocessingCanvas" xmlns:mo="http://schemas.microsoft.com/office/mac/office/2008/main" xmlns:mc="http://schemas.openxmlformats.org/markup-compatibility/2006" xmlns:mv="urn:schemas-microsoft-com:mac:vml" xmlns:o="urn:schemas-microsoft-com:office:office" xmlns:r="http://schemas.openxmlformats.org/officeDocument/2006/relationships" xmlns:m="http://schemas.openxmlformats.org/officeDocument/2006/math" xmlns:v="urn:schemas-microsoft-com:vml" xmlns:wp14="http://schemas.microsoft.com/office/word/2010/wordprocessingDrawing" xmlns:wp="http://schemas.openxmlformats.org/drawingml/2006/wordprocessingDrawing" xmlns:w10="urn:schemas-microsoft-com:office:word" xmlns:w="http://schemas.openxmlformats.org/wordprocessingml/2006/main" xmlns:w14="http://schemas.microsoft.com/office/word/2010/wordml" xmlns:w15="http://schemas.microsoft.com/office/word/2012/wordml" xmlns:wpg="http://schemas.microsoft.com/office/word/2010/wordprocessingGroup" xmlns:wpi="http://schemas.microsoft.com/office/word/2010/wordprocessingInk" xmlns:wne="http://schemas.microsoft.com/office/word/2006/wordml" xmlns:wps="http://schemas.microsoft.com/office/word/2010/wordprocessingShape" mc:Ignorable="w14 w15 wp14">
   <w:footnote w:type="separator" w:id="-1">
     <w:p>
       <w:r>
@@ -27152,7 +27908,7 @@
 </file>
 
 <file path=word/header1.xml><?xml version="1.0" encoding="utf-8"?>
-<w:hdr xmlns:wpc="http://schemas.microsoft.com/office/word/2010/wordprocessingCanvas" xmlns:cx="http://schemas.microsoft.com/office/drawing/2014/chartex" xmlns:cx1="http://schemas.microsoft.com/office/drawing/2015/9/8/chartex" xmlns:cx2="http://schemas.microsoft.com/office/drawing/2015/10/21/chartex" xmlns:cx3="http://schemas.microsoft.com/office/drawing/2016/5/9/chartex" xmlns:cx4="http://schemas.microsoft.com/office/drawing/2016/5/10/chartex" xmlns:cx5="http://schemas.microsoft.com/office/drawing/2016/5/11/chartex" xmlns:mc="http://schemas.openxmlformats.org/markup-compatibility/2006" xmlns:o="urn:schemas-microsoft-com:office:office" xmlns:r="http://schemas.openxmlformats.org/officeDocument/2006/relationships" xmlns:m="http://schemas.openxmlformats.org/officeDocument/2006/math" xmlns:v="urn:schemas-microsoft-com:vml" xmlns:wp14="http://schemas.microsoft.com/office/word/2010/wordprocessingDrawing" xmlns:wp="http://schemas.openxmlformats.org/drawingml/2006/wordprocessingDrawing" xmlns:w10="urn:schemas-microsoft-com:office:word" xmlns:w="http://schemas.openxmlformats.org/wordprocessingml/2006/main" xmlns:w14="http://schemas.microsoft.com/office/word/2010/wordml" xmlns:w15="http://schemas.microsoft.com/office/word/2012/wordml" xmlns:w16se="http://schemas.microsoft.com/office/word/2015/wordml/symex" xmlns:wpg="http://schemas.microsoft.com/office/word/2010/wordprocessingGroup" xmlns:wpi="http://schemas.microsoft.com/office/word/2010/wordprocessingInk" xmlns:wne="http://schemas.microsoft.com/office/word/2006/wordml" xmlns:wps="http://schemas.microsoft.com/office/word/2010/wordprocessingShape" mc:Ignorable="w14 w15 w16se wp14">
+<w:hdr xmlns:wpc="http://schemas.microsoft.com/office/word/2010/wordprocessingCanvas" xmlns:mo="http://schemas.microsoft.com/office/mac/office/2008/main" xmlns:mc="http://schemas.openxmlformats.org/markup-compatibility/2006" xmlns:mv="urn:schemas-microsoft-com:mac:vml" xmlns:o="urn:schemas-microsoft-com:office:office" xmlns:r="http://schemas.openxmlformats.org/officeDocument/2006/relationships" xmlns:m="http://schemas.openxmlformats.org/officeDocument/2006/math" xmlns:v="urn:schemas-microsoft-com:vml" xmlns:wp14="http://schemas.microsoft.com/office/word/2010/wordprocessingDrawing" xmlns:wp="http://schemas.openxmlformats.org/drawingml/2006/wordprocessingDrawing" xmlns:w10="urn:schemas-microsoft-com:office:word" xmlns:w="http://schemas.openxmlformats.org/wordprocessingml/2006/main" xmlns:w14="http://schemas.microsoft.com/office/word/2010/wordml" xmlns:w15="http://schemas.microsoft.com/office/word/2012/wordml" xmlns:wpg="http://schemas.microsoft.com/office/word/2010/wordprocessingGroup" xmlns:wpi="http://schemas.microsoft.com/office/word/2010/wordprocessingInk" xmlns:wne="http://schemas.microsoft.com/office/word/2006/wordml" xmlns:wps="http://schemas.microsoft.com/office/word/2010/wordprocessingShape" mc:Ignorable="w14 w15 wp14">
   <w:p>
     <w:pPr>
       <w:pStyle w:val="Header"/>
@@ -27398,7 +28154,7 @@
 </file>
 
 <file path=word/header2.xml><?xml version="1.0" encoding="utf-8"?>
-<w:hdr xmlns:wpc="http://schemas.microsoft.com/office/word/2010/wordprocessingCanvas" xmlns:cx="http://schemas.microsoft.com/office/drawing/2014/chartex" xmlns:cx1="http://schemas.microsoft.com/office/drawing/2015/9/8/chartex" xmlns:cx2="http://schemas.microsoft.com/office/drawing/2015/10/21/chartex" xmlns:cx3="http://schemas.microsoft.com/office/drawing/2016/5/9/chartex" xmlns:cx4="http://schemas.microsoft.com/office/drawing/2016/5/10/chartex" xmlns:cx5="http://schemas.microsoft.com/office/drawing/2016/5/11/chartex" xmlns:mc="http://schemas.openxmlformats.org/markup-compatibility/2006" xmlns:o="urn:schemas-microsoft-com:office:office" xmlns:r="http://schemas.openxmlformats.org/officeDocument/2006/relationships" xmlns:m="http://schemas.openxmlformats.org/officeDocument/2006/math" xmlns:v="urn:schemas-microsoft-com:vml" xmlns:wp14="http://schemas.microsoft.com/office/word/2010/wordprocessingDrawing" xmlns:wp="http://schemas.openxmlformats.org/drawingml/2006/wordprocessingDrawing" xmlns:w10="urn:schemas-microsoft-com:office:word" xmlns:w="http://schemas.openxmlformats.org/wordprocessingml/2006/main" xmlns:w14="http://schemas.microsoft.com/office/word/2010/wordml" xmlns:w15="http://schemas.microsoft.com/office/word/2012/wordml" xmlns:w16se="http://schemas.microsoft.com/office/word/2015/wordml/symex" xmlns:wpg="http://schemas.microsoft.com/office/word/2010/wordprocessingGroup" xmlns:wpi="http://schemas.microsoft.com/office/word/2010/wordprocessingInk" xmlns:wne="http://schemas.microsoft.com/office/word/2006/wordml" xmlns:wps="http://schemas.microsoft.com/office/word/2010/wordprocessingShape" mc:Ignorable="w14 w15 w16se wp14">
+<w:hdr xmlns:wpc="http://schemas.microsoft.com/office/word/2010/wordprocessingCanvas" xmlns:mo="http://schemas.microsoft.com/office/mac/office/2008/main" xmlns:mc="http://schemas.openxmlformats.org/markup-compatibility/2006" xmlns:mv="urn:schemas-microsoft-com:mac:vml" xmlns:o="urn:schemas-microsoft-com:office:office" xmlns:r="http://schemas.openxmlformats.org/officeDocument/2006/relationships" xmlns:m="http://schemas.openxmlformats.org/officeDocument/2006/math" xmlns:v="urn:schemas-microsoft-com:vml" xmlns:wp14="http://schemas.microsoft.com/office/word/2010/wordprocessingDrawing" xmlns:wp="http://schemas.openxmlformats.org/drawingml/2006/wordprocessingDrawing" xmlns:w10="urn:schemas-microsoft-com:office:word" xmlns:w="http://schemas.openxmlformats.org/wordprocessingml/2006/main" xmlns:w14="http://schemas.microsoft.com/office/word/2010/wordml" xmlns:w15="http://schemas.microsoft.com/office/word/2012/wordml" xmlns:wpg="http://schemas.microsoft.com/office/word/2010/wordprocessingGroup" xmlns:wpi="http://schemas.microsoft.com/office/word/2010/wordprocessingInk" xmlns:wne="http://schemas.microsoft.com/office/word/2006/wordml" xmlns:wps="http://schemas.microsoft.com/office/word/2010/wordprocessingShape" mc:Ignorable="w14 w15 wp14">
   <w:p>
     <w:pPr>
       <w:pStyle w:val="Header"/>
@@ -27461,7 +28217,7 @@
 </file>
 
 <file path=word/header3.xml><?xml version="1.0" encoding="utf-8"?>
-<w:hdr xmlns:wpc="http://schemas.microsoft.com/office/word/2010/wordprocessingCanvas" xmlns:cx="http://schemas.microsoft.com/office/drawing/2014/chartex" xmlns:cx1="http://schemas.microsoft.com/office/drawing/2015/9/8/chartex" xmlns:cx2="http://schemas.microsoft.com/office/drawing/2015/10/21/chartex" xmlns:cx3="http://schemas.microsoft.com/office/drawing/2016/5/9/chartex" xmlns:cx4="http://schemas.microsoft.com/office/drawing/2016/5/10/chartex" xmlns:cx5="http://schemas.microsoft.com/office/drawing/2016/5/11/chartex" xmlns:mc="http://schemas.openxmlformats.org/markup-compatibility/2006" xmlns:o="urn:schemas-microsoft-com:office:office" xmlns:r="http://schemas.openxmlformats.org/officeDocument/2006/relationships" xmlns:m="http://schemas.openxmlformats.org/officeDocument/2006/math" xmlns:v="urn:schemas-microsoft-com:vml" xmlns:wp14="http://schemas.microsoft.com/office/word/2010/wordprocessingDrawing" xmlns:wp="http://schemas.openxmlformats.org/drawingml/2006/wordprocessingDrawing" xmlns:w10="urn:schemas-microsoft-com:office:word" xmlns:w="http://schemas.openxmlformats.org/wordprocessingml/2006/main" xmlns:w14="http://schemas.microsoft.com/office/word/2010/wordml" xmlns:w15="http://schemas.microsoft.com/office/word/2012/wordml" xmlns:w16se="http://schemas.microsoft.com/office/word/2015/wordml/symex" xmlns:wpg="http://schemas.microsoft.com/office/word/2010/wordprocessingGroup" xmlns:wpi="http://schemas.microsoft.com/office/word/2010/wordprocessingInk" xmlns:wne="http://schemas.microsoft.com/office/word/2006/wordml" xmlns:wps="http://schemas.microsoft.com/office/word/2010/wordprocessingShape" mc:Ignorable="w14 w15 w16se wp14">
+<w:hdr xmlns:wpc="http://schemas.microsoft.com/office/word/2010/wordprocessingCanvas" xmlns:mo="http://schemas.microsoft.com/office/mac/office/2008/main" xmlns:mc="http://schemas.openxmlformats.org/markup-compatibility/2006" xmlns:mv="urn:schemas-microsoft-com:mac:vml" xmlns:o="urn:schemas-microsoft-com:office:office" xmlns:r="http://schemas.openxmlformats.org/officeDocument/2006/relationships" xmlns:m="http://schemas.openxmlformats.org/officeDocument/2006/math" xmlns:v="urn:schemas-microsoft-com:vml" xmlns:wp14="http://schemas.microsoft.com/office/word/2010/wordprocessingDrawing" xmlns:wp="http://schemas.openxmlformats.org/drawingml/2006/wordprocessingDrawing" xmlns:w10="urn:schemas-microsoft-com:office:word" xmlns:w="http://schemas.openxmlformats.org/wordprocessingml/2006/main" xmlns:w14="http://schemas.microsoft.com/office/word/2010/wordml" xmlns:w15="http://schemas.microsoft.com/office/word/2012/wordml" xmlns:wpg="http://schemas.microsoft.com/office/word/2010/wordprocessingGroup" xmlns:wpi="http://schemas.microsoft.com/office/word/2010/wordprocessingInk" xmlns:wne="http://schemas.microsoft.com/office/word/2006/wordml" xmlns:wps="http://schemas.microsoft.com/office/word/2010/wordprocessingShape" mc:Ignorable="w14 w15 wp14">
   <w:p>
     <w:pPr>
       <w:pStyle w:val="Header"/>
@@ -27505,8 +28261,8 @@
 </file>
 
 <file path=word/numbering.xml><?xml version="1.0" encoding="utf-8"?>
-<w:numbering xmlns:wpc="http://schemas.microsoft.com/office/word/2010/wordprocessingCanvas" xmlns:cx="http://schemas.microsoft.com/office/drawing/2014/chartex" xmlns:cx1="http://schemas.microsoft.com/office/drawing/2015/9/8/chartex" xmlns:cx2="http://schemas.microsoft.com/office/drawing/2015/10/21/chartex" xmlns:cx3="http://schemas.microsoft.com/office/drawing/2016/5/9/chartex" xmlns:cx4="http://schemas.microsoft.com/office/drawing/2016/5/10/chartex" xmlns:cx5="http://schemas.microsoft.com/office/drawing/2016/5/11/chartex" xmlns:mc="http://schemas.openxmlformats.org/markup-compatibility/2006" xmlns:o="urn:schemas-microsoft-com:office:office" xmlns:r="http://schemas.openxmlformats.org/officeDocument/2006/relationships" xmlns:m="http://schemas.openxmlformats.org/officeDocument/2006/math" xmlns:v="urn:schemas-microsoft-com:vml" xmlns:wp14="http://schemas.microsoft.com/office/word/2010/wordprocessingDrawing" xmlns:wp="http://schemas.openxmlformats.org/drawingml/2006/wordprocessingDrawing" xmlns:w10="urn:schemas-microsoft-com:office:word" xmlns:w="http://schemas.openxmlformats.org/wordprocessingml/2006/main" xmlns:w14="http://schemas.microsoft.com/office/word/2010/wordml" xmlns:w15="http://schemas.microsoft.com/office/word/2012/wordml" xmlns:w16se="http://schemas.microsoft.com/office/word/2015/wordml/symex" xmlns:wpg="http://schemas.microsoft.com/office/word/2010/wordprocessingGroup" xmlns:wpi="http://schemas.microsoft.com/office/word/2010/wordprocessingInk" xmlns:wne="http://schemas.microsoft.com/office/word/2006/wordml" xmlns:wps="http://schemas.microsoft.com/office/word/2010/wordprocessingShape" mc:Ignorable="w14 w15 w16se wp14">
-  <w:abstractNum w:abstractNumId="0" w15:restartNumberingAfterBreak="0">
+<w:numbering xmlns:wpc="http://schemas.microsoft.com/office/word/2010/wordprocessingCanvas" xmlns:mo="http://schemas.microsoft.com/office/mac/office/2008/main" xmlns:mc="http://schemas.openxmlformats.org/markup-compatibility/2006" xmlns:mv="urn:schemas-microsoft-com:mac:vml" xmlns:o="urn:schemas-microsoft-com:office:office" xmlns:r="http://schemas.openxmlformats.org/officeDocument/2006/relationships" xmlns:m="http://schemas.openxmlformats.org/officeDocument/2006/math" xmlns:v="urn:schemas-microsoft-com:vml" xmlns:wp14="http://schemas.microsoft.com/office/word/2010/wordprocessingDrawing" xmlns:wp="http://schemas.openxmlformats.org/drawingml/2006/wordprocessingDrawing" xmlns:w10="urn:schemas-microsoft-com:office:word" xmlns:w="http://schemas.openxmlformats.org/wordprocessingml/2006/main" xmlns:w14="http://schemas.microsoft.com/office/word/2010/wordml" xmlns:w15="http://schemas.microsoft.com/office/word/2012/wordml" xmlns:wpg="http://schemas.microsoft.com/office/word/2010/wordprocessingGroup" xmlns:wpi="http://schemas.microsoft.com/office/word/2010/wordprocessingInk" xmlns:wne="http://schemas.microsoft.com/office/word/2006/wordml" xmlns:wps="http://schemas.microsoft.com/office/word/2010/wordprocessingShape" mc:Ignorable="w14 w15 wp14">
+  <w:abstractNum w:abstractNumId="0">
     <w:nsid w:val="00D34990"/>
     <w:multiLevelType w:val="multilevel"/>
     <w:tmpl w:val="38B00052"/>
@@ -27619,7 +28375,7 @@
       </w:rPr>
     </w:lvl>
   </w:abstractNum>
-  <w:abstractNum w:abstractNumId="1" w15:restartNumberingAfterBreak="0">
+  <w:abstractNum w:abstractNumId="1">
     <w:nsid w:val="037C5F9C"/>
     <w:multiLevelType w:val="hybridMultilevel"/>
     <w:tmpl w:val="D3389F9C"/>
@@ -27708,7 +28464,7 @@
       </w:pPr>
     </w:lvl>
   </w:abstractNum>
-  <w:abstractNum w:abstractNumId="2" w15:restartNumberingAfterBreak="0">
+  <w:abstractNum w:abstractNumId="2">
     <w:nsid w:val="092B63DA"/>
     <w:multiLevelType w:val="multilevel"/>
     <w:tmpl w:val="9A88CDA6"/>
@@ -27829,7 +28585,7 @@
       </w:rPr>
     </w:lvl>
   </w:abstractNum>
-  <w:abstractNum w:abstractNumId="3" w15:restartNumberingAfterBreak="0">
+  <w:abstractNum w:abstractNumId="3">
     <w:nsid w:val="134C758F"/>
     <w:multiLevelType w:val="hybridMultilevel"/>
     <w:tmpl w:val="3A40FE22"/>
@@ -27918,7 +28674,7 @@
       </w:pPr>
     </w:lvl>
   </w:abstractNum>
-  <w:abstractNum w:abstractNumId="4" w15:restartNumberingAfterBreak="0">
+  <w:abstractNum w:abstractNumId="4">
     <w:nsid w:val="153836BD"/>
     <w:multiLevelType w:val="hybridMultilevel"/>
     <w:tmpl w:val="825204F8"/>
@@ -28031,7 +28787,7 @@
       </w:rPr>
     </w:lvl>
   </w:abstractNum>
-  <w:abstractNum w:abstractNumId="5" w15:restartNumberingAfterBreak="0">
+  <w:abstractNum w:abstractNumId="5">
     <w:nsid w:val="17293ECA"/>
     <w:multiLevelType w:val="hybridMultilevel"/>
     <w:tmpl w:val="D0D620D8"/>
@@ -28172,7 +28928,7 @@
       </w:rPr>
     </w:lvl>
   </w:abstractNum>
-  <w:abstractNum w:abstractNumId="6" w15:restartNumberingAfterBreak="0">
+  <w:abstractNum w:abstractNumId="6">
     <w:nsid w:val="17B82A48"/>
     <w:multiLevelType w:val="hybridMultilevel"/>
     <w:tmpl w:val="0FC0BFF4"/>
@@ -28261,7 +29017,7 @@
       </w:pPr>
     </w:lvl>
   </w:abstractNum>
-  <w:abstractNum w:abstractNumId="7" w15:restartNumberingAfterBreak="0">
+  <w:abstractNum w:abstractNumId="7">
     <w:nsid w:val="1A8063E9"/>
     <w:multiLevelType w:val="multilevel"/>
     <w:tmpl w:val="3AD8E28A"/>
@@ -28374,7 +29130,7 @@
       </w:rPr>
     </w:lvl>
   </w:abstractNum>
-  <w:abstractNum w:abstractNumId="8" w15:restartNumberingAfterBreak="0">
+  <w:abstractNum w:abstractNumId="8">
     <w:nsid w:val="1AF843C5"/>
     <w:multiLevelType w:val="multilevel"/>
     <w:tmpl w:val="DADCAF72"/>
@@ -28487,7 +29243,7 @@
       </w:rPr>
     </w:lvl>
   </w:abstractNum>
-  <w:abstractNum w:abstractNumId="9" w15:restartNumberingAfterBreak="0">
+  <w:abstractNum w:abstractNumId="9">
     <w:nsid w:val="1CDD1406"/>
     <w:multiLevelType w:val="multilevel"/>
     <w:tmpl w:val="38B00052"/>
@@ -28600,7 +29356,7 @@
       </w:rPr>
     </w:lvl>
   </w:abstractNum>
-  <w:abstractNum w:abstractNumId="10" w15:restartNumberingAfterBreak="0">
+  <w:abstractNum w:abstractNumId="10">
     <w:nsid w:val="1EDB6D01"/>
     <w:multiLevelType w:val="hybridMultilevel"/>
     <w:tmpl w:val="CEBCA382"/>
@@ -28687,7 +29443,7 @@
       </w:pPr>
     </w:lvl>
   </w:abstractNum>
-  <w:abstractNum w:abstractNumId="11" w15:restartNumberingAfterBreak="0">
+  <w:abstractNum w:abstractNumId="11">
     <w:nsid w:val="204F2390"/>
     <w:multiLevelType w:val="hybridMultilevel"/>
     <w:tmpl w:val="BCA80932"/>
@@ -28773,7 +29529,7 @@
       </w:pPr>
     </w:lvl>
   </w:abstractNum>
-  <w:abstractNum w:abstractNumId="12" w15:restartNumberingAfterBreak="0">
+  <w:abstractNum w:abstractNumId="12">
     <w:nsid w:val="22414FA9"/>
     <w:multiLevelType w:val="multilevel"/>
     <w:tmpl w:val="7AFCAE6E"/>
@@ -28922,7 +29678,7 @@
       </w:rPr>
     </w:lvl>
   </w:abstractNum>
-  <w:abstractNum w:abstractNumId="13" w15:restartNumberingAfterBreak="0">
+  <w:abstractNum w:abstractNumId="13">
     <w:nsid w:val="25EC15AD"/>
     <w:multiLevelType w:val="multilevel"/>
     <w:tmpl w:val="572EFC0C"/>
@@ -29035,7 +29791,7 @@
       </w:rPr>
     </w:lvl>
   </w:abstractNum>
-  <w:abstractNum w:abstractNumId="14" w15:restartNumberingAfterBreak="0">
+  <w:abstractNum w:abstractNumId="14">
     <w:nsid w:val="36867362"/>
     <w:multiLevelType w:val="multilevel"/>
     <w:tmpl w:val="35AC5990"/>
@@ -29148,7 +29904,7 @@
       </w:rPr>
     </w:lvl>
   </w:abstractNum>
-  <w:abstractNum w:abstractNumId="15" w15:restartNumberingAfterBreak="0">
+  <w:abstractNum w:abstractNumId="15">
     <w:nsid w:val="37783711"/>
     <w:multiLevelType w:val="hybridMultilevel"/>
     <w:tmpl w:val="196CAB2C"/>
@@ -29234,7 +29990,7 @@
       </w:pPr>
     </w:lvl>
   </w:abstractNum>
-  <w:abstractNum w:abstractNumId="16" w15:restartNumberingAfterBreak="0">
+  <w:abstractNum w:abstractNumId="16">
     <w:nsid w:val="3A7B3721"/>
     <w:multiLevelType w:val="hybridMultilevel"/>
     <w:tmpl w:val="36FA8ACC"/>
@@ -29347,7 +30103,7 @@
       </w:rPr>
     </w:lvl>
   </w:abstractNum>
-  <w:abstractNum w:abstractNumId="17" w15:restartNumberingAfterBreak="0">
+  <w:abstractNum w:abstractNumId="17">
     <w:nsid w:val="3E2D73DC"/>
     <w:multiLevelType w:val="multilevel"/>
     <w:tmpl w:val="38B00052"/>
@@ -29460,7 +30216,7 @@
       </w:rPr>
     </w:lvl>
   </w:abstractNum>
-  <w:abstractNum w:abstractNumId="18" w15:restartNumberingAfterBreak="0">
+  <w:abstractNum w:abstractNumId="18">
     <w:nsid w:val="40AE10FB"/>
     <w:multiLevelType w:val="hybridMultilevel"/>
     <w:tmpl w:val="1AD0F8C4"/>
@@ -29573,7 +30329,7 @@
       </w:rPr>
     </w:lvl>
   </w:abstractNum>
-  <w:abstractNum w:abstractNumId="19" w15:restartNumberingAfterBreak="0">
+  <w:abstractNum w:abstractNumId="19">
     <w:nsid w:val="42AE4B03"/>
     <w:multiLevelType w:val="multilevel"/>
     <w:tmpl w:val="E7A2E53E"/>
@@ -29686,7 +30442,7 @@
       </w:rPr>
     </w:lvl>
   </w:abstractNum>
-  <w:abstractNum w:abstractNumId="20" w15:restartNumberingAfterBreak="0">
+  <w:abstractNum w:abstractNumId="20">
     <w:nsid w:val="42B90241"/>
     <w:multiLevelType w:val="hybridMultilevel"/>
     <w:tmpl w:val="7F8C92E0"/>
@@ -29775,7 +30531,7 @@
       </w:pPr>
     </w:lvl>
   </w:abstractNum>
-  <w:abstractNum w:abstractNumId="21" w15:restartNumberingAfterBreak="0">
+  <w:abstractNum w:abstractNumId="21">
     <w:nsid w:val="44BF0A99"/>
     <w:multiLevelType w:val="multilevel"/>
     <w:tmpl w:val="79D67D46"/>
@@ -29888,7 +30644,7 @@
       </w:rPr>
     </w:lvl>
   </w:abstractNum>
-  <w:abstractNum w:abstractNumId="22" w15:restartNumberingAfterBreak="0">
+  <w:abstractNum w:abstractNumId="22">
     <w:nsid w:val="45EE7BBD"/>
     <w:multiLevelType w:val="hybridMultilevel"/>
     <w:tmpl w:val="CCB4AE0E"/>
@@ -29974,7 +30730,7 @@
       </w:pPr>
     </w:lvl>
   </w:abstractNum>
-  <w:abstractNum w:abstractNumId="23" w15:restartNumberingAfterBreak="0">
+  <w:abstractNum w:abstractNumId="23">
     <w:nsid w:val="48FA734B"/>
     <w:multiLevelType w:val="multilevel"/>
     <w:tmpl w:val="797ACF9C"/>
@@ -30087,7 +30843,7 @@
       </w:rPr>
     </w:lvl>
   </w:abstractNum>
-  <w:abstractNum w:abstractNumId="24" w15:restartNumberingAfterBreak="0">
+  <w:abstractNum w:abstractNumId="24">
     <w:nsid w:val="4BFC3710"/>
     <w:multiLevelType w:val="multilevel"/>
     <w:tmpl w:val="35AC5990"/>
@@ -30200,7 +30956,7 @@
       </w:rPr>
     </w:lvl>
   </w:abstractNum>
-  <w:abstractNum w:abstractNumId="25" w15:restartNumberingAfterBreak="0">
+  <w:abstractNum w:abstractNumId="25">
     <w:nsid w:val="4C1F147E"/>
     <w:multiLevelType w:val="multilevel"/>
     <w:tmpl w:val="35AC5990"/>
@@ -30313,7 +31069,7 @@
       </w:rPr>
     </w:lvl>
   </w:abstractNum>
-  <w:abstractNum w:abstractNumId="26" w15:restartNumberingAfterBreak="0">
+  <w:abstractNum w:abstractNumId="26">
     <w:nsid w:val="5077345D"/>
     <w:multiLevelType w:val="multilevel"/>
     <w:tmpl w:val="1FDA61F0"/>
@@ -30426,7 +31182,7 @@
       </w:rPr>
     </w:lvl>
   </w:abstractNum>
-  <w:abstractNum w:abstractNumId="27" w15:restartNumberingAfterBreak="0">
+  <w:abstractNum w:abstractNumId="27">
     <w:nsid w:val="514B0352"/>
     <w:multiLevelType w:val="multilevel"/>
     <w:tmpl w:val="DADCAF72"/>
@@ -30539,7 +31295,7 @@
       </w:rPr>
     </w:lvl>
   </w:abstractNum>
-  <w:abstractNum w:abstractNumId="28" w15:restartNumberingAfterBreak="0">
+  <w:abstractNum w:abstractNumId="28">
     <w:nsid w:val="51880961"/>
     <w:multiLevelType w:val="multilevel"/>
     <w:tmpl w:val="572EFC0C"/>
@@ -30652,7 +31408,7 @@
       </w:rPr>
     </w:lvl>
   </w:abstractNum>
-  <w:abstractNum w:abstractNumId="29" w15:restartNumberingAfterBreak="0">
+  <w:abstractNum w:abstractNumId="29">
     <w:nsid w:val="52D02F80"/>
     <w:multiLevelType w:val="multilevel"/>
     <w:tmpl w:val="797ACF9C"/>
@@ -30765,7 +31521,7 @@
       </w:rPr>
     </w:lvl>
   </w:abstractNum>
-  <w:abstractNum w:abstractNumId="30" w15:restartNumberingAfterBreak="0">
+  <w:abstractNum w:abstractNumId="30">
     <w:nsid w:val="581B42C6"/>
     <w:multiLevelType w:val="multilevel"/>
     <w:tmpl w:val="572EFC0C"/>
@@ -30878,7 +31634,7 @@
       </w:rPr>
     </w:lvl>
   </w:abstractNum>
-  <w:abstractNum w:abstractNumId="31" w15:restartNumberingAfterBreak="0">
+  <w:abstractNum w:abstractNumId="31">
     <w:nsid w:val="5C75513E"/>
     <w:multiLevelType w:val="hybridMultilevel"/>
     <w:tmpl w:val="9F644BDE"/>
@@ -30967,7 +31723,7 @@
       </w:pPr>
     </w:lvl>
   </w:abstractNum>
-  <w:abstractNum w:abstractNumId="32" w15:restartNumberingAfterBreak="0">
+  <w:abstractNum w:abstractNumId="32">
     <w:nsid w:val="630A4B9C"/>
     <w:multiLevelType w:val="hybridMultilevel"/>
     <w:tmpl w:val="AB5C6A80"/>
@@ -31080,7 +31836,7 @@
       </w:rPr>
     </w:lvl>
   </w:abstractNum>
-  <w:abstractNum w:abstractNumId="33" w15:restartNumberingAfterBreak="0">
+  <w:abstractNum w:abstractNumId="33">
     <w:nsid w:val="65006DC7"/>
     <w:multiLevelType w:val="multilevel"/>
     <w:tmpl w:val="797ACF9C"/>
@@ -31193,7 +31949,7 @@
       </w:rPr>
     </w:lvl>
   </w:abstractNum>
-  <w:abstractNum w:abstractNumId="34" w15:restartNumberingAfterBreak="0">
+  <w:abstractNum w:abstractNumId="34">
     <w:nsid w:val="685F42B5"/>
     <w:multiLevelType w:val="multilevel"/>
     <w:tmpl w:val="DADCAF72"/>
@@ -31306,7 +32062,7 @@
       </w:rPr>
     </w:lvl>
   </w:abstractNum>
-  <w:abstractNum w:abstractNumId="35" w15:restartNumberingAfterBreak="0">
+  <w:abstractNum w:abstractNumId="35">
     <w:nsid w:val="68EB47D6"/>
     <w:multiLevelType w:val="multilevel"/>
     <w:tmpl w:val="35AC5990"/>
@@ -31419,7 +32175,7 @@
       </w:rPr>
     </w:lvl>
   </w:abstractNum>
-  <w:abstractNum w:abstractNumId="36" w15:restartNumberingAfterBreak="0">
+  <w:abstractNum w:abstractNumId="36">
     <w:nsid w:val="6DCE47D8"/>
     <w:multiLevelType w:val="hybridMultilevel"/>
     <w:tmpl w:val="7F8C92E0"/>
@@ -31508,7 +32264,7 @@
       </w:pPr>
     </w:lvl>
   </w:abstractNum>
-  <w:abstractNum w:abstractNumId="37" w15:restartNumberingAfterBreak="0">
+  <w:abstractNum w:abstractNumId="37">
     <w:nsid w:val="74467ABE"/>
     <w:multiLevelType w:val="multilevel"/>
     <w:tmpl w:val="38B00052"/>
@@ -31621,7 +32377,7 @@
       </w:rPr>
     </w:lvl>
   </w:abstractNum>
-  <w:abstractNum w:abstractNumId="38" w15:restartNumberingAfterBreak="0">
+  <w:abstractNum w:abstractNumId="38">
     <w:nsid w:val="752550FD"/>
     <w:multiLevelType w:val="multilevel"/>
     <w:tmpl w:val="869A43EA"/>
@@ -31735,7 +32491,7 @@
       </w:rPr>
     </w:lvl>
   </w:abstractNum>
-  <w:abstractNum w:abstractNumId="39" w15:restartNumberingAfterBreak="0">
+  <w:abstractNum w:abstractNumId="39">
     <w:nsid w:val="76353398"/>
     <w:multiLevelType w:val="hybridMultilevel"/>
     <w:tmpl w:val="78A6F38E"/>
@@ -31824,7 +32580,7 @@
       </w:pPr>
     </w:lvl>
   </w:abstractNum>
-  <w:abstractNum w:abstractNumId="40" w15:restartNumberingAfterBreak="0">
+  <w:abstractNum w:abstractNumId="40">
     <w:nsid w:val="7E24094C"/>
     <w:multiLevelType w:val="hybridMultilevel"/>
     <w:tmpl w:val="E18C4CD4"/>
@@ -31913,7 +32669,7 @@
       </w:pPr>
     </w:lvl>
   </w:abstractNum>
-  <w:abstractNum w:abstractNumId="41" w15:restartNumberingAfterBreak="0">
+  <w:abstractNum w:abstractNumId="41">
     <w:nsid w:val="7E2940FD"/>
     <w:multiLevelType w:val="multilevel"/>
     <w:tmpl w:val="38B00052"/>
@@ -32026,7 +32782,7 @@
       </w:rPr>
     </w:lvl>
   </w:abstractNum>
-  <w:abstractNum w:abstractNumId="42" w15:restartNumberingAfterBreak="0">
+  <w:abstractNum w:abstractNumId="42">
     <w:nsid w:val="7F825FAD"/>
     <w:multiLevelType w:val="multilevel"/>
     <w:tmpl w:val="714E54EA"/>
@@ -32306,7 +33062,7 @@
 </file>
 
 <file path=word/styles.xml><?xml version="1.0" encoding="utf-8"?>
-<w:styles xmlns:mc="http://schemas.openxmlformats.org/markup-compatibility/2006" xmlns:r="http://schemas.openxmlformats.org/officeDocument/2006/relationships" xmlns:w="http://schemas.openxmlformats.org/wordprocessingml/2006/main" xmlns:w14="http://schemas.microsoft.com/office/word/2010/wordml" xmlns:w15="http://schemas.microsoft.com/office/word/2012/wordml" xmlns:w16se="http://schemas.microsoft.com/office/word/2015/wordml/symex" mc:Ignorable="w14 w15 w16se">
+<w:styles xmlns:mc="http://schemas.openxmlformats.org/markup-compatibility/2006" xmlns:r="http://schemas.openxmlformats.org/officeDocument/2006/relationships" xmlns:w="http://schemas.openxmlformats.org/wordprocessingml/2006/main" xmlns:w14="http://schemas.microsoft.com/office/word/2010/wordml" xmlns:w15="http://schemas.microsoft.com/office/word/2012/wordml" mc:Ignorable="w14 w15">
   <w:docDefaults>
     <w:rPrDefault>
       <w:rPr>
@@ -32316,7 +33072,7 @@
     </w:rPrDefault>
     <w:pPrDefault/>
   </w:docDefaults>
-  <w:latentStyles w:defLockedState="0" w:defUIPriority="0" w:defSemiHidden="0" w:defUnhideWhenUsed="0" w:defQFormat="0" w:count="374">
+  <w:latentStyles w:defLockedState="0" w:defUIPriority="0" w:defSemiHidden="0" w:defUnhideWhenUsed="0" w:defQFormat="0" w:count="382">
     <w:lsdException w:name="Normal" w:qFormat="1"/>
     <w:lsdException w:name="heading 1" w:uiPriority="9" w:qFormat="1"/>
     <w:lsdException w:name="heading 2" w:uiPriority="9" w:qFormat="1"/>
@@ -33752,6 +34508,7 @@
       <w:jc w:val="both"/>
     </w:pPr>
     <w:tblPr>
+      <w:tblInd w:w="0" w:type="dxa"/>
       <w:tblBorders>
         <w:top w:val="single" w:sz="4" w:space="0" w:color="auto"/>
         <w:left w:val="single" w:sz="4" w:space="0" w:color="auto"/>
@@ -33760,6 +34517,12 @@
         <w:insideH w:val="single" w:sz="4" w:space="0" w:color="auto"/>
         <w:insideV w:val="single" w:sz="4" w:space="0" w:color="auto"/>
       </w:tblBorders>
+      <w:tblCellMar>
+        <w:top w:w="0" w:type="dxa"/>
+        <w:left w:w="108" w:type="dxa"/>
+        <w:bottom w:w="0" w:type="dxa"/>
+        <w:right w:w="108" w:type="dxa"/>
+      </w:tblCellMar>
     </w:tblPr>
   </w:style>
   <w:style w:type="paragraph" w:customStyle="1" w:styleId="InfoBlue">
@@ -34431,7 +35194,7 @@
 </file>
 
 <file path=customXml/itemProps3.xml><?xml version="1.0" encoding="utf-8"?>
-<ds:datastoreItem xmlns:ds="http://schemas.openxmlformats.org/officeDocument/2006/customXml" ds:itemID="{101C7457-1A7A-4985-87B7-F3E2EC87499C}">
+<ds:datastoreItem xmlns:ds="http://schemas.openxmlformats.org/officeDocument/2006/customXml" ds:itemID="{2D181ED4-3324-0147-85C0-77DBE09BABA4}">
   <ds:schemaRefs>
     <ds:schemaRef ds:uri="http://schemas.openxmlformats.org/officeDocument/2006/bibliography"/>
   </ds:schemaRefs>

</xml_diff>

<commit_message>
updated the production server name
</commit_message>
<xml_diff>
--- a/doc/guides/HPC_User_Guide.docx
+++ b/doc/guides/HPC_User_Guide.docx
@@ -8182,11 +8182,7 @@
         <w:t xml:space="preserve">What is </w:t>
       </w:r>
       <w:r>
-        <w:t xml:space="preserve">HPC </w:t>
-      </w:r>
-      <w:proofErr w:type="gramStart"/>
-      <w:r>
-        <w:t>DME</w:t>
+        <w:t>HPC DME</w:t>
       </w:r>
       <w:r>
         <w:t xml:space="preserve"> </w:t>
@@ -8195,7 +8191,6 @@
         <w:t>?</w:t>
       </w:r>
       <w:bookmarkEnd w:id="4"/>
-      <w:proofErr w:type="gramEnd"/>
     </w:p>
     <w:p>
       <w:pPr>
@@ -8216,15 +8211,7 @@
         <w:t>Environment</w:t>
       </w:r>
       <w:r>
-        <w:t xml:space="preserve">, is a highly adaptable and an </w:t>
-      </w:r>
-      <w:proofErr w:type="gramStart"/>
-      <w:r>
-        <w:t>open ended</w:t>
-      </w:r>
-      <w:proofErr w:type="gramEnd"/>
-      <w:r>
-        <w:t xml:space="preserve"> data storage </w:t>
+        <w:t xml:space="preserve">, is a highly adaptable and an open ended data storage </w:t>
       </w:r>
       <w:r>
         <w:t>environment</w:t>
@@ -8546,7 +8533,6 @@
           <w:t xml:space="preserve"> DME APIs</w:t>
         </w:r>
       </w:hyperlink>
-      <w:proofErr w:type="gramStart"/>
       <w:r>
         <w:t>)</w:t>
       </w:r>
@@ -8556,7 +8542,6 @@
       <w:r>
         <w:t>.</w:t>
       </w:r>
-      <w:proofErr w:type="gramEnd"/>
       <w:r>
         <w:t xml:space="preserve"> </w:t>
       </w:r>
@@ -8619,30 +8604,13 @@
       <w:pPr>
         <w:spacing w:before="0" w:after="0" w:line="360" w:lineRule="auto"/>
         <w:ind w:left="0"/>
-        <w:rPr>
-          <w:rStyle w:val="Hyperlink"/>
-          <w:rFonts w:eastAsia="Arial Unicode MS"/>
-        </w:rPr>
       </w:pPr>
       <w:hyperlink r:id="rId15" w:history="1">
         <w:r>
           <w:rPr>
             <w:rStyle w:val="Hyperlink"/>
           </w:rPr>
-          <w:t>https://hpcdmeapi.nci.nih.gov</w:t>
-        </w:r>
-        <w:r>
-          <w:rPr>
-            <w:rStyle w:val="Hyperlink"/>
-          </w:rPr>
-          <w:t>:8080/</w:t>
-        </w:r>
-        <w:r>
-          <w:rPr>
-            <w:rStyle w:val="Hyperlink"/>
-            <w:rFonts w:eastAsia="Arial Unicode MS"/>
-          </w:rPr>
-          <w:t>&lt;Resource Name&gt;</w:t>
+          <w:t>https://hpcdmeapi.nci.nih.gov:8080</w:t>
         </w:r>
       </w:hyperlink>
     </w:p>
@@ -8651,6 +8619,8 @@
         <w:spacing w:line="360" w:lineRule="auto"/>
         <w:ind w:left="0"/>
       </w:pPr>
+      <w:bookmarkStart w:id="9" w:name="_GoBack"/>
+      <w:bookmarkEnd w:id="9"/>
       <w:r>
         <w:t>The following is the HPC DME Service API URL for the User Acceptance Test (UAT) tier:</w:t>
       </w:r>
@@ -8689,29 +8659,28 @@
           <w:numId w:val="16"/>
         </w:numPr>
       </w:pPr>
-      <w:bookmarkStart w:id="9" w:name="_Toc487798906"/>
-      <w:bookmarkStart w:id="10" w:name="_Toc487800148"/>
-      <w:bookmarkStart w:id="11" w:name="_Toc487800633"/>
-      <w:bookmarkStart w:id="12" w:name="_Toc487800752"/>
-      <w:bookmarkStart w:id="13" w:name="_Toc487800872"/>
-      <w:bookmarkStart w:id="14" w:name="_Toc487802884"/>
-      <w:bookmarkStart w:id="15" w:name="_Toc487803002"/>
-      <w:bookmarkStart w:id="16" w:name="_Toc487798907"/>
-      <w:bookmarkStart w:id="17" w:name="_Toc487800149"/>
-      <w:bookmarkStart w:id="18" w:name="_Toc487800634"/>
-      <w:bookmarkStart w:id="19" w:name="_Toc487800753"/>
-      <w:bookmarkStart w:id="20" w:name="_Toc487800873"/>
-      <w:bookmarkStart w:id="21" w:name="_Toc487802885"/>
-      <w:bookmarkStart w:id="22" w:name="_Toc487803003"/>
-      <w:bookmarkStart w:id="23" w:name="_Toc487798908"/>
-      <w:bookmarkStart w:id="24" w:name="_Toc487800150"/>
-      <w:bookmarkStart w:id="25" w:name="_Toc487800635"/>
-      <w:bookmarkStart w:id="26" w:name="_Toc487800754"/>
-      <w:bookmarkStart w:id="27" w:name="_Toc487800874"/>
-      <w:bookmarkStart w:id="28" w:name="_Toc487802886"/>
-      <w:bookmarkStart w:id="29" w:name="_Toc487803004"/>
-      <w:bookmarkStart w:id="30" w:name="_Toc488130667"/>
-      <w:bookmarkEnd w:id="9"/>
+      <w:bookmarkStart w:id="10" w:name="_Toc487798906"/>
+      <w:bookmarkStart w:id="11" w:name="_Toc487800148"/>
+      <w:bookmarkStart w:id="12" w:name="_Toc487800633"/>
+      <w:bookmarkStart w:id="13" w:name="_Toc487800752"/>
+      <w:bookmarkStart w:id="14" w:name="_Toc487800872"/>
+      <w:bookmarkStart w:id="15" w:name="_Toc487802884"/>
+      <w:bookmarkStart w:id="16" w:name="_Toc487803002"/>
+      <w:bookmarkStart w:id="17" w:name="_Toc487798907"/>
+      <w:bookmarkStart w:id="18" w:name="_Toc487800149"/>
+      <w:bookmarkStart w:id="19" w:name="_Toc487800634"/>
+      <w:bookmarkStart w:id="20" w:name="_Toc487800753"/>
+      <w:bookmarkStart w:id="21" w:name="_Toc487800873"/>
+      <w:bookmarkStart w:id="22" w:name="_Toc487802885"/>
+      <w:bookmarkStart w:id="23" w:name="_Toc487803003"/>
+      <w:bookmarkStart w:id="24" w:name="_Toc487798908"/>
+      <w:bookmarkStart w:id="25" w:name="_Toc487800150"/>
+      <w:bookmarkStart w:id="26" w:name="_Toc487800635"/>
+      <w:bookmarkStart w:id="27" w:name="_Toc487800754"/>
+      <w:bookmarkStart w:id="28" w:name="_Toc487800874"/>
+      <w:bookmarkStart w:id="29" w:name="_Toc487802886"/>
+      <w:bookmarkStart w:id="30" w:name="_Toc487803004"/>
+      <w:bookmarkStart w:id="31" w:name="_Toc488130667"/>
       <w:bookmarkEnd w:id="10"/>
       <w:bookmarkEnd w:id="11"/>
       <w:bookmarkEnd w:id="12"/>
@@ -8732,6 +8701,7 @@
       <w:bookmarkEnd w:id="27"/>
       <w:bookmarkEnd w:id="28"/>
       <w:bookmarkEnd w:id="29"/>
+      <w:bookmarkEnd w:id="30"/>
       <w:r>
         <w:t>Pre-R</w:t>
       </w:r>
@@ -8741,7 +8711,7 @@
       <w:r>
         <w:t>s</w:t>
       </w:r>
-      <w:bookmarkEnd w:id="30"/>
+      <w:bookmarkEnd w:id="31"/>
     </w:p>
     <w:p>
       <w:pPr>
@@ -8751,9 +8721,9 @@
           <w:numId w:val="8"/>
         </w:numPr>
       </w:pPr>
-      <w:bookmarkStart w:id="31" w:name="_Account_with_HPC"/>
-      <w:bookmarkStart w:id="32" w:name="_Toc488130668"/>
-      <w:bookmarkEnd w:id="31"/>
+      <w:bookmarkStart w:id="32" w:name="_Account_with_HPC"/>
+      <w:bookmarkStart w:id="33" w:name="_Toc488130668"/>
+      <w:bookmarkEnd w:id="32"/>
       <w:r>
         <w:t>Account with</w:t>
       </w:r>
@@ -8763,7 +8733,7 @@
       <w:r>
         <w:t>HPC DME</w:t>
       </w:r>
-      <w:bookmarkEnd w:id="32"/>
+      <w:bookmarkEnd w:id="33"/>
     </w:p>
     <w:p>
       <w:pPr>
@@ -8911,12 +8881,12 @@
           <w:numId w:val="8"/>
         </w:numPr>
       </w:pPr>
-      <w:bookmarkStart w:id="33" w:name="_Globus_Account_for"/>
-      <w:bookmarkStart w:id="34" w:name="_Toc442784545"/>
+      <w:bookmarkStart w:id="34" w:name="_Globus_Account_for"/>
       <w:bookmarkStart w:id="35" w:name="_using_Globus_for"/>
       <w:bookmarkStart w:id="36" w:name="_Using_Globus_for_1"/>
-      <w:bookmarkStart w:id="37" w:name="_Toc488130669"/>
-      <w:bookmarkEnd w:id="33"/>
+      <w:bookmarkStart w:id="37" w:name="_Toc442784545"/>
+      <w:bookmarkStart w:id="38" w:name="_Toc488130669"/>
+      <w:bookmarkEnd w:id="34"/>
       <w:bookmarkEnd w:id="35"/>
       <w:bookmarkEnd w:id="36"/>
       <w:r>
@@ -8931,14 +8901,14 @@
       <w:r>
         <w:t xml:space="preserve"> </w:t>
       </w:r>
-      <w:bookmarkEnd w:id="34"/>
+      <w:bookmarkEnd w:id="37"/>
       <w:r>
         <w:t>for a</w:t>
       </w:r>
       <w:r>
         <w:t>synchronous data transfers</w:t>
       </w:r>
-      <w:bookmarkEnd w:id="37"/>
+      <w:bookmarkEnd w:id="38"/>
     </w:p>
     <w:p>
       <w:pPr>
@@ -9000,18 +8970,10 @@
         <w:t xml:space="preserve"> Cleversafe object store or any other storage medium like isilon storage system</w:t>
       </w:r>
       <w:r>
-        <w:t xml:space="preserve">, it </w:t>
-      </w:r>
-      <w:proofErr w:type="gramStart"/>
-      <w:r>
-        <w:t xml:space="preserve">is </w:t>
-      </w:r>
-      <w:r>
-        <w:t xml:space="preserve"> recommended</w:t>
-      </w:r>
-      <w:proofErr w:type="gramEnd"/>
-      <w:r>
-        <w:t xml:space="preserve"> for transferring large data objects (greater than or equal to </w:t>
+        <w:t xml:space="preserve">, it is </w:t>
+      </w:r>
+      <w:r>
+        <w:t xml:space="preserve"> recommended for transferring large data objects (greater than or equal to </w:t>
       </w:r>
       <w:r>
         <w:t>5</w:t>
@@ -9051,21 +9013,7 @@
           <w:rPr>
             <w:rStyle w:val="Hyperlink"/>
           </w:rPr>
-          <w:t xml:space="preserve">How </w:t>
-        </w:r>
-        <w:proofErr w:type="gramStart"/>
-        <w:r>
-          <w:rPr>
-            <w:rStyle w:val="Hyperlink"/>
-          </w:rPr>
-          <w:t>To</w:t>
-        </w:r>
-        <w:proofErr w:type="gramEnd"/>
-        <w:r>
-          <w:rPr>
-            <w:rStyle w:val="Hyperlink"/>
-          </w:rPr>
-          <w:t xml:space="preserve"> Share Data Using Globus</w:t>
+          <w:t>How To Share Data Using Globus</w:t>
         </w:r>
       </w:hyperlink>
       <w:r>
@@ -9780,11 +9728,11 @@
           <w:numId w:val="8"/>
         </w:numPr>
       </w:pPr>
-      <w:bookmarkStart w:id="38" w:name="_Pre-Requisites_for_THe"/>
-      <w:bookmarkStart w:id="39" w:name="_Pre-Requisites_for_HPC"/>
-      <w:bookmarkStart w:id="40" w:name="_Toc488130670"/>
-      <w:bookmarkEnd w:id="38"/>
+      <w:bookmarkStart w:id="39" w:name="_Pre-Requisites_for_THe"/>
+      <w:bookmarkStart w:id="40" w:name="_Pre-Requisites_for_HPC"/>
+      <w:bookmarkStart w:id="41" w:name="_Toc488130670"/>
       <w:bookmarkEnd w:id="39"/>
+      <w:bookmarkEnd w:id="40"/>
       <w:r>
         <w:t>Pre-r</w:t>
       </w:r>
@@ -9800,7 +9748,7 @@
       <w:r>
         <w:t>CLI</w:t>
       </w:r>
-      <w:bookmarkEnd w:id="40"/>
+      <w:bookmarkEnd w:id="41"/>
     </w:p>
     <w:p>
       <w:pPr>
@@ -9810,11 +9758,11 @@
           <w:numId w:val="8"/>
         </w:numPr>
       </w:pPr>
-      <w:bookmarkStart w:id="41" w:name="_Toc488130671"/>
+      <w:bookmarkStart w:id="42" w:name="_Toc488130671"/>
       <w:r>
         <w:t>Java</w:t>
       </w:r>
-      <w:bookmarkEnd w:id="41"/>
+      <w:bookmarkEnd w:id="42"/>
     </w:p>
     <w:p>
       <w:pPr>
@@ -9920,9 +9868,9 @@
           <w:numId w:val="8"/>
         </w:numPr>
       </w:pPr>
-      <w:bookmarkStart w:id="42" w:name="_Get_the_HPC"/>
-      <w:bookmarkStart w:id="43" w:name="_Toc488130672"/>
-      <w:bookmarkEnd w:id="42"/>
+      <w:bookmarkStart w:id="43" w:name="_Get_the_HPC"/>
+      <w:bookmarkStart w:id="44" w:name="_Toc488130672"/>
+      <w:bookmarkEnd w:id="43"/>
       <w:r>
         <w:t>Get</w:t>
       </w:r>
@@ -9938,7 +9886,7 @@
       <w:r>
         <w:t>DME CLI</w:t>
       </w:r>
-      <w:bookmarkEnd w:id="43"/>
+      <w:bookmarkEnd w:id="44"/>
     </w:p>
     <w:p>
       <w:pPr>
@@ -10035,16 +9983,16 @@
           <w:numId w:val="16"/>
         </w:numPr>
       </w:pPr>
-      <w:bookmarkStart w:id="44" w:name="_Toc442784546"/>
-      <w:bookmarkStart w:id="45" w:name="_Toc488130673"/>
+      <w:bookmarkStart w:id="45" w:name="_Toc442784546"/>
+      <w:bookmarkStart w:id="46" w:name="_Toc488130673"/>
       <w:r>
         <w:t>HPC DME</w:t>
       </w:r>
       <w:r>
         <w:t xml:space="preserve"> Overwiew</w:t>
       </w:r>
-      <w:bookmarkEnd w:id="44"/>
       <w:bookmarkEnd w:id="45"/>
+      <w:bookmarkEnd w:id="46"/>
     </w:p>
     <w:p>
       <w:pPr>
@@ -10625,9 +10573,9 @@
           <w:numId w:val="13"/>
         </w:numPr>
       </w:pPr>
-      <w:bookmarkStart w:id="46" w:name="_Toc442702949"/>
-      <w:bookmarkStart w:id="47" w:name="_Toc442784547"/>
-      <w:bookmarkStart w:id="48" w:name="_Toc488130674"/>
+      <w:bookmarkStart w:id="47" w:name="_Toc442702949"/>
+      <w:bookmarkStart w:id="48" w:name="_Toc442784547"/>
+      <w:bookmarkStart w:id="49" w:name="_Toc488130674"/>
       <w:r>
         <w:t>Business r</w:t>
       </w:r>
@@ -10640,9 +10588,9 @@
       <w:r>
         <w:t>ollections</w:t>
       </w:r>
-      <w:bookmarkEnd w:id="46"/>
       <w:bookmarkEnd w:id="47"/>
       <w:bookmarkEnd w:id="48"/>
+      <w:bookmarkEnd w:id="49"/>
       <w:r>
         <w:t xml:space="preserve"> </w:t>
       </w:r>
@@ -10837,9 +10785,9 @@
           <w:numId w:val="13"/>
         </w:numPr>
       </w:pPr>
-      <w:bookmarkStart w:id="49" w:name="_Toc442702950"/>
-      <w:bookmarkStart w:id="50" w:name="_Toc442784548"/>
-      <w:bookmarkStart w:id="51" w:name="_Toc488130675"/>
+      <w:bookmarkStart w:id="50" w:name="_Toc442702950"/>
+      <w:bookmarkStart w:id="51" w:name="_Toc442784548"/>
+      <w:bookmarkStart w:id="52" w:name="_Toc488130675"/>
       <w:r>
         <w:t>Business r</w:t>
       </w:r>
@@ -10852,9 +10800,9 @@
       <w:r>
         <w:t>jects</w:t>
       </w:r>
-      <w:bookmarkEnd w:id="49"/>
       <w:bookmarkEnd w:id="50"/>
       <w:bookmarkEnd w:id="51"/>
+      <w:bookmarkEnd w:id="52"/>
     </w:p>
     <w:p/>
     <w:p>
@@ -11019,16 +10967,16 @@
           <w:numId w:val="13"/>
         </w:numPr>
       </w:pPr>
-      <w:bookmarkStart w:id="52" w:name="_Toc442702951"/>
-      <w:bookmarkStart w:id="53" w:name="_Toc442784549"/>
-      <w:bookmarkStart w:id="54" w:name="_Toc488130676"/>
+      <w:bookmarkStart w:id="53" w:name="_Toc442702951"/>
+      <w:bookmarkStart w:id="54" w:name="_Toc442784549"/>
+      <w:bookmarkStart w:id="55" w:name="_Toc488130676"/>
       <w:r>
         <w:lastRenderedPageBreak/>
         <w:t>Metadata</w:t>
       </w:r>
-      <w:bookmarkEnd w:id="52"/>
       <w:bookmarkEnd w:id="53"/>
       <w:bookmarkEnd w:id="54"/>
+      <w:bookmarkEnd w:id="55"/>
     </w:p>
     <w:p>
       <w:pPr>
@@ -11199,15 +11147,7 @@
         <w:ind w:left="0"/>
       </w:pPr>
       <w:r>
-        <w:t xml:space="preserve">            "validValues</w:t>
-      </w:r>
-      <w:proofErr w:type="gramStart"/>
-      <w:r>
-        <w:t>":[</w:t>
-      </w:r>
-      <w:proofErr w:type="gramEnd"/>
-      <w:r>
-        <w:t xml:space="preserve">  </w:t>
+        <w:t xml:space="preserve">            "validValues":[  </w:t>
       </w:r>
     </w:p>
     <w:p>
@@ -11243,15 +11183,7 @@
         <w:ind w:left="0"/>
       </w:pPr>
       <w:r>
-        <w:t xml:space="preserve">            "ruleEnabled</w:t>
-      </w:r>
-      <w:proofErr w:type="gramStart"/>
-      <w:r>
-        <w:t>":true</w:t>
-      </w:r>
-      <w:proofErr w:type="gramEnd"/>
-      <w:r>
-        <w:t>,</w:t>
+        <w:t xml:space="preserve">            "ruleEnabled":true,</w:t>
       </w:r>
     </w:p>
     <w:p>
@@ -11280,8 +11212,8 @@
         </w:numPr>
         <w:spacing w:line="480" w:lineRule="auto"/>
       </w:pPr>
-      <w:bookmarkStart w:id="55" w:name="_Toc442784551"/>
-      <w:bookmarkStart w:id="56" w:name="_Toc488130677"/>
+      <w:bookmarkStart w:id="56" w:name="_Toc442784551"/>
+      <w:bookmarkStart w:id="57" w:name="_Toc488130677"/>
       <w:r>
         <w:lastRenderedPageBreak/>
         <w:t xml:space="preserve">User </w:t>
@@ -11292,8 +11224,8 @@
       <w:r>
         <w:t>uthentication</w:t>
       </w:r>
-      <w:bookmarkEnd w:id="55"/>
       <w:bookmarkEnd w:id="56"/>
+      <w:bookmarkEnd w:id="57"/>
     </w:p>
     <w:p>
       <w:pPr>
@@ -11336,9 +11268,9 @@
           <w:numId w:val="16"/>
         </w:numPr>
       </w:pPr>
-      <w:bookmarkStart w:id="57" w:name="_HPC_DME_Core"/>
-      <w:bookmarkStart w:id="58" w:name="_Toc488130678"/>
-      <w:bookmarkEnd w:id="57"/>
+      <w:bookmarkStart w:id="58" w:name="_HPC_DME_Core"/>
+      <w:bookmarkStart w:id="59" w:name="_Toc488130678"/>
+      <w:bookmarkEnd w:id="58"/>
       <w:r>
         <w:t>HPC DME</w:t>
       </w:r>
@@ -11348,7 +11280,7 @@
       <w:r>
         <w:t>Core FUNCTIONALITIES</w:t>
       </w:r>
-      <w:bookmarkEnd w:id="58"/>
+      <w:bookmarkEnd w:id="59"/>
     </w:p>
     <w:p>
       <w:pPr>
@@ -11665,7 +11597,7 @@
         </w:numPr>
         <w:spacing w:line="480" w:lineRule="auto"/>
       </w:pPr>
-      <w:bookmarkStart w:id="59" w:name="_Toc488130679"/>
+      <w:bookmarkStart w:id="60" w:name="_Toc488130679"/>
       <w:r>
         <w:lastRenderedPageBreak/>
         <w:t>Group a</w:t>
@@ -11673,7 +11605,7 @@
       <w:r>
         <w:t>dministrator functions</w:t>
       </w:r>
-      <w:bookmarkEnd w:id="59"/>
+      <w:bookmarkEnd w:id="60"/>
     </w:p>
     <w:p>
       <w:pPr>
@@ -11685,7 +11617,7 @@
         <w:spacing w:line="480" w:lineRule="auto"/>
       </w:pPr>
       <w:hyperlink w:anchor="_Enroll_User" w:history="1">
-        <w:bookmarkStart w:id="60" w:name="_Toc488130680"/>
+        <w:bookmarkStart w:id="61" w:name="_Toc488130680"/>
         <w:r>
           <w:t>Enroll user into HPC DME</w:t>
         </w:r>
@@ -11696,7 +11628,7 @@
       <w:r>
         <w:t>reate)</w:t>
       </w:r>
-      <w:bookmarkEnd w:id="60"/>
+      <w:bookmarkEnd w:id="61"/>
     </w:p>
     <w:p>
       <w:pPr>
@@ -11771,11 +11703,11 @@
         </w:numPr>
         <w:spacing w:line="480" w:lineRule="auto"/>
       </w:pPr>
-      <w:bookmarkStart w:id="61" w:name="_Toc488130681"/>
+      <w:bookmarkStart w:id="62" w:name="_Toc488130681"/>
       <w:r>
         <w:t>Add or remove user(s) from a group</w:t>
       </w:r>
-      <w:bookmarkEnd w:id="61"/>
+      <w:bookmarkEnd w:id="62"/>
     </w:p>
     <w:p>
       <w:pPr>
@@ -11814,28 +11746,28 @@
         </w:rPr>
         <w:t xml:space="preserve"> </w:t>
       </w:r>
-      <w:bookmarkStart w:id="62" w:name="_Toc487798925"/>
-      <w:bookmarkStart w:id="63" w:name="_Toc487800167"/>
-      <w:bookmarkStart w:id="64" w:name="_Toc487800652"/>
-      <w:bookmarkStart w:id="65" w:name="_Toc487800771"/>
-      <w:bookmarkStart w:id="66" w:name="_Toc487800891"/>
-      <w:bookmarkStart w:id="67" w:name="_Toc487802903"/>
-      <w:bookmarkStart w:id="68" w:name="_Toc487803021"/>
-      <w:bookmarkStart w:id="69" w:name="_Toc488130682"/>
-      <w:bookmarkEnd w:id="62"/>
+      <w:bookmarkStart w:id="63" w:name="_Toc487798925"/>
+      <w:bookmarkStart w:id="64" w:name="_Toc487800167"/>
+      <w:bookmarkStart w:id="65" w:name="_Toc487800652"/>
+      <w:bookmarkStart w:id="66" w:name="_Toc487800771"/>
+      <w:bookmarkStart w:id="67" w:name="_Toc487800891"/>
+      <w:bookmarkStart w:id="68" w:name="_Toc487802903"/>
+      <w:bookmarkStart w:id="69" w:name="_Toc487803021"/>
+      <w:bookmarkStart w:id="70" w:name="_Toc488130682"/>
       <w:bookmarkEnd w:id="63"/>
       <w:bookmarkEnd w:id="64"/>
       <w:bookmarkEnd w:id="65"/>
       <w:bookmarkEnd w:id="66"/>
       <w:bookmarkEnd w:id="67"/>
       <w:bookmarkEnd w:id="68"/>
+      <w:bookmarkEnd w:id="69"/>
       <w:r>
         <w:t>Delete data o</w:t>
       </w:r>
       <w:r>
         <w:t>bject by group administrators only</w:t>
       </w:r>
-      <w:bookmarkEnd w:id="69"/>
+      <w:bookmarkEnd w:id="70"/>
     </w:p>
     <w:p>
       <w:pPr>
@@ -11885,11 +11817,11 @@
         </w:numPr>
         <w:spacing w:line="480" w:lineRule="auto"/>
       </w:pPr>
-      <w:bookmarkStart w:id="70" w:name="_Toc488130683"/>
+      <w:bookmarkStart w:id="71" w:name="_Toc488130683"/>
       <w:r>
         <w:t>Register/Upload functions</w:t>
       </w:r>
-      <w:bookmarkEnd w:id="70"/>
+      <w:bookmarkEnd w:id="71"/>
     </w:p>
     <w:p>
       <w:pPr>
@@ -11901,7 +11833,7 @@
         <w:spacing w:line="480" w:lineRule="auto"/>
       </w:pPr>
       <w:hyperlink w:anchor="_Register_Project" w:history="1">
-        <w:bookmarkStart w:id="71" w:name="_Toc488130684"/>
+        <w:bookmarkStart w:id="72" w:name="_Toc488130684"/>
         <w:r>
           <w:t>Register c</w:t>
         </w:r>
@@ -11915,7 +11847,7 @@
       <w:r>
         <w:t>pdate)</w:t>
       </w:r>
-      <w:bookmarkEnd w:id="71"/>
+      <w:bookmarkEnd w:id="72"/>
     </w:p>
     <w:p>
       <w:pPr>
@@ -12001,7 +11933,7 @@
         <w:spacing w:line="480" w:lineRule="auto"/>
       </w:pPr>
       <w:hyperlink w:anchor="_Register_Dataset" w:history="1">
-        <w:bookmarkStart w:id="72" w:name="_Toc488130685"/>
+        <w:bookmarkStart w:id="73" w:name="_Toc488130685"/>
         <w:r>
           <w:t>Register data o</w:t>
         </w:r>
@@ -12015,7 +11947,7 @@
       <w:r>
         <w:t>pdate)</w:t>
       </w:r>
-      <w:bookmarkEnd w:id="72"/>
+      <w:bookmarkEnd w:id="73"/>
     </w:p>
     <w:p>
       <w:pPr>
@@ -12025,21 +11957,13 @@
         <w:t>I</w:t>
       </w:r>
       <w:r>
-        <w:t xml:space="preserve">n case of asynchronous dataObject registration using Globus, you have to provide </w:t>
-      </w:r>
-      <w:proofErr w:type="gramStart"/>
-      <w:r>
-        <w:t xml:space="preserve">the </w:t>
+        <w:t xml:space="preserve">n case of asynchronous dataObject registration using Globus, you have to provide the </w:t>
       </w:r>
       <w:r>
         <w:t xml:space="preserve"> </w:t>
       </w:r>
       <w:r>
-        <w:t>endpoint</w:t>
-      </w:r>
-      <w:proofErr w:type="gramEnd"/>
-      <w:r>
-        <w:t xml:space="preserve"> U</w:t>
+        <w:t>endpoint U</w:t>
       </w:r>
       <w:r>
         <w:t xml:space="preserve">nique </w:t>
@@ -12177,11 +12101,11 @@
         </w:numPr>
         <w:spacing w:line="480" w:lineRule="auto"/>
       </w:pPr>
-      <w:bookmarkStart w:id="73" w:name="_Toc488130686"/>
+      <w:bookmarkStart w:id="74" w:name="_Toc488130686"/>
       <w:r>
         <w:t>Assign permissions on HPC DME collections or data objects</w:t>
       </w:r>
-      <w:bookmarkEnd w:id="73"/>
+      <w:bookmarkEnd w:id="74"/>
     </w:p>
     <w:p>
       <w:pPr>
@@ -12256,11 +12180,11 @@
         </w:numPr>
         <w:spacing w:line="480" w:lineRule="auto"/>
       </w:pPr>
-      <w:bookmarkStart w:id="74" w:name="_Toc488130687"/>
+      <w:bookmarkStart w:id="75" w:name="_Toc488130687"/>
       <w:r>
         <w:t>Search functions</w:t>
       </w:r>
-      <w:bookmarkEnd w:id="74"/>
+      <w:bookmarkEnd w:id="75"/>
     </w:p>
     <w:p>
       <w:pPr>
@@ -12272,7 +12196,7 @@
         <w:spacing w:line="480" w:lineRule="auto"/>
       </w:pPr>
       <w:hyperlink w:anchor="_Find_Project_by_1" w:history="1">
-        <w:bookmarkStart w:id="75" w:name="_Toc488130688"/>
+        <w:bookmarkStart w:id="76" w:name="_Toc488130688"/>
         <w:r>
           <w:t>Find</w:t>
         </w:r>
@@ -12285,7 +12209,7 @@
         <w:r>
           <w:t>ollection by metadata</w:t>
         </w:r>
-        <w:bookmarkEnd w:id="75"/>
+        <w:bookmarkEnd w:id="76"/>
       </w:hyperlink>
     </w:p>
     <w:p>
@@ -12363,14 +12287,14 @@
         <w:spacing w:line="480" w:lineRule="auto"/>
       </w:pPr>
       <w:hyperlink w:anchor="_Find_Dataset_by_2" w:history="1">
-        <w:bookmarkStart w:id="76" w:name="_Toc488130689"/>
+        <w:bookmarkStart w:id="77" w:name="_Toc488130689"/>
         <w:r>
           <w:t>Find data o</w:t>
         </w:r>
         <w:r>
           <w:t>bject by metadata</w:t>
         </w:r>
-        <w:bookmarkEnd w:id="76"/>
+        <w:bookmarkEnd w:id="77"/>
       </w:hyperlink>
     </w:p>
     <w:p>
@@ -12665,33 +12589,19 @@
         <w:rPr>
           <w:shd w:val="clear" w:color="auto" w:fill="FFFFFF"/>
         </w:rPr>
-        <w:t xml:space="preserve"> Given the path of File_D shown </w:t>
-      </w:r>
-      <w:proofErr w:type="gramStart"/>
+        <w:t xml:space="preserve"> Given the path of File_D shown above, </w:t>
+      </w:r>
       <w:r>
         <w:rPr>
           <w:shd w:val="clear" w:color="auto" w:fill="FFFFFF"/>
         </w:rPr>
-        <w:t xml:space="preserve">above, </w:t>
+        <w:t xml:space="preserve"> </w:t>
       </w:r>
       <w:r>
         <w:rPr>
           <w:shd w:val="clear" w:color="auto" w:fill="FFFFFF"/>
         </w:rPr>
-        <w:t xml:space="preserve"> </w:t>
-      </w:r>
-      <w:r>
-        <w:rPr>
-          <w:shd w:val="clear" w:color="auto" w:fill="FFFFFF"/>
-        </w:rPr>
-        <w:t>assume</w:t>
-      </w:r>
-      <w:proofErr w:type="gramEnd"/>
-      <w:r>
-        <w:rPr>
-          <w:shd w:val="clear" w:color="auto" w:fill="FFFFFF"/>
-        </w:rPr>
-        <w:t xml:space="preserve"> you attached m</w:t>
+        <w:t>assume you attached m</w:t>
       </w:r>
       <w:r>
         <w:rPr>
@@ -12724,25 +12634,7 @@
           <w:sz w:val="21"/>
           <w:szCs w:val="21"/>
         </w:rPr>
-        <w:t>Coll_A</w:t>
-      </w:r>
-      <w:proofErr w:type="gramStart"/>
-      <w:r>
-        <w:rPr>
-          <w:color w:val="000000"/>
-          <w:sz w:val="21"/>
-          <w:szCs w:val="21"/>
-        </w:rPr>
-        <w:t>:  “</w:t>
-      </w:r>
-      <w:proofErr w:type="gramEnd"/>
-      <w:r>
-        <w:rPr>
-          <w:color w:val="000000"/>
-          <w:sz w:val="21"/>
-          <w:szCs w:val="21"/>
-        </w:rPr>
-        <w:t>X” = “1” (i.e., Metadata attribute name “X” set to a value of “1”)</w:t>
+        <w:t>Coll_A:  “X” = “1” (i.e., Metadata attribute name “X” set to a value of “1”)</w:t>
       </w:r>
     </w:p>
     <w:p>
@@ -13061,7 +12953,7 @@
         </w:numPr>
         <w:spacing w:line="480" w:lineRule="auto"/>
       </w:pPr>
-      <w:bookmarkStart w:id="77" w:name="_Toc488130690"/>
+      <w:bookmarkStart w:id="78" w:name="_Toc488130690"/>
       <w:r>
         <w:t>Get</w:t>
       </w:r>
@@ -13074,7 +12966,7 @@
       <w:r>
         <w:t>ollection by path</w:t>
       </w:r>
-      <w:bookmarkEnd w:id="77"/>
+      <w:bookmarkEnd w:id="78"/>
     </w:p>
     <w:p>
       <w:pPr>
@@ -13114,11 +13006,6 @@
           <w:rStyle w:val="Hyperlink"/>
         </w:rPr>
         <w:instrText xml:space="preserve"> HYPERLINK  \l "_Get_a_collection" </w:instrText>
-      </w:r>
-      <w:r>
-        <w:rPr>
-          <w:rStyle w:val="Hyperlink"/>
-        </w:rPr>
       </w:r>
       <w:r>
         <w:rPr>
@@ -13197,7 +13084,7 @@
           <w:color w:val="000000" w:themeColor="text1"/>
         </w:rPr>
       </w:pPr>
-      <w:bookmarkStart w:id="78" w:name="_Toc488130691"/>
+      <w:bookmarkStart w:id="79" w:name="_Toc488130691"/>
       <w:r>
         <w:t>Get</w:t>
       </w:r>
@@ -13207,7 +13094,7 @@
       <w:r>
         <w:t>bject by path</w:t>
       </w:r>
-      <w:bookmarkEnd w:id="78"/>
+      <w:bookmarkEnd w:id="79"/>
     </w:p>
     <w:p>
       <w:pPr>
@@ -13247,11 +13134,6 @@
           <w:rStyle w:val="Hyperlink"/>
         </w:rPr>
         <w:instrText xml:space="preserve"> HYPERLINK  \l "_get_a_dataobject" </w:instrText>
-      </w:r>
-      <w:r>
-        <w:rPr>
-          <w:rStyle w:val="Hyperlink"/>
-        </w:rPr>
       </w:r>
       <w:r>
         <w:rPr>
@@ -13317,14 +13199,14 @@
         </w:numPr>
         <w:spacing w:line="480" w:lineRule="auto"/>
       </w:pPr>
-      <w:bookmarkStart w:id="79" w:name="_Toc488130692"/>
+      <w:bookmarkStart w:id="80" w:name="_Toc488130692"/>
       <w:r>
         <w:t>Download f</w:t>
       </w:r>
       <w:r>
         <w:t>unctions</w:t>
       </w:r>
-      <w:bookmarkEnd w:id="79"/>
+      <w:bookmarkEnd w:id="80"/>
     </w:p>
     <w:p>
       <w:pPr>
@@ -13335,7 +13217,7 @@
         </w:numPr>
         <w:spacing w:line="480" w:lineRule="auto"/>
       </w:pPr>
-      <w:bookmarkStart w:id="80" w:name="_Toc488130693"/>
+      <w:bookmarkStart w:id="81" w:name="_Toc488130693"/>
       <w:r>
         <w:t>Download data o</w:t>
       </w:r>
@@ -13345,7 +13227,7 @@
       <w:r>
         <w:t>ndpoint</w:t>
       </w:r>
-      <w:bookmarkEnd w:id="80"/>
+      <w:bookmarkEnd w:id="81"/>
     </w:p>
     <w:p>
       <w:pPr>
@@ -13463,7 +13345,7 @@
         </w:numPr>
         <w:spacing w:line="480" w:lineRule="auto"/>
       </w:pPr>
-      <w:bookmarkStart w:id="81" w:name="_Toc488130694"/>
+      <w:bookmarkStart w:id="82" w:name="_Toc488130694"/>
       <w:r>
         <w:lastRenderedPageBreak/>
         <w:t>Download data o</w:t>
@@ -13471,7 +13353,7 @@
       <w:r>
         <w:t>bject/file to local file system</w:t>
       </w:r>
-      <w:bookmarkEnd w:id="81"/>
+      <w:bookmarkEnd w:id="82"/>
     </w:p>
     <w:p>
       <w:pPr>
@@ -13556,7 +13438,7 @@
           <w:numId w:val="16"/>
         </w:numPr>
       </w:pPr>
-      <w:bookmarkStart w:id="82" w:name="_Toc488130695"/>
+      <w:bookmarkStart w:id="83" w:name="_Toc488130695"/>
       <w:r>
         <w:t>Executing HPC DME API with</w:t>
       </w:r>
@@ -13566,7 +13448,7 @@
       <w:r>
         <w:t>lient</w:t>
       </w:r>
-      <w:bookmarkEnd w:id="82"/>
+      <w:bookmarkEnd w:id="83"/>
     </w:p>
     <w:p>
       <w:pPr>
@@ -13806,29 +13688,21 @@
         </w:numPr>
         <w:spacing w:line="480" w:lineRule="auto"/>
       </w:pPr>
-      <w:bookmarkStart w:id="83" w:name="_Toc488130696"/>
+      <w:bookmarkStart w:id="84" w:name="_Toc488130696"/>
       <w:r>
         <w:lastRenderedPageBreak/>
         <w:t>Set</w:t>
       </w:r>
       <w:r>
-        <w:t xml:space="preserve">ing </w:t>
-      </w:r>
-      <w:proofErr w:type="gramStart"/>
-      <w:r>
-        <w:t xml:space="preserve">the </w:t>
-      </w:r>
-      <w:r>
-        <w:t xml:space="preserve"> HPC</w:t>
-      </w:r>
-      <w:proofErr w:type="gramEnd"/>
-      <w:r>
-        <w:t xml:space="preserve"> </w:t>
+        <w:t xml:space="preserve">ing the </w:t>
+      </w:r>
+      <w:r>
+        <w:t xml:space="preserve"> HPC </w:t>
       </w:r>
       <w:r>
         <w:t>DMe Cli</w:t>
       </w:r>
-      <w:bookmarkEnd w:id="83"/>
+      <w:bookmarkEnd w:id="84"/>
       <w:r>
         <w:t xml:space="preserve"> </w:t>
       </w:r>
@@ -14051,21 +13925,12 @@
                 <w:szCs w:val="22"/>
               </w:rPr>
             </w:pPr>
-            <w:proofErr w:type="gramStart"/>
             <w:r>
               <w:rPr>
                 <w:sz w:val="22"/>
                 <w:szCs w:val="22"/>
               </w:rPr>
-              <w:t>hpc.ssl.keystore</w:t>
-            </w:r>
-            <w:proofErr w:type="gramEnd"/>
-            <w:r>
-              <w:rPr>
-                <w:sz w:val="22"/>
-                <w:szCs w:val="22"/>
-              </w:rPr>
-              <w:t>.path</w:t>
+              <w:t>hpc.ssl.keystore.path</w:t>
             </w:r>
           </w:p>
         </w:tc>
@@ -14228,7 +14093,7 @@
           <w:numId w:val="16"/>
         </w:numPr>
       </w:pPr>
-      <w:bookmarkStart w:id="84" w:name="_Toc488130697"/>
+      <w:bookmarkStart w:id="85" w:name="_Toc488130697"/>
       <w:r>
         <w:t>Running HPC</w:t>
       </w:r>
@@ -14241,7 +14106,7 @@
       <w:r>
         <w:t>Client</w:t>
       </w:r>
-      <w:bookmarkEnd w:id="84"/>
+      <w:bookmarkEnd w:id="85"/>
     </w:p>
     <w:p>
       <w:pPr>
@@ -14267,13 +14132,13 @@
           <w:numId w:val="16"/>
         </w:numPr>
       </w:pPr>
-      <w:bookmarkStart w:id="85" w:name="_Interactive_Mode:"/>
-      <w:bookmarkStart w:id="86" w:name="_Toc488130698"/>
-      <w:bookmarkEnd w:id="85"/>
+      <w:bookmarkStart w:id="86" w:name="_Interactive_Mode:"/>
+      <w:bookmarkStart w:id="87" w:name="_Toc488130698"/>
+      <w:bookmarkEnd w:id="86"/>
       <w:r>
         <w:t>Interactive Mode:</w:t>
       </w:r>
-      <w:bookmarkEnd w:id="86"/>
+      <w:bookmarkEnd w:id="87"/>
       <w:r>
         <w:t xml:space="preserve"> </w:t>
       </w:r>
@@ -14347,25 +14212,23 @@
           <w:sz w:val="22"/>
           <w:szCs w:val="22"/>
         </w:rPr>
-        <w:t>Java -</w:t>
-      </w:r>
-      <w:proofErr w:type="gramStart"/>
+        <w:t>Java -Dhpc.client.properties=$HPC_DM_UTILS/hpcdme.properties -DHPC_DM_UTILS=$HPC_DM_UTILS -jar hpc-client/hpc-cli-</w:t>
+      </w:r>
       <w:r>
         <w:rPr>
           <w:i/>
           <w:sz w:val="22"/>
           <w:szCs w:val="22"/>
         </w:rPr>
-        <w:t>Dhpc.client.properties</w:t>
-      </w:r>
-      <w:proofErr w:type="gramEnd"/>
+        <w:t>&lt;</w:t>
+      </w:r>
       <w:r>
         <w:rPr>
           <w:i/>
           <w:sz w:val="22"/>
           <w:szCs w:val="22"/>
         </w:rPr>
-        <w:t>=$HPC_DM_UTILS/hpcdme.properties -DHPC_DM_UTILS=$HPC_DM_UTILS -jar hpc-client/hpc-cli-</w:t>
+        <w:t>1</w:t>
       </w:r>
       <w:r>
         <w:rPr>
@@ -14373,7 +14236,7 @@
           <w:sz w:val="22"/>
           <w:szCs w:val="22"/>
         </w:rPr>
-        <w:t>&lt;</w:t>
+        <w:t>&gt;</w:t>
       </w:r>
       <w:r>
         <w:rPr>
@@ -14381,7 +14244,7 @@
           <w:sz w:val="22"/>
           <w:szCs w:val="22"/>
         </w:rPr>
-        <w:t>1</w:t>
+        <w:t>.</w:t>
       </w:r>
       <w:r>
         <w:rPr>
@@ -14389,7 +14252,7 @@
           <w:sz w:val="22"/>
           <w:szCs w:val="22"/>
         </w:rPr>
-        <w:t>&gt;</w:t>
+        <w:t>&lt;</w:t>
       </w:r>
       <w:r>
         <w:rPr>
@@ -14397,7 +14260,7 @@
           <w:sz w:val="22"/>
           <w:szCs w:val="22"/>
         </w:rPr>
-        <w:t>.</w:t>
+        <w:t>1</w:t>
       </w:r>
       <w:r>
         <w:rPr>
@@ -14405,7 +14268,7 @@
           <w:sz w:val="22"/>
           <w:szCs w:val="22"/>
         </w:rPr>
-        <w:t>&lt;</w:t>
+        <w:t>&gt;</w:t>
       </w:r>
       <w:r>
         <w:rPr>
@@ -14413,7 +14276,7 @@
           <w:sz w:val="22"/>
           <w:szCs w:val="22"/>
         </w:rPr>
-        <w:t>1</w:t>
+        <w:t>.</w:t>
       </w:r>
       <w:r>
         <w:rPr>
@@ -14421,7 +14284,7 @@
           <w:sz w:val="22"/>
           <w:szCs w:val="22"/>
         </w:rPr>
-        <w:t>&gt;</w:t>
+        <w:t>&lt;</w:t>
       </w:r>
       <w:r>
         <w:rPr>
@@ -14429,7 +14292,7 @@
           <w:sz w:val="22"/>
           <w:szCs w:val="22"/>
         </w:rPr>
-        <w:t>.</w:t>
+        <w:t>0</w:t>
       </w:r>
       <w:r>
         <w:rPr>
@@ -14437,7 +14300,7 @@
           <w:sz w:val="22"/>
           <w:szCs w:val="22"/>
         </w:rPr>
-        <w:t>&lt;</w:t>
+        <w:t>&gt;</w:t>
       </w:r>
       <w:r>
         <w:rPr>
@@ -14445,7 +14308,34 @@
           <w:sz w:val="22"/>
           <w:szCs w:val="22"/>
         </w:rPr>
-        <w:t>0</w:t>
+        <w:t>.jar</w:t>
+      </w:r>
+    </w:p>
+    <w:p>
+      <w:pPr>
+        <w:pStyle w:val="BodyText"/>
+        <w:spacing w:before="0" w:after="0" w:line="360" w:lineRule="auto"/>
+        <w:ind w:left="0"/>
+      </w:pPr>
+    </w:p>
+    <w:p>
+      <w:pPr>
+        <w:pStyle w:val="BodyText"/>
+        <w:spacing w:before="0" w:after="0" w:line="360" w:lineRule="auto"/>
+        <w:ind w:left="0"/>
+      </w:pPr>
+      <w:r>
+        <w:t>If you are using Windows:</w:t>
+      </w:r>
+    </w:p>
+    <w:p>
+      <w:pPr>
+        <w:pStyle w:val="BodyText"/>
+        <w:spacing w:before="0" w:after="0" w:line="360" w:lineRule="auto"/>
+        <w:ind w:left="0" w:firstLine="720"/>
+      </w:pPr>
+      <w:r>
+        <w:t xml:space="preserve">SET </w:t>
       </w:r>
       <w:r>
         <w:rPr>
@@ -14453,7 +14343,7 @@
           <w:sz w:val="22"/>
           <w:szCs w:val="22"/>
         </w:rPr>
-        <w:t>&gt;</w:t>
+        <w:t>HPC_DM_UTILS</w:t>
       </w:r>
       <w:r>
         <w:rPr>
@@ -14461,42 +14351,24 @@
           <w:sz w:val="22"/>
           <w:szCs w:val="22"/>
         </w:rPr>
-        <w:t>.jar</w:t>
-      </w:r>
-    </w:p>
-    <w:p>
-      <w:pPr>
-        <w:pStyle w:val="BodyText"/>
-        <w:spacing w:before="0" w:after="0" w:line="360" w:lineRule="auto"/>
-        <w:ind w:left="0"/>
-      </w:pPr>
-    </w:p>
-    <w:p>
-      <w:pPr>
-        <w:pStyle w:val="BodyText"/>
-        <w:spacing w:before="0" w:after="0" w:line="360" w:lineRule="auto"/>
-        <w:ind w:left="0"/>
-      </w:pPr>
-      <w:r>
-        <w:t>If you are using Windows:</w:t>
-      </w:r>
-    </w:p>
-    <w:p>
-      <w:pPr>
-        <w:pStyle w:val="BodyText"/>
-        <w:spacing w:before="0" w:after="0" w:line="360" w:lineRule="auto"/>
-        <w:ind w:left="0" w:firstLine="720"/>
-      </w:pPr>
-      <w:r>
-        <w:t xml:space="preserve">SET </w:t>
-      </w:r>
+        <w:t>=&lt;Path to HPC_DM_UTILS&gt;</w:t>
+      </w:r>
+    </w:p>
+    <w:p>
+      <w:pPr>
+        <w:ind w:left="720"/>
+        <w:jc w:val="left"/>
+        <w:rPr>
+          <w:i/>
+        </w:rPr>
+      </w:pPr>
       <w:r>
         <w:rPr>
           <w:i/>
           <w:sz w:val="22"/>
           <w:szCs w:val="22"/>
         </w:rPr>
-        <w:t>HPC_DM_UTILS</w:t>
+        <w:t xml:space="preserve">Java </w:t>
       </w:r>
       <w:r>
         <w:rPr>
@@ -14504,50 +14376,7 @@
           <w:sz w:val="22"/>
           <w:szCs w:val="22"/>
         </w:rPr>
-        <w:t>=&lt;Path to HPC_DM_UTILS&gt;</w:t>
-      </w:r>
-    </w:p>
-    <w:p>
-      <w:pPr>
-        <w:ind w:left="720"/>
-        <w:jc w:val="left"/>
-        <w:rPr>
-          <w:i/>
-        </w:rPr>
-      </w:pPr>
-      <w:r>
-        <w:rPr>
-          <w:i/>
-          <w:sz w:val="22"/>
-          <w:szCs w:val="22"/>
-        </w:rPr>
-        <w:t xml:space="preserve">Java </w:t>
-      </w:r>
-      <w:r>
-        <w:rPr>
-          <w:i/>
-          <w:sz w:val="22"/>
-          <w:szCs w:val="22"/>
-        </w:rPr>
-        <w:t>-</w:t>
-      </w:r>
-      <w:proofErr w:type="gramStart"/>
-      <w:r>
-        <w:rPr>
-          <w:i/>
-          <w:sz w:val="22"/>
-          <w:szCs w:val="22"/>
-        </w:rPr>
-        <w:t>Dhpc.client.properties</w:t>
-      </w:r>
-      <w:proofErr w:type="gramEnd"/>
-      <w:r>
-        <w:rPr>
-          <w:i/>
-          <w:sz w:val="22"/>
-          <w:szCs w:val="22"/>
-        </w:rPr>
-        <w:t>=%</w:t>
+        <w:t>-Dhpc.client.properties=%</w:t>
       </w:r>
       <w:r>
         <w:rPr>
@@ -14839,13 +14668,13 @@
           <w:numId w:val="16"/>
         </w:numPr>
       </w:pPr>
-      <w:bookmarkStart w:id="87" w:name="_Batch_Mode"/>
-      <w:bookmarkStart w:id="88" w:name="_Toc488130699"/>
-      <w:bookmarkEnd w:id="87"/>
+      <w:bookmarkStart w:id="88" w:name="_Batch_Mode"/>
+      <w:bookmarkStart w:id="89" w:name="_Toc488130699"/>
+      <w:bookmarkEnd w:id="88"/>
       <w:r>
         <w:t>Batch Mode</w:t>
       </w:r>
-      <w:bookmarkEnd w:id="88"/>
+      <w:bookmarkEnd w:id="89"/>
     </w:p>
     <w:p>
       <w:pPr>
@@ -14873,25 +14702,7 @@
           <w:sz w:val="22"/>
           <w:szCs w:val="22"/>
         </w:rPr>
-        <w:t>Java -</w:t>
-      </w:r>
-      <w:proofErr w:type="gramStart"/>
-      <w:r>
-        <w:rPr>
-          <w:i/>
-          <w:sz w:val="22"/>
-          <w:szCs w:val="22"/>
-        </w:rPr>
-        <w:t>Dhpc.client.properties</w:t>
-      </w:r>
-      <w:proofErr w:type="gramEnd"/>
-      <w:r>
-        <w:rPr>
-          <w:i/>
-          <w:sz w:val="22"/>
-          <w:szCs w:val="22"/>
-        </w:rPr>
-        <w:t xml:space="preserve">=$HPC_DM_UTILS/hpcdme.properties -DHPC_DM_UTILS=$HPC_DM_UTILS -jar hpc-client/hpc-cli-1.1.0.jar </w:t>
+        <w:t xml:space="preserve">Java -Dhpc.client.properties=$HPC_DM_UTILS/hpcdme.properties -DHPC_DM_UTILS=$HPC_DM_UTILS -jar hpc-client/hpc-cli-1.1.0.jar </w:t>
       </w:r>
       <w:r>
         <w:rPr>
@@ -15036,15 +14847,7 @@
         <w:t>You could also run any operating system commands as part of the file by using “!”.</w:t>
       </w:r>
       <w:r>
-        <w:t xml:space="preserve"> When you are using batch mode, you should set “hpc.</w:t>
-      </w:r>
-      <w:proofErr w:type="gramStart"/>
-      <w:r>
-        <w:t>login.credentials</w:t>
-      </w:r>
-      <w:proofErr w:type="gramEnd"/>
-      <w:r>
-        <w:t xml:space="preserve">” property value in hpc.properties. This is to bypass login prompt during batch execution. Please keep credentials file in </w:t>
+        <w:t xml:space="preserve"> When you are using batch mode, you should set “hpc.login.credentials” property value in hpc.properties. This is to bypass login prompt during batch execution. Please keep credentials file in </w:t>
       </w:r>
       <w:r>
         <w:t xml:space="preserve">a </w:t>
@@ -15066,8 +14869,8 @@
           <w:numId w:val="16"/>
         </w:numPr>
       </w:pPr>
-      <w:bookmarkStart w:id="89" w:name="_Register_collections"/>
-      <w:bookmarkEnd w:id="89"/>
+      <w:bookmarkStart w:id="90" w:name="_Register_collections"/>
+      <w:bookmarkEnd w:id="90"/>
       <w:r>
         <w:t>Register collections</w:t>
       </w:r>
@@ -15326,8 +15129,8 @@
           <w:numId w:val="16"/>
         </w:numPr>
       </w:pPr>
-      <w:bookmarkStart w:id="90" w:name="_Registering_Data_Objects_1"/>
-      <w:bookmarkEnd w:id="90"/>
+      <w:bookmarkStart w:id="91" w:name="_Registering_Data_Objects_1"/>
+      <w:bookmarkEnd w:id="91"/>
       <w:r>
         <w:t xml:space="preserve">Registering Data </w:t>
       </w:r>
@@ -15616,8 +15419,8 @@
         <w:spacing w:line="360" w:lineRule="auto"/>
         <w:ind w:left="144"/>
       </w:pPr>
-      <w:bookmarkStart w:id="91" w:name="_Registering_Data_Objects"/>
-      <w:bookmarkEnd w:id="91"/>
+      <w:bookmarkStart w:id="92" w:name="_Registering_Data_Objects"/>
+      <w:bookmarkEnd w:id="92"/>
       <w:r>
         <w:t xml:space="preserve">The HPC client supports registering </w:t>
       </w:r>
@@ -16036,8 +15839,8 @@
           <w:numId w:val="16"/>
         </w:numPr>
       </w:pPr>
-      <w:bookmarkStart w:id="92" w:name="_Update_permissions"/>
-      <w:bookmarkEnd w:id="92"/>
+      <w:bookmarkStart w:id="93" w:name="_Update_permissions"/>
+      <w:bookmarkEnd w:id="93"/>
       <w:r>
         <w:t>Update permissions</w:t>
       </w:r>
@@ -16548,8 +16351,8 @@
           <w:numId w:val="16"/>
         </w:numPr>
       </w:pPr>
-      <w:bookmarkStart w:id="93" w:name="_Search_Collections_by"/>
-      <w:bookmarkEnd w:id="93"/>
+      <w:bookmarkStart w:id="94" w:name="_Search_Collections_by"/>
+      <w:bookmarkEnd w:id="94"/>
       <w:r>
         <w:t>Search Collections</w:t>
       </w:r>
@@ -16623,15 +16426,7 @@
         <w:t xml:space="preserve">: </w:t>
       </w:r>
       <w:r>
-        <w:t xml:space="preserve">HPC DME metadata search API criteria </w:t>
-      </w:r>
-      <w:proofErr w:type="gramStart"/>
-      <w:r>
-        <w:t>is</w:t>
-      </w:r>
-      <w:proofErr w:type="gramEnd"/>
-      <w:r>
-        <w:t xml:space="preserve"> a json string with the combination of search attribute name, search attribute value and the operator to search with. The format of the criteria is as below:</w:t>
+        <w:t>HPC DME metadata search API criteria is a json string with the combination of search attribute name, search attribute value and the operator to search with. The format of the criteria is as below:</w:t>
       </w:r>
     </w:p>
     <w:p/>
@@ -16732,7 +16527,6 @@
       <w:r>
         <w:t>&lt;Operator&gt;</w:t>
       </w:r>
-      <w:proofErr w:type="gramStart"/>
       <w:r>
         <w:t>"</w:t>
       </w:r>
@@ -16743,14 +16537,40 @@
         <w:rPr>
           <w:b/>
         </w:rPr>
-        <w:t>&amp;</w:t>
-      </w:r>
-      <w:proofErr w:type="gramEnd"/>
+        <w:t>&amp;&amp;</w:t>
+      </w:r>
+      <w:r>
+        <w:t>{</w:t>
+      </w:r>
+      <w:r>
+        <w:t>"a":"</w:t>
+      </w:r>
+      <w:r>
+        <w:t>&lt;attribute name&gt;</w:t>
+      </w:r>
+      <w:r>
+        <w:t>","v":"</w:t>
+      </w:r>
+      <w:r>
+        <w:t>&lt;attribute value&gt;</w:t>
+      </w:r>
+      <w:r>
+        <w:t>","o":"</w:t>
+      </w:r>
+      <w:r>
+        <w:t>&lt;Operator&gt;</w:t>
+      </w:r>
+      <w:r>
+        <w:t>"</w:t>
+      </w:r>
+      <w:r>
+        <w:t>}</w:t>
+      </w:r>
       <w:r>
         <w:rPr>
           <w:b/>
         </w:rPr>
-        <w:t>&amp;</w:t>
+        <w:t>&amp;&amp;</w:t>
       </w:r>
       <w:r>
         <w:t>{</w:t>
@@ -16779,121 +16599,80 @@
       <w:r>
         <w:t>}</w:t>
       </w:r>
+    </w:p>
+    <w:p/>
+    <w:p>
+      <w:pPr>
+        <w:ind w:left="0"/>
+      </w:pPr>
+      <w:r>
+        <w:t xml:space="preserve">All the given criteria conditions are applied to the search with AND operator. </w:t>
+      </w:r>
+    </w:p>
+    <w:p/>
+    <w:p>
+      <w:pPr>
+        <w:spacing w:line="360" w:lineRule="auto"/>
+        <w:ind w:left="0"/>
+      </w:pPr>
       <w:r>
         <w:rPr>
           <w:b/>
         </w:rPr>
-        <w:t>&amp;&amp;</w:t>
-      </w:r>
-      <w:r>
-        <w:t>{</w:t>
-      </w:r>
-      <w:r>
-        <w:t>"a":"</w:t>
-      </w:r>
-      <w:r>
-        <w:t>&lt;attribute name&gt;</w:t>
-      </w:r>
-      <w:r>
-        <w:t>","v":"</w:t>
-      </w:r>
-      <w:r>
-        <w:t>&lt;attribute value&gt;</w:t>
-      </w:r>
-      <w:r>
-        <w:t>","o":"</w:t>
-      </w:r>
-      <w:r>
-        <w:t>&lt;Operator&gt;</w:t>
-      </w:r>
-      <w:r>
-        <w:t>"</w:t>
-      </w:r>
-      <w:r>
-        <w:t>}</w:t>
-      </w:r>
-    </w:p>
-    <w:p/>
-    <w:p>
-      <w:pPr>
-        <w:ind w:left="0"/>
-      </w:pPr>
-      <w:r>
-        <w:t xml:space="preserve">All the given criteria conditions are applied to the search with AND operator. </w:t>
-      </w:r>
-    </w:p>
-    <w:p/>
+        <w:t>f</w:t>
+      </w:r>
+      <w:r>
+        <w:rPr>
+          <w:b/>
+        </w:rPr>
+        <w:t>ormat:</w:t>
+      </w:r>
+      <w:r>
+        <w:rPr>
+          <w:b/>
+        </w:rPr>
+        <w:t xml:space="preserve"> </w:t>
+      </w:r>
+      <w:r>
+        <w:t>Search cmd takes optional “format” argument to specify format of the output file. Valid options are “csv”, “json” and “txt”.  If this argument is not given, output is written in “txt” format.</w:t>
+      </w:r>
+      <w:r>
+        <w:t xml:space="preserve"> For “csv” format, collections “</w:t>
+      </w:r>
+      <w:r>
+        <w:t>selfMetadataEntries</w:t>
+      </w:r>
+      <w:r>
+        <w:t>” are written to the output file. “</w:t>
+      </w:r>
+      <w:r>
+        <w:t>parentMetadataEntries</w:t>
+      </w:r>
+      <w:r>
+        <w:t>” will not be written into the output file for “csv” format.</w:t>
+      </w:r>
+    </w:p>
     <w:p>
       <w:pPr>
         <w:spacing w:line="360" w:lineRule="auto"/>
+      </w:pPr>
+    </w:p>
+    <w:p>
+      <w:pPr>
+        <w:spacing w:line="360" w:lineRule="auto"/>
         <w:ind w:left="0"/>
       </w:pPr>
       <w:r>
         <w:rPr>
           <w:b/>
         </w:rPr>
-        <w:t>f</w:t>
-      </w:r>
-      <w:r>
-        <w:rPr>
-          <w:b/>
-        </w:rPr>
-        <w:t>ormat:</w:t>
-      </w:r>
-      <w:r>
-        <w:rPr>
-          <w:b/>
-        </w:rPr>
-        <w:t xml:space="preserve"> </w:t>
-      </w:r>
-      <w:r>
-        <w:t>Search cmd takes optional “format” argument to specify format of the output file. Valid options are “csv”, “json” and “txt”.  If this argument is not given, output is written in “txt” format.</w:t>
-      </w:r>
-      <w:r>
-        <w:t xml:space="preserve"> For “csv” format, collections “</w:t>
-      </w:r>
-      <w:r>
-        <w:t>selfMetadataEntries</w:t>
-      </w:r>
-      <w:r>
-        <w:t>” are written to the output file. “</w:t>
-      </w:r>
-      <w:r>
-        <w:t>parentMetadataEntries</w:t>
-      </w:r>
-      <w:r>
-        <w:t>” will not be written into the output file for “csv” format.</w:t>
-      </w:r>
-    </w:p>
-    <w:p>
-      <w:pPr>
-        <w:spacing w:line="360" w:lineRule="auto"/>
-      </w:pPr>
-    </w:p>
-    <w:p>
-      <w:pPr>
-        <w:spacing w:line="360" w:lineRule="auto"/>
-        <w:ind w:left="0"/>
-      </w:pPr>
-      <w:r>
-        <w:rPr>
-          <w:b/>
-        </w:rPr>
         <w:t>outputfile</w:t>
       </w:r>
       <w:r>
         <w:t xml:space="preserve">: Search cmd takes optional “outputfile” argument to specify output file full path. </w:t>
       </w:r>
       <w:r>
-        <w:t>If path is not given, default path is “hpc.error-log.dir” + “getcollections_</w:t>
-      </w:r>
-      <w:proofErr w:type="gramStart"/>
-      <w:r>
-        <w:t>records”+</w:t>
-      </w:r>
-      <w:proofErr w:type="gramEnd"/>
-      <w:r>
-        <w:t>&lt;Current date&gt; + &lt;type&gt;.</w:t>
+        <w:t>If path is not given, default path is “hpc.error-log.dir” + “getcollections_records”+&lt;Current date&gt; + &lt;type&gt;.</w:t>
       </w:r>
     </w:p>
     <w:p>
@@ -16924,8 +16703,8 @@
           <w:numId w:val="16"/>
         </w:numPr>
       </w:pPr>
-      <w:bookmarkStart w:id="94" w:name="_Search_Collection_by"/>
-      <w:bookmarkEnd w:id="94"/>
+      <w:bookmarkStart w:id="95" w:name="_Search_Collection_by"/>
+      <w:bookmarkEnd w:id="95"/>
       <w:r>
         <w:t>Search Collection by path</w:t>
       </w:r>
@@ -17064,8 +16843,8 @@
           <w:numId w:val="16"/>
         </w:numPr>
       </w:pPr>
-      <w:bookmarkStart w:id="95" w:name="_Search_Data_objects"/>
-      <w:bookmarkEnd w:id="95"/>
+      <w:bookmarkStart w:id="96" w:name="_Search_Data_objects"/>
+      <w:bookmarkEnd w:id="96"/>
       <w:r>
         <w:t>Search Data objects</w:t>
       </w:r>
@@ -17137,15 +16916,7 @@
         <w:t>Criteria</w:t>
       </w:r>
       <w:r>
-        <w:t xml:space="preserve">: HPC DME metadata search API criteria </w:t>
-      </w:r>
-      <w:proofErr w:type="gramStart"/>
-      <w:r>
-        <w:t>is</w:t>
-      </w:r>
-      <w:proofErr w:type="gramEnd"/>
-      <w:r>
-        <w:t xml:space="preserve"> a json string with the combination of search attribute name, search attribute value and the operator to search with. The format of the criteria is as below:</w:t>
+        <w:t>: HPC DME metadata search API criteria is a json string with the combination of search attribute name, search attribute value and the operator to search with. The format of the criteria is as below:</w:t>
       </w:r>
     </w:p>
     <w:p>
@@ -17263,7 +17034,6 @@
       <w:r>
         <w:t>&lt;Operator&gt;</w:t>
       </w:r>
-      <w:proofErr w:type="gramStart"/>
       <w:r>
         <w:t>"</w:t>
       </w:r>
@@ -17274,14 +17044,40 @@
         <w:rPr>
           <w:b/>
         </w:rPr>
-        <w:t>&amp;</w:t>
-      </w:r>
-      <w:proofErr w:type="gramEnd"/>
+        <w:t>&amp;&amp;</w:t>
+      </w:r>
+      <w:r>
+        <w:t>{</w:t>
+      </w:r>
+      <w:r>
+        <w:t>"a":"</w:t>
+      </w:r>
+      <w:r>
+        <w:t>&lt;attribute name&gt;</w:t>
+      </w:r>
+      <w:r>
+        <w:t>","v":"</w:t>
+      </w:r>
+      <w:r>
+        <w:t>&lt;attribute value&gt;</w:t>
+      </w:r>
+      <w:r>
+        <w:t>","o":"</w:t>
+      </w:r>
+      <w:r>
+        <w:t>&lt;Operator&gt;</w:t>
+      </w:r>
+      <w:r>
+        <w:t>"</w:t>
+      </w:r>
+      <w:r>
+        <w:t>}</w:t>
+      </w:r>
       <w:r>
         <w:rPr>
           <w:b/>
         </w:rPr>
-        <w:t>&amp;</w:t>
+        <w:t>&amp;&amp;</w:t>
       </w:r>
       <w:r>
         <w:t>{</w:t>
@@ -17310,53 +17106,67 @@
       <w:r>
         <w:t>}</w:t>
       </w:r>
+    </w:p>
+    <w:p>
+      <w:pPr>
+        <w:spacing w:line="360" w:lineRule="auto"/>
+        <w:ind w:left="0"/>
+      </w:pPr>
+      <w:r>
+        <w:t>All the given criteria conditions are applied t</w:t>
+      </w:r>
+      <w:r>
+        <w:t>o the search with AND operator.</w:t>
+      </w:r>
+    </w:p>
+    <w:p/>
+    <w:p>
+      <w:pPr>
+        <w:spacing w:line="360" w:lineRule="auto"/>
+        <w:ind w:left="0"/>
+      </w:pPr>
       <w:r>
         <w:rPr>
           <w:b/>
         </w:rPr>
-        <w:t>&amp;&amp;</w:t>
-      </w:r>
-      <w:r>
-        <w:t>{</w:t>
-      </w:r>
-      <w:r>
-        <w:t>"a":"</w:t>
-      </w:r>
-      <w:r>
-        <w:t>&lt;attribute name&gt;</w:t>
-      </w:r>
-      <w:r>
-        <w:t>","v":"</w:t>
-      </w:r>
-      <w:r>
-        <w:t>&lt;attribute value&gt;</w:t>
-      </w:r>
-      <w:r>
-        <w:t>","o":"</w:t>
-      </w:r>
-      <w:r>
-        <w:t>&lt;Operator&gt;</w:t>
-      </w:r>
-      <w:r>
-        <w:t>"</w:t>
-      </w:r>
-      <w:r>
-        <w:t>}</w:t>
+        <w:t>f</w:t>
+      </w:r>
+      <w:r>
+        <w:rPr>
+          <w:b/>
+        </w:rPr>
+        <w:t>ormat:</w:t>
+      </w:r>
+      <w:r>
+        <w:rPr>
+          <w:b/>
+        </w:rPr>
+        <w:t xml:space="preserve"> </w:t>
+      </w:r>
+      <w:r>
+        <w:t>Search cmd takes optional “format” argument to specify format of the output file. Valid options are “csv”, “json” and “txt”.  If this argument is not given, output is written in “txt” format.</w:t>
+      </w:r>
+      <w:r>
+        <w:t xml:space="preserve"> For “csv” format, collections “</w:t>
+      </w:r>
+      <w:r>
+        <w:t>selfMetadataEntries</w:t>
+      </w:r>
+      <w:r>
+        <w:t>” are written to the output file. “</w:t>
+      </w:r>
+      <w:r>
+        <w:t>parentMetadataEntries</w:t>
+      </w:r>
+      <w:r>
+        <w:t>” will not be written into the output file for “csv” format.</w:t>
       </w:r>
     </w:p>
     <w:p>
       <w:pPr>
         <w:spacing w:line="360" w:lineRule="auto"/>
-        <w:ind w:left="0"/>
-      </w:pPr>
-      <w:r>
-        <w:t>All the given criteria conditions are applied t</w:t>
-      </w:r>
-      <w:r>
-        <w:t>o the search with AND operator.</w:t>
-      </w:r>
-    </w:p>
-    <w:p/>
+      </w:pPr>
+    </w:p>
     <w:p>
       <w:pPr>
         <w:spacing w:line="360" w:lineRule="auto"/>
@@ -17366,65 +17176,10 @@
         <w:rPr>
           <w:b/>
         </w:rPr>
-        <w:t>f</w:t>
-      </w:r>
-      <w:r>
-        <w:rPr>
-          <w:b/>
-        </w:rPr>
-        <w:t>ormat:</w:t>
-      </w:r>
-      <w:r>
-        <w:rPr>
-          <w:b/>
-        </w:rPr>
-        <w:t xml:space="preserve"> </w:t>
-      </w:r>
-      <w:r>
-        <w:t>Search cmd takes optional “format” argument to specify format of the output file. Valid options are “csv”, “json” and “txt”.  If this argument is not given, output is written in “txt” format.</w:t>
-      </w:r>
-      <w:r>
-        <w:t xml:space="preserve"> For “csv” format, collections “</w:t>
-      </w:r>
-      <w:r>
-        <w:t>selfMetadataEntries</w:t>
-      </w:r>
-      <w:r>
-        <w:t>” are written to the output file. “</w:t>
-      </w:r>
-      <w:r>
-        <w:t>parentMetadataEntries</w:t>
-      </w:r>
-      <w:r>
-        <w:t>” will not be written into the output file for “csv” format.</w:t>
-      </w:r>
-    </w:p>
-    <w:p>
-      <w:pPr>
-        <w:spacing w:line="360" w:lineRule="auto"/>
-      </w:pPr>
-    </w:p>
-    <w:p>
-      <w:pPr>
-        <w:spacing w:line="360" w:lineRule="auto"/>
-        <w:ind w:left="0"/>
-      </w:pPr>
-      <w:r>
-        <w:rPr>
-          <w:b/>
-        </w:rPr>
         <w:t>outputfile</w:t>
       </w:r>
       <w:r>
-        <w:t>: Search cmd takes optional “outputfile” argument to specify output file full path. If path is not given, default path is “hpc.error-log.dir” + “getDatafiles_</w:t>
-      </w:r>
-      <w:proofErr w:type="gramStart"/>
-      <w:r>
-        <w:t>records”+</w:t>
-      </w:r>
-      <w:proofErr w:type="gramEnd"/>
-      <w:r>
-        <w:t>&lt;Current date&gt; + &lt;type&gt;.</w:t>
+        <w:t>: Search cmd takes optional “outputfile” argument to specify output file full path. If path is not given, default path is “hpc.error-log.dir” + “getDatafiles_records”+&lt;Current date&gt; + &lt;type&gt;.</w:t>
       </w:r>
     </w:p>
     <w:p>
@@ -17456,8 +17211,8 @@
           <w:numId w:val="16"/>
         </w:numPr>
       </w:pPr>
-      <w:bookmarkStart w:id="96" w:name="_Search_Data_file"/>
-      <w:bookmarkEnd w:id="96"/>
+      <w:bookmarkStart w:id="97" w:name="_Search_Data_file"/>
+      <w:bookmarkEnd w:id="97"/>
       <w:r>
         <w:t>Search Data file by path</w:t>
       </w:r>
@@ -17577,11 +17332,11 @@
           <w:numId w:val="16"/>
         </w:numPr>
       </w:pPr>
-      <w:bookmarkStart w:id="97" w:name="_Toc488130700"/>
+      <w:bookmarkStart w:id="98" w:name="_Toc488130700"/>
       <w:r>
         <w:t>Error handling</w:t>
       </w:r>
-      <w:bookmarkEnd w:id="97"/>
+      <w:bookmarkEnd w:id="98"/>
     </w:p>
     <w:p>
       <w:pPr>
@@ -17645,8 +17400,8 @@
           <w:numId w:val="16"/>
         </w:numPr>
       </w:pPr>
-      <w:bookmarkStart w:id="98" w:name="_Toc482355016"/>
-      <w:bookmarkStart w:id="99" w:name="_Toc488130701"/>
+      <w:bookmarkStart w:id="99" w:name="_Toc482355016"/>
+      <w:bookmarkStart w:id="100" w:name="_Toc488130701"/>
       <w:r>
         <w:t>Executing</w:t>
       </w:r>
@@ -17665,8 +17420,8 @@
       <w:r>
         <w:t xml:space="preserve"> line utilities</w:t>
       </w:r>
-      <w:bookmarkEnd w:id="98"/>
       <w:bookmarkEnd w:id="99"/>
+      <w:bookmarkEnd w:id="100"/>
     </w:p>
     <w:p>
       <w:pPr>
@@ -17798,8 +17553,8 @@
       <w:pPr>
         <w:pStyle w:val="Heading2"/>
       </w:pPr>
-      <w:bookmarkStart w:id="100" w:name="_Toc482355017"/>
-      <w:bookmarkStart w:id="101" w:name="_Toc488130702"/>
+      <w:bookmarkStart w:id="101" w:name="_Toc482355017"/>
+      <w:bookmarkStart w:id="102" w:name="_Toc488130702"/>
       <w:r>
         <w:lastRenderedPageBreak/>
         <w:t xml:space="preserve">7.1 </w:t>
@@ -17807,8 +17562,8 @@
       <w:r>
         <w:t>One time setup</w:t>
       </w:r>
-      <w:bookmarkEnd w:id="100"/>
       <w:bookmarkEnd w:id="101"/>
+      <w:bookmarkEnd w:id="102"/>
     </w:p>
     <w:p>
       <w:pPr>
@@ -17866,49 +17621,35 @@
         <w:rPr>
           <w:shd w:val="clear" w:color="auto" w:fill="FFFFFF"/>
         </w:rPr>
-        <w:t xml:space="preserve">Follow the /path/to/HPC_DME_APIs/utils/README.md file for the </w:t>
-      </w:r>
-      <w:proofErr w:type="gramStart"/>
+        <w:t>Follow the /path/to/HPC_DME_APIs/utils/README.md file for the one time setup instructions of</w:t>
+      </w:r>
       <w:r>
         <w:rPr>
           <w:shd w:val="clear" w:color="auto" w:fill="FFFFFF"/>
         </w:rPr>
-        <w:t>one time</w:t>
-      </w:r>
-      <w:proofErr w:type="gramEnd"/>
+        <w:t xml:space="preserve"> </w:t>
+      </w:r>
       <w:r>
         <w:rPr>
           <w:shd w:val="clear" w:color="auto" w:fill="FFFFFF"/>
         </w:rPr>
-        <w:t xml:space="preserve"> setup instructions of</w:t>
-      </w:r>
-      <w:r>
+        <w:t>the utilities. All utilities start with the prefix “dm_”.</w:t>
+      </w:r>
+    </w:p>
+    <w:p>
+      <w:pPr>
+        <w:ind w:left="1152"/>
         <w:rPr>
           <w:shd w:val="clear" w:color="auto" w:fill="FFFFFF"/>
         </w:rPr>
-        <w:t xml:space="preserve"> </w:t>
-      </w:r>
-      <w:r>
-        <w:rPr>
-          <w:shd w:val="clear" w:color="auto" w:fill="FFFFFF"/>
-        </w:rPr>
-        <w:t>the utilities. All utilities start with the prefix “dm_”.</w:t>
-      </w:r>
-    </w:p>
-    <w:p>
-      <w:pPr>
-        <w:ind w:left="1152"/>
-        <w:rPr>
-          <w:shd w:val="clear" w:color="auto" w:fill="FFFFFF"/>
-        </w:rPr>
       </w:pPr>
     </w:p>
     <w:p>
       <w:pPr>
         <w:pStyle w:val="Heading2"/>
       </w:pPr>
-      <w:bookmarkStart w:id="102" w:name="_Toc482355018"/>
-      <w:bookmarkStart w:id="103" w:name="_Toc488130703"/>
+      <w:bookmarkStart w:id="103" w:name="_Toc482355018"/>
+      <w:bookmarkStart w:id="104" w:name="_Toc488130703"/>
       <w:r>
         <w:t xml:space="preserve">7.2 </w:t>
       </w:r>
@@ -17918,8 +17659,8 @@
       <w:r>
         <w:t>token</w:t>
       </w:r>
-      <w:bookmarkEnd w:id="102"/>
       <w:bookmarkEnd w:id="103"/>
+      <w:bookmarkEnd w:id="104"/>
     </w:p>
     <w:p>
       <w:pPr>
@@ -17991,16 +17732,16 @@
       <w:pPr>
         <w:pStyle w:val="Heading2"/>
       </w:pPr>
-      <w:bookmarkStart w:id="104" w:name="_Generate_a_Globus"/>
-      <w:bookmarkStart w:id="105" w:name="_Toc488130704"/>
-      <w:bookmarkEnd w:id="104"/>
+      <w:bookmarkStart w:id="105" w:name="_Generate_a_Globus"/>
+      <w:bookmarkStart w:id="106" w:name="_Toc488130704"/>
+      <w:bookmarkEnd w:id="105"/>
       <w:r>
         <w:t xml:space="preserve">7.3 </w:t>
       </w:r>
       <w:r>
         <w:t>Generate a Globus token</w:t>
       </w:r>
-      <w:bookmarkEnd w:id="105"/>
+      <w:bookmarkEnd w:id="106"/>
     </w:p>
     <w:p>
       <w:pPr>
@@ -18104,18 +17845,18 @@
       <w:pPr>
         <w:pStyle w:val="Heading2"/>
       </w:pPr>
-      <w:bookmarkStart w:id="106" w:name="_7.4_Register_a"/>
-      <w:bookmarkStart w:id="107" w:name="_Toc482355019"/>
-      <w:bookmarkStart w:id="108" w:name="_Toc488130705"/>
-      <w:bookmarkEnd w:id="106"/>
+      <w:bookmarkStart w:id="107" w:name="_7.4_Register_a"/>
+      <w:bookmarkStart w:id="108" w:name="_Toc482355019"/>
+      <w:bookmarkStart w:id="109" w:name="_Toc488130705"/>
+      <w:bookmarkEnd w:id="107"/>
       <w:r>
         <w:t xml:space="preserve">7.4 </w:t>
       </w:r>
       <w:r>
         <w:t>Register a collection</w:t>
       </w:r>
-      <w:bookmarkEnd w:id="107"/>
       <w:bookmarkEnd w:id="108"/>
+      <w:bookmarkEnd w:id="109"/>
     </w:p>
     <w:p>
       <w:pPr>
@@ -18168,41 +17909,118 @@
           <w:color w:val="C00000"/>
           <w:szCs w:val="22"/>
         </w:rPr>
-        <w:t>&lt;collection-</w:t>
-      </w:r>
-      <w:proofErr w:type="gramStart"/>
+        <w:t>&lt;collection-description.json&gt;</w:t>
+      </w:r>
+      <w:r>
+        <w:rPr>
+          <w:rFonts w:ascii="Times" w:hAnsi="Times"/>
+          <w:color w:val="000000"/>
+          <w:szCs w:val="22"/>
+        </w:rPr>
+        <w:t xml:space="preserve"> </w:t>
+      </w:r>
       <w:r>
         <w:rPr>
           <w:rFonts w:ascii="Times" w:hAnsi="Times"/>
           <w:color w:val="C00000"/>
           <w:szCs w:val="22"/>
         </w:rPr>
-        <w:t>description.json</w:t>
-      </w:r>
-      <w:proofErr w:type="gramEnd"/>
+        <w:t>&lt;destination-path&gt;</w:t>
+      </w:r>
+    </w:p>
+    <w:p>
+      <w:pPr>
+        <w:ind w:left="1080"/>
+        <w:rPr>
+          <w:rFonts w:ascii="Times" w:hAnsi="Times"/>
+          <w:color w:val="000000"/>
+        </w:rPr>
+      </w:pPr>
+      <w:r>
+        <w:rPr>
+          <w:rFonts w:ascii="Times" w:hAnsi="Times"/>
+          <w:color w:val="000000"/>
+        </w:rPr>
+        <w:t> </w:t>
+      </w:r>
+    </w:p>
+    <w:p>
+      <w:pPr>
+        <w:ind w:left="0"/>
+        <w:rPr>
+          <w:rFonts w:ascii="Times" w:hAnsi="Times"/>
+          <w:color w:val="000000"/>
+        </w:rPr>
+      </w:pPr>
+      <w:r>
+        <w:rPr>
+          <w:rFonts w:ascii="Times" w:hAnsi="Times"/>
+          <w:color w:val="000000"/>
+        </w:rPr>
+        <w:t>The git repository contains a sample file for collection-description.json in the directory: /path/to/utils/templates.  Feel free to edit the sample file to add more metadata to your collection.</w:t>
+      </w:r>
+    </w:p>
+    <w:p>
+      <w:pPr>
+        <w:ind w:left="1080"/>
+        <w:rPr>
+          <w:rFonts w:ascii="Times" w:hAnsi="Times"/>
+          <w:color w:val="000000"/>
+        </w:rPr>
+      </w:pPr>
+      <w:r>
+        <w:rPr>
+          <w:rFonts w:ascii="Times" w:hAnsi="Times"/>
+          <w:color w:val="000000"/>
+        </w:rPr>
+        <w:t> </w:t>
+      </w:r>
+    </w:p>
+    <w:p>
+      <w:pPr>
+        <w:ind w:left="0"/>
+        <w:rPr>
+          <w:rFonts w:ascii="Times" w:hAnsi="Times"/>
+          <w:color w:val="000000"/>
+        </w:rPr>
+      </w:pPr>
+      <w:r>
+        <w:rPr>
+          <w:rFonts w:ascii="Times" w:hAnsi="Times"/>
+          <w:color w:val="000000"/>
+        </w:rPr>
+        <w:t>For example, your command can be:</w:t>
+      </w:r>
+    </w:p>
+    <w:p>
+      <w:pPr>
+        <w:ind w:left="0"/>
+        <w:jc w:val="left"/>
+        <w:rPr>
+          <w:rFonts w:ascii="Times" w:hAnsi="Times"/>
+          <w:color w:val="000000"/>
+        </w:rPr>
+      </w:pPr>
+      <w:r>
+        <w:rPr>
+          <w:rFonts w:ascii="Times" w:hAnsi="Times"/>
+          <w:color w:val="000000"/>
+        </w:rPr>
+        <w:t>dm_register_collection  /path/to/HPC_DME_APIs/utils/templates/collection-metadata.json /</w:t>
+      </w:r>
       <w:r>
         <w:rPr>
           <w:rFonts w:ascii="Times" w:hAnsi="Times"/>
           <w:color w:val="C00000"/>
-          <w:szCs w:val="22"/>
-        </w:rPr>
-        <w:t>&gt;</w:t>
+        </w:rPr>
+        <w:t>&lt;top-level-directory&gt;</w:t>
       </w:r>
       <w:r>
         <w:rPr>
           <w:rFonts w:ascii="Times" w:hAnsi="Times"/>
           <w:color w:val="000000"/>
-          <w:szCs w:val="22"/>
-        </w:rPr>
-        <w:t xml:space="preserve"> </w:t>
-      </w:r>
-      <w:r>
-        <w:rPr>
-          <w:rFonts w:ascii="Times" w:hAnsi="Times"/>
-          <w:color w:val="C00000"/>
-          <w:szCs w:val="22"/>
-        </w:rPr>
-        <w:t>&lt;destination-path&gt;</w:t>
+        </w:rPr>
+        <w:t>/my-collection</w:t>
       </w:r>
     </w:p>
     <w:p>
@@ -18213,150 +18031,23 @@
           <w:color w:val="000000"/>
         </w:rPr>
       </w:pPr>
-      <w:r>
-        <w:rPr>
-          <w:rFonts w:ascii="Times" w:hAnsi="Times"/>
-          <w:color w:val="000000"/>
-        </w:rPr>
-        <w:t> </w:t>
-      </w:r>
-    </w:p>
-    <w:p>
-      <w:pPr>
-        <w:ind w:left="0"/>
-        <w:rPr>
-          <w:rFonts w:ascii="Times" w:hAnsi="Times"/>
-          <w:color w:val="000000"/>
-        </w:rPr>
-      </w:pPr>
-      <w:r>
-        <w:rPr>
-          <w:rFonts w:ascii="Times" w:hAnsi="Times"/>
-          <w:color w:val="000000"/>
-        </w:rPr>
-        <w:t>The git repository contains a sample file for collection-</w:t>
-      </w:r>
-      <w:proofErr w:type="gramStart"/>
-      <w:r>
-        <w:rPr>
-          <w:rFonts w:ascii="Times" w:hAnsi="Times"/>
-          <w:color w:val="000000"/>
-        </w:rPr>
-        <w:t>description.json</w:t>
-      </w:r>
-      <w:proofErr w:type="gramEnd"/>
-      <w:r>
-        <w:rPr>
-          <w:rFonts w:ascii="Times" w:hAnsi="Times"/>
-          <w:color w:val="000000"/>
-        </w:rPr>
-        <w:t xml:space="preserve"> in the directory: /path/to/utils/templates.  Feel free to edit the sample file to add more metadata to your collection.</w:t>
-      </w:r>
-    </w:p>
-    <w:p>
-      <w:pPr>
-        <w:ind w:left="1080"/>
-        <w:rPr>
-          <w:rFonts w:ascii="Times" w:hAnsi="Times"/>
-          <w:color w:val="000000"/>
-        </w:rPr>
-      </w:pPr>
-      <w:r>
-        <w:rPr>
-          <w:rFonts w:ascii="Times" w:hAnsi="Times"/>
-          <w:color w:val="000000"/>
-        </w:rPr>
-        <w:t> </w:t>
-      </w:r>
-    </w:p>
-    <w:p>
-      <w:pPr>
-        <w:ind w:left="0"/>
-        <w:rPr>
-          <w:rFonts w:ascii="Times" w:hAnsi="Times"/>
-          <w:color w:val="000000"/>
-        </w:rPr>
-      </w:pPr>
-      <w:r>
-        <w:rPr>
-          <w:rFonts w:ascii="Times" w:hAnsi="Times"/>
-          <w:color w:val="000000"/>
-        </w:rPr>
-        <w:t>For example, your command can be:</w:t>
-      </w:r>
-    </w:p>
-    <w:p>
-      <w:pPr>
-        <w:ind w:left="0"/>
-        <w:jc w:val="left"/>
-        <w:rPr>
-          <w:rFonts w:ascii="Times" w:hAnsi="Times"/>
-          <w:color w:val="000000"/>
-        </w:rPr>
-      </w:pPr>
-      <w:r>
-        <w:rPr>
-          <w:rFonts w:ascii="Times" w:hAnsi="Times"/>
-          <w:color w:val="000000"/>
-        </w:rPr>
-        <w:t>dm_register_</w:t>
-      </w:r>
-      <w:proofErr w:type="gramStart"/>
-      <w:r>
-        <w:rPr>
-          <w:rFonts w:ascii="Times" w:hAnsi="Times"/>
-          <w:color w:val="000000"/>
-        </w:rPr>
-        <w:t>collection  /path/to/HPC_DME_APIs/utils/templates/collection-metadata.json</w:t>
-      </w:r>
-      <w:proofErr w:type="gramEnd"/>
-      <w:r>
-        <w:rPr>
-          <w:rFonts w:ascii="Times" w:hAnsi="Times"/>
-          <w:color w:val="000000"/>
-        </w:rPr>
-        <w:t xml:space="preserve"> /</w:t>
-      </w:r>
-      <w:r>
-        <w:rPr>
-          <w:rFonts w:ascii="Times" w:hAnsi="Times"/>
-          <w:color w:val="C00000"/>
-        </w:rPr>
-        <w:t>&lt;top-level-directory&gt;</w:t>
-      </w:r>
-      <w:r>
-        <w:rPr>
-          <w:rFonts w:ascii="Times" w:hAnsi="Times"/>
-          <w:color w:val="000000"/>
-        </w:rPr>
-        <w:t>/my-collection</w:t>
-      </w:r>
-    </w:p>
-    <w:p>
-      <w:pPr>
-        <w:ind w:left="1080"/>
-        <w:rPr>
-          <w:rFonts w:ascii="Times" w:hAnsi="Times"/>
-          <w:color w:val="000000"/>
-        </w:rPr>
-      </w:pPr>
     </w:p>
     <w:p>
       <w:pPr>
         <w:pStyle w:val="Heading2"/>
       </w:pPr>
-      <w:bookmarkStart w:id="109" w:name="_7.5_Register_a"/>
-      <w:bookmarkStart w:id="110" w:name="_Toc482355020"/>
-      <w:bookmarkStart w:id="111" w:name="_Toc488130706"/>
-      <w:bookmarkEnd w:id="109"/>
+      <w:bookmarkStart w:id="110" w:name="_7.5_Register_a"/>
+      <w:bookmarkStart w:id="111" w:name="_Toc482355020"/>
+      <w:bookmarkStart w:id="112" w:name="_Toc488130706"/>
+      <w:bookmarkEnd w:id="110"/>
       <w:r>
         <w:t xml:space="preserve">7.5 </w:t>
       </w:r>
       <w:r>
         <w:t>Register a dataobject</w:t>
       </w:r>
-      <w:bookmarkEnd w:id="110"/>
       <w:bookmarkEnd w:id="111"/>
+      <w:bookmarkEnd w:id="112"/>
     </w:p>
     <w:p>
       <w:pPr>
@@ -18366,13 +18057,13 @@
           <w:numId w:val="22"/>
         </w:numPr>
       </w:pPr>
-      <w:bookmarkStart w:id="112" w:name="_Toc482355021"/>
-      <w:bookmarkStart w:id="113" w:name="_Toc488130707"/>
+      <w:bookmarkStart w:id="113" w:name="_Toc482355021"/>
+      <w:bookmarkStart w:id="114" w:name="_Toc488130707"/>
       <w:r>
         <w:t>Synchronously (From file system)</w:t>
       </w:r>
-      <w:bookmarkEnd w:id="112"/>
       <w:bookmarkEnd w:id="113"/>
+      <w:bookmarkEnd w:id="114"/>
     </w:p>
     <w:p>
       <w:pPr>
@@ -18410,23 +18101,7 @@
           <w:rFonts w:ascii="Times" w:hAnsi="Times"/>
           <w:color w:val="C00000"/>
         </w:rPr>
-        <w:t>&lt;dataobject-</w:t>
-      </w:r>
-      <w:proofErr w:type="gramStart"/>
-      <w:r>
-        <w:rPr>
-          <w:rFonts w:ascii="Times" w:hAnsi="Times"/>
-          <w:color w:val="C00000"/>
-        </w:rPr>
-        <w:t>description.json</w:t>
-      </w:r>
-      <w:proofErr w:type="gramEnd"/>
-      <w:r>
-        <w:rPr>
-          <w:rFonts w:ascii="Times" w:hAnsi="Times"/>
-          <w:color w:val="C00000"/>
-        </w:rPr>
-        <w:t>&gt; &lt;destination-path&gt; &lt;source-file&gt;</w:t>
+        <w:t>&lt;dataobject-description.json&gt; &lt;destination-path&gt; &lt;source-file&gt;</w:t>
       </w:r>
     </w:p>
     <w:p>
@@ -18459,28 +18134,28 @@
           <w:rFonts w:ascii="Times" w:hAnsi="Times"/>
           <w:color w:val="000000"/>
         </w:rPr>
-        <w:t>The git repository contains a sample file for dataobject-</w:t>
-      </w:r>
-      <w:proofErr w:type="gramStart"/>
-      <w:r>
+        <w:t>The git repository contains a sample file for dataobject-description.json in the directory: /path/to/utils/templates.</w:t>
+      </w:r>
+    </w:p>
+    <w:p>
+      <w:pPr>
+        <w:ind w:left="1080"/>
         <w:rPr>
           <w:rFonts w:ascii="Times" w:hAnsi="Times"/>
           <w:color w:val="000000"/>
         </w:rPr>
-        <w:t>description.json</w:t>
-      </w:r>
-      <w:proofErr w:type="gramEnd"/>
+      </w:pPr>
       <w:r>
         <w:rPr>
           <w:rFonts w:ascii="Times" w:hAnsi="Times"/>
           <w:color w:val="000000"/>
         </w:rPr>
-        <w:t xml:space="preserve"> in the directory: /path/to/utils/templates.</w:t>
-      </w:r>
-    </w:p>
-    <w:p>
-      <w:pPr>
-        <w:ind w:left="1080"/>
+        <w:t> </w:t>
+      </w:r>
+    </w:p>
+    <w:p>
+      <w:pPr>
+        <w:ind w:left="0"/>
         <w:rPr>
           <w:rFonts w:ascii="Times" w:hAnsi="Times"/>
           <w:color w:val="000000"/>
@@ -18491,12 +18166,13 @@
           <w:rFonts w:ascii="Times" w:hAnsi="Times"/>
           <w:color w:val="000000"/>
         </w:rPr>
-        <w:t> </w:t>
-      </w:r>
-    </w:p>
-    <w:p>
-      <w:pPr>
-        <w:ind w:left="0"/>
+        <w:t>For example, your command can be (after registering a collection above):</w:t>
+      </w:r>
+    </w:p>
+    <w:p>
+      <w:pPr>
+        <w:ind w:left="0"/>
+        <w:jc w:val="left"/>
         <w:rPr>
           <w:rFonts w:ascii="Times" w:hAnsi="Times"/>
           <w:color w:val="000000"/>
@@ -18507,40 +18183,7 @@
           <w:rFonts w:ascii="Times" w:hAnsi="Times"/>
           <w:color w:val="000000"/>
         </w:rPr>
-        <w:t>For example, your command can be (after registering a collection above):</w:t>
-      </w:r>
-    </w:p>
-    <w:p>
-      <w:pPr>
-        <w:ind w:left="0"/>
-        <w:jc w:val="left"/>
-        <w:rPr>
-          <w:rFonts w:ascii="Times" w:hAnsi="Times"/>
-          <w:color w:val="000000"/>
-        </w:rPr>
-      </w:pPr>
-      <w:r>
-        <w:rPr>
-          <w:rFonts w:ascii="Times" w:hAnsi="Times"/>
-          <w:color w:val="000000"/>
-        </w:rPr>
-        <w:t>$dm_register_</w:t>
-      </w:r>
-      <w:proofErr w:type="gramStart"/>
-      <w:r>
-        <w:rPr>
-          <w:rFonts w:ascii="Times" w:hAnsi="Times"/>
-          <w:color w:val="000000"/>
-        </w:rPr>
-        <w:t>dataobject  /path/to/HPC_DME_APIs/utils/templates/dataobject-sync-metadata.json</w:t>
-      </w:r>
-      <w:proofErr w:type="gramEnd"/>
-      <w:r>
-        <w:rPr>
-          <w:rFonts w:ascii="Times" w:hAnsi="Times"/>
-          <w:color w:val="000000"/>
-        </w:rPr>
-        <w:t xml:space="preserve"> </w:t>
+        <w:t xml:space="preserve">$dm_register_dataobject  /path/to/HPC_DME_APIs/utils/templates/dataobject-sync-metadata.json </w:t>
       </w:r>
       <w:r>
         <w:rPr>
@@ -18575,16 +18218,16 @@
           <w:numId w:val="22"/>
         </w:numPr>
       </w:pPr>
-      <w:bookmarkStart w:id="114" w:name="_Toc482355022"/>
-      <w:bookmarkStart w:id="115" w:name="_Toc488130708"/>
+      <w:bookmarkStart w:id="115" w:name="_Toc482355022"/>
+      <w:bookmarkStart w:id="116" w:name="_Toc488130708"/>
       <w:r>
         <w:t>As</w:t>
       </w:r>
       <w:r>
         <w:t>ynchronously (From Globus)</w:t>
       </w:r>
-      <w:bookmarkEnd w:id="114"/>
       <w:bookmarkEnd w:id="115"/>
+      <w:bookmarkEnd w:id="116"/>
     </w:p>
     <w:p>
       <w:pPr>
@@ -18622,23 +18265,7 @@
           <w:rFonts w:ascii="Times" w:hAnsi="Times"/>
           <w:color w:val="C00000"/>
         </w:rPr>
-        <w:t>&lt;dataobject-</w:t>
-      </w:r>
-      <w:proofErr w:type="gramStart"/>
-      <w:r>
-        <w:rPr>
-          <w:rFonts w:ascii="Times" w:hAnsi="Times"/>
-          <w:color w:val="C00000"/>
-        </w:rPr>
-        <w:t>description.json</w:t>
-      </w:r>
-      <w:proofErr w:type="gramEnd"/>
-      <w:r>
-        <w:rPr>
-          <w:rFonts w:ascii="Times" w:hAnsi="Times"/>
-          <w:color w:val="C00000"/>
-        </w:rPr>
-        <w:t xml:space="preserve">&gt; &lt;destination-path&gt; </w:t>
+        <w:t xml:space="preserve">&lt;dataobject-description.json&gt; &lt;destination-path&gt; </w:t>
       </w:r>
     </w:p>
     <w:p>
@@ -18686,28 +18313,29 @@
           <w:rFonts w:ascii="Times" w:hAnsi="Times"/>
           <w:color w:val="000000"/>
         </w:rPr>
-        <w:t>. The repository contains a sample file for asynchronous dataobject-</w:t>
-      </w:r>
-      <w:proofErr w:type="gramStart"/>
-      <w:r>
+        <w:t>. The repository contains a sample file for asynchronous dataobject-description.json as shown in this example:</w:t>
+      </w:r>
+    </w:p>
+    <w:p>
+      <w:pPr>
+        <w:ind w:left="1440"/>
         <w:rPr>
           <w:rFonts w:ascii="Times" w:hAnsi="Times"/>
           <w:color w:val="000000"/>
         </w:rPr>
-        <w:t>description.json</w:t>
-      </w:r>
-      <w:proofErr w:type="gramEnd"/>
+      </w:pPr>
       <w:r>
         <w:rPr>
           <w:rFonts w:ascii="Times" w:hAnsi="Times"/>
           <w:color w:val="000000"/>
         </w:rPr>
-        <w:t xml:space="preserve"> as shown in this example:</w:t>
-      </w:r>
-    </w:p>
-    <w:p>
-      <w:pPr>
-        <w:ind w:left="1440"/>
+        <w:t> </w:t>
+      </w:r>
+    </w:p>
+    <w:p>
+      <w:pPr>
+        <w:ind w:left="0"/>
+        <w:jc w:val="left"/>
         <w:rPr>
           <w:rFonts w:ascii="Times" w:hAnsi="Times"/>
           <w:color w:val="000000"/>
@@ -18718,40 +18346,7 @@
           <w:rFonts w:ascii="Times" w:hAnsi="Times"/>
           <w:color w:val="000000"/>
         </w:rPr>
-        <w:t> </w:t>
-      </w:r>
-    </w:p>
-    <w:p>
-      <w:pPr>
-        <w:ind w:left="0"/>
-        <w:jc w:val="left"/>
-        <w:rPr>
-          <w:rFonts w:ascii="Times" w:hAnsi="Times"/>
-          <w:color w:val="000000"/>
-        </w:rPr>
-      </w:pPr>
-      <w:r>
-        <w:rPr>
-          <w:rFonts w:ascii="Times" w:hAnsi="Times"/>
-          <w:color w:val="000000"/>
-        </w:rPr>
-        <w:t>dm_register_</w:t>
-      </w:r>
-      <w:proofErr w:type="gramStart"/>
-      <w:r>
-        <w:rPr>
-          <w:rFonts w:ascii="Times" w:hAnsi="Times"/>
-          <w:color w:val="000000"/>
-        </w:rPr>
-        <w:t>dataobject  /path/to/HPC_DME_APIs/utils/templates/dataobject-async-metadata.json</w:t>
-      </w:r>
-      <w:proofErr w:type="gramEnd"/>
-      <w:r>
-        <w:rPr>
-          <w:rFonts w:ascii="Times" w:hAnsi="Times"/>
-          <w:color w:val="000000"/>
-        </w:rPr>
-        <w:t xml:space="preserve"> </w:t>
+        <w:t xml:space="preserve">dm_register_dataobject  /path/to/HPC_DME_APIs/utils/templates/dataobject-async-metadata.json </w:t>
       </w:r>
       <w:r>
         <w:rPr>
@@ -18786,13 +18381,13 @@
           <w:numId w:val="21"/>
         </w:numPr>
       </w:pPr>
-      <w:bookmarkStart w:id="116" w:name="_Register_a_Directory"/>
-      <w:bookmarkStart w:id="117" w:name="_Toc488130709"/>
-      <w:bookmarkEnd w:id="116"/>
+      <w:bookmarkStart w:id="117" w:name="_Register_a_Directory"/>
+      <w:bookmarkStart w:id="118" w:name="_Toc488130709"/>
+      <w:bookmarkEnd w:id="117"/>
       <w:r>
         <w:t>Register a Directory</w:t>
       </w:r>
-      <w:bookmarkEnd w:id="117"/>
+      <w:bookmarkEnd w:id="118"/>
     </w:p>
     <w:p>
       <w:pPr>
@@ -18821,23 +18416,7 @@
           <w:rFonts w:ascii="Times" w:hAnsi="Times"/>
           <w:color w:val="000000"/>
         </w:rPr>
-        <w:t xml:space="preserve"> line </w:t>
-      </w:r>
-      <w:proofErr w:type="gramStart"/>
-      <w:r>
-        <w:rPr>
-          <w:rFonts w:ascii="Times" w:hAnsi="Times"/>
-          <w:color w:val="000000"/>
-        </w:rPr>
-        <w:t>utilities</w:t>
-      </w:r>
-      <w:proofErr w:type="gramEnd"/>
-      <w:r>
-        <w:rPr>
-          <w:rFonts w:ascii="Times" w:hAnsi="Times"/>
-          <w:color w:val="000000"/>
-        </w:rPr>
-        <w:t xml:space="preserve"> you can recursively register all files within a directory and its subdirectories to the archive. </w:t>
+        <w:t xml:space="preserve"> line utilities you can recursively register all files within a directory and its subdirectories to the archive. </w:t>
       </w:r>
       <w:r>
         <w:rPr>
@@ -18946,11 +18525,11 @@
           <w:numId w:val="21"/>
         </w:numPr>
       </w:pPr>
-      <w:bookmarkStart w:id="118" w:name="_Toc488130710"/>
+      <w:bookmarkStart w:id="119" w:name="_Toc488130710"/>
       <w:r>
         <w:t>Synchronously (from file system)</w:t>
       </w:r>
-      <w:bookmarkEnd w:id="118"/>
+      <w:bookmarkEnd w:id="119"/>
     </w:p>
     <w:p>
       <w:pPr>
@@ -19059,14 +18638,14 @@
           <w:numId w:val="21"/>
         </w:numPr>
       </w:pPr>
-      <w:bookmarkStart w:id="119" w:name="_Toc488130711"/>
+      <w:bookmarkStart w:id="120" w:name="_Toc488130711"/>
       <w:r>
         <w:t>Asynchronously (f</w:t>
       </w:r>
       <w:r>
         <w:t>rom Globus)</w:t>
       </w:r>
-      <w:bookmarkEnd w:id="119"/>
+      <w:bookmarkEnd w:id="120"/>
     </w:p>
     <w:p>
       <w:pPr>
@@ -19210,23 +18789,7 @@
           <w:rFonts w:ascii="Times" w:hAnsi="Times"/>
           <w:color w:val="000000" w:themeColor="text1"/>
         </w:rPr>
-        <w:t xml:space="preserve">Note that by default, the Globus endpoint you defined in your </w:t>
-      </w:r>
-      <w:proofErr w:type="gramStart"/>
-      <w:r>
-        <w:rPr>
-          <w:rFonts w:ascii="Times" w:hAnsi="Times"/>
-          <w:color w:val="000000" w:themeColor="text1"/>
-        </w:rPr>
-        <w:t>hpcdme.properties</w:t>
-      </w:r>
-      <w:proofErr w:type="gramEnd"/>
-      <w:r>
-        <w:rPr>
-          <w:rFonts w:ascii="Times" w:hAnsi="Times"/>
-          <w:color w:val="000000" w:themeColor="text1"/>
-        </w:rPr>
-        <w:t xml:space="preserve"> file </w:t>
+        <w:t xml:space="preserve">Note that by default, the Globus endpoint you defined in your hpcdme.properties file </w:t>
       </w:r>
       <w:r>
         <w:rPr>
@@ -19303,16 +18866,16 @@
           <w:numId w:val="21"/>
         </w:numPr>
       </w:pPr>
-      <w:bookmarkStart w:id="120" w:name="_Toc482355023"/>
       <w:bookmarkStart w:id="121" w:name="_Get_a_collection"/>
-      <w:bookmarkStart w:id="122" w:name="_Toc488130712"/>
+      <w:bookmarkStart w:id="122" w:name="_Toc482355023"/>
+      <w:bookmarkStart w:id="123" w:name="_Toc488130712"/>
       <w:bookmarkEnd w:id="121"/>
       <w:r>
         <w:lastRenderedPageBreak/>
         <w:t>Get a collection metadata</w:t>
       </w:r>
-      <w:bookmarkEnd w:id="120"/>
       <w:bookmarkEnd w:id="122"/>
+      <w:bookmarkEnd w:id="123"/>
     </w:p>
     <w:p>
       <w:pPr>
@@ -19374,9 +18937,9 @@
           <w:numId w:val="21"/>
         </w:numPr>
       </w:pPr>
-      <w:bookmarkStart w:id="123" w:name="_Toc482355024"/>
       <w:bookmarkStart w:id="124" w:name="_get_a_dataobject"/>
-      <w:bookmarkStart w:id="125" w:name="_Toc488130713"/>
+      <w:bookmarkStart w:id="125" w:name="_Toc482355024"/>
+      <w:bookmarkStart w:id="126" w:name="_Toc488130713"/>
       <w:bookmarkEnd w:id="124"/>
       <w:r>
         <w:t>G</w:t>
@@ -19384,8 +18947,8 @@
       <w:r>
         <w:t>et a dataobject metadata</w:t>
       </w:r>
-      <w:bookmarkEnd w:id="123"/>
       <w:bookmarkEnd w:id="125"/>
+      <w:bookmarkEnd w:id="126"/>
     </w:p>
     <w:p>
       <w:pPr>
@@ -19451,13 +19014,13 @@
           <w:numId w:val="21"/>
         </w:numPr>
       </w:pPr>
-      <w:bookmarkStart w:id="126" w:name="_Download_a_dataobject"/>
-      <w:bookmarkStart w:id="127" w:name="_Toc488130714"/>
-      <w:bookmarkEnd w:id="126"/>
+      <w:bookmarkStart w:id="127" w:name="_Download_a_dataobject"/>
+      <w:bookmarkStart w:id="128" w:name="_Toc488130714"/>
+      <w:bookmarkEnd w:id="127"/>
       <w:r>
         <w:t>Download a dataobject synchronously</w:t>
       </w:r>
-      <w:bookmarkEnd w:id="127"/>
+      <w:bookmarkEnd w:id="128"/>
     </w:p>
     <w:p>
       <w:pPr>
@@ -19503,13 +19066,13 @@
           <w:numId w:val="21"/>
         </w:numPr>
       </w:pPr>
-      <w:bookmarkStart w:id="128" w:name="_Download_a_Collection"/>
-      <w:bookmarkStart w:id="129" w:name="_Toc488130715"/>
-      <w:bookmarkEnd w:id="128"/>
+      <w:bookmarkStart w:id="129" w:name="_Download_a_Collection"/>
+      <w:bookmarkStart w:id="130" w:name="_Toc488130715"/>
+      <w:bookmarkEnd w:id="129"/>
       <w:r>
         <w:t>Download a Collection or dataobject Asynchronously</w:t>
       </w:r>
-      <w:bookmarkEnd w:id="129"/>
+      <w:bookmarkEnd w:id="130"/>
     </w:p>
     <w:p>
       <w:pPr>
@@ -19628,23 +19191,7 @@
           <w:rFonts w:ascii="Times" w:hAnsi="Times"/>
           <w:color w:val="000000" w:themeColor="text1"/>
         </w:rPr>
-        <w:t xml:space="preserve">Note that by default, the Globus endpoint you defined in your </w:t>
-      </w:r>
-      <w:proofErr w:type="gramStart"/>
-      <w:r>
-        <w:rPr>
-          <w:rFonts w:ascii="Times" w:hAnsi="Times"/>
-          <w:color w:val="000000" w:themeColor="text1"/>
-        </w:rPr>
-        <w:t>hpcdme.properties</w:t>
-      </w:r>
-      <w:proofErr w:type="gramEnd"/>
-      <w:r>
-        <w:rPr>
-          <w:rFonts w:ascii="Times" w:hAnsi="Times"/>
-          <w:color w:val="000000" w:themeColor="text1"/>
-        </w:rPr>
-        <w:t xml:space="preserve"> file </w:t>
+        <w:t xml:space="preserve">Note that by default, the Globus endpoint you defined in your hpcdme.properties file </w:t>
       </w:r>
       <w:r>
         <w:rPr>
@@ -19720,14 +19267,14 @@
           <w:numId w:val="21"/>
         </w:numPr>
       </w:pPr>
-      <w:bookmarkStart w:id="130" w:name="_Toc488130716"/>
+      <w:bookmarkStart w:id="131" w:name="_Toc488130716"/>
       <w:r>
         <w:t>Executing</w:t>
       </w:r>
       <w:r>
         <w:t xml:space="preserve"> HPC DME API with CURL</w:t>
       </w:r>
-      <w:bookmarkEnd w:id="130"/>
+      <w:bookmarkEnd w:id="131"/>
     </w:p>
     <w:p>
       <w:pPr>
@@ -19785,12 +19332,12 @@
           <w:numId w:val="23"/>
         </w:numPr>
       </w:pPr>
-      <w:bookmarkStart w:id="131" w:name="_Toc488130717"/>
+      <w:bookmarkStart w:id="132" w:name="_Toc488130717"/>
       <w:r>
         <w:lastRenderedPageBreak/>
         <w:t>Setting up the environment</w:t>
       </w:r>
-      <w:bookmarkEnd w:id="131"/>
+      <w:bookmarkEnd w:id="132"/>
     </w:p>
     <w:p>
       <w:pPr>
@@ -19841,11 +19388,11 @@
           <w:numId w:val="23"/>
         </w:numPr>
       </w:pPr>
-      <w:bookmarkStart w:id="132" w:name="_Toc488130718"/>
+      <w:bookmarkStart w:id="133" w:name="_Toc488130718"/>
       <w:r>
         <w:t>Executing CURL commands</w:t>
       </w:r>
-      <w:bookmarkEnd w:id="132"/>
+      <w:bookmarkEnd w:id="133"/>
     </w:p>
     <w:p>
       <w:pPr>
@@ -19875,21 +19422,7 @@
           <w:shd w:val="clear" w:color="auto" w:fill="FFFFFF"/>
         </w:rPr>
         <w:br/>
-        <w:t>For example, &lt;</w:t>
-      </w:r>
-      <w:proofErr w:type="gramStart"/>
-      <w:r>
-        <w:rPr>
-          <w:shd w:val="clear" w:color="auto" w:fill="FFFFFF"/>
-        </w:rPr>
-        <w:t>server:port</w:t>
-      </w:r>
-      <w:proofErr w:type="gramEnd"/>
-      <w:r>
-        <w:rPr>
-          <w:shd w:val="clear" w:color="auto" w:fill="FFFFFF"/>
-        </w:rPr>
-        <w:t xml:space="preserve">&gt; should be replaced with the HPC DME server name and port number (e.g., </w:t>
+        <w:t xml:space="preserve">For example, &lt;server:port&gt; should be replaced with the HPC DME server name and port number (e.g., </w:t>
       </w:r>
       <w:hyperlink r:id="rId40" w:history="1">
         <w:r>
@@ -19927,21 +19460,7 @@
         <w:rPr>
           <w:shd w:val="clear" w:color="auto" w:fill="FFFFFF"/>
         </w:rPr>
-        <w:t>url parameter. For example -D &lt;curl-response-header-file&gt;. Similarly, I dump the response message as a json file using the -o flag. For example: -o &lt;curl-response-</w:t>
-      </w:r>
-      <w:proofErr w:type="gramStart"/>
-      <w:r>
-        <w:rPr>
-          <w:shd w:val="clear" w:color="auto" w:fill="FFFFFF"/>
-        </w:rPr>
-        <w:t>message.json</w:t>
-      </w:r>
-      <w:proofErr w:type="gramEnd"/>
-      <w:r>
-        <w:rPr>
-          <w:shd w:val="clear" w:color="auto" w:fill="FFFFFF"/>
-        </w:rPr>
-        <w:t>&gt;</w:t>
+        <w:t>url parameter. For example -D &lt;curl-response-header-file&gt;. Similarly, I dump the response message as a json file using the -o flag. For example: -o &lt;curl-response-message.json&gt;</w:t>
       </w:r>
     </w:p>
     <w:p>
@@ -19952,13 +19471,13 @@
           <w:numId w:val="23"/>
         </w:numPr>
       </w:pPr>
-      <w:bookmarkStart w:id="133" w:name="_Registering_a_new"/>
-      <w:bookmarkStart w:id="134" w:name="_Toc488130719"/>
-      <w:bookmarkEnd w:id="133"/>
+      <w:bookmarkStart w:id="134" w:name="_Registering_a_new"/>
+      <w:bookmarkStart w:id="135" w:name="_Toc488130719"/>
+      <w:bookmarkEnd w:id="134"/>
       <w:r>
         <w:t>Registering a new user</w:t>
       </w:r>
-      <w:bookmarkEnd w:id="134"/>
+      <w:bookmarkEnd w:id="135"/>
     </w:p>
     <w:p>
       <w:pPr>
@@ -19977,27 +19496,7 @@
           <w:bCs w:val="0"/>
           <w:color w:val="000000"/>
         </w:rPr>
-        <w:t>curl -H "Content-Type: application/json" -d @&lt;user-</w:t>
-      </w:r>
-      <w:proofErr w:type="gramStart"/>
-      <w:r>
-        <w:rPr>
-          <w:rFonts w:ascii="Times" w:eastAsia="Times New Roman" w:hAnsi="Times" w:cs="Times New Roman"/>
-          <w:b w:val="0"/>
-          <w:bCs w:val="0"/>
-          <w:color w:val="000000"/>
-        </w:rPr>
-        <w:t>info.json</w:t>
-      </w:r>
-      <w:proofErr w:type="gramEnd"/>
-      <w:r>
-        <w:rPr>
-          <w:rFonts w:ascii="Times" w:eastAsia="Times New Roman" w:hAnsi="Times" w:cs="Times New Roman"/>
-          <w:b w:val="0"/>
-          <w:bCs w:val="0"/>
-          <w:color w:val="000000"/>
-        </w:rPr>
-        <w:t>&gt; -X PUT &lt;server&gt;/user -H "Accept: application/json" -D &lt;response-header&gt; -o &lt;response-message.json&gt;</w:t>
+        <w:t>curl -H "Content-Type: application/json" -d @&lt;user-info.json&gt; -X PUT &lt;server&gt;/user -H "Accept: application/json" -D &lt;response-header&gt; -o &lt;response-message.json&gt;</w:t>
       </w:r>
       <w:r>
         <w:rPr>
@@ -20034,13 +19533,13 @@
           <w:numId w:val="23"/>
         </w:numPr>
       </w:pPr>
-      <w:bookmarkStart w:id="135" w:name="_Registering_a_collection"/>
-      <w:bookmarkStart w:id="136" w:name="_Toc488130720"/>
-      <w:bookmarkEnd w:id="135"/>
+      <w:bookmarkStart w:id="136" w:name="_Registering_a_collection"/>
+      <w:bookmarkStart w:id="137" w:name="_Toc488130720"/>
+      <w:bookmarkEnd w:id="136"/>
       <w:r>
         <w:t>Registering a collection</w:t>
       </w:r>
-      <w:bookmarkEnd w:id="136"/>
+      <w:bookmarkEnd w:id="137"/>
     </w:p>
     <w:p>
       <w:pPr>
@@ -20096,23 +19595,7 @@
           <w:rFonts w:ascii="Times New Roman" w:hAnsi="Times New Roman" w:cs="Times New Roman"/>
           <w:color w:val="C00000"/>
         </w:rPr>
-        <w:t>&lt;attributes-</w:t>
-      </w:r>
-      <w:proofErr w:type="gramStart"/>
-      <w:r>
-        <w:rPr>
-          <w:rFonts w:ascii="Times New Roman" w:hAnsi="Times New Roman" w:cs="Times New Roman"/>
-          <w:color w:val="C00000"/>
-        </w:rPr>
-        <w:t>file.json</w:t>
-      </w:r>
-      <w:proofErr w:type="gramEnd"/>
-      <w:r>
-        <w:rPr>
-          <w:rFonts w:ascii="Times New Roman" w:hAnsi="Times New Roman" w:cs="Times New Roman"/>
-          <w:color w:val="C00000"/>
-        </w:rPr>
-        <w:t>&gt;</w:t>
+        <w:t>&lt;attributes-file.json&gt;</w:t>
       </w:r>
       <w:r>
         <w:rPr>
@@ -20231,13 +19714,13 @@
           <w:numId w:val="23"/>
         </w:numPr>
       </w:pPr>
-      <w:bookmarkStart w:id="137" w:name="_Registering_a_data"/>
-      <w:bookmarkStart w:id="138" w:name="_Toc488130721"/>
-      <w:bookmarkEnd w:id="137"/>
+      <w:bookmarkStart w:id="138" w:name="_Registering_a_data"/>
+      <w:bookmarkStart w:id="139" w:name="_Toc488130721"/>
+      <w:bookmarkEnd w:id="138"/>
       <w:r>
         <w:t>Registering a data object</w:t>
       </w:r>
-      <w:bookmarkEnd w:id="138"/>
+      <w:bookmarkEnd w:id="139"/>
     </w:p>
     <w:p>
       <w:pPr>
@@ -20283,11 +19766,11 @@
           <w:numId w:val="23"/>
         </w:numPr>
       </w:pPr>
-      <w:bookmarkStart w:id="139" w:name="_Toc488130722"/>
+      <w:bookmarkStart w:id="140" w:name="_Toc488130722"/>
       <w:r>
         <w:t>Registering a data object from a Globus endpoint</w:t>
       </w:r>
-      <w:bookmarkEnd w:id="139"/>
+      <w:bookmarkEnd w:id="140"/>
     </w:p>
     <w:p>
       <w:pPr>
@@ -20304,23 +19787,7 @@
           <w:rFonts w:ascii="Times New Roman" w:hAnsi="Times New Roman" w:cs="Times New Roman"/>
           <w:b w:val="0"/>
         </w:rPr>
-        <w:t>curl -F dataObjectRegistration=@&lt;attributes-</w:t>
-      </w:r>
-      <w:proofErr w:type="gramStart"/>
-      <w:r>
-        <w:rPr>
-          <w:rFonts w:ascii="Times New Roman" w:hAnsi="Times New Roman" w:cs="Times New Roman"/>
-          <w:b w:val="0"/>
-        </w:rPr>
-        <w:t>file.json</w:t>
-      </w:r>
-      <w:proofErr w:type="gramEnd"/>
-      <w:r>
-        <w:rPr>
-          <w:rFonts w:ascii="Times New Roman" w:hAnsi="Times New Roman" w:cs="Times New Roman"/>
-          <w:b w:val="0"/>
-        </w:rPr>
-        <w:t xml:space="preserve">&gt;;type=application/json -X PUT </w:t>
+        <w:t xml:space="preserve">curl -F dataObjectRegistration=@&lt;attributes-file.json&gt;;type=application/json -X PUT </w:t>
       </w:r>
       <w:r>
         <w:rPr>
@@ -20367,11 +19834,11 @@
           <w:numId w:val="23"/>
         </w:numPr>
       </w:pPr>
-      <w:bookmarkStart w:id="140" w:name="_Toc488130723"/>
+      <w:bookmarkStart w:id="141" w:name="_Toc488130723"/>
       <w:r>
         <w:t>Registering a data object from the file system</w:t>
       </w:r>
-      <w:bookmarkEnd w:id="140"/>
+      <w:bookmarkEnd w:id="141"/>
     </w:p>
     <w:p>
       <w:pPr>
@@ -20389,23 +19856,7 @@
           <w:rFonts w:ascii="Times New Roman" w:hAnsi="Times New Roman" w:cs="Times New Roman"/>
           <w:b w:val="0"/>
         </w:rPr>
-        <w:t>curl -F "dataObjectRegistration=@&lt;attributes-</w:t>
-      </w:r>
-      <w:proofErr w:type="gramStart"/>
-      <w:r>
-        <w:rPr>
-          <w:rFonts w:ascii="Times New Roman" w:hAnsi="Times New Roman" w:cs="Times New Roman"/>
-          <w:b w:val="0"/>
-        </w:rPr>
-        <w:t>file.json</w:t>
-      </w:r>
-      <w:proofErr w:type="gramEnd"/>
-      <w:r>
-        <w:rPr>
-          <w:rFonts w:ascii="Times New Roman" w:hAnsi="Times New Roman" w:cs="Times New Roman"/>
-          <w:b w:val="0"/>
-        </w:rPr>
-        <w:t>&gt;;type=application/json" -F "dataObject=@&lt;dataObject-file&gt;</w:t>
+        <w:t>curl -F "dataObjectRegistration=@&lt;attributes-file.json&gt;;type=application/json" -F "dataObject=@&lt;dataObject-file&gt;</w:t>
       </w:r>
       <w:r>
         <w:rPr>
@@ -20438,23 +19889,7 @@
           <w:rFonts w:ascii="Times New Roman" w:hAnsi="Times New Roman" w:cs="Times New Roman"/>
           <w:b w:val="0"/>
         </w:rPr>
-        <w:t>Note that the attributes-</w:t>
-      </w:r>
-      <w:proofErr w:type="gramStart"/>
-      <w:r>
-        <w:rPr>
-          <w:rFonts w:ascii="Times New Roman" w:hAnsi="Times New Roman" w:cs="Times New Roman"/>
-          <w:b w:val="0"/>
-        </w:rPr>
-        <w:t>file.json</w:t>
-      </w:r>
-      <w:proofErr w:type="gramEnd"/>
-      <w:r>
-        <w:rPr>
-          <w:rFonts w:ascii="Times New Roman" w:hAnsi="Times New Roman" w:cs="Times New Roman"/>
-          <w:b w:val="0"/>
-        </w:rPr>
-        <w:t xml:space="preserve"> should NOT include the “fileContainerID” nor the “fileId” as mentioned in the HPC_SERVER_API.</w:t>
+        <w:t>Note that the attributes-file.json should NOT include the “fileContainerID” nor the “fileId” as mentioned in the HPC_SERVER_API.</w:t>
       </w:r>
     </w:p>
     <w:p>
@@ -20465,13 +19900,13 @@
           <w:numId w:val="23"/>
         </w:numPr>
       </w:pPr>
-      <w:bookmarkStart w:id="141" w:name="_Search_for_collection"/>
-      <w:bookmarkStart w:id="142" w:name="_Toc488130724"/>
-      <w:bookmarkEnd w:id="141"/>
+      <w:bookmarkStart w:id="142" w:name="_Search_for_collection"/>
+      <w:bookmarkStart w:id="143" w:name="_Toc488130724"/>
+      <w:bookmarkEnd w:id="142"/>
       <w:r>
         <w:t>Search for collection</w:t>
       </w:r>
-      <w:bookmarkEnd w:id="142"/>
+      <w:bookmarkEnd w:id="143"/>
     </w:p>
     <w:p>
       <w:pPr>
@@ -20518,38 +19953,24 @@
         <w:rPr>
           <w:color w:val="C00000"/>
         </w:rPr>
-        <w:t>&lt;compound-</w:t>
-      </w:r>
-      <w:proofErr w:type="gramStart"/>
+        <w:t xml:space="preserve">&lt;compound-query.json&gt;  </w:t>
+      </w:r>
+      <w:r>
+        <w:t xml:space="preserve">-H "Accept: application/json" -D </w:t>
+      </w:r>
       <w:r>
         <w:rPr>
           <w:color w:val="C00000"/>
         </w:rPr>
-        <w:t>query.json</w:t>
-      </w:r>
-      <w:proofErr w:type="gramEnd"/>
+        <w:t xml:space="preserve">&lt;response-header&gt; </w:t>
+      </w:r>
+      <w:r>
+        <w:t xml:space="preserve">-o </w:t>
+      </w:r>
       <w:r>
         <w:rPr>
           <w:color w:val="C00000"/>
         </w:rPr>
-        <w:t xml:space="preserve">&gt;  </w:t>
-      </w:r>
-      <w:r>
-        <w:t xml:space="preserve">-H "Accept: application/json" -D </w:t>
-      </w:r>
-      <w:r>
-        <w:rPr>
-          <w:color w:val="C00000"/>
-        </w:rPr>
-        <w:t xml:space="preserve">&lt;response-header&gt; </w:t>
-      </w:r>
-      <w:r>
-        <w:t xml:space="preserve">-o </w:t>
-      </w:r>
-      <w:r>
-        <w:rPr>
-          <w:color w:val="C00000"/>
-        </w:rPr>
         <w:t>&lt;response-message.json&gt;</w:t>
       </w:r>
     </w:p>
@@ -20577,21 +19998,7 @@
         <w:rPr>
           <w:shd w:val="clear" w:color="auto" w:fill="FFFFFF"/>
         </w:rPr>
-        <w:t>-</w:t>
-      </w:r>
-      <w:proofErr w:type="gramStart"/>
-      <w:r>
-        <w:rPr>
-          <w:shd w:val="clear" w:color="auto" w:fill="FFFFFF"/>
-        </w:rPr>
-        <w:t>query.json</w:t>
-      </w:r>
-      <w:proofErr w:type="gramEnd"/>
-      <w:r>
-        <w:rPr>
-          <w:shd w:val="clear" w:color="auto" w:fill="FFFFFF"/>
-        </w:rPr>
-        <w:t>” file should contain the attribute to be searched, and the comparison operation as mentioned in the HPC_SERVER_API document.</w:t>
+        <w:t>-query.json” file should contain the attribute to be searched, and the comparison operation as mentioned in the HPC_SERVER_API document.</w:t>
       </w:r>
     </w:p>
     <w:p>
@@ -20610,13 +20017,13 @@
           <w:numId w:val="23"/>
         </w:numPr>
       </w:pPr>
-      <w:bookmarkStart w:id="143" w:name="_Search_for_data"/>
-      <w:bookmarkStart w:id="144" w:name="_Toc488130725"/>
-      <w:bookmarkEnd w:id="143"/>
+      <w:bookmarkStart w:id="144" w:name="_Search_for_data"/>
+      <w:bookmarkStart w:id="145" w:name="_Toc488130725"/>
+      <w:bookmarkEnd w:id="144"/>
       <w:r>
         <w:t>Search for data Object</w:t>
       </w:r>
-      <w:bookmarkEnd w:id="144"/>
+      <w:bookmarkEnd w:id="145"/>
     </w:p>
     <w:p>
       <w:pPr>
@@ -20663,21 +20070,7 @@
         <w:rPr>
           <w:color w:val="C00000"/>
         </w:rPr>
-        <w:t>&lt;compound-</w:t>
-      </w:r>
-      <w:proofErr w:type="gramStart"/>
-      <w:r>
-        <w:rPr>
-          <w:color w:val="C00000"/>
-        </w:rPr>
-        <w:t>query.json</w:t>
-      </w:r>
-      <w:proofErr w:type="gramEnd"/>
-      <w:r>
-        <w:rPr>
-          <w:color w:val="C00000"/>
-        </w:rPr>
-        <w:t xml:space="preserve">&gt;  </w:t>
+        <w:t xml:space="preserve">&lt;compound-query.json&gt;  </w:t>
       </w:r>
       <w:r>
         <w:t xml:space="preserve">-H "Accept: application/json" -D </w:t>
@@ -20724,21 +20117,7 @@
         <w:rPr>
           <w:shd w:val="clear" w:color="auto" w:fill="FFFFFF"/>
         </w:rPr>
-        <w:t>-</w:t>
-      </w:r>
-      <w:proofErr w:type="gramStart"/>
-      <w:r>
-        <w:rPr>
-          <w:shd w:val="clear" w:color="auto" w:fill="FFFFFF"/>
-        </w:rPr>
-        <w:t>query.json</w:t>
-      </w:r>
-      <w:proofErr w:type="gramEnd"/>
-      <w:r>
-        <w:rPr>
-          <w:shd w:val="clear" w:color="auto" w:fill="FFFFFF"/>
-        </w:rPr>
-        <w:t>” file should contain the attribute to be searched, and the comparison operation as mentioned in the HPC_SERVER_API document.</w:t>
+        <w:t>-query.json” file should contain the attribute to be searched, and the comparison operation as mentioned in the HPC_SERVER_API document.</w:t>
       </w:r>
     </w:p>
     <w:p>
@@ -20758,13 +20137,13 @@
           <w:numId w:val="23"/>
         </w:numPr>
       </w:pPr>
-      <w:bookmarkStart w:id="145" w:name="_Assign_Permissions"/>
-      <w:bookmarkStart w:id="146" w:name="_Toc488130726"/>
-      <w:bookmarkEnd w:id="145"/>
+      <w:bookmarkStart w:id="146" w:name="_Assign_Permissions"/>
+      <w:bookmarkStart w:id="147" w:name="_Toc488130726"/>
+      <w:bookmarkEnd w:id="146"/>
       <w:r>
         <w:t>Assign Permissions</w:t>
       </w:r>
-      <w:bookmarkEnd w:id="146"/>
+      <w:bookmarkEnd w:id="147"/>
     </w:p>
     <w:p>
       <w:pPr>
@@ -20819,23 +20198,7 @@
           <w:rFonts w:ascii="Times New Roman" w:hAnsi="Times New Roman" w:cs="Times New Roman"/>
           <w:color w:val="C00000"/>
         </w:rPr>
-        <w:t>&lt;permission-</w:t>
-      </w:r>
-      <w:proofErr w:type="gramStart"/>
-      <w:r>
-        <w:rPr>
-          <w:rFonts w:ascii="Times New Roman" w:hAnsi="Times New Roman" w:cs="Times New Roman"/>
-          <w:color w:val="C00000"/>
-        </w:rPr>
-        <w:t>file.json</w:t>
-      </w:r>
-      <w:proofErr w:type="gramEnd"/>
-      <w:r>
-        <w:rPr>
-          <w:rFonts w:ascii="Times New Roman" w:hAnsi="Times New Roman" w:cs="Times New Roman"/>
-          <w:color w:val="C00000"/>
-        </w:rPr>
-        <w:t>&gt;</w:t>
+        <w:t>&lt;permission-file.json&gt;</w:t>
       </w:r>
       <w:r>
         <w:rPr>
@@ -20929,13 +20292,13 @@
           <w:numId w:val="23"/>
         </w:numPr>
       </w:pPr>
-      <w:bookmarkStart w:id="147" w:name="_Download_data_object"/>
-      <w:bookmarkStart w:id="148" w:name="_Toc488130727"/>
-      <w:bookmarkEnd w:id="147"/>
+      <w:bookmarkStart w:id="148" w:name="_Download_data_object"/>
+      <w:bookmarkStart w:id="149" w:name="_Toc488130727"/>
+      <w:bookmarkEnd w:id="148"/>
       <w:r>
         <w:t>Download data object to a Globus endpoint</w:t>
       </w:r>
-      <w:bookmarkEnd w:id="148"/>
+      <w:bookmarkEnd w:id="149"/>
     </w:p>
     <w:p>
       <w:pPr>
@@ -20961,23 +20324,7 @@
           <w:rFonts w:ascii="Times New Roman" w:hAnsi="Times New Roman" w:cs="Times New Roman"/>
           <w:color w:val="C00000"/>
         </w:rPr>
-        <w:t>&lt;destination-</w:t>
-      </w:r>
-      <w:proofErr w:type="gramStart"/>
-      <w:r>
-        <w:rPr>
-          <w:rFonts w:ascii="Times New Roman" w:hAnsi="Times New Roman" w:cs="Times New Roman"/>
-          <w:color w:val="C00000"/>
-        </w:rPr>
-        <w:t>description.json</w:t>
-      </w:r>
-      <w:proofErr w:type="gramEnd"/>
-      <w:r>
-        <w:rPr>
-          <w:rFonts w:ascii="Times New Roman" w:hAnsi="Times New Roman" w:cs="Times New Roman"/>
-          <w:color w:val="C00000"/>
-        </w:rPr>
-        <w:t>&gt;</w:t>
+        <w:t>&lt;destination-description.json&gt;</w:t>
       </w:r>
       <w:r>
         <w:rPr>
@@ -21103,13 +20450,13 @@
           <w:numId w:val="23"/>
         </w:numPr>
       </w:pPr>
-      <w:bookmarkStart w:id="149" w:name="_Download_data_object_1"/>
-      <w:bookmarkStart w:id="150" w:name="_Toc488130728"/>
-      <w:bookmarkEnd w:id="149"/>
+      <w:bookmarkStart w:id="150" w:name="_Download_data_object_1"/>
+      <w:bookmarkStart w:id="151" w:name="_Toc488130728"/>
+      <w:bookmarkEnd w:id="150"/>
       <w:r>
         <w:t>Download data object to a file system</w:t>
       </w:r>
-      <w:bookmarkEnd w:id="150"/>
+      <w:bookmarkEnd w:id="151"/>
     </w:p>
     <w:p>
       <w:pPr>
@@ -21135,23 +20482,7 @@
           <w:rFonts w:ascii="Times New Roman" w:hAnsi="Times New Roman" w:cs="Times New Roman"/>
           <w:color w:val="C00000"/>
         </w:rPr>
-        <w:t>&lt;</w:t>
-      </w:r>
-      <w:proofErr w:type="gramStart"/>
-      <w:r>
-        <w:rPr>
-          <w:rFonts w:ascii="Times New Roman" w:hAnsi="Times New Roman" w:cs="Times New Roman"/>
-          <w:color w:val="C00000"/>
-        </w:rPr>
-        <w:t>empty.json</w:t>
-      </w:r>
-      <w:proofErr w:type="gramEnd"/>
-      <w:r>
-        <w:rPr>
-          <w:rFonts w:ascii="Times New Roman" w:hAnsi="Times New Roman" w:cs="Times New Roman"/>
-          <w:color w:val="C00000"/>
-        </w:rPr>
-        <w:t>&gt;</w:t>
+        <w:t>&lt;empty.json&gt;</w:t>
       </w:r>
       <w:r>
         <w:rPr>
@@ -21292,11 +20623,11 @@
           <w:numId w:val="23"/>
         </w:numPr>
       </w:pPr>
-      <w:bookmarkStart w:id="151" w:name="_Toc488130729"/>
+      <w:bookmarkStart w:id="152" w:name="_Toc488130729"/>
       <w:r>
         <w:t>Delete Data Object (by group administrators only)</w:t>
       </w:r>
-      <w:bookmarkEnd w:id="151"/>
+      <w:bookmarkEnd w:id="152"/>
     </w:p>
     <w:p>
       <w:pPr>
@@ -21326,7 +20657,7 @@
           <w:numId w:val="23"/>
         </w:numPr>
       </w:pPr>
-      <w:bookmarkStart w:id="152" w:name="_Toc488130730"/>
+      <w:bookmarkStart w:id="153" w:name="_Toc488130730"/>
       <w:r>
         <w:t xml:space="preserve">Executing HPC DME API with </w:t>
       </w:r>
@@ -21336,7 +20667,7 @@
       <w:r>
         <w:t>Client</w:t>
       </w:r>
-      <w:bookmarkEnd w:id="152"/>
+      <w:bookmarkEnd w:id="153"/>
     </w:p>
     <w:p>
       <w:pPr>
@@ -21436,17 +20767,17 @@
           <w:numId w:val="23"/>
         </w:numPr>
       </w:pPr>
-      <w:bookmarkStart w:id="153" w:name="_Toc488130731"/>
+      <w:bookmarkStart w:id="154" w:name="_Toc488130731"/>
       <w:r>
         <w:t>Dashboard and login/logout</w:t>
       </w:r>
-      <w:bookmarkEnd w:id="153"/>
+      <w:bookmarkEnd w:id="154"/>
     </w:p>
     <w:p>
       <w:pPr>
         <w:pStyle w:val="Heading3"/>
       </w:pPr>
-      <w:bookmarkStart w:id="154" w:name="_Toc488130732"/>
+      <w:bookmarkStart w:id="155" w:name="_Toc488130732"/>
       <w:r>
         <w:t>9</w:t>
       </w:r>
@@ -21459,7 +20790,7 @@
       <w:r>
         <w:t>Log In</w:t>
       </w:r>
-      <w:bookmarkEnd w:id="154"/>
+      <w:bookmarkEnd w:id="155"/>
       <w:r>
         <w:t xml:space="preserve"> </w:t>
       </w:r>
@@ -21549,11 +20880,11 @@
           <w:numId w:val="18"/>
         </w:numPr>
       </w:pPr>
-      <w:bookmarkStart w:id="155" w:name="_Toc488130733"/>
+      <w:bookmarkStart w:id="156" w:name="_Toc488130733"/>
       <w:r>
         <w:t>Log Out</w:t>
       </w:r>
-      <w:bookmarkEnd w:id="155"/>
+      <w:bookmarkEnd w:id="156"/>
     </w:p>
     <w:p>
       <w:pPr>
@@ -21681,11 +21012,11 @@
           <w:numId w:val="18"/>
         </w:numPr>
       </w:pPr>
-      <w:bookmarkStart w:id="156" w:name="_Toc488130734"/>
+      <w:bookmarkStart w:id="157" w:name="_Toc488130734"/>
       <w:r>
         <w:t>Dashboard</w:t>
       </w:r>
-      <w:bookmarkEnd w:id="156"/>
+      <w:bookmarkEnd w:id="157"/>
     </w:p>
     <w:p>
       <w:pPr>
@@ -21759,13 +21090,13 @@
           <w:numId w:val="18"/>
         </w:numPr>
       </w:pPr>
-      <w:bookmarkStart w:id="157" w:name="_Search_functions"/>
-      <w:bookmarkStart w:id="158" w:name="_Toc488130735"/>
-      <w:bookmarkEnd w:id="157"/>
+      <w:bookmarkStart w:id="158" w:name="_Search_functions"/>
+      <w:bookmarkStart w:id="159" w:name="_Toc488130735"/>
+      <w:bookmarkEnd w:id="158"/>
       <w:r>
         <w:t>Search functions</w:t>
       </w:r>
-      <w:bookmarkEnd w:id="158"/>
+      <w:bookmarkEnd w:id="159"/>
     </w:p>
     <w:p>
       <w:pPr>
@@ -21866,11 +21197,11 @@
           <w:numId w:val="19"/>
         </w:numPr>
       </w:pPr>
-      <w:bookmarkStart w:id="159" w:name="_Toc488130736"/>
+      <w:bookmarkStart w:id="160" w:name="_Toc488130736"/>
       <w:r>
         <w:t>Google Style Search</w:t>
       </w:r>
-      <w:bookmarkEnd w:id="159"/>
+      <w:bookmarkEnd w:id="160"/>
     </w:p>
     <w:p>
       <w:pPr>
@@ -21892,11 +21223,11 @@
           <w:numId w:val="19"/>
         </w:numPr>
       </w:pPr>
-      <w:bookmarkStart w:id="160" w:name="_Toc488130737"/>
+      <w:bookmarkStart w:id="161" w:name="_Toc488130737"/>
       <w:r>
         <w:t>Basic Search</w:t>
       </w:r>
-      <w:bookmarkEnd w:id="160"/>
+      <w:bookmarkEnd w:id="161"/>
     </w:p>
     <w:p>
       <w:pPr>
@@ -21912,15 +21243,7 @@
         </w:r>
       </w:hyperlink>
       <w:r>
-        <w:t xml:space="preserve"> search by entering a level attribute per their DOC organization of collections structure.  This will help drill down the list of “Attribute Name” by showing only corresponding attribute names for the level selected earlier.  A User may add additional search filter criteria via clicking the </w:t>
-      </w:r>
-      <w:proofErr w:type="gramStart"/>
-      <w:r>
-        <w:t>button”Add</w:t>
-      </w:r>
-      <w:proofErr w:type="gramEnd"/>
-      <w:r>
-        <w:t xml:space="preserve"> Criteria” and entering his/her search “Level”, “Attribute Name”, “Operator” and “Attribute Value”.  Multiple search parameters will </w:t>
+        <w:t xml:space="preserve"> search by entering a level attribute per their DOC organization of collections structure.  This will help drill down the list of “Attribute Name” by showing only corresponding attribute names for the level selected earlier.  A User may add additional search filter criteria via clicking the button”Add Criteria” and entering his/her search “Level”, “Attribute Name”, “Operator” and “Attribute Value”.  Multiple search parameters will </w:t>
       </w:r>
       <w:r>
         <w:lastRenderedPageBreak/>
@@ -21941,11 +21264,11 @@
           <w:numId w:val="19"/>
         </w:numPr>
       </w:pPr>
-      <w:bookmarkStart w:id="161" w:name="_Toc488130738"/>
+      <w:bookmarkStart w:id="162" w:name="_Toc488130738"/>
       <w:r>
         <w:t>Advanced Search</w:t>
       </w:r>
-      <w:bookmarkEnd w:id="161"/>
+      <w:bookmarkEnd w:id="162"/>
     </w:p>
     <w:p>
       <w:pPr>
@@ -21962,15 +21285,7 @@
         <w:t>the previously entered search ID at the basic search section such as “A1”, “A2”, “A3” but entering his/her own desired filtering logic operator “AND”, “OR”.  Users may also use parentheses to indicate the filtering order/sequence.</w:t>
       </w:r>
       <w:r>
-        <w:t xml:space="preserve"> For instance, the expression “(A1 OR A2</w:t>
-      </w:r>
-      <w:proofErr w:type="gramStart"/>
-      <w:r>
-        <w:t>)  and</w:t>
-      </w:r>
-      <w:proofErr w:type="gramEnd"/>
-      <w:r>
-        <w:t xml:space="preserve"> (A3 or A4)“ will return any search results </w:t>
+        <w:t xml:space="preserve"> For instance, the expression “(A1 OR A2)  and (A3 or A4)“ will return any search results </w:t>
       </w:r>
       <w:r>
         <w:t>meeting both criteria “(A1 or A2)”</w:t>
@@ -21996,11 +21311,11 @@
           <w:numId w:val="19"/>
         </w:numPr>
       </w:pPr>
-      <w:bookmarkStart w:id="162" w:name="_Toc488130739"/>
+      <w:bookmarkStart w:id="163" w:name="_Toc488130739"/>
       <w:r>
         <w:t>Saved Search</w:t>
       </w:r>
-      <w:bookmarkEnd w:id="162"/>
+      <w:bookmarkEnd w:id="163"/>
     </w:p>
     <w:p>
       <w:pPr>
@@ -22221,11 +21536,11 @@
           <w:numId w:val="19"/>
         </w:numPr>
       </w:pPr>
-      <w:bookmarkStart w:id="163" w:name="_Toc488130740"/>
+      <w:bookmarkStart w:id="164" w:name="_Toc488130740"/>
       <w:r>
         <w:t>Bookmark Function</w:t>
       </w:r>
-      <w:bookmarkEnd w:id="163"/>
+      <w:bookmarkEnd w:id="164"/>
     </w:p>
     <w:p>
       <w:pPr>
@@ -22254,13 +21569,8 @@
         <w:t xml:space="preserve">Note: </w:t>
       </w:r>
       <w:r>
-        <w:t>Bookmark name is not allowed to have empty space between words but may be concatenated with “_” or “</w:t>
-      </w:r>
-      <w:proofErr w:type="gramStart"/>
-      <w:r>
-        <w:t>-“</w:t>
-      </w:r>
-      <w:proofErr w:type="gramEnd"/>
+        <w:t>Bookmark name is not allowed to have empty space between words but may be concatenated with “_” or “-“</w:t>
+      </w:r>
       <w:r>
         <w:rPr>
           <w:noProof/>
@@ -22397,11 +21707,11 @@
           <w:numId w:val="19"/>
         </w:numPr>
       </w:pPr>
-      <w:bookmarkStart w:id="164" w:name="_Toc488130741"/>
+      <w:bookmarkStart w:id="165" w:name="_Toc488130741"/>
       <w:r>
         <w:t>BROWSE functions</w:t>
       </w:r>
-      <w:bookmarkEnd w:id="164"/>
+      <w:bookmarkEnd w:id="165"/>
     </w:p>
     <w:p>
       <w:pPr>
@@ -22568,15 +21878,7 @@
       </w:pPr>
       <w:r>
         <w:lastRenderedPageBreak/>
-        <w:t>Please note that saved bookmarks may be deleted from the Browse menu if they are no longer required by clicking the “</w:t>
-      </w:r>
-      <w:proofErr w:type="gramStart"/>
-      <w:r>
-        <w:t>Delete”icon</w:t>
-      </w:r>
-      <w:proofErr w:type="gramEnd"/>
-      <w:r>
-        <w:t xml:space="preserve"> at the right side of the bookmark name as indicated below..</w:t>
+        <w:t>Please note that saved bookmarks may be deleted from the Browse menu if they are no longer required by clicking the “Delete”icon at the right side of the bookmark name as indicated below..</w:t>
       </w:r>
     </w:p>
     <w:p>
@@ -22629,13 +21931,13 @@
           <w:numId w:val="19"/>
         </w:numPr>
       </w:pPr>
-      <w:bookmarkStart w:id="165" w:name="_SHARING_functions"/>
-      <w:bookmarkStart w:id="166" w:name="_Toc488130742"/>
-      <w:bookmarkEnd w:id="165"/>
+      <w:bookmarkStart w:id="166" w:name="_SHARING_functions"/>
+      <w:bookmarkStart w:id="167" w:name="_Toc488130742"/>
+      <w:bookmarkEnd w:id="166"/>
       <w:r>
         <w:t>SHARING functions</w:t>
       </w:r>
-      <w:bookmarkEnd w:id="166"/>
+      <w:bookmarkEnd w:id="167"/>
     </w:p>
     <w:p>
       <w:pPr>
@@ -22838,14 +22140,14 @@
           <w:numId w:val="19"/>
         </w:numPr>
       </w:pPr>
-      <w:bookmarkStart w:id="167" w:name="_Toc488130743"/>
+      <w:bookmarkStart w:id="168" w:name="_Toc488130743"/>
       <w:r>
         <w:t>Update me</w:t>
       </w:r>
       <w:r>
         <w:t>tadata in non-batch mode</w:t>
       </w:r>
-      <w:bookmarkEnd w:id="167"/>
+      <w:bookmarkEnd w:id="168"/>
     </w:p>
     <w:p>
       <w:pPr>
@@ -22892,21 +22194,13 @@
         <w:t xml:space="preserve">.  From here, the user may </w:t>
       </w:r>
       <w:r>
-        <w:t xml:space="preserve">enter any new values for their interested metadata attributes and click the “Update” button at bottom right to commit the transaction/update on the backend database.  Please note that certain system metadata attributes such as CheckSum is for display purpose </w:t>
-      </w:r>
-      <w:proofErr w:type="gramStart"/>
-      <w:r>
-        <w:t>only</w:t>
+        <w:t>enter any new values for their interested metadata attributes and click the “Update” button at bottom right to commit the transaction/update on the backend database.  Please note that certain system metadata attributes such as CheckSum is for display purpose only</w:t>
       </w:r>
       <w:r>
         <w:t xml:space="preserve"> </w:t>
       </w:r>
       <w:r>
-        <w:t xml:space="preserve"> Nobody</w:t>
-      </w:r>
-      <w:proofErr w:type="gramEnd"/>
-      <w:r>
-        <w:t xml:space="preserve"> will have permission to perform update on these system generated metadata attributes.</w:t>
+        <w:t xml:space="preserve"> Nobody will have permission to perform update on these system generated metadata attributes.</w:t>
       </w:r>
       <w:r>
         <w:t xml:space="preserve"> </w:t>
@@ -22971,9 +22265,9 @@
           <w:numId w:val="19"/>
         </w:numPr>
       </w:pPr>
-      <w:bookmarkStart w:id="168" w:name="_Download_Collection/file_from"/>
-      <w:bookmarkStart w:id="169" w:name="_Toc488130744"/>
-      <w:bookmarkEnd w:id="168"/>
+      <w:bookmarkStart w:id="169" w:name="_Download_Collection/file_from"/>
+      <w:bookmarkStart w:id="170" w:name="_Toc488130744"/>
+      <w:bookmarkEnd w:id="169"/>
       <w:r>
         <w:t xml:space="preserve">Download </w:t>
       </w:r>
@@ -22983,7 +22277,7 @@
       <w:r>
         <w:t>file from archive</w:t>
       </w:r>
-      <w:bookmarkEnd w:id="169"/>
+      <w:bookmarkEnd w:id="170"/>
     </w:p>
     <w:p>
       <w:pPr>
@@ -22993,11 +22287,11 @@
           <w:numId w:val="19"/>
         </w:numPr>
       </w:pPr>
-      <w:bookmarkStart w:id="170" w:name="_Toc488130745"/>
+      <w:bookmarkStart w:id="171" w:name="_Toc488130745"/>
       <w:r>
         <w:t>Share a Globus End Point with HPC DME Service Account</w:t>
       </w:r>
-      <w:bookmarkEnd w:id="170"/>
+      <w:bookmarkEnd w:id="171"/>
     </w:p>
     <w:p>
       <w:pPr>
@@ -23644,12 +22938,12 @@
           <w:numId w:val="19"/>
         </w:numPr>
       </w:pPr>
-      <w:bookmarkStart w:id="171" w:name="_Toc488130746"/>
+      <w:bookmarkStart w:id="172" w:name="_Toc488130746"/>
       <w:r>
         <w:lastRenderedPageBreak/>
         <w:t>Download a Collection of Data Files</w:t>
       </w:r>
-      <w:bookmarkEnd w:id="171"/>
+      <w:bookmarkEnd w:id="172"/>
     </w:p>
     <w:p>
       <w:pPr>
@@ -23817,12 +23111,12 @@
           <w:numId w:val="19"/>
         </w:numPr>
       </w:pPr>
-      <w:bookmarkStart w:id="172" w:name="_Toc488130747"/>
+      <w:bookmarkStart w:id="173" w:name="_Toc488130747"/>
       <w:r>
         <w:lastRenderedPageBreak/>
         <w:t>Download a Single Data File</w:t>
       </w:r>
-      <w:bookmarkEnd w:id="172"/>
+      <w:bookmarkEnd w:id="173"/>
     </w:p>
     <w:p>
       <w:pPr>
@@ -24133,11 +23427,11 @@
           <w:numId w:val="19"/>
         </w:numPr>
       </w:pPr>
-      <w:bookmarkStart w:id="173" w:name="_Toc488130748"/>
+      <w:bookmarkStart w:id="174" w:name="_Toc488130748"/>
       <w:r>
         <w:t>Notifications and reports</w:t>
       </w:r>
-      <w:bookmarkEnd w:id="173"/>
+      <w:bookmarkEnd w:id="174"/>
     </w:p>
     <w:p>
       <w:pPr>
@@ -24147,11 +23441,11 @@
           <w:numId w:val="19"/>
         </w:numPr>
       </w:pPr>
-      <w:bookmarkStart w:id="174" w:name="_Toc488130749"/>
+      <w:bookmarkStart w:id="175" w:name="_Toc488130749"/>
       <w:r>
         <w:t>Notifications Management</w:t>
       </w:r>
-      <w:bookmarkEnd w:id="174"/>
+      <w:bookmarkEnd w:id="175"/>
     </w:p>
     <w:p>
       <w:pPr>
@@ -24277,11 +23571,11 @@
           <w:numId w:val="19"/>
         </w:numPr>
       </w:pPr>
-      <w:bookmarkStart w:id="175" w:name="_Toc488130750"/>
+      <w:bookmarkStart w:id="176" w:name="_Toc488130750"/>
       <w:r>
         <w:t>Reports Management</w:t>
       </w:r>
-      <w:bookmarkEnd w:id="175"/>
+      <w:bookmarkEnd w:id="176"/>
     </w:p>
     <w:p>
       <w:pPr>
@@ -24495,7 +23789,7 @@
           <w:numId w:val="19"/>
         </w:numPr>
       </w:pPr>
-      <w:bookmarkStart w:id="176" w:name="_Toc488130751"/>
+      <w:bookmarkStart w:id="177" w:name="_Toc488130751"/>
       <w:r>
         <w:lastRenderedPageBreak/>
         <w:t>Group administrat</w:t>
@@ -24506,7 +23800,7 @@
       <w:r>
         <w:t xml:space="preserve"> functions</w:t>
       </w:r>
-      <w:bookmarkEnd w:id="176"/>
+      <w:bookmarkEnd w:id="177"/>
     </w:p>
     <w:p>
       <w:pPr>
@@ -24576,13 +23870,13 @@
           <w:numId w:val="19"/>
         </w:numPr>
       </w:pPr>
-      <w:bookmarkStart w:id="177" w:name="_User"/>
-      <w:bookmarkStart w:id="178" w:name="_Toc488130752"/>
-      <w:bookmarkEnd w:id="177"/>
+      <w:bookmarkStart w:id="178" w:name="_User"/>
+      <w:bookmarkStart w:id="179" w:name="_Toc488130752"/>
+      <w:bookmarkEnd w:id="178"/>
       <w:r>
         <w:t>User</w:t>
       </w:r>
-      <w:bookmarkEnd w:id="178"/>
+      <w:bookmarkEnd w:id="179"/>
       <w:r>
         <w:t xml:space="preserve"> </w:t>
       </w:r>
@@ -24773,21 +24067,13 @@
         <w:t xml:space="preserve">An administrator can search existing users using the Search button. </w:t>
       </w:r>
       <w:r>
-        <w:t xml:space="preserve">All common </w:t>
-      </w:r>
-      <w:proofErr w:type="gramStart"/>
-      <w:r>
-        <w:t xml:space="preserve">search </w:t>
+        <w:t xml:space="preserve">All common search </w:t>
       </w:r>
       <w:r>
         <w:t xml:space="preserve"> </w:t>
       </w:r>
       <w:r>
-        <w:t>features</w:t>
-      </w:r>
-      <w:proofErr w:type="gramEnd"/>
-      <w:r>
-        <w:t>/</w:t>
+        <w:t>features/</w:t>
       </w:r>
       <w:r>
         <w:t>capabilities</w:t>
@@ -24805,13 +24091,13 @@
           <w:numId w:val="19"/>
         </w:numPr>
       </w:pPr>
-      <w:bookmarkStart w:id="179" w:name="_Group"/>
-      <w:bookmarkStart w:id="180" w:name="_Toc488130753"/>
-      <w:bookmarkEnd w:id="179"/>
+      <w:bookmarkStart w:id="180" w:name="_Group"/>
+      <w:bookmarkStart w:id="181" w:name="_Toc488130753"/>
+      <w:bookmarkEnd w:id="180"/>
       <w:r>
         <w:t>Group</w:t>
       </w:r>
-      <w:bookmarkEnd w:id="180"/>
+      <w:bookmarkEnd w:id="181"/>
       <w:r>
         <w:t xml:space="preserve"> </w:t>
       </w:r>
@@ -24896,15 +24182,7 @@
         <w:t xml:space="preserve"> a meaningful user group name is determined and entered. </w:t>
       </w:r>
       <w:r>
-        <w:t xml:space="preserve"> Please note that the group name is not allowed to have empty space between words but may be concatenated with “_” or “</w:t>
-      </w:r>
-      <w:proofErr w:type="gramStart"/>
-      <w:r>
-        <w:t>-“</w:t>
-      </w:r>
-      <w:proofErr w:type="gramEnd"/>
-      <w:r>
-        <w:t xml:space="preserve">.  A user group name of “Dummy test” with a pace in between “Dummy” and “test” </w:t>
+        <w:t xml:space="preserve"> Please note that the group name is not allowed to have empty space between words but may be concatenated with “_” or “-“.  A user group name of “Dummy test” with a pace in between “Dummy” and “test” </w:t>
       </w:r>
       <w:r>
         <w:t>will not be accepted; However, name entry of “Dummy_test” will be accepted and transacted.</w:t>
@@ -25239,13 +24517,13 @@
           <w:numId w:val="19"/>
         </w:numPr>
       </w:pPr>
-      <w:bookmarkStart w:id="181" w:name="_Delete_a_Data"/>
-      <w:bookmarkStart w:id="182" w:name="_Toc488130754"/>
-      <w:bookmarkEnd w:id="181"/>
+      <w:bookmarkStart w:id="182" w:name="_Delete_a_Data"/>
+      <w:bookmarkStart w:id="183" w:name="_Toc488130754"/>
+      <w:bookmarkEnd w:id="182"/>
       <w:r>
         <w:t>Delete a Data Object and Associated Metadata</w:t>
       </w:r>
-      <w:bookmarkEnd w:id="182"/>
+      <w:bookmarkEnd w:id="183"/>
     </w:p>
     <w:p>
       <w:pPr>
@@ -25254,15 +24532,7 @@
         <w:ind w:left="0"/>
       </w:pPr>
       <w:r>
-        <w:t xml:space="preserve">Sometimes though occurring not frequently, a user may end up uploading the wrong data files into the Archive.  There would be a need to delete these data files and associated metadata while the integrity and such usage is exercised to the minimum extent.  At this point, we will give such delete privilege to the Group Administrator role only.  When a group admin </w:t>
-      </w:r>
-      <w:proofErr w:type="gramStart"/>
-      <w:r>
-        <w:t>selects</w:t>
-      </w:r>
-      <w:proofErr w:type="gramEnd"/>
-      <w:r>
-        <w:t xml:space="preserve"> this delete, the data object from Archive and all the associated metadata from iRODS backend database will be deleted physically. Therefore, a group administrator is advised to perform such delete operation only when s/he is absolutely certain that such data files are entered in by mistake and </w:t>
+        <w:t xml:space="preserve">Sometimes though occurring not frequently, a user may end up uploading the wrong data files into the Archive.  There would be a need to delete these data files and associated metadata while the integrity and such usage is exercised to the minimum extent.  At this point, we will give such delete privilege to the Group Administrator role only.  When a group admin selects this delete, the data object from Archive and all the associated metadata from iRODS backend database will be deleted physically. Therefore, a group administrator is advised to perform such delete operation only when s/he is absolutely certain that such data files are entered in by mistake and </w:t>
       </w:r>
       <w:r>
         <w:t xml:space="preserve">need to be deleted permanently. </w:t>
@@ -25341,12 +24611,7 @@
         <w:t xml:space="preserve">group </w:t>
       </w:r>
       <w:r>
-        <w:t>administra</w:t>
-      </w:r>
-      <w:bookmarkStart w:id="183" w:name="_GoBack"/>
-      <w:bookmarkEnd w:id="183"/>
-      <w:r>
-        <w:t xml:space="preserve">tor </w:t>
+        <w:t xml:space="preserve">administrator </w:t>
       </w:r>
       <w:r>
         <w:t xml:space="preserve">will select “OK” to proceed or “Cancel” to back out. After confirming the operation, the Web GUI performs the transaction via the HPC DME API and indicates that data object deleted with the </w:t>
@@ -25895,24 +25160,15 @@
           <w:rFonts w:cstheme="minorHAnsi"/>
           <w:color w:val="000000" w:themeColor="text1"/>
         </w:rPr>
-        <w:t>dataRegistration-</w:t>
-      </w:r>
-      <w:proofErr w:type="gramStart"/>
+        <w:t>dataRegistration-async</w:t>
+      </w:r>
       <w:r>
         <w:rPr>
           <w:rFonts w:cstheme="minorHAnsi"/>
           <w:color w:val="000000" w:themeColor="text1"/>
         </w:rPr>
-        <w:t>async</w:t>
-      </w:r>
-      <w:r>
-        <w:rPr>
-          <w:rFonts w:cstheme="minorHAnsi"/>
-          <w:color w:val="000000" w:themeColor="text1"/>
-        </w:rPr>
         <w:t>.json</w:t>
       </w:r>
-      <w:proofErr w:type="gramEnd"/>
     </w:p>
     <w:p>
       <w:pPr>
@@ -25933,24 +25189,15 @@
           <w:rFonts w:cstheme="minorHAnsi"/>
           <w:color w:val="000000" w:themeColor="text1"/>
         </w:rPr>
-        <w:t>dataRegistration-</w:t>
-      </w:r>
-      <w:proofErr w:type="gramStart"/>
+        <w:t>dataRegistration-sync</w:t>
+      </w:r>
       <w:r>
         <w:rPr>
           <w:rFonts w:cstheme="minorHAnsi"/>
           <w:color w:val="000000" w:themeColor="text1"/>
         </w:rPr>
-        <w:t>sync</w:t>
-      </w:r>
-      <w:r>
-        <w:rPr>
-          <w:rFonts w:cstheme="minorHAnsi"/>
-          <w:color w:val="000000" w:themeColor="text1"/>
-        </w:rPr>
         <w:t>.json</w:t>
       </w:r>
-      <w:proofErr w:type="gramEnd"/>
     </w:p>
     <w:p>
       <w:pPr>
@@ -25966,7 +25213,6 @@
           <w:color w:val="000000" w:themeColor="text1"/>
         </w:rPr>
       </w:pPr>
-      <w:proofErr w:type="gramStart"/>
       <w:r>
         <w:rPr>
           <w:rFonts w:cstheme="minorHAnsi"/>
@@ -25974,7 +25220,6 @@
         </w:rPr>
         <w:t>SRR062635.filt.fastq</w:t>
       </w:r>
-      <w:proofErr w:type="gramEnd"/>
     </w:p>
     <w:p>
       <w:pPr>
@@ -26214,21 +25459,7 @@
         <w:rPr>
           <w:color w:val="000000" w:themeColor="text1"/>
         </w:rPr>
-        <w:t xml:space="preserve">To access HPC DME API, you will need to provide NCI UserId and Password through “Basic” authentication method.  As shown the picture </w:t>
-      </w:r>
-      <w:proofErr w:type="gramStart"/>
-      <w:r>
-        <w:rPr>
-          <w:color w:val="000000" w:themeColor="text1"/>
-        </w:rPr>
-        <w:t>below,  click</w:t>
-      </w:r>
-      <w:proofErr w:type="gramEnd"/>
-      <w:r>
-        <w:rPr>
-          <w:color w:val="000000" w:themeColor="text1"/>
-        </w:rPr>
-        <w:t xml:space="preserve"> on “Authentication and Security related settings” button. Select “Add New authorization” and select “Basic”. This step has to be done for every API request you make from SoapUI. Once you set it up for a request, you don’t have to recreate “Authentication and Security related settings” again. </w:t>
+        <w:t xml:space="preserve">To access HPC DME API, you will need to provide NCI UserId and Password through “Basic” authentication method.  As shown the picture below,  click on “Authentication and Security related settings” button. Select “Add New authorization” and select “Basic”. This step has to be done for every API request you make from SoapUI. Once you set it up for a request, you don’t have to recreate “Authentication and Security related settings” again. </w:t>
       </w:r>
     </w:p>
     <w:p>
@@ -26975,17 +26206,8 @@
           <w:rFonts w:cstheme="minorHAnsi"/>
           <w:color w:val="000000" w:themeColor="text1"/>
         </w:rPr>
-        <w:t>dataRegistration-</w:t>
-      </w:r>
-      <w:proofErr w:type="gramStart"/>
-      <w:r>
-        <w:rPr>
-          <w:rFonts w:cstheme="minorHAnsi"/>
-          <w:color w:val="000000" w:themeColor="text1"/>
-        </w:rPr>
-        <w:t>async.json</w:t>
-      </w:r>
-      <w:proofErr w:type="gramEnd"/>
+        <w:t>dataRegistration-async.json</w:t>
+      </w:r>
       <w:r>
         <w:rPr>
           <w:color w:val="000000"/>
@@ -27008,7 +26230,6 @@
         </w:rPr>
         <w:t>dataRegistration-</w:t>
       </w:r>
-      <w:proofErr w:type="gramStart"/>
       <w:r>
         <w:rPr>
           <w:bCs/>
@@ -27018,7 +26239,6 @@
         <w:lastRenderedPageBreak/>
         <w:t>asyn.json</w:t>
       </w:r>
-      <w:proofErr w:type="gramEnd"/>
       <w:r>
         <w:rPr>
           <w:bCs/>
@@ -27151,18 +26371,8 @@
           <w:color w:val="000000"/>
           <w:shd w:val="clear" w:color="auto" w:fill="F9F9F9"/>
         </w:rPr>
-        <w:t>dataRegistration-</w:t>
-      </w:r>
-      <w:proofErr w:type="gramStart"/>
-      <w:r>
-        <w:rPr>
-          <w:bCs/>
-          <w:color w:val="000000"/>
-          <w:shd w:val="clear" w:color="auto" w:fill="F9F9F9"/>
-        </w:rPr>
-        <w:t>asyn.json</w:t>
-      </w:r>
-      <w:proofErr w:type="gramEnd"/>
+        <w:t>dataRegistration-asyn.json</w:t>
+      </w:r>
       <w:r>
         <w:rPr>
           <w:bCs/>
@@ -27269,17 +26479,8 @@
           <w:rFonts w:cstheme="minorHAnsi"/>
           <w:color w:val="000000" w:themeColor="text1"/>
         </w:rPr>
-        <w:t>dataRegistration-</w:t>
-      </w:r>
-      <w:proofErr w:type="gramStart"/>
-      <w:r>
-        <w:rPr>
-          <w:rFonts w:cstheme="minorHAnsi"/>
-          <w:color w:val="000000" w:themeColor="text1"/>
-        </w:rPr>
-        <w:t>sync.json</w:t>
-      </w:r>
-      <w:proofErr w:type="gramEnd"/>
+        <w:t>dataRegistration-sync.json</w:t>
+      </w:r>
       <w:r>
         <w:rPr>
           <w:color w:val="000000"/>
@@ -27294,7 +26495,6 @@
         </w:rPr>
         <w:t>Edit “dataRegistration-</w:t>
       </w:r>
-      <w:proofErr w:type="gramStart"/>
       <w:r>
         <w:rPr>
           <w:bCs/>
@@ -27303,7 +26503,6 @@
         </w:rPr>
         <w:t>syn.json</w:t>
       </w:r>
-      <w:proofErr w:type="gramEnd"/>
       <w:r>
         <w:rPr>
           <w:bCs/>
@@ -27478,7 +26677,6 @@
         </w:rPr>
         <w:t>Select “dataRegistration-</w:t>
       </w:r>
-      <w:proofErr w:type="gramStart"/>
       <w:r>
         <w:rPr>
           <w:bCs/>
@@ -27503,7 +26701,6 @@
         </w:rPr>
         <w:t>.json</w:t>
       </w:r>
-      <w:proofErr w:type="gramEnd"/>
       <w:r>
         <w:rPr>
           <w:bCs/>
@@ -29445,23 +28642,7 @@
                 <w:sz w:val="22"/>
                 <w:szCs w:val="22"/>
               </w:rPr>
-              <w:t>hpc.</w:t>
-            </w:r>
-            <w:proofErr w:type="gramStart"/>
-            <w:r>
-              <w:rPr>
-                <w:sz w:val="22"/>
-                <w:szCs w:val="22"/>
-              </w:rPr>
-              <w:t>default.globus</w:t>
-            </w:r>
-            <w:proofErr w:type="gramEnd"/>
-            <w:r>
-              <w:rPr>
-                <w:sz w:val="22"/>
-                <w:szCs w:val="22"/>
-              </w:rPr>
-              <w:t>.endpoint</w:t>
+              <w:t>hpc.default.globus.endpoint</w:t>
             </w:r>
           </w:p>
         </w:tc>
@@ -29517,21 +28698,12 @@
                 <w:szCs w:val="22"/>
               </w:rPr>
             </w:pPr>
-            <w:proofErr w:type="gramStart"/>
             <w:r>
               <w:rPr>
                 <w:sz w:val="22"/>
                 <w:szCs w:val="22"/>
               </w:rPr>
-              <w:t>hpc.collection</w:t>
-            </w:r>
-            <w:proofErr w:type="gramEnd"/>
-            <w:r>
-              <w:rPr>
-                <w:sz w:val="22"/>
-                <w:szCs w:val="22"/>
-              </w:rPr>
-              <w:t>.service</w:t>
+              <w:t>hpc.collection.service</w:t>
             </w:r>
           </w:p>
         </w:tc>
@@ -29594,21 +28766,12 @@
                 <w:szCs w:val="22"/>
               </w:rPr>
             </w:pPr>
-            <w:proofErr w:type="gramStart"/>
             <w:r>
               <w:rPr>
                 <w:sz w:val="22"/>
                 <w:szCs w:val="22"/>
               </w:rPr>
-              <w:t>hpc.dataobject</w:t>
-            </w:r>
-            <w:proofErr w:type="gramEnd"/>
-            <w:r>
-              <w:rPr>
-                <w:sz w:val="22"/>
-                <w:szCs w:val="22"/>
-              </w:rPr>
-              <w:t>.service</w:t>
+              <w:t>hpc.dataobject.service</w:t>
             </w:r>
           </w:p>
         </w:tc>
@@ -29739,21 +28902,12 @@
                 <w:szCs w:val="22"/>
               </w:rPr>
             </w:pPr>
-            <w:proofErr w:type="gramStart"/>
             <w:r>
               <w:rPr>
                 <w:sz w:val="22"/>
                 <w:szCs w:val="22"/>
               </w:rPr>
-              <w:t>hpc.ssl.keystore</w:t>
-            </w:r>
-            <w:proofErr w:type="gramEnd"/>
-            <w:r>
-              <w:rPr>
-                <w:sz w:val="22"/>
-                <w:szCs w:val="22"/>
-              </w:rPr>
-              <w:t>.path</w:t>
+              <w:t>hpc.ssl.keystore.path</w:t>
             </w:r>
           </w:p>
         </w:tc>
@@ -29816,21 +28970,12 @@
                 <w:szCs w:val="22"/>
               </w:rPr>
             </w:pPr>
-            <w:proofErr w:type="gramStart"/>
             <w:r>
               <w:rPr>
                 <w:sz w:val="22"/>
                 <w:szCs w:val="22"/>
               </w:rPr>
-              <w:t>hpc.ssl.keystore</w:t>
-            </w:r>
-            <w:proofErr w:type="gramEnd"/>
-            <w:r>
-              <w:rPr>
-                <w:sz w:val="22"/>
-                <w:szCs w:val="22"/>
-              </w:rPr>
-              <w:t>.password</w:t>
+              <w:t>hpc.ssl.keystore.password</w:t>
             </w:r>
           </w:p>
         </w:tc>
@@ -29898,17 +29043,8 @@
                 <w:sz w:val="22"/>
                 <w:szCs w:val="22"/>
               </w:rPr>
-              <w:t>hpc.</w:t>
+              <w:t>hpc.login.credentials</w:t>
             </w:r>
-            <w:proofErr w:type="gramStart"/>
-            <w:r>
-              <w:rPr>
-                <w:sz w:val="22"/>
-                <w:szCs w:val="22"/>
-              </w:rPr>
-              <w:t>login.credentials</w:t>
-            </w:r>
-            <w:proofErr w:type="gramEnd"/>
           </w:p>
         </w:tc>
         <w:tc>
@@ -29929,23 +29065,7 @@
                 <w:sz w:val="22"/>
                 <w:szCs w:val="22"/>
               </w:rPr>
-              <w:t>Location of the file with user credentials (user name and password). Credentials should be in format of &lt;</w:t>
-            </w:r>
-            <w:proofErr w:type="gramStart"/>
-            <w:r>
-              <w:rPr>
-                <w:sz w:val="22"/>
-                <w:szCs w:val="22"/>
-              </w:rPr>
-              <w:t>userId:password</w:t>
-            </w:r>
-            <w:proofErr w:type="gramEnd"/>
-            <w:r>
-              <w:rPr>
-                <w:sz w:val="22"/>
-                <w:szCs w:val="22"/>
-              </w:rPr>
-              <w:t>&gt;</w:t>
+              <w:t>Location of the file with user credentials (user name and password). Credentials should be in format of &lt;userId:password&gt;</w:t>
             </w:r>
           </w:p>
         </w:tc>
@@ -29979,21 +29099,12 @@
                 <w:szCs w:val="22"/>
               </w:rPr>
             </w:pPr>
-            <w:proofErr w:type="gramStart"/>
             <w:r>
               <w:rPr>
                 <w:sz w:val="22"/>
                 <w:szCs w:val="22"/>
               </w:rPr>
-              <w:t>hpc.job.thread</w:t>
-            </w:r>
-            <w:proofErr w:type="gramEnd"/>
-            <w:r>
-              <w:rPr>
-                <w:sz w:val="22"/>
-                <w:szCs w:val="22"/>
-              </w:rPr>
-              <w:t>.count</w:t>
+              <w:t>hpc.job.thread.count</w:t>
             </w:r>
           </w:p>
         </w:tc>
@@ -30201,17 +29312,8 @@
                 <w:sz w:val="22"/>
                 <w:szCs w:val="22"/>
               </w:rPr>
-              <w:t>hpc.</w:t>
+              <w:t>hpc.login.token</w:t>
             </w:r>
-            <w:proofErr w:type="gramStart"/>
-            <w:r>
-              <w:rPr>
-                <w:sz w:val="22"/>
-                <w:szCs w:val="22"/>
-              </w:rPr>
-              <w:t>login.token</w:t>
-            </w:r>
-            <w:proofErr w:type="gramEnd"/>
           </w:p>
         </w:tc>
         <w:tc>
@@ -30273,21 +29375,12 @@
                 <w:szCs w:val="22"/>
               </w:rPr>
             </w:pPr>
-            <w:proofErr w:type="gramStart"/>
             <w:r>
               <w:rPr>
                 <w:sz w:val="22"/>
                 <w:szCs w:val="22"/>
               </w:rPr>
-              <w:t>hpc.globus</w:t>
-            </w:r>
-            <w:proofErr w:type="gramEnd"/>
-            <w:r>
-              <w:rPr>
-                <w:sz w:val="22"/>
-                <w:szCs w:val="22"/>
-              </w:rPr>
-              <w:t>.login.token</w:t>
+              <w:t>hpc.globus.login.token</w:t>
             </w:r>
           </w:p>
         </w:tc>
@@ -30815,7 +29908,7 @@
         <w:sz w:val="18"/>
         <w:szCs w:val="18"/>
       </w:rPr>
-      <w:t>53</w:t>
+      <w:t>7</w:t>
     </w:r>
     <w:r>
       <w:rPr>
@@ -36403,7 +35496,7 @@
 </file>
 
 <file path=customXml/itemProps3.xml><?xml version="1.0" encoding="utf-8"?>
-<ds:datastoreItem xmlns:ds="http://schemas.openxmlformats.org/officeDocument/2006/customXml" ds:itemID="{F0FE4530-2B74-F648-AEBE-816E709CF9B0}">
+<ds:datastoreItem xmlns:ds="http://schemas.openxmlformats.org/officeDocument/2006/customXml" ds:itemID="{A5EC60EE-6D43-5E4C-978D-D101EB63940B}">
   <ds:schemaRefs>
     <ds:schemaRef ds:uri="http://schemas.openxmlformats.org/officeDocument/2006/bibliography"/>
   </ds:schemaRefs>

</xml_diff>

<commit_message>
Added example for downloading a specific file from an Archived tar file
</commit_message>
<xml_diff>
--- a/doc/guides/HPC_User_Guide.docx
+++ b/doc/guides/HPC_User_Guide.docx
@@ -4229,19 +4229,7 @@
           <w:rPr>
             <w:rStyle w:val="Hyperlink"/>
           </w:rPr>
-          <w:t>Move/Rename a file or collectio</w:t>
-        </w:r>
-        <w:r>
-          <w:rPr>
-            <w:rStyle w:val="Hyperlink"/>
-          </w:rPr>
-          <w:t>n</w:t>
-        </w:r>
-        <w:r>
-          <w:rPr>
-            <w:rStyle w:val="Hyperlink"/>
-          </w:rPr>
-          <w:t xml:space="preserve"> in the Archive</w:t>
+          <w:t>Move/Rename a file or collection in the Archive</w:t>
         </w:r>
         <w:r>
           <w:rPr>
@@ -44168,21 +44156,7 @@
             <w:rStyle w:val="Hyperlink"/>
             <w:rFonts w:ascii="Times" w:hAnsi="Times"/>
           </w:rPr>
-          <w:t xml:space="preserve">HPCDME  </w:t>
-        </w:r>
-        <w:r>
-          <w:rPr>
-            <w:rStyle w:val="Hyperlink"/>
-            <w:rFonts w:ascii="Times" w:hAnsi="Times"/>
-          </w:rPr>
-          <w:t>A</w:t>
-        </w:r>
-        <w:r>
-          <w:rPr>
-            <w:rStyle w:val="Hyperlink"/>
-            <w:rFonts w:ascii="Times" w:hAnsi="Times"/>
-          </w:rPr>
-          <w:t>PI specification</w:t>
+          <w:t>HPCDME  API specification</w:t>
         </w:r>
       </w:hyperlink>
       <w:r>
@@ -44328,150 +44302,141 @@
           <w:bCs/>
           <w:color w:val="FF0000"/>
         </w:rPr>
-        <w:t>&lt;server&gt;</w:t>
+        <w:t>&lt;server&gt;/</w:t>
+      </w:r>
+      <w:r>
+        <w:rPr>
+          <w:bCs/>
+        </w:rPr>
+        <w:t>collection</w:t>
       </w:r>
       <w:r>
         <w:rPr>
           <w:bCs/>
           <w:color w:val="FF0000"/>
         </w:rPr>
-        <w:t>/</w:t>
-      </w:r>
-      <w:r>
-        <w:rPr>
-          <w:bCs/>
-        </w:rPr>
-        <w:t>collection</w:t>
-      </w:r>
+        <w:t>/{</w:t>
+      </w:r>
+      <w:proofErr w:type="spellStart"/>
       <w:r>
         <w:rPr>
           <w:bCs/>
           <w:color w:val="FF0000"/>
         </w:rPr>
-        <w:t>/{</w:t>
-      </w:r>
-      <w:proofErr w:type="spellStart"/>
+        <w:t>collectionPath</w:t>
+      </w:r>
+      <w:proofErr w:type="spellEnd"/>
       <w:r>
         <w:rPr>
           <w:bCs/>
           <w:color w:val="FF0000"/>
         </w:rPr>
-        <w:t>collectionPath</w:t>
+        <w:t>}</w:t>
+      </w:r>
+      <w:r>
+        <w:rPr>
+          <w:bCs/>
+          <w:color w:val="000000"/>
+        </w:rPr>
+        <w:t>?</w:t>
+      </w:r>
+      <w:r>
+        <w:rPr>
+          <w:bCs/>
+        </w:rPr>
+        <w:t>list=[</w:t>
+      </w:r>
+      <w:proofErr w:type="spellStart"/>
+      <w:r>
+        <w:rPr>
+          <w:bCs/>
+        </w:rPr>
+        <w:t>true|false</w:t>
       </w:r>
       <w:proofErr w:type="spellEnd"/>
+      <w:r>
+        <w:rPr>
+          <w:bCs/>
+        </w:rPr>
+        <w:t>]</w:t>
+      </w:r>
+      <w:r>
+        <w:rPr>
+          <w:bCs/>
+        </w:rPr>
+        <w:t xml:space="preserve"> </w:t>
+      </w:r>
+      <w:r>
+        <w:rPr>
+          <w:bCs/>
+        </w:rPr>
+        <w:t xml:space="preserve">-D </w:t>
+      </w:r>
+      <w:r>
+        <w:rPr>
+          <w:bCs/>
+          <w:color w:val="C00000"/>
+        </w:rPr>
+        <w:t xml:space="preserve">&lt;response-header&gt; </w:t>
+      </w:r>
+      <w:r>
+        <w:rPr>
+          <w:bCs/>
+        </w:rPr>
+        <w:t xml:space="preserve">-o </w:t>
+      </w:r>
       <w:r>
         <w:rPr>
           <w:bCs/>
           <w:color w:val="FF0000"/>
         </w:rPr>
-        <w:t>}</w:t>
-      </w:r>
-      <w:r>
-        <w:rPr>
-          <w:bCs/>
-          <w:color w:val="000000"/>
-        </w:rPr>
-        <w:t>?</w:t>
-      </w:r>
-      <w:r>
-        <w:rPr>
-          <w:bCs/>
-        </w:rPr>
-        <w:t>list=[</w:t>
+        <w:t>&lt;response-</w:t>
       </w:r>
       <w:proofErr w:type="spellStart"/>
-      <w:r>
-        <w:rPr>
-          <w:bCs/>
-        </w:rPr>
-        <w:t>true|false</w:t>
-      </w:r>
-      <w:proofErr w:type="spellEnd"/>
-      <w:r>
-        <w:rPr>
-          <w:bCs/>
-        </w:rPr>
-        <w:t>]</w:t>
-      </w:r>
-      <w:r>
-        <w:rPr>
-          <w:bCs/>
-        </w:rPr>
-        <w:t xml:space="preserve"> </w:t>
-      </w:r>
-      <w:r>
-        <w:rPr>
-          <w:bCs/>
-        </w:rPr>
-        <w:t xml:space="preserve">-D </w:t>
-      </w:r>
-      <w:r>
-        <w:rPr>
-          <w:bCs/>
-          <w:color w:val="C00000"/>
-        </w:rPr>
-        <w:t xml:space="preserve">&lt;response-header&gt; </w:t>
-      </w:r>
-      <w:r>
-        <w:rPr>
-          <w:bCs/>
-        </w:rPr>
-        <w:t xml:space="preserve">-o </w:t>
-      </w:r>
       <w:r>
         <w:rPr>
           <w:bCs/>
           <w:color w:val="FF0000"/>
         </w:rPr>
-        <w:t>&lt;response-</w:t>
-      </w:r>
-      <w:proofErr w:type="spellStart"/>
+        <w:t>message.json</w:t>
+      </w:r>
+      <w:proofErr w:type="spellEnd"/>
       <w:r>
         <w:rPr>
           <w:bCs/>
           <w:color w:val="FF0000"/>
         </w:rPr>
-        <w:t>message.json</w:t>
-      </w:r>
-      <w:proofErr w:type="spellEnd"/>
+        <w:t xml:space="preserve">&gt; </w:t>
+      </w:r>
+      <w:r>
+        <w:rPr>
+          <w:bCs/>
+        </w:rPr>
+        <w:t xml:space="preserve">-u </w:t>
+      </w:r>
       <w:r>
         <w:rPr>
           <w:bCs/>
           <w:color w:val="FF0000"/>
         </w:rPr>
-        <w:t xml:space="preserve">&gt; </w:t>
-      </w:r>
-      <w:r>
-        <w:rPr>
-          <w:bCs/>
-        </w:rPr>
-        <w:t xml:space="preserve">-u </w:t>
-      </w:r>
+        <w:t>&lt;</w:t>
+      </w:r>
+      <w:proofErr w:type="spellStart"/>
       <w:r>
         <w:rPr>
           <w:bCs/>
           <w:color w:val="FF0000"/>
         </w:rPr>
-        <w:t>&lt;</w:t>
-      </w:r>
-      <w:proofErr w:type="spellStart"/>
+        <w:t>YourNCI</w:t>
+      </w:r>
+      <w:proofErr w:type="spellEnd"/>
       <w:r>
         <w:rPr>
           <w:bCs/>
           <w:color w:val="FF0000"/>
         </w:rPr>
-        <w:t>YourNCI</w:t>
-      </w:r>
-      <w:proofErr w:type="spellEnd"/>
-      <w:r>
-        <w:rPr>
-          <w:bCs/>
-          <w:color w:val="FF0000"/>
-        </w:rPr>
         <w:t xml:space="preserve"> User id&gt;</w:t>
       </w:r>
-      <w:bookmarkStart w:id="170" w:name="_GoBack"/>
-      <w:bookmarkEnd w:id="170"/>
     </w:p>
     <w:p>
       <w:pPr>
@@ -44729,14 +44694,7 @@
           <w:b/>
           <w:bCs/>
         </w:rPr>
-        <w:t xml:space="preserve">Example – </w:t>
-      </w:r>
-      <w:r>
-        <w:rPr>
-          <w:b/>
-          <w:bCs/>
-        </w:rPr>
-        <w:t>Get Collection Information for a Specific Collection</w:t>
+        <w:t>Example – Get Collection Information for a Specific Collection</w:t>
       </w:r>
     </w:p>
     <w:p>
@@ -45877,15 +45835,15 @@
         <mc:AlternateContent>
           <mc:Choice Requires="wps">
             <w:drawing>
-              <wp:anchor distT="0" distB="0" distL="114300" distR="114300" simplePos="0" relativeHeight="251695104" behindDoc="0" locked="0" layoutInCell="1" allowOverlap="1" wp14:anchorId="3C4EF733" wp14:editId="3C6E42BC">
+              <wp:anchor distT="0" distB="0" distL="114300" distR="114300" simplePos="0" relativeHeight="251695104" behindDoc="0" locked="0" layoutInCell="1" allowOverlap="1" wp14:anchorId="3C4EF733" wp14:editId="34CC8012">
                 <wp:simplePos x="0" y="0"/>
                 <wp:positionH relativeFrom="column">
                   <wp:posOffset>0</wp:posOffset>
                 </wp:positionH>
                 <wp:positionV relativeFrom="paragraph">
-                  <wp:posOffset>253365</wp:posOffset>
+                  <wp:posOffset>247015</wp:posOffset>
                 </wp:positionV>
-                <wp:extent cx="5689600" cy="800100"/>
+                <wp:extent cx="5689600" cy="1104900"/>
                 <wp:effectExtent l="0" t="0" r="12700" b="12700"/>
                 <wp:wrapSquare wrapText="bothSides"/>
                 <wp:docPr id="9" name="Text Box 9"/>
@@ -45897,7 +45855,7 @@
                       <wps:spPr>
                         <a:xfrm>
                           <a:off x="0" y="0"/>
-                          <a:ext cx="5689600" cy="800100"/>
+                          <a:ext cx="5689600" cy="1104900"/>
                         </a:xfrm>
                         <a:prstGeom prst="rect">
                           <a:avLst/>
@@ -45983,7 +45941,7 @@
           </mc:Choice>
           <mc:Fallback>
             <w:pict>
-              <v:shape w14:anchorId="3C4EF733" id="Text Box 9" o:spid="_x0000_s1051" type="#_x0000_t202" style="position:absolute;left:0;text-align:left;margin-left:0;margin-top:19.95pt;width:448pt;height:63pt;z-index:251695104;visibility:visible;mso-wrap-style:square;mso-width-percent:0;mso-height-percent:0;mso-wrap-distance-left:9pt;mso-wrap-distance-top:0;mso-wrap-distance-right:9pt;mso-wrap-distance-bottom:0;mso-position-horizontal:absolute;mso-position-horizontal-relative:text;mso-position-vertical:absolute;mso-position-vertical-relative:text;mso-width-percent:0;mso-height-percent:0;mso-width-relative:margin;mso-height-relative:margin;v-text-anchor:top" o:gfxdata="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" filled="f" strokeweight=".5pt">
+              <v:shape w14:anchorId="3C4EF733" id="Text Box 9" o:spid="_x0000_s1051" type="#_x0000_t202" style="position:absolute;left:0;text-align:left;margin-left:0;margin-top:19.45pt;width:448pt;height:87pt;z-index:251695104;visibility:visible;mso-wrap-style:square;mso-width-percent:0;mso-height-percent:0;mso-wrap-distance-left:9pt;mso-wrap-distance-top:0;mso-wrap-distance-right:9pt;mso-wrap-distance-bottom:0;mso-position-horizontal:absolute;mso-position-horizontal-relative:text;mso-position-vertical:absolute;mso-position-vertical-relative:text;mso-width-percent:0;mso-height-percent:0;mso-width-relative:margin;mso-height-relative:margin;v-text-anchor:top" o:gfxdata="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" filled="f" strokeweight=".5pt">
                 <v:textbox>
                   <w:txbxContent>
                     <w:p>
@@ -46117,6 +46075,1359 @@
     </w:p>
     <w:p>
       <w:pPr>
+        <w:pStyle w:val="Heading3"/>
+      </w:pPr>
+    </w:p>
+    <w:p>
+      <w:pPr>
+        <w:pStyle w:val="Heading3"/>
+      </w:pPr>
+      <w:r>
+        <w:t>8</w:t>
+      </w:r>
+      <w:r>
+        <w:rPr>
+          <w:bCs w:val="0"/>
+        </w:rPr>
+        <w:t>.2.2</w:t>
+      </w:r>
+      <w:r>
+        <w:rPr>
+          <w:bCs w:val="0"/>
+        </w:rPr>
+        <w:t xml:space="preserve">3 </w:t>
+      </w:r>
+      <w:r>
+        <w:t>Download a specific file from an archived tar</w:t>
+      </w:r>
+    </w:p>
+    <w:p>
+      <w:pPr>
+        <w:pStyle w:val="Heading3"/>
+        <w:rPr>
+          <w:b w:val="0"/>
+        </w:rPr>
+      </w:pPr>
+    </w:p>
+    <w:p>
+      <w:pPr>
+        <w:pStyle w:val="Heading3"/>
+        <w:rPr>
+          <w:b w:val="0"/>
+          <w:color w:val="FF0000"/>
+        </w:rPr>
+      </w:pPr>
+      <w:r>
+        <w:rPr>
+          <w:b w:val="0"/>
+        </w:rPr>
+        <w:t>curl -k -H "Content-Type: application/json" -d @</w:t>
+      </w:r>
+      <w:r>
+        <w:rPr>
+          <w:b w:val="0"/>
+          <w:color w:val="C00000"/>
+        </w:rPr>
+        <w:t>&lt;attributes-</w:t>
+      </w:r>
+      <w:proofErr w:type="spellStart"/>
+      <w:r>
+        <w:rPr>
+          <w:b w:val="0"/>
+          <w:color w:val="C00000"/>
+        </w:rPr>
+        <w:t>file.json</w:t>
+      </w:r>
+      <w:proofErr w:type="spellEnd"/>
+      <w:r>
+        <w:rPr>
+          <w:b w:val="0"/>
+          <w:color w:val="C00000"/>
+        </w:rPr>
+        <w:t>&gt;</w:t>
+      </w:r>
+      <w:r>
+        <w:rPr>
+          <w:b w:val="0"/>
+        </w:rPr>
+        <w:t xml:space="preserve"> -X POST </w:t>
+      </w:r>
+      <w:r>
+        <w:rPr>
+          <w:b w:val="0"/>
+          <w:color w:val="C00000"/>
+        </w:rPr>
+        <w:t>&lt;server&gt;</w:t>
+      </w:r>
+      <w:r>
+        <w:rPr>
+          <w:b w:val="0"/>
+        </w:rPr>
+        <w:t>/</w:t>
+      </w:r>
+      <w:r>
+        <w:rPr>
+          <w:b w:val="0"/>
+          <w:color w:val="000000"/>
+        </w:rPr>
+        <w:t>v2/</w:t>
+      </w:r>
+      <w:proofErr w:type="spellStart"/>
+      <w:r>
+        <w:rPr>
+          <w:b w:val="0"/>
+          <w:color w:val="000000"/>
+        </w:rPr>
+        <w:t>dataObject</w:t>
+      </w:r>
+      <w:proofErr w:type="spellEnd"/>
+      <w:r>
+        <w:rPr>
+          <w:b w:val="0"/>
+          <w:color w:val="000000"/>
+        </w:rPr>
+        <w:t>/</w:t>
+      </w:r>
+      <w:r>
+        <w:rPr>
+          <w:b w:val="0"/>
+          <w:color w:val="C00000"/>
+        </w:rPr>
+        <w:t>path-to-data-file/</w:t>
+      </w:r>
+      <w:r>
+        <w:rPr>
+          <w:b w:val="0"/>
+          <w:color w:val="000000"/>
+        </w:rPr>
+        <w:t>download</w:t>
+      </w:r>
+      <w:r>
+        <w:rPr>
+          <w:b w:val="0"/>
+        </w:rPr>
+        <w:t xml:space="preserve"> </w:t>
+      </w:r>
+      <w:r>
+        <w:rPr>
+          <w:b w:val="0"/>
+        </w:rPr>
+        <w:t xml:space="preserve">-H "Accept: application/json" -D  </w:t>
+      </w:r>
+      <w:r>
+        <w:rPr>
+          <w:b w:val="0"/>
+          <w:color w:val="C00000"/>
+        </w:rPr>
+        <w:t xml:space="preserve">&lt;response-header&gt; </w:t>
+      </w:r>
+      <w:r>
+        <w:rPr>
+          <w:b w:val="0"/>
+        </w:rPr>
+        <w:t xml:space="preserve">-o </w:t>
+      </w:r>
+      <w:r>
+        <w:rPr>
+          <w:b w:val="0"/>
+          <w:color w:val="C00000"/>
+        </w:rPr>
+        <w:t>&lt;response-</w:t>
+      </w:r>
+      <w:proofErr w:type="spellStart"/>
+      <w:r>
+        <w:rPr>
+          <w:b w:val="0"/>
+          <w:color w:val="C00000"/>
+        </w:rPr>
+        <w:t>message.json</w:t>
+      </w:r>
+      <w:proofErr w:type="spellEnd"/>
+      <w:r>
+        <w:rPr>
+          <w:b w:val="0"/>
+          <w:color w:val="C00000"/>
+        </w:rPr>
+        <w:t>&gt;</w:t>
+      </w:r>
+      <w:r>
+        <w:rPr>
+          <w:b w:val="0"/>
+        </w:rPr>
+        <w:t xml:space="preserve"> -u </w:t>
+      </w:r>
+      <w:r>
+        <w:rPr>
+          <w:b w:val="0"/>
+          <w:color w:val="FF0000"/>
+        </w:rPr>
+        <w:t>&lt;</w:t>
+      </w:r>
+      <w:proofErr w:type="spellStart"/>
+      <w:r>
+        <w:rPr>
+          <w:b w:val="0"/>
+          <w:color w:val="FF0000"/>
+        </w:rPr>
+        <w:t>YourNCI</w:t>
+      </w:r>
+      <w:proofErr w:type="spellEnd"/>
+      <w:r>
+        <w:rPr>
+          <w:b w:val="0"/>
+          <w:color w:val="FF0000"/>
+        </w:rPr>
+        <w:t xml:space="preserve"> User id&gt;</w:t>
+      </w:r>
+    </w:p>
+    <w:p>
+      <w:pPr>
+        <w:pStyle w:val="Heading3"/>
+        <w:ind w:left="720"/>
+      </w:pPr>
+      <w:r>
+        <w:t>Example - Attribute</w:t>
+      </w:r>
+      <w:r>
+        <w:t>s</w:t>
+      </w:r>
+      <w:r>
+        <w:t>-</w:t>
+      </w:r>
+      <w:proofErr w:type="spellStart"/>
+      <w:r>
+        <w:t>File.json</w:t>
+      </w:r>
+      <w:proofErr w:type="spellEnd"/>
+    </w:p>
+    <w:p>
+      <w:pPr>
+        <w:pStyle w:val="Heading3"/>
+        <w:ind w:left="720"/>
+      </w:pPr>
+      <w:r>
+        <w:rPr>
+          <w:noProof/>
+        </w:rPr>
+        <mc:AlternateContent>
+          <mc:Choice Requires="wps">
+            <w:drawing>
+              <wp:anchor distT="0" distB="0" distL="114300" distR="114300" simplePos="0" relativeHeight="251699200" behindDoc="0" locked="0" layoutInCell="1" allowOverlap="1" wp14:anchorId="4E46FAA4" wp14:editId="11AC10B7">
+                <wp:simplePos x="0" y="0"/>
+                <wp:positionH relativeFrom="column">
+                  <wp:posOffset>368300</wp:posOffset>
+                </wp:positionH>
+                <wp:positionV relativeFrom="paragraph">
+                  <wp:posOffset>170180</wp:posOffset>
+                </wp:positionV>
+                <wp:extent cx="5080000" cy="1320800"/>
+                <wp:effectExtent l="0" t="0" r="12700" b="12700"/>
+                <wp:wrapSquare wrapText="bothSides"/>
+                <wp:docPr id="10" name="Text Box 10"/>
+                <wp:cNvGraphicFramePr/>
+                <a:graphic xmlns:a="http://schemas.openxmlformats.org/drawingml/2006/main">
+                  <a:graphicData uri="http://schemas.microsoft.com/office/word/2010/wordprocessingShape">
+                    <wps:wsp>
+                      <wps:cNvSpPr txBox="1"/>
+                      <wps:spPr>
+                        <a:xfrm>
+                          <a:off x="0" y="0"/>
+                          <a:ext cx="5080000" cy="1320800"/>
+                        </a:xfrm>
+                        <a:prstGeom prst="rect">
+                          <a:avLst/>
+                        </a:prstGeom>
+                        <a:noFill/>
+                        <a:ln w="6350">
+                          <a:solidFill>
+                            <a:prstClr val="black"/>
+                          </a:solidFill>
+                        </a:ln>
+                      </wps:spPr>
+                      <wps:txbx>
+                        <w:txbxContent>
+                          <w:p>
+                            <w:pPr>
+                              <w:pStyle w:val="HTMLPreformatted"/>
+                              <w:rPr>
+                                <w:rFonts w:ascii="Menlo" w:hAnsi="Menlo" w:cs="Menlo"/>
+                                <w:sz w:val="22"/>
+                                <w:szCs w:val="22"/>
+                              </w:rPr>
+                            </w:pPr>
+                            <w:r>
+                              <w:rPr>
+                                <w:rFonts w:ascii="Menlo" w:hAnsi="Menlo" w:cs="Menlo"/>
+                                <w:sz w:val="22"/>
+                                <w:szCs w:val="22"/>
+                              </w:rPr>
+                              <w:t>{</w:t>
+                            </w:r>
+                          </w:p>
+                          <w:p>
+                            <w:pPr>
+                              <w:pStyle w:val="HTMLPreformatted"/>
+                              <w:rPr>
+                                <w:rFonts w:ascii="Menlo" w:hAnsi="Menlo" w:cs="Menlo"/>
+                                <w:sz w:val="22"/>
+                                <w:szCs w:val="22"/>
+                              </w:rPr>
+                            </w:pPr>
+                            <w:r>
+                              <w:rPr>
+                                <w:rFonts w:ascii="Menlo" w:hAnsi="Menlo" w:cs="Menlo"/>
+                                <w:sz w:val="22"/>
+                                <w:szCs w:val="22"/>
+                              </w:rPr>
+                              <w:tab/>
+                              <w:t>"</w:t>
+                            </w:r>
+                            <w:proofErr w:type="spellStart"/>
+                            <w:r>
+                              <w:rPr>
+                                <w:rFonts w:ascii="Menlo" w:hAnsi="Menlo" w:cs="Menlo"/>
+                                <w:sz w:val="22"/>
+                                <w:szCs w:val="22"/>
+                              </w:rPr>
+                              <w:t>synchronousDownloadFilter</w:t>
+                            </w:r>
+                            <w:proofErr w:type="spellEnd"/>
+                            <w:r>
+                              <w:rPr>
+                                <w:rFonts w:ascii="Menlo" w:hAnsi="Menlo" w:cs="Menlo"/>
+                                <w:sz w:val="22"/>
+                                <w:szCs w:val="22"/>
+                              </w:rPr>
+                              <w:t>": {</w:t>
+                            </w:r>
+                          </w:p>
+                          <w:p>
+                            <w:pPr>
+                              <w:pStyle w:val="HTMLPreformatted"/>
+                              <w:rPr>
+                                <w:rFonts w:ascii="Menlo" w:hAnsi="Menlo" w:cs="Menlo"/>
+                                <w:sz w:val="22"/>
+                                <w:szCs w:val="22"/>
+                              </w:rPr>
+                            </w:pPr>
+                            <w:r>
+                              <w:rPr>
+                                <w:rFonts w:ascii="Menlo" w:hAnsi="Menlo" w:cs="Menlo"/>
+                                <w:sz w:val="22"/>
+                                <w:szCs w:val="22"/>
+                              </w:rPr>
+                              <w:tab/>
+                            </w:r>
+                            <w:r>
+                              <w:rPr>
+                                <w:rFonts w:ascii="Menlo" w:hAnsi="Menlo" w:cs="Menlo"/>
+                                <w:sz w:val="22"/>
+                                <w:szCs w:val="22"/>
+                              </w:rPr>
+                              <w:tab/>
+                              <w:t>"</w:t>
+                            </w:r>
+                            <w:proofErr w:type="spellStart"/>
+                            <w:r>
+                              <w:rPr>
+                                <w:rFonts w:ascii="Menlo" w:hAnsi="Menlo" w:cs="Menlo"/>
+                                <w:sz w:val="22"/>
+                                <w:szCs w:val="22"/>
+                              </w:rPr>
+                              <w:t>compressedArchiveType</w:t>
+                            </w:r>
+                            <w:proofErr w:type="spellEnd"/>
+                            <w:r>
+                              <w:rPr>
+                                <w:rFonts w:ascii="Menlo" w:hAnsi="Menlo" w:cs="Menlo"/>
+                                <w:sz w:val="22"/>
+                                <w:szCs w:val="22"/>
+                              </w:rPr>
+                              <w:t>": "TAR",</w:t>
+                            </w:r>
+                          </w:p>
+                          <w:p>
+                            <w:pPr>
+                              <w:pStyle w:val="HTMLPreformatted"/>
+                              <w:rPr>
+                                <w:rFonts w:ascii="Menlo" w:hAnsi="Menlo" w:cs="Menlo"/>
+                                <w:sz w:val="22"/>
+                                <w:szCs w:val="22"/>
+                              </w:rPr>
+                            </w:pPr>
+                            <w:r>
+                              <w:rPr>
+                                <w:rFonts w:ascii="Menlo" w:hAnsi="Menlo" w:cs="Menlo"/>
+                                <w:sz w:val="22"/>
+                                <w:szCs w:val="22"/>
+                              </w:rPr>
+                              <w:tab/>
+                            </w:r>
+                            <w:r>
+                              <w:rPr>
+                                <w:rFonts w:ascii="Menlo" w:hAnsi="Menlo" w:cs="Menlo"/>
+                                <w:sz w:val="22"/>
+                                <w:szCs w:val="22"/>
+                              </w:rPr>
+                              <w:tab/>
+                              <w:t>"</w:t>
+                            </w:r>
+                            <w:proofErr w:type="spellStart"/>
+                            <w:r>
+                              <w:rPr>
+                                <w:rFonts w:ascii="Menlo" w:hAnsi="Menlo" w:cs="Menlo"/>
+                                <w:sz w:val="22"/>
+                                <w:szCs w:val="22"/>
+                              </w:rPr>
+                              <w:t>includePatterns</w:t>
+                            </w:r>
+                            <w:proofErr w:type="spellEnd"/>
+                            <w:r>
+                              <w:rPr>
+                                <w:rFonts w:ascii="Menlo" w:hAnsi="Menlo" w:cs="Menlo"/>
+                                <w:sz w:val="22"/>
+                                <w:szCs w:val="22"/>
+                              </w:rPr>
+                              <w:t>": ["**/pi-</w:t>
+                            </w:r>
+                            <w:proofErr w:type="spellStart"/>
+                            <w:r>
+                              <w:rPr>
+                                <w:rFonts w:ascii="Menlo" w:hAnsi="Menlo" w:cs="Menlo"/>
+                                <w:sz w:val="22"/>
+                                <w:szCs w:val="22"/>
+                              </w:rPr>
+                              <w:t>xyz</w:t>
+                            </w:r>
+                            <w:proofErr w:type="spellEnd"/>
+                            <w:r>
+                              <w:rPr>
+                                <w:rFonts w:ascii="Menlo" w:hAnsi="Menlo" w:cs="Menlo"/>
+                                <w:sz w:val="22"/>
+                                <w:szCs w:val="22"/>
+                              </w:rPr>
+                              <w:t>*.*", "LDT_INTRO/</w:t>
+                            </w:r>
+                            <w:proofErr w:type="spellStart"/>
+                            <w:r>
+                              <w:rPr>
+                                <w:rFonts w:ascii="Menlo" w:hAnsi="Menlo" w:cs="Menlo"/>
+                                <w:sz w:val="22"/>
+                                <w:szCs w:val="22"/>
+                              </w:rPr>
+                              <w:t>Post_Reflection.json</w:t>
+                            </w:r>
+                            <w:proofErr w:type="spellEnd"/>
+                            <w:r>
+                              <w:rPr>
+                                <w:rFonts w:ascii="Menlo" w:hAnsi="Menlo" w:cs="Menlo"/>
+                                <w:sz w:val="22"/>
+                                <w:szCs w:val="22"/>
+                              </w:rPr>
+                              <w:t>"]</w:t>
+                            </w:r>
+                          </w:p>
+                          <w:p>
+                            <w:pPr>
+                              <w:pStyle w:val="HTMLPreformatted"/>
+                              <w:rPr>
+                                <w:rFonts w:ascii="Menlo" w:hAnsi="Menlo" w:cs="Menlo"/>
+                                <w:sz w:val="22"/>
+                                <w:szCs w:val="22"/>
+                              </w:rPr>
+                            </w:pPr>
+                            <w:r>
+                              <w:rPr>
+                                <w:rFonts w:ascii="Menlo" w:hAnsi="Menlo" w:cs="Menlo"/>
+                                <w:sz w:val="22"/>
+                                <w:szCs w:val="22"/>
+                              </w:rPr>
+                              <w:tab/>
+                              <w:t>}</w:t>
+                            </w:r>
+                          </w:p>
+                          <w:p>
+                            <w:pPr>
+                              <w:pStyle w:val="HTMLPreformatted"/>
+                              <w:rPr>
+                                <w:rFonts w:ascii="Menlo" w:hAnsi="Menlo" w:cs="Menlo"/>
+                                <w:sz w:val="22"/>
+                                <w:szCs w:val="22"/>
+                              </w:rPr>
+                            </w:pPr>
+                            <w:r>
+                              <w:rPr>
+                                <w:rFonts w:ascii="Menlo" w:hAnsi="Menlo" w:cs="Menlo"/>
+                                <w:sz w:val="22"/>
+                                <w:szCs w:val="22"/>
+                              </w:rPr>
+                              <w:t>}</w:t>
+                            </w:r>
+                          </w:p>
+                        </w:txbxContent>
+                      </wps:txbx>
+                      <wps:bodyPr rot="0" spcFirstLastPara="0" vertOverflow="overflow" horzOverflow="overflow" vert="horz" wrap="square" lIns="91440" tIns="45720" rIns="91440" bIns="45720" numCol="1" spcCol="0" rtlCol="0" fromWordArt="0" anchor="t" anchorCtr="0" forceAA="0" compatLnSpc="1">
+                        <a:prstTxWarp prst="textNoShape">
+                          <a:avLst/>
+                        </a:prstTxWarp>
+                        <a:noAutofit/>
+                      </wps:bodyPr>
+                    </wps:wsp>
+                  </a:graphicData>
+                </a:graphic>
+                <wp14:sizeRelH relativeFrom="margin">
+                  <wp14:pctWidth>0</wp14:pctWidth>
+                </wp14:sizeRelH>
+                <wp14:sizeRelV relativeFrom="margin">
+                  <wp14:pctHeight>0</wp14:pctHeight>
+                </wp14:sizeRelV>
+              </wp:anchor>
+            </w:drawing>
+          </mc:Choice>
+          <mc:Fallback>
+            <w:pict>
+              <v:shape w14:anchorId="4E46FAA4" id="Text Box 10" o:spid="_x0000_s1052" type="#_x0000_t202" style="position:absolute;left:0;text-align:left;margin-left:29pt;margin-top:13.4pt;width:400pt;height:104pt;z-index:251699200;visibility:visible;mso-wrap-style:square;mso-width-percent:0;mso-height-percent:0;mso-wrap-distance-left:9pt;mso-wrap-distance-top:0;mso-wrap-distance-right:9pt;mso-wrap-distance-bottom:0;mso-position-horizontal:absolute;mso-position-horizontal-relative:text;mso-position-vertical:absolute;mso-position-vertical-relative:text;mso-width-percent:0;mso-height-percent:0;mso-width-relative:margin;mso-height-relative:margin;v-text-anchor:top" o:gfxdata="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" filled="f" strokeweight=".5pt">
+                <v:textbox>
+                  <w:txbxContent>
+                    <w:p>
+                      <w:pPr>
+                        <w:pStyle w:val="HTMLPreformatted"/>
+                        <w:rPr>
+                          <w:rFonts w:ascii="Menlo" w:hAnsi="Menlo" w:cs="Menlo"/>
+                          <w:sz w:val="22"/>
+                          <w:szCs w:val="22"/>
+                        </w:rPr>
+                      </w:pPr>
+                      <w:r>
+                        <w:rPr>
+                          <w:rFonts w:ascii="Menlo" w:hAnsi="Menlo" w:cs="Menlo"/>
+                          <w:sz w:val="22"/>
+                          <w:szCs w:val="22"/>
+                        </w:rPr>
+                        <w:t>{</w:t>
+                      </w:r>
+                    </w:p>
+                    <w:p>
+                      <w:pPr>
+                        <w:pStyle w:val="HTMLPreformatted"/>
+                        <w:rPr>
+                          <w:rFonts w:ascii="Menlo" w:hAnsi="Menlo" w:cs="Menlo"/>
+                          <w:sz w:val="22"/>
+                          <w:szCs w:val="22"/>
+                        </w:rPr>
+                      </w:pPr>
+                      <w:r>
+                        <w:rPr>
+                          <w:rFonts w:ascii="Menlo" w:hAnsi="Menlo" w:cs="Menlo"/>
+                          <w:sz w:val="22"/>
+                          <w:szCs w:val="22"/>
+                        </w:rPr>
+                        <w:tab/>
+                        <w:t>"</w:t>
+                      </w:r>
+                      <w:proofErr w:type="spellStart"/>
+                      <w:r>
+                        <w:rPr>
+                          <w:rFonts w:ascii="Menlo" w:hAnsi="Menlo" w:cs="Menlo"/>
+                          <w:sz w:val="22"/>
+                          <w:szCs w:val="22"/>
+                        </w:rPr>
+                        <w:t>synchronousDownloadFilter</w:t>
+                      </w:r>
+                      <w:proofErr w:type="spellEnd"/>
+                      <w:r>
+                        <w:rPr>
+                          <w:rFonts w:ascii="Menlo" w:hAnsi="Menlo" w:cs="Menlo"/>
+                          <w:sz w:val="22"/>
+                          <w:szCs w:val="22"/>
+                        </w:rPr>
+                        <w:t>": {</w:t>
+                      </w:r>
+                    </w:p>
+                    <w:p>
+                      <w:pPr>
+                        <w:pStyle w:val="HTMLPreformatted"/>
+                        <w:rPr>
+                          <w:rFonts w:ascii="Menlo" w:hAnsi="Menlo" w:cs="Menlo"/>
+                          <w:sz w:val="22"/>
+                          <w:szCs w:val="22"/>
+                        </w:rPr>
+                      </w:pPr>
+                      <w:r>
+                        <w:rPr>
+                          <w:rFonts w:ascii="Menlo" w:hAnsi="Menlo" w:cs="Menlo"/>
+                          <w:sz w:val="22"/>
+                          <w:szCs w:val="22"/>
+                        </w:rPr>
+                        <w:tab/>
+                      </w:r>
+                      <w:r>
+                        <w:rPr>
+                          <w:rFonts w:ascii="Menlo" w:hAnsi="Menlo" w:cs="Menlo"/>
+                          <w:sz w:val="22"/>
+                          <w:szCs w:val="22"/>
+                        </w:rPr>
+                        <w:tab/>
+                        <w:t>"</w:t>
+                      </w:r>
+                      <w:proofErr w:type="spellStart"/>
+                      <w:r>
+                        <w:rPr>
+                          <w:rFonts w:ascii="Menlo" w:hAnsi="Menlo" w:cs="Menlo"/>
+                          <w:sz w:val="22"/>
+                          <w:szCs w:val="22"/>
+                        </w:rPr>
+                        <w:t>compressedArchiveType</w:t>
+                      </w:r>
+                      <w:proofErr w:type="spellEnd"/>
+                      <w:r>
+                        <w:rPr>
+                          <w:rFonts w:ascii="Menlo" w:hAnsi="Menlo" w:cs="Menlo"/>
+                          <w:sz w:val="22"/>
+                          <w:szCs w:val="22"/>
+                        </w:rPr>
+                        <w:t>": "TAR",</w:t>
+                      </w:r>
+                    </w:p>
+                    <w:p>
+                      <w:pPr>
+                        <w:pStyle w:val="HTMLPreformatted"/>
+                        <w:rPr>
+                          <w:rFonts w:ascii="Menlo" w:hAnsi="Menlo" w:cs="Menlo"/>
+                          <w:sz w:val="22"/>
+                          <w:szCs w:val="22"/>
+                        </w:rPr>
+                      </w:pPr>
+                      <w:r>
+                        <w:rPr>
+                          <w:rFonts w:ascii="Menlo" w:hAnsi="Menlo" w:cs="Menlo"/>
+                          <w:sz w:val="22"/>
+                          <w:szCs w:val="22"/>
+                        </w:rPr>
+                        <w:tab/>
+                      </w:r>
+                      <w:r>
+                        <w:rPr>
+                          <w:rFonts w:ascii="Menlo" w:hAnsi="Menlo" w:cs="Menlo"/>
+                          <w:sz w:val="22"/>
+                          <w:szCs w:val="22"/>
+                        </w:rPr>
+                        <w:tab/>
+                        <w:t>"</w:t>
+                      </w:r>
+                      <w:proofErr w:type="spellStart"/>
+                      <w:r>
+                        <w:rPr>
+                          <w:rFonts w:ascii="Menlo" w:hAnsi="Menlo" w:cs="Menlo"/>
+                          <w:sz w:val="22"/>
+                          <w:szCs w:val="22"/>
+                        </w:rPr>
+                        <w:t>includePatterns</w:t>
+                      </w:r>
+                      <w:proofErr w:type="spellEnd"/>
+                      <w:r>
+                        <w:rPr>
+                          <w:rFonts w:ascii="Menlo" w:hAnsi="Menlo" w:cs="Menlo"/>
+                          <w:sz w:val="22"/>
+                          <w:szCs w:val="22"/>
+                        </w:rPr>
+                        <w:t>": ["**/pi-</w:t>
+                      </w:r>
+                      <w:proofErr w:type="spellStart"/>
+                      <w:r>
+                        <w:rPr>
+                          <w:rFonts w:ascii="Menlo" w:hAnsi="Menlo" w:cs="Menlo"/>
+                          <w:sz w:val="22"/>
+                          <w:szCs w:val="22"/>
+                        </w:rPr>
+                        <w:t>xyz</w:t>
+                      </w:r>
+                      <w:proofErr w:type="spellEnd"/>
+                      <w:r>
+                        <w:rPr>
+                          <w:rFonts w:ascii="Menlo" w:hAnsi="Menlo" w:cs="Menlo"/>
+                          <w:sz w:val="22"/>
+                          <w:szCs w:val="22"/>
+                        </w:rPr>
+                        <w:t>*.*", "LDT_INTRO/</w:t>
+                      </w:r>
+                      <w:proofErr w:type="spellStart"/>
+                      <w:r>
+                        <w:rPr>
+                          <w:rFonts w:ascii="Menlo" w:hAnsi="Menlo" w:cs="Menlo"/>
+                          <w:sz w:val="22"/>
+                          <w:szCs w:val="22"/>
+                        </w:rPr>
+                        <w:t>Post_Reflection.json</w:t>
+                      </w:r>
+                      <w:proofErr w:type="spellEnd"/>
+                      <w:r>
+                        <w:rPr>
+                          <w:rFonts w:ascii="Menlo" w:hAnsi="Menlo" w:cs="Menlo"/>
+                          <w:sz w:val="22"/>
+                          <w:szCs w:val="22"/>
+                        </w:rPr>
+                        <w:t>"]</w:t>
+                      </w:r>
+                    </w:p>
+                    <w:p>
+                      <w:pPr>
+                        <w:pStyle w:val="HTMLPreformatted"/>
+                        <w:rPr>
+                          <w:rFonts w:ascii="Menlo" w:hAnsi="Menlo" w:cs="Menlo"/>
+                          <w:sz w:val="22"/>
+                          <w:szCs w:val="22"/>
+                        </w:rPr>
+                      </w:pPr>
+                      <w:r>
+                        <w:rPr>
+                          <w:rFonts w:ascii="Menlo" w:hAnsi="Menlo" w:cs="Menlo"/>
+                          <w:sz w:val="22"/>
+                          <w:szCs w:val="22"/>
+                        </w:rPr>
+                        <w:tab/>
+                        <w:t>}</w:t>
+                      </w:r>
+                    </w:p>
+                    <w:p>
+                      <w:pPr>
+                        <w:pStyle w:val="HTMLPreformatted"/>
+                        <w:rPr>
+                          <w:rFonts w:ascii="Menlo" w:hAnsi="Menlo" w:cs="Menlo"/>
+                          <w:sz w:val="22"/>
+                          <w:szCs w:val="22"/>
+                        </w:rPr>
+                      </w:pPr>
+                      <w:r>
+                        <w:rPr>
+                          <w:rFonts w:ascii="Menlo" w:hAnsi="Menlo" w:cs="Menlo"/>
+                          <w:sz w:val="22"/>
+                          <w:szCs w:val="22"/>
+                        </w:rPr>
+                        <w:t>}</w:t>
+                      </w:r>
+                    </w:p>
+                  </w:txbxContent>
+                </v:textbox>
+                <w10:wrap type="square"/>
+              </v:shape>
+            </w:pict>
+          </mc:Fallback>
+        </mc:AlternateContent>
+      </w:r>
+    </w:p>
+    <w:p>
+      <w:pPr>
+        <w:pStyle w:val="Heading3"/>
+        <w:ind w:left="720"/>
+      </w:pPr>
+    </w:p>
+    <w:p>
+      <w:pPr>
+        <w:pStyle w:val="Heading3"/>
+        <w:ind w:left="720"/>
+        <w:rPr>
+          <w:b w:val="0"/>
+          <w:color w:val="FF0000"/>
+        </w:rPr>
+      </w:pPr>
+    </w:p>
+    <w:p>
+      <w:pPr>
+        <w:pStyle w:val="Heading3"/>
+        <w:ind w:left="600"/>
+      </w:pPr>
+    </w:p>
+    <w:p>
+      <w:pPr>
+        <w:pStyle w:val="Heading3"/>
+        <w:ind w:left="720"/>
+      </w:pPr>
+    </w:p>
+    <w:p>
+      <w:pPr>
+        <w:pStyle w:val="Heading3"/>
+        <w:ind w:left="720"/>
+      </w:pPr>
+    </w:p>
+    <w:p>
+      <w:pPr>
+        <w:pStyle w:val="Heading3"/>
+        <w:ind w:left="720"/>
+      </w:pPr>
+    </w:p>
+    <w:p>
+      <w:pPr>
+        <w:pStyle w:val="Heading3"/>
+        <w:ind w:left="720"/>
+      </w:pPr>
+      <w:bookmarkStart w:id="170" w:name="_GoBack"/>
+      <w:bookmarkEnd w:id="170"/>
+    </w:p>
+    <w:p>
+      <w:pPr>
+        <w:pStyle w:val="Heading3"/>
+        <w:ind w:left="720"/>
+      </w:pPr>
+      <w:r>
+        <w:t xml:space="preserve">Example – </w:t>
+      </w:r>
+      <w:r>
+        <w:t>Download a particular file from an archived tar</w:t>
+      </w:r>
+    </w:p>
+    <w:p>
+      <w:pPr>
+        <w:pStyle w:val="Heading3"/>
+        <w:ind w:left="720"/>
+      </w:pPr>
+    </w:p>
+    <w:p>
+      <w:pPr>
+        <w:pStyle w:val="Heading3"/>
+        <w:ind w:left="720"/>
+      </w:pPr>
+      <w:r>
+        <w:rPr>
+          <w:noProof/>
+        </w:rPr>
+        <mc:AlternateContent>
+          <mc:Choice Requires="wps">
+            <w:drawing>
+              <wp:anchor distT="0" distB="0" distL="114300" distR="114300" simplePos="0" relativeHeight="251697152" behindDoc="0" locked="0" layoutInCell="1" allowOverlap="1" wp14:anchorId="4C368B1F" wp14:editId="2FF24A2B">
+                <wp:simplePos x="0" y="0"/>
+                <wp:positionH relativeFrom="column">
+                  <wp:posOffset>0</wp:posOffset>
+                </wp:positionH>
+                <wp:positionV relativeFrom="paragraph">
+                  <wp:posOffset>252730</wp:posOffset>
+                </wp:positionV>
+                <wp:extent cx="5791200" cy="1295400"/>
+                <wp:effectExtent l="0" t="0" r="12700" b="12700"/>
+                <wp:wrapSquare wrapText="bothSides"/>
+                <wp:docPr id="3" name="Text Box 3"/>
+                <wp:cNvGraphicFramePr/>
+                <a:graphic xmlns:a="http://schemas.openxmlformats.org/drawingml/2006/main">
+                  <a:graphicData uri="http://schemas.microsoft.com/office/word/2010/wordprocessingShape">
+                    <wps:wsp>
+                      <wps:cNvSpPr txBox="1"/>
+                      <wps:spPr>
+                        <a:xfrm>
+                          <a:off x="0" y="0"/>
+                          <a:ext cx="5791200" cy="1295400"/>
+                        </a:xfrm>
+                        <a:prstGeom prst="rect">
+                          <a:avLst/>
+                        </a:prstGeom>
+                        <a:noFill/>
+                        <a:ln w="6350">
+                          <a:solidFill>
+                            <a:prstClr val="black"/>
+                          </a:solidFill>
+                        </a:ln>
+                      </wps:spPr>
+                      <wps:txbx>
+                        <w:txbxContent>
+                          <w:p>
+                            <w:pPr>
+                              <w:tabs>
+                                <w:tab w:val="left" w:pos="560"/>
+                                <w:tab w:val="left" w:pos="1120"/>
+                                <w:tab w:val="left" w:pos="1680"/>
+                                <w:tab w:val="left" w:pos="2240"/>
+                                <w:tab w:val="left" w:pos="2800"/>
+                                <w:tab w:val="left" w:pos="3360"/>
+                                <w:tab w:val="left" w:pos="3920"/>
+                                <w:tab w:val="left" w:pos="4480"/>
+                                <w:tab w:val="left" w:pos="5040"/>
+                                <w:tab w:val="left" w:pos="5600"/>
+                                <w:tab w:val="left" w:pos="6160"/>
+                                <w:tab w:val="left" w:pos="6720"/>
+                              </w:tabs>
+                              <w:autoSpaceDE w:val="0"/>
+                              <w:autoSpaceDN w:val="0"/>
+                              <w:adjustRightInd w:val="0"/>
+                              <w:spacing w:before="0" w:after="0"/>
+                              <w:ind w:left="0"/>
+                              <w:jc w:val="left"/>
+                              <w:rPr>
+                                <w:rFonts w:ascii="Menlo" w:hAnsi="Menlo" w:cs="Menlo"/>
+                                <w:color w:val="000000"/>
+                                <w:sz w:val="22"/>
+                                <w:szCs w:val="22"/>
+                              </w:rPr>
+                            </w:pPr>
+                          </w:p>
+                          <w:p>
+                            <w:pPr>
+                              <w:spacing w:before="0" w:after="0"/>
+                              <w:ind w:left="0"/>
+                              <w:jc w:val="left"/>
+                              <w:rPr>
+                                <w:rFonts w:ascii="Menlo" w:hAnsi="Menlo" w:cs="Menlo"/>
+                              </w:rPr>
+                            </w:pPr>
+                            <w:r>
+                              <w:rPr>
+                                <w:rFonts w:ascii="Menlo" w:eastAsia="Arial Unicode MS" w:hAnsi="Menlo" w:cs="Menlo"/>
+                              </w:rPr>
+                              <w:t>curl -k -H “Content-Type: application/json” -d @/Users/sehgalu2/HPC_DME_APIs_1.17.0/</w:t>
+                            </w:r>
+                            <w:proofErr w:type="spellStart"/>
+                            <w:r>
+                              <w:rPr>
+                                <w:rFonts w:ascii="Menlo" w:eastAsia="Arial Unicode MS" w:hAnsi="Menlo" w:cs="Menlo"/>
+                              </w:rPr>
+                              <w:t>utils</w:t>
+                            </w:r>
+                            <w:proofErr w:type="spellEnd"/>
+                            <w:r>
+                              <w:rPr>
+                                <w:rFonts w:ascii="Menlo" w:eastAsia="Arial Unicode MS" w:hAnsi="Menlo" w:cs="Menlo"/>
+                              </w:rPr>
+                              <w:t>/</w:t>
+                            </w:r>
+                            <w:proofErr w:type="spellStart"/>
+                            <w:r>
+                              <w:rPr>
+                                <w:rFonts w:ascii="Menlo" w:eastAsia="Arial Unicode MS" w:hAnsi="Menlo" w:cs="Menlo"/>
+                              </w:rPr>
+                              <w:t>extracttar.json</w:t>
+                            </w:r>
+                            <w:proofErr w:type="spellEnd"/>
+                            <w:r>
+                              <w:rPr>
+                                <w:rFonts w:ascii="Menlo" w:eastAsia="Arial Unicode MS" w:hAnsi="Menlo" w:cs="Menlo"/>
+                              </w:rPr>
+                              <w:t xml:space="preserve"> -X POST</w:t>
+                            </w:r>
+                            <w:r>
+                              <w:rPr>
+                                <w:rFonts w:eastAsia="Arial Unicode MS"/>
+                              </w:rPr>
+                              <w:t> </w:t>
+                            </w:r>
+                            <w:r>
+                              <w:rPr>
+                                <w:rFonts w:ascii="Menlo" w:eastAsia="Arial Unicode MS" w:hAnsi="Menlo" w:cs="Menlo"/>
+                              </w:rPr>
+                              <w:t>https://fr-s-hpcdm-uat-p.ncifcrf.gov:7738/hpc-server/v2/dataObject/FNL_SF_Archive/pilabus/uditproject/uditflowcell/udittest/archive2.tar/download-H “Accept: application/json” -D arch_local_header.txt -o</w:t>
+                            </w:r>
+                            <w:r>
+                              <w:rPr>
+                                <w:rFonts w:ascii="Menlo" w:hAnsi="Menlo" w:cs="Menlo"/>
+                                <w:color w:val="172B4D"/>
+                                <w:shd w:val="clear" w:color="auto" w:fill="F4F5F7"/>
+                              </w:rPr>
+                              <w:t xml:space="preserve"> </w:t>
+                            </w:r>
+                            <w:proofErr w:type="spellStart"/>
+                            <w:r>
+                              <w:rPr>
+                                <w:rFonts w:ascii="Menlo" w:hAnsi="Menlo" w:cs="Menlo"/>
+                                <w:color w:val="172B4D"/>
+                                <w:shd w:val="clear" w:color="auto" w:fill="F4F5F7"/>
+                              </w:rPr>
+                              <w:t>arch_to_local.json</w:t>
+                            </w:r>
+                            <w:proofErr w:type="spellEnd"/>
+                            <w:r>
+                              <w:rPr>
+                                <w:rFonts w:ascii="Menlo" w:hAnsi="Menlo" w:cs="Menlo"/>
+                                <w:color w:val="172B4D"/>
+                                <w:shd w:val="clear" w:color="auto" w:fill="F4F5F7"/>
+                              </w:rPr>
+                              <w:t xml:space="preserve"> -u sehgalu2</w:t>
+                            </w:r>
+                            <w:r>
+                              <w:rPr>
+                                <w:rStyle w:val="apple-converted-space"/>
+                                <w:rFonts w:ascii="Menlo" w:eastAsia="Arial Unicode MS" w:hAnsi="Menlo" w:cs="Menlo"/>
+                                <w:color w:val="172B4D"/>
+                                <w:shd w:val="clear" w:color="auto" w:fill="F4F5F7"/>
+                              </w:rPr>
+                              <w:t> </w:t>
+                            </w:r>
+                            <w:proofErr w:type="spellStart"/>
+                            <w:r>
+                              <w:rPr>
+                                <w:rStyle w:val="nobr"/>
+                                <w:rFonts w:ascii="Menlo" w:eastAsia="Arial Unicode MS" w:hAnsi="Menlo" w:cs="Menlo"/>
+                                <w:color w:val="172B4D"/>
+                              </w:rPr>
+                              <w:t>extracttar.json</w:t>
+                            </w:r>
+                            <w:proofErr w:type="spellEnd"/>
+                            <w:r>
+                              <w:rPr>
+                                <w:rFonts w:ascii="Menlo" w:hAnsi="Menlo" w:cs="Menlo"/>
+                                <w:color w:val="0052CC"/>
+                                <w:vertAlign w:val="superscript"/>
+                              </w:rPr>
+                              <w:fldChar w:fldCharType="begin"/>
+                            </w:r>
+                            <w:r>
+                              <w:rPr>
+                                <w:rFonts w:ascii="Menlo" w:hAnsi="Menlo" w:cs="Menlo"/>
+                                <w:color w:val="0052CC"/>
+                                <w:vertAlign w:val="superscript"/>
+                              </w:rPr>
+                              <w:instrText xml:space="preserve"> INCLUDEPICTURE "/var/folders/dv/nltznbp94hq9tdb_r2qz9yvxqfpgby/T/com.microsoft.Word/WebArchiveCopyPasteTempFiles/link_attachment_7.gif" \* MERGEFORMATINET </w:instrText>
+                            </w:r>
+                            <w:r>
+                              <w:rPr>
+                                <w:rFonts w:ascii="Menlo" w:hAnsi="Menlo" w:cs="Menlo"/>
+                                <w:color w:val="0052CC"/>
+                                <w:vertAlign w:val="superscript"/>
+                              </w:rPr>
+                              <w:fldChar w:fldCharType="separate"/>
+                            </w:r>
+                            <w:r>
+                              <w:rPr>
+                                <w:rFonts w:ascii="Menlo" w:hAnsi="Menlo" w:cs="Menlo"/>
+                                <w:noProof/>
+                                <w:color w:val="0052CC"/>
+                                <w:vertAlign w:val="superscript"/>
+                              </w:rPr>
+                              <w:drawing>
+                                <wp:inline distT="0" distB="0" distL="0" distR="0" wp14:anchorId="2F895589" wp14:editId="0048ED37">
+                                  <wp:extent cx="88900" cy="88900"/>
+                                  <wp:effectExtent l="0" t="0" r="0" b="0"/>
+                                  <wp:docPr id="6" name="Picture 6">
+                                    <a:hlinkClick xmlns:a="http://schemas.openxmlformats.org/drawingml/2006/main" r:id="rId77" tooltip="&quot;extracttar.json attached to HPCDATAMGM-1127&quot;"/>
+                                  </wp:docPr>
+                                  <wp:cNvGraphicFramePr>
+                                    <a:graphicFrameLocks xmlns:a="http://schemas.openxmlformats.org/drawingml/2006/main" noChangeAspect="1"/>
+                                  </wp:cNvGraphicFramePr>
+                                  <a:graphic xmlns:a="http://schemas.openxmlformats.org/drawingml/2006/main">
+                                    <a:graphicData uri="http://schemas.openxmlformats.org/drawingml/2006/picture">
+                                      <pic:pic xmlns:pic="http://schemas.openxmlformats.org/drawingml/2006/picture">
+                                        <pic:nvPicPr>
+                                          <pic:cNvPr id="0" name="Picture 1">
+                                            <a:hlinkClick r:id="rId77" tooltip="&quot;extracttar.json attached to HPCDATAMGM-1127&quot;"/>
+                                          </pic:cNvPr>
+                                          <pic:cNvPicPr>
+                                            <a:picLocks noChangeAspect="1" noChangeArrowheads="1"/>
+                                          </pic:cNvPicPr>
+                                        </pic:nvPicPr>
+                                        <pic:blipFill>
+                                          <a:blip r:embed="rId78">
+                                            <a:extLst>
+                                              <a:ext uri="{28A0092B-C50C-407E-A947-70E740481C1C}">
+                                                <a14:useLocalDpi xmlns:a14="http://schemas.microsoft.com/office/drawing/2010/main" val="0"/>
+                                              </a:ext>
+                                            </a:extLst>
+                                          </a:blip>
+                                          <a:srcRect/>
+                                          <a:stretch>
+                                            <a:fillRect/>
+                                          </a:stretch>
+                                        </pic:blipFill>
+                                        <pic:spPr bwMode="auto">
+                                          <a:xfrm>
+                                            <a:off x="0" y="0"/>
+                                            <a:ext cx="88900" cy="88900"/>
+                                          </a:xfrm>
+                                          <a:prstGeom prst="rect">
+                                            <a:avLst/>
+                                          </a:prstGeom>
+                                          <a:noFill/>
+                                          <a:ln>
+                                            <a:noFill/>
+                                          </a:ln>
+                                        </pic:spPr>
+                                      </pic:pic>
+                                    </a:graphicData>
+                                  </a:graphic>
+                                </wp:inline>
+                              </w:drawing>
+                            </w:r>
+                            <w:r>
+                              <w:rPr>
+                                <w:rFonts w:ascii="Menlo" w:hAnsi="Menlo" w:cs="Menlo"/>
+                                <w:color w:val="0052CC"/>
+                                <w:vertAlign w:val="superscript"/>
+                              </w:rPr>
+                              <w:fldChar w:fldCharType="end"/>
+                            </w:r>
+                          </w:p>
+                          <w:p>
+                            <w:pPr>
+                              <w:pStyle w:val="Heading3"/>
+                              <w:rPr>
+                                <w:b w:val="0"/>
+                                <w:bCs w:val="0"/>
+                              </w:rPr>
+                            </w:pPr>
+                          </w:p>
+                        </w:txbxContent>
+                      </wps:txbx>
+                      <wps:bodyPr rot="0" spcFirstLastPara="0" vertOverflow="overflow" horzOverflow="overflow" vert="horz" wrap="square" lIns="91440" tIns="45720" rIns="91440" bIns="45720" numCol="1" spcCol="0" rtlCol="0" fromWordArt="0" anchor="t" anchorCtr="0" forceAA="0" compatLnSpc="1">
+                        <a:prstTxWarp prst="textNoShape">
+                          <a:avLst/>
+                        </a:prstTxWarp>
+                        <a:noAutofit/>
+                      </wps:bodyPr>
+                    </wps:wsp>
+                  </a:graphicData>
+                </a:graphic>
+                <wp14:sizeRelH relativeFrom="margin">
+                  <wp14:pctWidth>0</wp14:pctWidth>
+                </wp14:sizeRelH>
+                <wp14:sizeRelV relativeFrom="margin">
+                  <wp14:pctHeight>0</wp14:pctHeight>
+                </wp14:sizeRelV>
+              </wp:anchor>
+            </w:drawing>
+          </mc:Choice>
+          <mc:Fallback>
+            <w:pict>
+              <v:shape w14:anchorId="4C368B1F" id="Text Box 3" o:spid="_x0000_s1053" type="#_x0000_t202" style="position:absolute;left:0;text-align:left;margin-left:0;margin-top:19.9pt;width:456pt;height:102pt;z-index:251697152;visibility:visible;mso-wrap-style:square;mso-width-percent:0;mso-height-percent:0;mso-wrap-distance-left:9pt;mso-wrap-distance-top:0;mso-wrap-distance-right:9pt;mso-wrap-distance-bottom:0;mso-position-horizontal:absolute;mso-position-horizontal-relative:text;mso-position-vertical:absolute;mso-position-vertical-relative:text;mso-width-percent:0;mso-height-percent:0;mso-width-relative:margin;mso-height-relative:margin;v-text-anchor:top" o:gfxdata="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" filled="f" strokeweight=".5pt">
+                <v:textbox>
+                  <w:txbxContent>
+                    <w:p>
+                      <w:pPr>
+                        <w:tabs>
+                          <w:tab w:val="left" w:pos="560"/>
+                          <w:tab w:val="left" w:pos="1120"/>
+                          <w:tab w:val="left" w:pos="1680"/>
+                          <w:tab w:val="left" w:pos="2240"/>
+                          <w:tab w:val="left" w:pos="2800"/>
+                          <w:tab w:val="left" w:pos="3360"/>
+                          <w:tab w:val="left" w:pos="3920"/>
+                          <w:tab w:val="left" w:pos="4480"/>
+                          <w:tab w:val="left" w:pos="5040"/>
+                          <w:tab w:val="left" w:pos="5600"/>
+                          <w:tab w:val="left" w:pos="6160"/>
+                          <w:tab w:val="left" w:pos="6720"/>
+                        </w:tabs>
+                        <w:autoSpaceDE w:val="0"/>
+                        <w:autoSpaceDN w:val="0"/>
+                        <w:adjustRightInd w:val="0"/>
+                        <w:spacing w:before="0" w:after="0"/>
+                        <w:ind w:left="0"/>
+                        <w:jc w:val="left"/>
+                        <w:rPr>
+                          <w:rFonts w:ascii="Menlo" w:hAnsi="Menlo" w:cs="Menlo"/>
+                          <w:color w:val="000000"/>
+                          <w:sz w:val="22"/>
+                          <w:szCs w:val="22"/>
+                        </w:rPr>
+                      </w:pPr>
+                    </w:p>
+                    <w:p>
+                      <w:pPr>
+                        <w:spacing w:before="0" w:after="0"/>
+                        <w:ind w:left="0"/>
+                        <w:jc w:val="left"/>
+                        <w:rPr>
+                          <w:rFonts w:ascii="Menlo" w:hAnsi="Menlo" w:cs="Menlo"/>
+                        </w:rPr>
+                      </w:pPr>
+                      <w:r>
+                        <w:rPr>
+                          <w:rFonts w:ascii="Menlo" w:eastAsia="Arial Unicode MS" w:hAnsi="Menlo" w:cs="Menlo"/>
+                        </w:rPr>
+                        <w:t>curl -k -H “Content-Type: application/json” -d @/Users/sehgalu2/HPC_DME_APIs_1.17.0/</w:t>
+                      </w:r>
+                      <w:proofErr w:type="spellStart"/>
+                      <w:r>
+                        <w:rPr>
+                          <w:rFonts w:ascii="Menlo" w:eastAsia="Arial Unicode MS" w:hAnsi="Menlo" w:cs="Menlo"/>
+                        </w:rPr>
+                        <w:t>utils</w:t>
+                      </w:r>
+                      <w:proofErr w:type="spellEnd"/>
+                      <w:r>
+                        <w:rPr>
+                          <w:rFonts w:ascii="Menlo" w:eastAsia="Arial Unicode MS" w:hAnsi="Menlo" w:cs="Menlo"/>
+                        </w:rPr>
+                        <w:t>/</w:t>
+                      </w:r>
+                      <w:proofErr w:type="spellStart"/>
+                      <w:r>
+                        <w:rPr>
+                          <w:rFonts w:ascii="Menlo" w:eastAsia="Arial Unicode MS" w:hAnsi="Menlo" w:cs="Menlo"/>
+                        </w:rPr>
+                        <w:t>extracttar.json</w:t>
+                      </w:r>
+                      <w:proofErr w:type="spellEnd"/>
+                      <w:r>
+                        <w:rPr>
+                          <w:rFonts w:ascii="Menlo" w:eastAsia="Arial Unicode MS" w:hAnsi="Menlo" w:cs="Menlo"/>
+                        </w:rPr>
+                        <w:t xml:space="preserve"> -X POST</w:t>
+                      </w:r>
+                      <w:r>
+                        <w:rPr>
+                          <w:rFonts w:eastAsia="Arial Unicode MS"/>
+                        </w:rPr>
+                        <w:t> </w:t>
+                      </w:r>
+                      <w:r>
+                        <w:rPr>
+                          <w:rFonts w:ascii="Menlo" w:eastAsia="Arial Unicode MS" w:hAnsi="Menlo" w:cs="Menlo"/>
+                        </w:rPr>
+                        <w:t>https://fr-s-hpcdm-uat-p.ncifcrf.gov:7738/hpc-server/v2/dataObject/FNL_SF_Archive/pilabus/uditproject/uditflowcell/udittest/archive2.tar/download-H “Accept: application/json” -D arch_local_header.txt -o</w:t>
+                      </w:r>
+                      <w:r>
+                        <w:rPr>
+                          <w:rFonts w:ascii="Menlo" w:hAnsi="Menlo" w:cs="Menlo"/>
+                          <w:color w:val="172B4D"/>
+                          <w:shd w:val="clear" w:color="auto" w:fill="F4F5F7"/>
+                        </w:rPr>
+                        <w:t xml:space="preserve"> </w:t>
+                      </w:r>
+                      <w:proofErr w:type="spellStart"/>
+                      <w:r>
+                        <w:rPr>
+                          <w:rFonts w:ascii="Menlo" w:hAnsi="Menlo" w:cs="Menlo"/>
+                          <w:color w:val="172B4D"/>
+                          <w:shd w:val="clear" w:color="auto" w:fill="F4F5F7"/>
+                        </w:rPr>
+                        <w:t>arch_to_local.json</w:t>
+                      </w:r>
+                      <w:proofErr w:type="spellEnd"/>
+                      <w:r>
+                        <w:rPr>
+                          <w:rFonts w:ascii="Menlo" w:hAnsi="Menlo" w:cs="Menlo"/>
+                          <w:color w:val="172B4D"/>
+                          <w:shd w:val="clear" w:color="auto" w:fill="F4F5F7"/>
+                        </w:rPr>
+                        <w:t xml:space="preserve"> -u sehgalu2</w:t>
+                      </w:r>
+                      <w:r>
+                        <w:rPr>
+                          <w:rStyle w:val="apple-converted-space"/>
+                          <w:rFonts w:ascii="Menlo" w:eastAsia="Arial Unicode MS" w:hAnsi="Menlo" w:cs="Menlo"/>
+                          <w:color w:val="172B4D"/>
+                          <w:shd w:val="clear" w:color="auto" w:fill="F4F5F7"/>
+                        </w:rPr>
+                        <w:t> </w:t>
+                      </w:r>
+                      <w:proofErr w:type="spellStart"/>
+                      <w:r>
+                        <w:rPr>
+                          <w:rStyle w:val="nobr"/>
+                          <w:rFonts w:ascii="Menlo" w:eastAsia="Arial Unicode MS" w:hAnsi="Menlo" w:cs="Menlo"/>
+                          <w:color w:val="172B4D"/>
+                        </w:rPr>
+                        <w:t>extracttar.json</w:t>
+                      </w:r>
+                      <w:proofErr w:type="spellEnd"/>
+                      <w:r>
+                        <w:rPr>
+                          <w:rFonts w:ascii="Menlo" w:hAnsi="Menlo" w:cs="Menlo"/>
+                          <w:color w:val="0052CC"/>
+                          <w:vertAlign w:val="superscript"/>
+                        </w:rPr>
+                        <w:fldChar w:fldCharType="begin"/>
+                      </w:r>
+                      <w:r>
+                        <w:rPr>
+                          <w:rFonts w:ascii="Menlo" w:hAnsi="Menlo" w:cs="Menlo"/>
+                          <w:color w:val="0052CC"/>
+                          <w:vertAlign w:val="superscript"/>
+                        </w:rPr>
+                        <w:instrText xml:space="preserve"> INCLUDEPICTURE "/var/folders/dv/nltznbp94hq9tdb_r2qz9yvxqfpgby/T/com.microsoft.Word/WebArchiveCopyPasteTempFiles/link_attachment_7.gif" \* MERGEFORMATINET </w:instrText>
+                      </w:r>
+                      <w:r>
+                        <w:rPr>
+                          <w:rFonts w:ascii="Menlo" w:hAnsi="Menlo" w:cs="Menlo"/>
+                          <w:color w:val="0052CC"/>
+                          <w:vertAlign w:val="superscript"/>
+                        </w:rPr>
+                        <w:fldChar w:fldCharType="separate"/>
+                      </w:r>
+                      <w:r>
+                        <w:rPr>
+                          <w:rFonts w:ascii="Menlo" w:hAnsi="Menlo" w:cs="Menlo"/>
+                          <w:noProof/>
+                          <w:color w:val="0052CC"/>
+                          <w:vertAlign w:val="superscript"/>
+                        </w:rPr>
+                        <w:drawing>
+                          <wp:inline distT="0" distB="0" distL="0" distR="0" wp14:anchorId="2F895589" wp14:editId="0048ED37">
+                            <wp:extent cx="88900" cy="88900"/>
+                            <wp:effectExtent l="0" t="0" r="0" b="0"/>
+                            <wp:docPr id="6" name="Picture 6">
+                              <a:hlinkClick xmlns:a="http://schemas.openxmlformats.org/drawingml/2006/main" r:id="rId77" tooltip="&quot;extracttar.json attached to HPCDATAMGM-1127&quot;"/>
+                            </wp:docPr>
+                            <wp:cNvGraphicFramePr>
+                              <a:graphicFrameLocks xmlns:a="http://schemas.openxmlformats.org/drawingml/2006/main" noChangeAspect="1"/>
+                            </wp:cNvGraphicFramePr>
+                            <a:graphic xmlns:a="http://schemas.openxmlformats.org/drawingml/2006/main">
+                              <a:graphicData uri="http://schemas.openxmlformats.org/drawingml/2006/picture">
+                                <pic:pic xmlns:pic="http://schemas.openxmlformats.org/drawingml/2006/picture">
+                                  <pic:nvPicPr>
+                                    <pic:cNvPr id="0" name="Picture 1">
+                                      <a:hlinkClick r:id="rId77" tooltip="&quot;extracttar.json attached to HPCDATAMGM-1127&quot;"/>
+                                    </pic:cNvPr>
+                                    <pic:cNvPicPr>
+                                      <a:picLocks noChangeAspect="1" noChangeArrowheads="1"/>
+                                    </pic:cNvPicPr>
+                                  </pic:nvPicPr>
+                                  <pic:blipFill>
+                                    <a:blip r:embed="rId78">
+                                      <a:extLst>
+                                        <a:ext uri="{28A0092B-C50C-407E-A947-70E740481C1C}">
+                                          <a14:useLocalDpi xmlns:a14="http://schemas.microsoft.com/office/drawing/2010/main" val="0"/>
+                                        </a:ext>
+                                      </a:extLst>
+                                    </a:blip>
+                                    <a:srcRect/>
+                                    <a:stretch>
+                                      <a:fillRect/>
+                                    </a:stretch>
+                                  </pic:blipFill>
+                                  <pic:spPr bwMode="auto">
+                                    <a:xfrm>
+                                      <a:off x="0" y="0"/>
+                                      <a:ext cx="88900" cy="88900"/>
+                                    </a:xfrm>
+                                    <a:prstGeom prst="rect">
+                                      <a:avLst/>
+                                    </a:prstGeom>
+                                    <a:noFill/>
+                                    <a:ln>
+                                      <a:noFill/>
+                                    </a:ln>
+                                  </pic:spPr>
+                                </pic:pic>
+                              </a:graphicData>
+                            </a:graphic>
+                          </wp:inline>
+                        </w:drawing>
+                      </w:r>
+                      <w:r>
+                        <w:rPr>
+                          <w:rFonts w:ascii="Menlo" w:hAnsi="Menlo" w:cs="Menlo"/>
+                          <w:color w:val="0052CC"/>
+                          <w:vertAlign w:val="superscript"/>
+                        </w:rPr>
+                        <w:fldChar w:fldCharType="end"/>
+                      </w:r>
+                    </w:p>
+                    <w:p>
+                      <w:pPr>
+                        <w:pStyle w:val="Heading3"/>
+                        <w:rPr>
+                          <w:b w:val="0"/>
+                          <w:bCs w:val="0"/>
+                        </w:rPr>
+                      </w:pPr>
+                    </w:p>
+                  </w:txbxContent>
+                </v:textbox>
+                <w10:wrap type="square"/>
+              </v:shape>
+            </w:pict>
+          </mc:Fallback>
+        </mc:AlternateContent>
+      </w:r>
+    </w:p>
+    <w:p>
+      <w:pPr>
         <w:spacing w:line="360" w:lineRule="auto"/>
         <w:ind w:left="0"/>
         <w:rPr>
@@ -46137,6 +47448,46 @@
     </w:p>
     <w:p>
       <w:pPr>
+        <w:spacing w:line="360" w:lineRule="auto"/>
+        <w:ind w:left="0"/>
+        <w:rPr>
+          <w:b/>
+          <w:bCs/>
+        </w:rPr>
+      </w:pPr>
+    </w:p>
+    <w:p>
+      <w:pPr>
+        <w:spacing w:line="360" w:lineRule="auto"/>
+        <w:ind w:left="0"/>
+        <w:rPr>
+          <w:b/>
+          <w:bCs/>
+        </w:rPr>
+      </w:pPr>
+    </w:p>
+    <w:p>
+      <w:pPr>
+        <w:spacing w:line="360" w:lineRule="auto"/>
+        <w:ind w:left="0"/>
+        <w:rPr>
+          <w:b/>
+          <w:bCs/>
+        </w:rPr>
+      </w:pPr>
+    </w:p>
+    <w:p>
+      <w:pPr>
+        <w:spacing w:line="360" w:lineRule="auto"/>
+        <w:ind w:left="0"/>
+        <w:rPr>
+          <w:b/>
+          <w:bCs/>
+        </w:rPr>
+      </w:pPr>
+    </w:p>
+    <w:p>
+      <w:pPr>
         <w:pStyle w:val="Heading3"/>
         <w:rPr>
           <w:b w:val="0"/>
@@ -46144,6 +47495,7 @@
         </w:rPr>
       </w:pPr>
       <w:r>
+        <w:lastRenderedPageBreak/>
         <w:t xml:space="preserve"> </w:t>
       </w:r>
     </w:p>
@@ -46227,7 +47579,7 @@
       </w:r>
     </w:p>
     <w:p>
-      <w:hyperlink r:id="rId77" w:history="1">
+      <w:hyperlink r:id="rId79" w:history="1">
         <w:r>
           <w:rPr>
             <w:rStyle w:val="Hyperlink"/>
@@ -46277,7 +47629,7 @@
       <w:bookmarkEnd w:id="171"/>
     </w:p>
     <w:p>
-      <w:hyperlink r:id="rId78" w:history="1">
+      <w:hyperlink r:id="rId80" w:history="1">
         <w:r>
           <w:rPr>
             <w:rStyle w:val="Hyperlink"/>
@@ -46315,7 +47667,7 @@
       <w:bookmarkEnd w:id="172"/>
     </w:p>
     <w:p>
-      <w:hyperlink r:id="rId79" w:history="1">
+      <w:hyperlink r:id="rId81" w:history="1">
         <w:r>
           <w:rPr>
             <w:rStyle w:val="Hyperlink"/>
@@ -46328,7 +47680,7 @@
           </w:rPr>
           <w:t>/</w:t>
         </w:r>
-        <w:hyperlink r:id="rId80" w:tooltip="Batch_Upload_Input_File_Object_Cleversafe.csv" w:history="1">
+        <w:hyperlink r:id="rId82" w:tooltip="Batch_Upload_Input_File_Object_Cleversafe.csv" w:history="1">
           <w:r>
             <w:rPr>
               <w:rStyle w:val="Hyperlink"/>
@@ -46346,7 +47698,7 @@
       <w:pPr>
         <w:ind w:left="360"/>
       </w:pPr>
-      <w:hyperlink r:id="rId81" w:history="1">
+      <w:hyperlink r:id="rId83" w:history="1">
         <w:r>
           <w:rPr>
             <w:rStyle w:val="Hyperlink"/>
@@ -46359,7 +47711,7 @@
           </w:rPr>
           <w:t>/</w:t>
         </w:r>
-        <w:hyperlink r:id="rId82" w:tooltip="Batch_Upload_Input_File_Object_Cleversafe.csv" w:history="1">
+        <w:hyperlink r:id="rId84" w:tooltip="Batch_Upload_Input_File_Object_Cleversafe.csv" w:history="1">
           <w:r>
             <w:rPr>
               <w:rStyle w:val="Hyperlink"/>
@@ -46392,7 +47744,7 @@
           <w:rStyle w:val="Hyperlink"/>
         </w:rPr>
       </w:pPr>
-      <w:hyperlink r:id="rId83" w:history="1">
+      <w:hyperlink r:id="rId85" w:history="1">
         <w:r>
           <w:rPr>
             <w:rStyle w:val="Hyperlink"/>
@@ -46480,7 +47832,6 @@
       </w:pPr>
       <w:bookmarkStart w:id="176" w:name="_Toc532852351"/>
       <w:r>
-        <w:lastRenderedPageBreak/>
         <w:t xml:space="preserve">13.1 </w:t>
       </w:r>
       <w:r>
@@ -46506,7 +47857,7 @@
         </w:rPr>
         <w:t>If you do not have SoapUI installed, please go to following link to download and install</w:t>
       </w:r>
-      <w:hyperlink r:id="rId84" w:history="1">
+      <w:hyperlink r:id="rId86" w:history="1">
         <w:r>
           <w:rPr>
             <w:shd w:val="clear" w:color="auto" w:fill="FFFFFF"/>
@@ -46550,7 +47901,7 @@
         </w:rPr>
         <w:t xml:space="preserve">Go to: </w:t>
       </w:r>
-      <w:hyperlink r:id="rId85" w:history="1">
+      <w:hyperlink r:id="rId87" w:history="1">
         <w:r>
           <w:rPr>
             <w:rStyle w:val="Hyperlink"/>
@@ -46784,7 +48135,7 @@
                     <pic:cNvPicPr/>
                   </pic:nvPicPr>
                   <pic:blipFill>
-                    <a:blip r:embed="rId86"/>
+                    <a:blip r:embed="rId88"/>
                     <a:stretch>
                       <a:fillRect/>
                     </a:stretch>
@@ -46847,7 +48198,7 @@
                     <pic:cNvPicPr/>
                   </pic:nvPicPr>
                   <pic:blipFill>
-                    <a:blip r:embed="rId87"/>
+                    <a:blip r:embed="rId89"/>
                     <a:stretch>
                       <a:fillRect/>
                     </a:stretch>
@@ -47012,7 +48363,7 @@
                     </pic:cNvPicPr>
                   </pic:nvPicPr>
                   <pic:blipFill>
-                    <a:blip r:embed="rId88">
+                    <a:blip r:embed="rId90">
                       <a:extLst>
                         <a:ext uri="{28A0092B-C50C-407E-A947-70E740481C1C}">
                           <a14:useLocalDpi xmlns:a14="http://schemas.microsoft.com/office/drawing/2010/main" val="0"/>
@@ -47080,7 +48431,7 @@
                     </pic:cNvPicPr>
                   </pic:nvPicPr>
                   <pic:blipFill>
-                    <a:blip r:embed="rId89">
+                    <a:blip r:embed="rId91">
                       <a:extLst>
                         <a:ext uri="{28A0092B-C50C-407E-A947-70E740481C1C}">
                           <a14:useLocalDpi xmlns:a14="http://schemas.microsoft.com/office/drawing/2010/main" val="0"/>
@@ -47242,7 +48593,7 @@
                     <pic:cNvPicPr/>
                   </pic:nvPicPr>
                   <pic:blipFill>
-                    <a:blip r:embed="rId90"/>
+                    <a:blip r:embed="rId92"/>
                     <a:stretch>
                       <a:fillRect/>
                     </a:stretch>
@@ -47317,7 +48668,7 @@
                     <pic:cNvPicPr/>
                   </pic:nvPicPr>
                   <pic:blipFill>
-                    <a:blip r:embed="rId91"/>
+                    <a:blip r:embed="rId93"/>
                     <a:stretch>
                       <a:fillRect/>
                     </a:stretch>
@@ -47383,7 +48734,7 @@
       <w:r>
         <w:t xml:space="preserve">-svc” account. To create a shared access, login into </w:t>
       </w:r>
-      <w:hyperlink r:id="rId92" w:history="1">
+      <w:hyperlink r:id="rId94" w:history="1">
         <w:r>
           <w:rPr>
             <w:rStyle w:val="Hyperlink"/>
@@ -47421,7 +48772,7 @@
                     </pic:cNvPicPr>
                   </pic:nvPicPr>
                   <pic:blipFill>
-                    <a:blip r:embed="rId93">
+                    <a:blip r:embed="rId95">
                       <a:extLst>
                         <a:ext uri="{28A0092B-C50C-407E-A947-70E740481C1C}">
                           <a14:useLocalDpi xmlns:a14="http://schemas.microsoft.com/office/drawing/2010/main" val="0"/>
@@ -47503,7 +48854,7 @@
                     </pic:cNvPicPr>
                   </pic:nvPicPr>
                   <pic:blipFill>
-                    <a:blip r:embed="rId94">
+                    <a:blip r:embed="rId96">
                       <a:extLst>
                         <a:ext uri="{28A0092B-C50C-407E-A947-70E740481C1C}">
                           <a14:useLocalDpi xmlns:a14="http://schemas.microsoft.com/office/drawing/2010/main" val="0"/>
@@ -47584,7 +48935,7 @@
                     </pic:cNvPicPr>
                   </pic:nvPicPr>
                   <pic:blipFill>
-                    <a:blip r:embed="rId95">
+                    <a:blip r:embed="rId97">
                       <a:extLst>
                         <a:ext uri="{28A0092B-C50C-407E-A947-70E740481C1C}">
                           <a14:useLocalDpi xmlns:a14="http://schemas.microsoft.com/office/drawing/2010/main" val="0"/>
@@ -47709,7 +49060,7 @@
                     </pic:cNvPicPr>
                   </pic:nvPicPr>
                   <pic:blipFill>
-                    <a:blip r:embed="rId96">
+                    <a:blip r:embed="rId98">
                       <a:extLst>
                         <a:ext uri="{28A0092B-C50C-407E-A947-70E740481C1C}">
                           <a14:useLocalDpi xmlns:a14="http://schemas.microsoft.com/office/drawing/2010/main" val="0"/>
@@ -47784,7 +49135,7 @@
                     </pic:cNvPicPr>
                   </pic:nvPicPr>
                   <pic:blipFill>
-                    <a:blip r:embed="rId97">
+                    <a:blip r:embed="rId99">
                       <a:extLst>
                         <a:ext uri="{28A0092B-C50C-407E-A947-70E740481C1C}">
                           <a14:useLocalDpi xmlns:a14="http://schemas.microsoft.com/office/drawing/2010/main" val="0"/>
@@ -48022,7 +49373,7 @@
                     </pic:cNvPicPr>
                   </pic:nvPicPr>
                   <pic:blipFill>
-                    <a:blip r:embed="rId98">
+                    <a:blip r:embed="rId100">
                       <a:extLst>
                         <a:ext uri="{28A0092B-C50C-407E-A947-70E740481C1C}">
                           <a14:useLocalDpi xmlns:a14="http://schemas.microsoft.com/office/drawing/2010/main" val="0"/>
@@ -48477,7 +49828,7 @@
                     </pic:cNvPicPr>
                   </pic:nvPicPr>
                   <pic:blipFill>
-                    <a:blip r:embed="rId99">
+                    <a:blip r:embed="rId101">
                       <a:extLst>
                         <a:ext uri="{28A0092B-C50C-407E-A947-70E740481C1C}">
                           <a14:useLocalDpi xmlns:a14="http://schemas.microsoft.com/office/drawing/2010/main" val="0"/>
@@ -48709,7 +50060,7 @@
                     <pic:cNvPicPr/>
                   </pic:nvPicPr>
                   <pic:blipFill>
-                    <a:blip r:embed="rId100" cstate="print">
+                    <a:blip r:embed="rId102" cstate="print">
                       <a:extLst>
                         <a:ext uri="{28A0092B-C50C-407E-A947-70E740481C1C}">
                           <a14:useLocalDpi xmlns:a14="http://schemas.microsoft.com/office/drawing/2010/main" val="0"/>
@@ -48806,7 +50157,7 @@
                     <pic:cNvPicPr/>
                   </pic:nvPicPr>
                   <pic:blipFill>
-                    <a:blip r:embed="rId101"/>
+                    <a:blip r:embed="rId103"/>
                     <a:stretch>
                       <a:fillRect/>
                     </a:stretch>
@@ -48989,434 +50340,6 @@
             <wp:extent cx="5471032" cy="3167380"/>
             <wp:effectExtent l="0" t="0" r="0" b="0"/>
             <wp:docPr id="67" name="Picture 67"/>
-            <wp:cNvGraphicFramePr>
-              <a:graphicFrameLocks xmlns:a="http://schemas.openxmlformats.org/drawingml/2006/main" noChangeAspect="1"/>
-            </wp:cNvGraphicFramePr>
-            <a:graphic xmlns:a="http://schemas.openxmlformats.org/drawingml/2006/main">
-              <a:graphicData uri="http://schemas.openxmlformats.org/drawingml/2006/picture">
-                <pic:pic xmlns:pic="http://schemas.openxmlformats.org/drawingml/2006/picture">
-                  <pic:nvPicPr>
-                    <pic:cNvPr id="1" name=""/>
-                    <pic:cNvPicPr/>
-                  </pic:nvPicPr>
-                  <pic:blipFill>
-                    <a:blip r:embed="rId102"/>
-                    <a:stretch>
-                      <a:fillRect/>
-                    </a:stretch>
-                  </pic:blipFill>
-                  <pic:spPr>
-                    <a:xfrm>
-                      <a:off x="0" y="0"/>
-                      <a:ext cx="5473518" cy="3168819"/>
-                    </a:xfrm>
-                    <a:prstGeom prst="rect">
-                      <a:avLst/>
-                    </a:prstGeom>
-                  </pic:spPr>
-                </pic:pic>
-              </a:graphicData>
-            </a:graphic>
-          </wp:inline>
-        </w:drawing>
-      </w:r>
-    </w:p>
-    <w:p>
-      <w:pPr>
-        <w:rPr>
-          <w:color w:val="000000"/>
-        </w:rPr>
-      </w:pPr>
-    </w:p>
-    <w:p>
-      <w:pPr>
-        <w:pStyle w:val="Heading3"/>
-      </w:pPr>
-      <w:bookmarkStart w:id="184" w:name="_Toc532852359"/>
-      <w:r>
-        <w:t>13.3.6</w:t>
-      </w:r>
-      <w:r>
-        <w:tab/>
-      </w:r>
-      <w:r>
-        <w:t>Generate a report</w:t>
-      </w:r>
-      <w:bookmarkEnd w:id="184"/>
-    </w:p>
-    <w:p>
-      <w:pPr>
-        <w:ind w:firstLine="144"/>
-        <w:rPr>
-          <w:color w:val="000000"/>
-        </w:rPr>
-      </w:pPr>
-      <w:r>
-        <w:rPr>
-          <w:color w:val="000000"/>
-        </w:rPr>
-        <w:t>Authorized users can generate following summarized reports</w:t>
-      </w:r>
-      <w:r>
-        <w:rPr>
-          <w:color w:val="000000"/>
-        </w:rPr>
-        <w:t>:</w:t>
-      </w:r>
-    </w:p>
-    <w:p>
-      <w:pPr>
-        <w:ind w:firstLine="144"/>
-        <w:rPr>
-          <w:color w:val="000000"/>
-        </w:rPr>
-      </w:pPr>
-      <w:r>
-        <w:rPr>
-          <w:color w:val="000000"/>
-        </w:rPr>
-        <w:t>Summary report till date</w:t>
-      </w:r>
-    </w:p>
-    <w:p>
-      <w:pPr>
-        <w:ind w:firstLine="144"/>
-        <w:rPr>
-          <w:color w:val="000000"/>
-        </w:rPr>
-      </w:pPr>
-      <w:r>
-        <w:rPr>
-          <w:color w:val="000000"/>
-        </w:rPr>
-        <w:t>Summary report by date</w:t>
-      </w:r>
-    </w:p>
-    <w:p>
-      <w:pPr>
-        <w:ind w:firstLine="144"/>
-        <w:rPr>
-          <w:color w:val="000000"/>
-        </w:rPr>
-      </w:pPr>
-      <w:r>
-        <w:rPr>
-          <w:color w:val="000000"/>
-        </w:rPr>
-        <w:t>Summary report by DOC</w:t>
-      </w:r>
-    </w:p>
-    <w:p>
-      <w:pPr>
-        <w:ind w:firstLine="144"/>
-        <w:rPr>
-          <w:color w:val="000000"/>
-        </w:rPr>
-      </w:pPr>
-      <w:r>
-        <w:rPr>
-          <w:color w:val="000000"/>
-        </w:rPr>
-        <w:t>Summary report by DOC and dat</w:t>
-      </w:r>
-      <w:r>
-        <w:rPr>
-          <w:color w:val="000000"/>
-        </w:rPr>
-        <w:t>e</w:t>
-      </w:r>
-      <w:r>
-        <w:rPr>
-          <w:color w:val="000000"/>
-        </w:rPr>
-        <w:t xml:space="preserve"> range</w:t>
-      </w:r>
-    </w:p>
-    <w:p>
-      <w:pPr>
-        <w:ind w:firstLine="144"/>
-        <w:rPr>
-          <w:color w:val="000000"/>
-        </w:rPr>
-      </w:pPr>
-      <w:proofErr w:type="spellStart"/>
-      <w:r>
-        <w:rPr>
-          <w:color w:val="000000"/>
-        </w:rPr>
-        <w:t>ummary</w:t>
-      </w:r>
-      <w:proofErr w:type="spellEnd"/>
-      <w:r>
-        <w:rPr>
-          <w:color w:val="000000"/>
-        </w:rPr>
-        <w:t xml:space="preserve"> report by User</w:t>
-      </w:r>
-    </w:p>
-    <w:p>
-      <w:pPr>
-        <w:ind w:firstLine="144"/>
-        <w:rPr>
-          <w:color w:val="000000"/>
-        </w:rPr>
-      </w:pPr>
-      <w:r>
-        <w:rPr>
-          <w:color w:val="000000"/>
-        </w:rPr>
-        <w:t>Summary report by User and dat</w:t>
-      </w:r>
-      <w:r>
-        <w:rPr>
-          <w:color w:val="000000"/>
-        </w:rPr>
-        <w:t>e</w:t>
-      </w:r>
-      <w:r>
-        <w:rPr>
-          <w:color w:val="000000"/>
-        </w:rPr>
-        <w:t xml:space="preserve"> range</w:t>
-      </w:r>
-    </w:p>
-    <w:p>
-      <w:pPr>
-        <w:ind w:firstLine="144"/>
-        <w:rPr>
-          <w:color w:val="000000"/>
-        </w:rPr>
-      </w:pPr>
-      <w:r>
-        <w:rPr>
-          <w:color w:val="000000"/>
-        </w:rPr>
-        <w:t>Base path report</w:t>
-      </w:r>
-    </w:p>
-    <w:p>
-      <w:pPr>
-        <w:ind w:firstLine="144"/>
-        <w:rPr>
-          <w:color w:val="000000"/>
-        </w:rPr>
-      </w:pPr>
-      <w:r>
-        <w:rPr>
-          <w:color w:val="000000"/>
-        </w:rPr>
-        <w:t>Base path report by Date range</w:t>
-      </w:r>
-    </w:p>
-    <w:p>
-      <w:pPr>
-        <w:ind w:firstLine="144"/>
-        <w:rPr>
-          <w:color w:val="000000"/>
-        </w:rPr>
-      </w:pPr>
-      <w:r>
-        <w:rPr>
-          <w:color w:val="000000"/>
-        </w:rPr>
-        <w:t>Collection path report</w:t>
-      </w:r>
-    </w:p>
-    <w:p>
-      <w:pPr>
-        <w:ind w:firstLine="144"/>
-        <w:rPr>
-          <w:color w:val="000000"/>
-        </w:rPr>
-      </w:pPr>
-      <w:r>
-        <w:rPr>
-          <w:color w:val="000000"/>
-        </w:rPr>
-        <w:t>Collection path report by Date range</w:t>
-      </w:r>
-    </w:p>
-    <w:p>
-      <w:pPr>
-        <w:rPr>
-          <w:color w:val="000000"/>
-        </w:rPr>
-      </w:pPr>
-    </w:p>
-    <w:p>
-      <w:pPr>
-        <w:rPr>
-          <w:color w:val="000000"/>
-        </w:rPr>
-      </w:pPr>
-    </w:p>
-    <w:p>
-      <w:pPr>
-        <w:ind w:left="864"/>
-        <w:rPr>
-          <w:color w:val="000000"/>
-        </w:rPr>
-      </w:pPr>
-      <w:r>
-        <w:rPr>
-          <w:color w:val="000000"/>
-        </w:rPr>
-        <w:t xml:space="preserve">Edit request media content to enter valid request JSON request. </w:t>
-      </w:r>
-      <w:r>
-        <w:t>Click on triangle icon to submit request. You shall see the response from “JSON” tab.</w:t>
-      </w:r>
-    </w:p>
-    <w:p>
-      <w:pPr>
-        <w:rPr>
-          <w:color w:val="000000"/>
-        </w:rPr>
-      </w:pPr>
-    </w:p>
-    <w:p>
-      <w:pPr>
-        <w:rPr>
-          <w:color w:val="000000"/>
-        </w:rPr>
-      </w:pPr>
-      <w:r>
-        <w:rPr>
-          <w:color w:val="000000"/>
-        </w:rPr>
-        <w:t xml:space="preserve">       </w:t>
-      </w:r>
-      <w:r>
-        <w:rPr>
-          <w:noProof/>
-        </w:rPr>
-        <w:drawing>
-          <wp:inline distT="0" distB="0" distL="0" distR="0" wp14:anchorId="119F2DEC" wp14:editId="1F9D0506">
-            <wp:extent cx="5191760" cy="3167270"/>
-            <wp:effectExtent l="0" t="0" r="0" b="0"/>
-            <wp:docPr id="68" name="Picture 68"/>
-            <wp:cNvGraphicFramePr>
-              <a:graphicFrameLocks xmlns:a="http://schemas.openxmlformats.org/drawingml/2006/main" noChangeAspect="1"/>
-            </wp:cNvGraphicFramePr>
-            <a:graphic xmlns:a="http://schemas.openxmlformats.org/drawingml/2006/main">
-              <a:graphicData uri="http://schemas.openxmlformats.org/drawingml/2006/picture">
-                <pic:pic xmlns:pic="http://schemas.openxmlformats.org/drawingml/2006/picture">
-                  <pic:nvPicPr>
-                    <pic:cNvPr id="1" name=""/>
-                    <pic:cNvPicPr/>
-                  </pic:nvPicPr>
-                  <pic:blipFill>
-                    <a:blip r:embed="rId103"/>
-                    <a:stretch>
-                      <a:fillRect/>
-                    </a:stretch>
-                  </pic:blipFill>
-                  <pic:spPr>
-                    <a:xfrm>
-                      <a:off x="0" y="0"/>
-                      <a:ext cx="5199764" cy="3172153"/>
-                    </a:xfrm>
-                    <a:prstGeom prst="rect">
-                      <a:avLst/>
-                    </a:prstGeom>
-                  </pic:spPr>
-                </pic:pic>
-              </a:graphicData>
-            </a:graphic>
-          </wp:inline>
-        </w:drawing>
-      </w:r>
-    </w:p>
-    <w:p>
-      <w:pPr>
-        <w:rPr>
-          <w:color w:val="000000"/>
-        </w:rPr>
-      </w:pPr>
-    </w:p>
-    <w:p>
-      <w:pPr>
-        <w:pStyle w:val="Heading3"/>
-      </w:pPr>
-      <w:bookmarkStart w:id="185" w:name="_Toc532852360"/>
-      <w:r>
-        <w:t>13.3.7</w:t>
-      </w:r>
-      <w:r>
-        <w:tab/>
-      </w:r>
-      <w:r>
-        <w:t>Update/assign permission</w:t>
-      </w:r>
-      <w:bookmarkEnd w:id="185"/>
-      <w:r>
-        <w:t xml:space="preserve"> </w:t>
-      </w:r>
-    </w:p>
-    <w:p>
-      <w:pPr>
-        <w:ind w:left="720"/>
-        <w:rPr>
-          <w:color w:val="000000"/>
-        </w:rPr>
-      </w:pPr>
-      <w:r>
-        <w:rPr>
-          <w:color w:val="000000"/>
-        </w:rPr>
-        <w:t>You can set permissions on the collections or data objects so that any other authenticated user can access your data. Supported permissions are OWN, READ, WRITE and NONE.</w:t>
-      </w:r>
-    </w:p>
-    <w:p>
-      <w:pPr>
-        <w:ind w:left="864"/>
-        <w:rPr>
-          <w:color w:val="000000"/>
-        </w:rPr>
-      </w:pPr>
-    </w:p>
-    <w:p>
-      <w:pPr>
-        <w:ind w:left="720"/>
-      </w:pPr>
-      <w:r>
-        <w:rPr>
-          <w:color w:val="000000"/>
-        </w:rPr>
-        <w:t xml:space="preserve">These permissions can be associated with a user or a group and are set by entity PATH. This entity can be a collection or a data file. Edit request media string to enter value entities and permissions.  </w:t>
-      </w:r>
-      <w:r>
-        <w:t>Click on triangle icon to submit request. You shall see the response from “JSON” tab.</w:t>
-      </w:r>
-    </w:p>
-    <w:p>
-      <w:pPr>
-        <w:rPr>
-          <w:color w:val="000000"/>
-        </w:rPr>
-      </w:pPr>
-    </w:p>
-    <w:p>
-      <w:pPr>
-        <w:rPr>
-          <w:color w:val="000000"/>
-        </w:rPr>
-      </w:pPr>
-      <w:r>
-        <w:rPr>
-          <w:color w:val="000000"/>
-        </w:rPr>
-        <w:t xml:space="preserve">    </w:t>
-      </w:r>
-      <w:r>
-        <w:rPr>
-          <w:noProof/>
-        </w:rPr>
-        <w:drawing>
-          <wp:inline distT="0" distB="0" distL="0" distR="0" wp14:anchorId="0BB1A661" wp14:editId="1096BE99">
-            <wp:extent cx="5295900" cy="2819237"/>
-            <wp:effectExtent l="0" t="0" r="0" b="635"/>
-            <wp:docPr id="69" name="Picture 69"/>
             <wp:cNvGraphicFramePr>
               <a:graphicFrameLocks xmlns:a="http://schemas.openxmlformats.org/drawingml/2006/main" noChangeAspect="1"/>
             </wp:cNvGraphicFramePr>
@@ -49436,7 +50359,7 @@
                   <pic:spPr>
                     <a:xfrm>
                       <a:off x="0" y="0"/>
-                      <a:ext cx="5304824" cy="2823988"/>
+                      <a:ext cx="5473518" cy="3168819"/>
                     </a:xfrm>
                     <a:prstGeom prst="rect">
                       <a:avLst/>
@@ -49451,69 +50374,278 @@
     </w:p>
     <w:p>
       <w:pPr>
+        <w:rPr>
+          <w:color w:val="000000"/>
+        </w:rPr>
+      </w:pPr>
+    </w:p>
+    <w:p>
+      <w:pPr>
         <w:pStyle w:val="Heading3"/>
       </w:pPr>
-      <w:bookmarkStart w:id="186" w:name="_Toc532852361"/>
-      <w:r>
-        <w:lastRenderedPageBreak/>
-        <w:t>13.3.8</w:t>
+      <w:bookmarkStart w:id="184" w:name="_Toc532852359"/>
+      <w:r>
+        <w:t>13.3.6</w:t>
       </w:r>
       <w:r>
         <w:tab/>
       </w:r>
       <w:r>
-        <w:t>Perform simple search functions</w:t>
-      </w:r>
-      <w:bookmarkEnd w:id="186"/>
-    </w:p>
-    <w:p>
-      <w:pPr>
-        <w:pStyle w:val="Heading4"/>
-      </w:pPr>
-      <w:r>
-        <w:t xml:space="preserve">13.3.8.1 </w:t>
-      </w:r>
-      <w:r>
-        <w:t>Query a collection by path</w:t>
-      </w:r>
-    </w:p>
-    <w:p>
-      <w:r>
-        <w:t>Collections can be queried by its unique logical path. Double click on request path attribute value and enter a valid collection path. For example, “/</w:t>
-      </w:r>
+        <w:t>Generate a report</w:t>
+      </w:r>
+      <w:bookmarkEnd w:id="184"/>
+    </w:p>
+    <w:p>
+      <w:pPr>
+        <w:ind w:firstLine="144"/>
+        <w:rPr>
+          <w:color w:val="000000"/>
+        </w:rPr>
+      </w:pPr>
+      <w:r>
+        <w:rPr>
+          <w:color w:val="000000"/>
+        </w:rPr>
+        <w:t>Authorized users can generate following summarized reports</w:t>
+      </w:r>
+      <w:r>
+        <w:rPr>
+          <w:color w:val="000000"/>
+        </w:rPr>
+        <w:t>:</w:t>
+      </w:r>
+    </w:p>
+    <w:p>
+      <w:pPr>
+        <w:ind w:firstLine="144"/>
+        <w:rPr>
+          <w:color w:val="000000"/>
+        </w:rPr>
+      </w:pPr>
+      <w:r>
+        <w:rPr>
+          <w:color w:val="000000"/>
+        </w:rPr>
+        <w:t>Summary report till date</w:t>
+      </w:r>
+    </w:p>
+    <w:p>
+      <w:pPr>
+        <w:ind w:firstLine="144"/>
+        <w:rPr>
+          <w:color w:val="000000"/>
+        </w:rPr>
+      </w:pPr>
+      <w:r>
+        <w:rPr>
+          <w:color w:val="000000"/>
+        </w:rPr>
+        <w:t>Summary report by date</w:t>
+      </w:r>
+    </w:p>
+    <w:p>
+      <w:pPr>
+        <w:ind w:firstLine="144"/>
+        <w:rPr>
+          <w:color w:val="000000"/>
+        </w:rPr>
+      </w:pPr>
+      <w:r>
+        <w:rPr>
+          <w:color w:val="000000"/>
+        </w:rPr>
+        <w:t>Summary report by DOC</w:t>
+      </w:r>
+    </w:p>
+    <w:p>
+      <w:pPr>
+        <w:ind w:firstLine="144"/>
+        <w:rPr>
+          <w:color w:val="000000"/>
+        </w:rPr>
+      </w:pPr>
+      <w:r>
+        <w:rPr>
+          <w:color w:val="000000"/>
+        </w:rPr>
+        <w:t>Summary report by DOC and dat</w:t>
+      </w:r>
+      <w:r>
+        <w:rPr>
+          <w:color w:val="000000"/>
+        </w:rPr>
+        <w:t>e</w:t>
+      </w:r>
+      <w:r>
+        <w:rPr>
+          <w:color w:val="000000"/>
+        </w:rPr>
+        <w:t xml:space="preserve"> range</w:t>
+      </w:r>
+    </w:p>
+    <w:p>
+      <w:pPr>
+        <w:ind w:firstLine="144"/>
+        <w:rPr>
+          <w:color w:val="000000"/>
+        </w:rPr>
+      </w:pPr>
       <w:proofErr w:type="spellStart"/>
       <w:r>
-        <w:t>FNL_SF_Training</w:t>
+        <w:rPr>
+          <w:color w:val="000000"/>
+        </w:rPr>
+        <w:t>ummary</w:t>
       </w:r>
       <w:proofErr w:type="spellEnd"/>
       <w:r>
-        <w:t>/</w:t>
-      </w:r>
-      <w:proofErr w:type="spellStart"/>
-      <w:r>
-        <w:t>konkapv</w:t>
-      </w:r>
-      <w:proofErr w:type="spellEnd"/>
-      <w:r>
-        <w:t>/Project1”.</w:t>
-      </w:r>
-      <w:r>
-        <w:t xml:space="preserve"> </w:t>
+        <w:rPr>
+          <w:color w:val="000000"/>
+        </w:rPr>
+        <w:t xml:space="preserve"> report by User</w:t>
+      </w:r>
+    </w:p>
+    <w:p>
+      <w:pPr>
+        <w:ind w:firstLine="144"/>
+        <w:rPr>
+          <w:color w:val="000000"/>
+        </w:rPr>
+      </w:pPr>
+      <w:r>
+        <w:rPr>
+          <w:color w:val="000000"/>
+        </w:rPr>
+        <w:t>Summary report by User and dat</w:t>
+      </w:r>
+      <w:r>
+        <w:rPr>
+          <w:color w:val="000000"/>
+        </w:rPr>
+        <w:t>e</w:t>
+      </w:r>
+      <w:r>
+        <w:rPr>
+          <w:color w:val="000000"/>
+        </w:rPr>
+        <w:t xml:space="preserve"> range</w:t>
+      </w:r>
+    </w:p>
+    <w:p>
+      <w:pPr>
+        <w:ind w:firstLine="144"/>
+        <w:rPr>
+          <w:color w:val="000000"/>
+        </w:rPr>
+      </w:pPr>
+      <w:r>
+        <w:rPr>
+          <w:color w:val="000000"/>
+        </w:rPr>
+        <w:t>Base path report</w:t>
+      </w:r>
+    </w:p>
+    <w:p>
+      <w:pPr>
+        <w:ind w:firstLine="144"/>
+        <w:rPr>
+          <w:color w:val="000000"/>
+        </w:rPr>
+      </w:pPr>
+      <w:r>
+        <w:rPr>
+          <w:color w:val="000000"/>
+        </w:rPr>
+        <w:t>Base path report by Date range</w:t>
+      </w:r>
+    </w:p>
+    <w:p>
+      <w:pPr>
+        <w:ind w:firstLine="144"/>
+        <w:rPr>
+          <w:color w:val="000000"/>
+        </w:rPr>
+      </w:pPr>
+      <w:r>
+        <w:rPr>
+          <w:color w:val="000000"/>
+        </w:rPr>
+        <w:t>Collection path report</w:t>
+      </w:r>
+    </w:p>
+    <w:p>
+      <w:pPr>
+        <w:ind w:firstLine="144"/>
+        <w:rPr>
+          <w:color w:val="000000"/>
+        </w:rPr>
+      </w:pPr>
+      <w:r>
+        <w:rPr>
+          <w:color w:val="000000"/>
+        </w:rPr>
+        <w:t>Collection path report by Date range</w:t>
+      </w:r>
+    </w:p>
+    <w:p>
+      <w:pPr>
+        <w:rPr>
+          <w:color w:val="000000"/>
+        </w:rPr>
+      </w:pPr>
+    </w:p>
+    <w:p>
+      <w:pPr>
+        <w:rPr>
+          <w:color w:val="000000"/>
+        </w:rPr>
+      </w:pPr>
+    </w:p>
+    <w:p>
+      <w:pPr>
+        <w:ind w:left="864"/>
+        <w:rPr>
+          <w:color w:val="000000"/>
+        </w:rPr>
+      </w:pPr>
+      <w:r>
+        <w:rPr>
+          <w:color w:val="000000"/>
+        </w:rPr>
+        <w:t xml:space="preserve">Edit request media content to enter valid request JSON request. </w:t>
       </w:r>
       <w:r>
         <w:t>Click on triangle icon to submit request. You shall see the response from “JSON” tab.</w:t>
       </w:r>
     </w:p>
     <w:p>
+      <w:pPr>
+        <w:rPr>
+          <w:color w:val="000000"/>
+        </w:rPr>
+      </w:pPr>
+    </w:p>
+    <w:p>
+      <w:pPr>
+        <w:rPr>
+          <w:color w:val="000000"/>
+        </w:rPr>
+      </w:pPr>
+      <w:r>
+        <w:rPr>
+          <w:color w:val="000000"/>
+        </w:rPr>
+        <w:t xml:space="preserve">       </w:t>
+      </w:r>
       <w:r>
         <w:rPr>
           <w:noProof/>
         </w:rPr>
         <w:drawing>
-          <wp:inline distT="0" distB="0" distL="0" distR="0" wp14:anchorId="2E74665D" wp14:editId="1B452D47">
-            <wp:extent cx="5524500" cy="2971800"/>
+          <wp:inline distT="0" distB="0" distL="0" distR="0" wp14:anchorId="119F2DEC" wp14:editId="1F9D0506">
+            <wp:extent cx="5191760" cy="3167270"/>
             <wp:effectExtent l="0" t="0" r="0" b="0"/>
-            <wp:docPr id="70" name="Picture 70"/>
+            <wp:docPr id="68" name="Picture 68"/>
             <wp:cNvGraphicFramePr>
               <a:graphicFrameLocks xmlns:a="http://schemas.openxmlformats.org/drawingml/2006/main" noChangeAspect="1"/>
             </wp:cNvGraphicFramePr>
@@ -49533,7 +50665,7 @@
                   <pic:spPr>
                     <a:xfrm>
                       <a:off x="0" y="0"/>
-                      <a:ext cx="5527881" cy="2973619"/>
+                      <a:ext cx="5199764" cy="3172153"/>
                     </a:xfrm>
                     <a:prstGeom prst="rect">
                       <a:avLst/>
@@ -49546,211 +50678,96 @@
         </w:drawing>
       </w:r>
     </w:p>
-    <w:p/>
-    <w:p>
-      <w:pPr>
-        <w:pStyle w:val="Heading4"/>
-      </w:pPr>
-      <w:r>
-        <w:t xml:space="preserve">13.3.8.2 </w:t>
-      </w:r>
-      <w:r>
-        <w:t>Query a collection by metadata</w:t>
-      </w:r>
-    </w:p>
-    <w:p>
-      <w:r>
-        <w:t xml:space="preserve">Collections can be queried by their metadata. Due to the limitation of adding multiple values to a parameter within SOAP UI, you could only search by one metadata attribute.  Double click on </w:t>
-      </w:r>
-      <w:proofErr w:type="spellStart"/>
-      <w:r>
-        <w:t>metadataQuery</w:t>
-      </w:r>
-      <w:proofErr w:type="spellEnd"/>
-      <w:r>
-        <w:t xml:space="preserve"> request attribute value field and enter search criteria. </w:t>
-      </w:r>
-    </w:p>
-    <w:p/>
-    <w:p>
-      <w:r>
-        <w:t xml:space="preserve">Format is </w:t>
-      </w:r>
-    </w:p>
-    <w:p>
-      <w:r>
-        <w:t>{"a":"</w:t>
-      </w:r>
-      <w:r>
-        <w:t>&lt;attribute name&gt;</w:t>
-      </w:r>
-      <w:r>
-        <w:t>","v":"</w:t>
-      </w:r>
-      <w:r>
-        <w:t>&lt;Value&gt;</w:t>
-      </w:r>
-      <w:r>
-        <w:t>","o":"</w:t>
-      </w:r>
-      <w:r>
-        <w:t>&lt;Operator&gt;</w:t>
-      </w:r>
-      <w:r>
-        <w:t>"}</w:t>
-      </w:r>
-    </w:p>
-    <w:p/>
-    <w:p>
-      <w:r>
-        <w:t xml:space="preserve">Replace &lt;text&gt; with the actual values. Valid values for &lt;Operator&gt; are </w:t>
-      </w:r>
-    </w:p>
-    <w:p>
-      <w:pPr>
-        <w:rPr>
-          <w:color w:val="000000"/>
-        </w:rPr>
-      </w:pPr>
-      <w:r>
-        <w:rPr>
-          <w:color w:val="000000"/>
-        </w:rPr>
-        <w:t>EQUAL,</w:t>
-      </w:r>
-      <w:r>
-        <w:rPr>
-          <w:color w:val="000000"/>
-        </w:rPr>
+    <w:p>
+      <w:pPr>
+        <w:rPr>
+          <w:color w:val="000000"/>
+        </w:rPr>
+      </w:pPr>
+    </w:p>
+    <w:p>
+      <w:pPr>
+        <w:pStyle w:val="Heading3"/>
+      </w:pPr>
+      <w:bookmarkStart w:id="185" w:name="_Toc532852360"/>
+      <w:r>
+        <w:t>13.3.7</w:t>
+      </w:r>
+      <w:r>
+        <w:tab/>
+      </w:r>
+      <w:r>
+        <w:t>Update/assign permission</w:t>
+      </w:r>
+      <w:bookmarkEnd w:id="185"/>
+      <w:r>
         <w:t xml:space="preserve"> </w:t>
       </w:r>
-      <w:r>
-        <w:rPr>
-          <w:color w:val="000000"/>
-        </w:rPr>
-        <w:t>NOT_EQUAL,</w:t>
-      </w:r>
-      <w:r>
-        <w:rPr>
-          <w:color w:val="000000"/>
-        </w:rPr>
-        <w:t xml:space="preserve"> </w:t>
-      </w:r>
-      <w:r>
-        <w:rPr>
-          <w:color w:val="000000"/>
-        </w:rPr>
-        <w:t>LESS_THAN,</w:t>
-      </w:r>
-      <w:r>
-        <w:rPr>
-          <w:color w:val="000000"/>
-        </w:rPr>
-        <w:t xml:space="preserve"> </w:t>
-      </w:r>
-      <w:r>
-        <w:rPr>
-          <w:color w:val="000000"/>
-        </w:rPr>
-        <w:t>GREATER_THAN,</w:t>
-      </w:r>
-      <w:r>
-        <w:rPr>
-          <w:color w:val="000000"/>
-        </w:rPr>
-        <w:t xml:space="preserve"> </w:t>
-      </w:r>
-      <w:r>
-        <w:rPr>
-          <w:color w:val="000000"/>
-        </w:rPr>
-        <w:t>LIKE</w:t>
-      </w:r>
-    </w:p>
-    <w:p>
-      <w:pPr>
-        <w:rPr>
-          <w:color w:val="000000"/>
-        </w:rPr>
-      </w:pPr>
-    </w:p>
-    <w:p>
-      <w:pPr>
-        <w:rPr>
-          <w:color w:val="000000"/>
-        </w:rPr>
-      </w:pPr>
-      <w:r>
-        <w:rPr>
-          <w:color w:val="000000"/>
-        </w:rPr>
-        <w:t>Example:</w:t>
-      </w:r>
-    </w:p>
-    <w:p>
-      <w:pPr>
-        <w:rPr>
-          <w:color w:val="000000"/>
-        </w:rPr>
-      </w:pPr>
-      <w:r>
-        <w:rPr>
-          <w:color w:val="000000"/>
-        </w:rPr>
-        <w:t>{"</w:t>
-      </w:r>
-      <w:proofErr w:type="spellStart"/>
-      <w:r>
-        <w:rPr>
-          <w:color w:val="000000"/>
-        </w:rPr>
-        <w:t>a":"name","v</w:t>
-      </w:r>
-      <w:proofErr w:type="spellEnd"/>
-      <w:r>
-        <w:rPr>
-          <w:color w:val="000000"/>
-        </w:rPr>
-        <w:t>":"%</w:t>
-      </w:r>
-      <w:proofErr w:type="spellStart"/>
-      <w:r>
-        <w:rPr>
-          <w:color w:val="000000"/>
-        </w:rPr>
-        <w:t>training%","o":"LIKE</w:t>
-      </w:r>
-      <w:proofErr w:type="spellEnd"/>
-      <w:r>
-        <w:rPr>
-          <w:color w:val="000000"/>
-        </w:rPr>
-        <w:t>"}</w:t>
-      </w:r>
-    </w:p>
-    <w:p/>
-    <w:p>
+    </w:p>
+    <w:p>
+      <w:pPr>
+        <w:ind w:left="720"/>
+        <w:rPr>
+          <w:color w:val="000000"/>
+        </w:rPr>
+      </w:pPr>
+      <w:r>
+        <w:rPr>
+          <w:color w:val="000000"/>
+        </w:rPr>
+        <w:t>You can set permissions on the collections or data objects so that any other authenticated user can access your data. Supported permissions are OWN, READ, WRITE and NONE.</w:t>
+      </w:r>
+    </w:p>
+    <w:p>
+      <w:pPr>
+        <w:ind w:left="864"/>
+        <w:rPr>
+          <w:color w:val="000000"/>
+        </w:rPr>
+      </w:pPr>
+    </w:p>
+    <w:p>
+      <w:pPr>
+        <w:ind w:left="720"/>
+      </w:pPr>
+      <w:r>
+        <w:rPr>
+          <w:color w:val="000000"/>
+        </w:rPr>
+        <w:t xml:space="preserve">These permissions can be associated with a user or a group and are set by entity PATH. This entity can be a collection or a data file. Edit request media string to enter value entities and permissions.  </w:t>
+      </w:r>
       <w:r>
         <w:t>Click on triangle icon to submit request. You shall see the response from “JSON” tab.</w:t>
       </w:r>
     </w:p>
-    <w:p/>
-    <w:p>
-      <w:pPr>
-        <w:rPr>
-          <w:b/>
-        </w:rPr>
-      </w:pPr>
+    <w:p>
+      <w:pPr>
+        <w:rPr>
+          <w:color w:val="000000"/>
+        </w:rPr>
+      </w:pPr>
+    </w:p>
+    <w:p>
+      <w:pPr>
+        <w:rPr>
+          <w:color w:val="000000"/>
+        </w:rPr>
+      </w:pPr>
+      <w:r>
+        <w:rPr>
+          <w:color w:val="000000"/>
+        </w:rPr>
+        <w:t xml:space="preserve">    </w:t>
+      </w:r>
       <w:r>
         <w:rPr>
           <w:noProof/>
         </w:rPr>
-        <w:lastRenderedPageBreak/>
         <w:drawing>
-          <wp:inline distT="0" distB="0" distL="0" distR="0" wp14:anchorId="6B7CDF70" wp14:editId="708E2FF2">
-            <wp:extent cx="5225142" cy="3167380"/>
-            <wp:effectExtent l="0" t="0" r="0" b="0"/>
-            <wp:docPr id="71" name="Picture 71"/>
+          <wp:inline distT="0" distB="0" distL="0" distR="0" wp14:anchorId="0BB1A661" wp14:editId="1096BE99">
+            <wp:extent cx="5295900" cy="2819237"/>
+            <wp:effectExtent l="0" t="0" r="0" b="635"/>
+            <wp:docPr id="69" name="Picture 69"/>
             <wp:cNvGraphicFramePr>
               <a:graphicFrameLocks xmlns:a="http://schemas.openxmlformats.org/drawingml/2006/main" noChangeAspect="1"/>
             </wp:cNvGraphicFramePr>
@@ -49770,7 +50787,7 @@
                   <pic:spPr>
                     <a:xfrm>
                       <a:off x="0" y="0"/>
-                      <a:ext cx="5231113" cy="3171000"/>
+                      <a:ext cx="5304824" cy="2823988"/>
                     </a:xfrm>
                     <a:prstGeom prst="rect">
                       <a:avLst/>
@@ -49783,24 +50800,59 @@
         </w:drawing>
       </w:r>
     </w:p>
-    <w:p/>
+    <w:p>
+      <w:pPr>
+        <w:pStyle w:val="Heading3"/>
+      </w:pPr>
+      <w:bookmarkStart w:id="186" w:name="_Toc532852361"/>
+      <w:r>
+        <w:lastRenderedPageBreak/>
+        <w:t>13.3.8</w:t>
+      </w:r>
+      <w:r>
+        <w:tab/>
+      </w:r>
+      <w:r>
+        <w:t>Perform simple search functions</w:t>
+      </w:r>
+      <w:bookmarkEnd w:id="186"/>
+    </w:p>
     <w:p>
       <w:pPr>
         <w:pStyle w:val="Heading4"/>
       </w:pPr>
       <w:r>
-        <w:t>13.3.8.3</w:t>
-      </w:r>
-      <w:r>
-        <w:tab/>
-      </w:r>
-      <w:r>
-        <w:t>Get a data object by path</w:t>
-      </w:r>
-    </w:p>
-    <w:p>
-      <w:r>
-        <w:t>Data objects can be queried by its unique logical path. Double click on request path attribute value and enter a valid data object path. Click on triangle icon to submit request. You shall see the response from “JSON” tab.</w:t>
+        <w:t xml:space="preserve">13.3.8.1 </w:t>
+      </w:r>
+      <w:r>
+        <w:t>Query a collection by path</w:t>
+      </w:r>
+    </w:p>
+    <w:p>
+      <w:r>
+        <w:t>Collections can be queried by its unique logical path. Double click on request path attribute value and enter a valid collection path. For example, “/</w:t>
+      </w:r>
+      <w:proofErr w:type="spellStart"/>
+      <w:r>
+        <w:t>FNL_SF_Training</w:t>
+      </w:r>
+      <w:proofErr w:type="spellEnd"/>
+      <w:r>
+        <w:t>/</w:t>
+      </w:r>
+      <w:proofErr w:type="spellStart"/>
+      <w:r>
+        <w:t>konkapv</w:t>
+      </w:r>
+      <w:proofErr w:type="spellEnd"/>
+      <w:r>
+        <w:t>/Project1”.</w:t>
+      </w:r>
+      <w:r>
+        <w:t xml:space="preserve"> </w:t>
+      </w:r>
+      <w:r>
+        <w:t>Click on triangle icon to submit request. You shall see the response from “JSON” tab.</w:t>
       </w:r>
     </w:p>
     <w:p>
@@ -49809,10 +50861,10 @@
           <w:noProof/>
         </w:rPr>
         <w:drawing>
-          <wp:inline distT="0" distB="0" distL="0" distR="0" wp14:anchorId="579838FD" wp14:editId="5179B7D7">
-            <wp:extent cx="5424927" cy="3167380"/>
-            <wp:effectExtent l="0" t="0" r="4445" b="0"/>
-            <wp:docPr id="72" name="Picture 72"/>
+          <wp:inline distT="0" distB="0" distL="0" distR="0" wp14:anchorId="2E74665D" wp14:editId="1B452D47">
+            <wp:extent cx="5524500" cy="2971800"/>
+            <wp:effectExtent l="0" t="0" r="0" b="0"/>
+            <wp:docPr id="70" name="Picture 70"/>
             <wp:cNvGraphicFramePr>
               <a:graphicFrameLocks xmlns:a="http://schemas.openxmlformats.org/drawingml/2006/main" noChangeAspect="1"/>
             </wp:cNvGraphicFramePr>
@@ -49832,7 +50884,7 @@
                   <pic:spPr>
                     <a:xfrm>
                       <a:off x="0" y="0"/>
-                      <a:ext cx="5427441" cy="3168848"/>
+                      <a:ext cx="5527881" cy="2973619"/>
                     </a:xfrm>
                     <a:prstGeom prst="rect">
                       <a:avLst/>
@@ -49851,18 +50903,15 @@
         <w:pStyle w:val="Heading4"/>
       </w:pPr>
       <w:r>
-        <w:t>13.3.8.4</w:t>
-      </w:r>
-      <w:r>
-        <w:tab/>
-      </w:r>
-      <w:r>
-        <w:t>Get a data object by metadata</w:t>
-      </w:r>
-    </w:p>
-    <w:p>
-      <w:r>
-        <w:t xml:space="preserve">Data objects can be queried by their metadata. Due to the limitation of adding multiple values to a parameter, you could only search by one metadata attribute.  Double click on </w:t>
+        <w:t xml:space="preserve">13.3.8.2 </w:t>
+      </w:r>
+      <w:r>
+        <w:t>Query a collection by metadata</w:t>
+      </w:r>
+    </w:p>
+    <w:p>
+      <w:r>
+        <w:t xml:space="preserve">Collections can be queried by their metadata. Due to the limitation of adding multiple values to a parameter within SOAP UI, you could only search by one metadata attribute.  Double click on </w:t>
       </w:r>
       <w:proofErr w:type="spellStart"/>
       <w:r>
@@ -49876,189 +50925,183 @@
     <w:p/>
     <w:p>
       <w:r>
+        <w:t xml:space="preserve">Format is </w:t>
+      </w:r>
+    </w:p>
+    <w:p>
+      <w:r>
+        <w:t>{"a":"</w:t>
+      </w:r>
+      <w:r>
+        <w:t>&lt;attribute name&gt;</w:t>
+      </w:r>
+      <w:r>
+        <w:t>","v":"</w:t>
+      </w:r>
+      <w:r>
+        <w:t>&lt;Value&gt;</w:t>
+      </w:r>
+      <w:r>
+        <w:t>","o":"</w:t>
+      </w:r>
+      <w:r>
+        <w:t>&lt;Operator&gt;</w:t>
+      </w:r>
+      <w:r>
+        <w:t>"}</w:t>
+      </w:r>
+    </w:p>
+    <w:p/>
+    <w:p>
+      <w:r>
+        <w:t xml:space="preserve">Replace &lt;text&gt; with the actual values. Valid values for &lt;Operator&gt; are </w:t>
+      </w:r>
+    </w:p>
+    <w:p>
+      <w:pPr>
+        <w:rPr>
+          <w:color w:val="000000"/>
+        </w:rPr>
+      </w:pPr>
+      <w:r>
+        <w:rPr>
+          <w:color w:val="000000"/>
+        </w:rPr>
+        <w:t>EQUAL,</w:t>
+      </w:r>
+      <w:r>
+        <w:rPr>
+          <w:color w:val="000000"/>
+        </w:rPr>
+        <w:t xml:space="preserve"> </w:t>
+      </w:r>
+      <w:r>
+        <w:rPr>
+          <w:color w:val="000000"/>
+        </w:rPr>
+        <w:t>NOT_EQUAL,</w:t>
+      </w:r>
+      <w:r>
+        <w:rPr>
+          <w:color w:val="000000"/>
+        </w:rPr>
+        <w:t xml:space="preserve"> </w:t>
+      </w:r>
+      <w:r>
+        <w:rPr>
+          <w:color w:val="000000"/>
+        </w:rPr>
+        <w:t>LESS_THAN,</w:t>
+      </w:r>
+      <w:r>
+        <w:rPr>
+          <w:color w:val="000000"/>
+        </w:rPr>
+        <w:t xml:space="preserve"> </w:t>
+      </w:r>
+      <w:r>
+        <w:rPr>
+          <w:color w:val="000000"/>
+        </w:rPr>
+        <w:t>GREATER_THAN,</w:t>
+      </w:r>
+      <w:r>
+        <w:rPr>
+          <w:color w:val="000000"/>
+        </w:rPr>
+        <w:t xml:space="preserve"> </w:t>
+      </w:r>
+      <w:r>
+        <w:rPr>
+          <w:color w:val="000000"/>
+        </w:rPr>
+        <w:t>LIKE</w:t>
+      </w:r>
+    </w:p>
+    <w:p>
+      <w:pPr>
+        <w:rPr>
+          <w:color w:val="000000"/>
+        </w:rPr>
+      </w:pPr>
+    </w:p>
+    <w:p>
+      <w:pPr>
+        <w:rPr>
+          <w:color w:val="000000"/>
+        </w:rPr>
+      </w:pPr>
+      <w:r>
+        <w:rPr>
+          <w:color w:val="000000"/>
+        </w:rPr>
+        <w:t>Example:</w:t>
+      </w:r>
+    </w:p>
+    <w:p>
+      <w:pPr>
+        <w:rPr>
+          <w:color w:val="000000"/>
+        </w:rPr>
+      </w:pPr>
+      <w:r>
+        <w:rPr>
+          <w:color w:val="000000"/>
+        </w:rPr>
+        <w:t>{"</w:t>
+      </w:r>
+      <w:proofErr w:type="spellStart"/>
+      <w:r>
+        <w:rPr>
+          <w:color w:val="000000"/>
+        </w:rPr>
+        <w:t>a":"name","v</w:t>
+      </w:r>
+      <w:proofErr w:type="spellEnd"/>
+      <w:r>
+        <w:rPr>
+          <w:color w:val="000000"/>
+        </w:rPr>
+        <w:t>":"%</w:t>
+      </w:r>
+      <w:proofErr w:type="spellStart"/>
+      <w:r>
+        <w:rPr>
+          <w:color w:val="000000"/>
+        </w:rPr>
+        <w:t>training%","o":"LIKE</w:t>
+      </w:r>
+      <w:proofErr w:type="spellEnd"/>
+      <w:r>
+        <w:rPr>
+          <w:color w:val="000000"/>
+        </w:rPr>
+        <w:t>"}</w:t>
+      </w:r>
+    </w:p>
+    <w:p/>
+    <w:p>
+      <w:r>
+        <w:t>Click on triangle icon to submit request. You shall see the response from “JSON” tab.</w:t>
+      </w:r>
+    </w:p>
+    <w:p/>
+    <w:p>
+      <w:pPr>
+        <w:rPr>
+          <w:b/>
+        </w:rPr>
+      </w:pPr>
+      <w:r>
+        <w:rPr>
+          <w:noProof/>
+        </w:rPr>
         <w:lastRenderedPageBreak/>
-        <w:t xml:space="preserve">Format is </w:t>
-      </w:r>
-    </w:p>
-    <w:p>
-      <w:r>
-        <w:t>{"a":"</w:t>
-      </w:r>
-      <w:r>
-        <w:t>&lt;attribute name&gt;</w:t>
-      </w:r>
-      <w:r>
-        <w:t>","v":"</w:t>
-      </w:r>
-      <w:r>
-        <w:t>&lt;Value&gt;</w:t>
-      </w:r>
-      <w:r>
-        <w:t>","o":"</w:t>
-      </w:r>
-      <w:r>
-        <w:t>&lt;Operator&gt;</w:t>
-      </w:r>
-      <w:r>
-        <w:t>"}</w:t>
-      </w:r>
-    </w:p>
-    <w:p/>
-    <w:p>
-      <w:r>
-        <w:t xml:space="preserve">Replace &lt;text&gt; with the actual values. Valid values for &lt;Operator&gt; are </w:t>
-      </w:r>
-    </w:p>
-    <w:p>
-      <w:pPr>
-        <w:rPr>
-          <w:color w:val="000000"/>
-        </w:rPr>
-      </w:pPr>
-      <w:r>
-        <w:rPr>
-          <w:color w:val="000000"/>
-        </w:rPr>
-        <w:t>EQUAL,</w:t>
-      </w:r>
-      <w:r>
-        <w:rPr>
-          <w:color w:val="000000"/>
-        </w:rPr>
-        <w:t xml:space="preserve"> </w:t>
-      </w:r>
-      <w:r>
-        <w:rPr>
-          <w:color w:val="000000"/>
-        </w:rPr>
-        <w:t>NOT_EQUAL,</w:t>
-      </w:r>
-      <w:r>
-        <w:rPr>
-          <w:color w:val="000000"/>
-        </w:rPr>
-        <w:t xml:space="preserve"> </w:t>
-      </w:r>
-      <w:r>
-        <w:rPr>
-          <w:color w:val="000000"/>
-        </w:rPr>
-        <w:t>LESS_THAN,</w:t>
-      </w:r>
-      <w:r>
-        <w:rPr>
-          <w:color w:val="000000"/>
-        </w:rPr>
-        <w:t xml:space="preserve"> </w:t>
-      </w:r>
-      <w:r>
-        <w:rPr>
-          <w:color w:val="000000"/>
-        </w:rPr>
-        <w:t>GREATER_THAN,</w:t>
-      </w:r>
-      <w:r>
-        <w:rPr>
-          <w:color w:val="000000"/>
-        </w:rPr>
-        <w:t xml:space="preserve"> LIKE</w:t>
-      </w:r>
-    </w:p>
-    <w:p>
-      <w:pPr>
-        <w:rPr>
-          <w:color w:val="000000"/>
-        </w:rPr>
-      </w:pPr>
-    </w:p>
-    <w:p>
-      <w:pPr>
-        <w:rPr>
-          <w:color w:val="000000"/>
-        </w:rPr>
-      </w:pPr>
-      <w:r>
-        <w:rPr>
-          <w:color w:val="000000"/>
-        </w:rPr>
-        <w:t>Example:</w:t>
-      </w:r>
-    </w:p>
-    <w:p>
-      <w:pPr>
-        <w:rPr>
-          <w:color w:val="000000"/>
-        </w:rPr>
-      </w:pPr>
-      <w:r>
-        <w:rPr>
-          <w:color w:val="000000"/>
-        </w:rPr>
-        <w:t>{"</w:t>
-      </w:r>
-      <w:proofErr w:type="spellStart"/>
-      <w:r>
-        <w:rPr>
-          <w:color w:val="000000"/>
-        </w:rPr>
-        <w:t>a":"name","v</w:t>
-      </w:r>
-      <w:proofErr w:type="spellEnd"/>
-      <w:r>
-        <w:rPr>
-          <w:color w:val="000000"/>
-        </w:rPr>
-        <w:t>":"%</w:t>
-      </w:r>
-      <w:proofErr w:type="spellStart"/>
-      <w:r>
-        <w:rPr>
-          <w:color w:val="000000"/>
-        </w:rPr>
-        <w:t>object</w:t>
-      </w:r>
-      <w:r>
-        <w:rPr>
-          <w:color w:val="000000"/>
-        </w:rPr>
-        <w:t>%","o":"LIKE</w:t>
-      </w:r>
-      <w:proofErr w:type="spellEnd"/>
-      <w:r>
-        <w:rPr>
-          <w:color w:val="000000"/>
-        </w:rPr>
-        <w:t>"}</w:t>
-      </w:r>
-    </w:p>
-    <w:p/>
-    <w:p>
-      <w:r>
-        <w:t>Click on triangle icon to submit request. You shall see the response from “JSON” tab.</w:t>
-      </w:r>
-    </w:p>
-    <w:p>
-      <w:pPr>
-        <w:rPr>
-          <w:color w:val="000000"/>
-        </w:rPr>
-      </w:pPr>
-    </w:p>
-    <w:p>
-      <w:pPr>
-        <w:rPr>
-          <w:color w:val="000000"/>
-        </w:rPr>
-      </w:pPr>
-      <w:r>
-        <w:rPr>
-          <w:noProof/>
-        </w:rPr>
         <w:drawing>
-          <wp:inline distT="0" distB="0" distL="0" distR="0" wp14:anchorId="758804FF" wp14:editId="19977B16">
-            <wp:extent cx="5371139" cy="3167380"/>
-            <wp:effectExtent l="0" t="0" r="1270" b="0"/>
-            <wp:docPr id="73" name="Picture 73"/>
+          <wp:inline distT="0" distB="0" distL="0" distR="0" wp14:anchorId="6B7CDF70" wp14:editId="708E2FF2">
+            <wp:extent cx="5225142" cy="3167380"/>
+            <wp:effectExtent l="0" t="0" r="0" b="0"/>
+            <wp:docPr id="71" name="Picture 71"/>
             <wp:cNvGraphicFramePr>
               <a:graphicFrameLocks xmlns:a="http://schemas.openxmlformats.org/drawingml/2006/main" noChangeAspect="1"/>
             </wp:cNvGraphicFramePr>
@@ -50078,7 +51121,7 @@
                   <pic:spPr>
                     <a:xfrm>
                       <a:off x="0" y="0"/>
-                      <a:ext cx="5376114" cy="3170314"/>
+                      <a:ext cx="5231113" cy="3171000"/>
                     </a:xfrm>
                     <a:prstGeom prst="rect">
                       <a:avLst/>
@@ -50091,131 +51134,36 @@
         </w:drawing>
       </w:r>
     </w:p>
-    <w:p>
-      <w:pPr>
-        <w:rPr>
-          <w:color w:val="000000"/>
-        </w:rPr>
-      </w:pPr>
-    </w:p>
-    <w:p>
-      <w:pPr>
-        <w:pStyle w:val="Heading3"/>
-      </w:pPr>
-      <w:bookmarkStart w:id="187" w:name="_Toc532852362"/>
-      <w:r>
-        <w:t>13.3.9</w:t>
+    <w:p/>
+    <w:p>
+      <w:pPr>
+        <w:pStyle w:val="Heading4"/>
+      </w:pPr>
+      <w:r>
+        <w:t>13.3.8.3</w:t>
       </w:r>
       <w:r>
         <w:tab/>
       </w:r>
       <w:r>
-        <w:t>Download a data file/object to Globus share</w:t>
-      </w:r>
-      <w:bookmarkEnd w:id="187"/>
-    </w:p>
-    <w:p>
-      <w:pPr>
-        <w:rPr>
-          <w:color w:val="000000"/>
-        </w:rPr>
-      </w:pPr>
-      <w:r>
-        <w:rPr>
-          <w:color w:val="000000"/>
-        </w:rPr>
-        <w:t>You can download a data object that you have access to into your Globus endpoint location asynchronously. The destination Globus endpoint needs be shared with “</w:t>
-      </w:r>
-      <w:proofErr w:type="spellStart"/>
-      <w:r>
-        <w:rPr>
-          <w:color w:val="000000"/>
-        </w:rPr>
-        <w:t>ncif</w:t>
-      </w:r>
-      <w:proofErr w:type="spellEnd"/>
-      <w:r>
-        <w:rPr>
-          <w:color w:val="000000"/>
-        </w:rPr>
-        <w:t>-</w:t>
-      </w:r>
-      <w:proofErr w:type="spellStart"/>
-      <w:r>
-        <w:rPr>
-          <w:color w:val="000000"/>
-        </w:rPr>
-        <w:t>hpcdm</w:t>
-      </w:r>
-      <w:proofErr w:type="spellEnd"/>
-      <w:r>
-        <w:rPr>
-          <w:color w:val="000000"/>
-        </w:rPr>
-        <w:t xml:space="preserve">-svc” account to write, i.e., you need to give “write” access on shared location to </w:t>
-      </w:r>
-      <w:r>
-        <w:rPr>
-          <w:color w:val="000000"/>
-        </w:rPr>
-        <w:t>the Globus application</w:t>
-      </w:r>
-      <w:r>
-        <w:rPr>
-          <w:color w:val="000000"/>
-        </w:rPr>
-        <w:t xml:space="preserve"> account. Double click on request path attribute value and enter valid object path. </w:t>
-      </w:r>
-    </w:p>
-    <w:p>
-      <w:pPr>
-        <w:ind w:left="864"/>
-        <w:rPr>
-          <w:color w:val="000000"/>
-        </w:rPr>
-      </w:pPr>
-    </w:p>
-    <w:p>
-      <w:pPr>
-        <w:rPr>
-          <w:color w:val="000000"/>
-        </w:rPr>
-      </w:pPr>
-      <w:r>
-        <w:rPr>
-          <w:color w:val="000000"/>
-        </w:rPr>
-        <w:t xml:space="preserve">Edit destination values as needed. </w:t>
-      </w:r>
-    </w:p>
-    <w:p>
-      <w:r>
-        <w:t>Click on triangle icon to submit request. You shall see the response from “JSON” tab.</w:t>
-      </w:r>
-    </w:p>
-    <w:p>
-      <w:pPr>
-        <w:rPr>
-          <w:color w:val="000000"/>
-        </w:rPr>
-      </w:pPr>
-    </w:p>
-    <w:p>
-      <w:pPr>
-        <w:rPr>
-          <w:color w:val="000000"/>
-        </w:rPr>
-      </w:pPr>
+        <w:t>Get a data object by path</w:t>
+      </w:r>
+    </w:p>
+    <w:p>
+      <w:r>
+        <w:t>Data objects can be queried by its unique logical path. Double click on request path attribute value and enter a valid data object path. Click on triangle icon to submit request. You shall see the response from “JSON” tab.</w:t>
+      </w:r>
+    </w:p>
+    <w:p>
       <w:r>
         <w:rPr>
           <w:noProof/>
         </w:rPr>
-        <w:lastRenderedPageBreak/>
         <w:drawing>
-          <wp:inline distT="0" distB="0" distL="0" distR="0" wp14:anchorId="446E3895" wp14:editId="4393A604">
-            <wp:extent cx="5486400" cy="3167380"/>
-            <wp:effectExtent l="0" t="0" r="0" b="0"/>
-            <wp:docPr id="74" name="Picture 74"/>
+          <wp:inline distT="0" distB="0" distL="0" distR="0" wp14:anchorId="579838FD" wp14:editId="5179B7D7">
+            <wp:extent cx="5424927" cy="3167380"/>
+            <wp:effectExtent l="0" t="0" r="4445" b="0"/>
+            <wp:docPr id="72" name="Picture 72"/>
             <wp:cNvGraphicFramePr>
               <a:graphicFrameLocks xmlns:a="http://schemas.openxmlformats.org/drawingml/2006/main" noChangeAspect="1"/>
             </wp:cNvGraphicFramePr>
@@ -50235,6 +51183,409 @@
                   <pic:spPr>
                     <a:xfrm>
                       <a:off x="0" y="0"/>
+                      <a:ext cx="5427441" cy="3168848"/>
+                    </a:xfrm>
+                    <a:prstGeom prst="rect">
+                      <a:avLst/>
+                    </a:prstGeom>
+                  </pic:spPr>
+                </pic:pic>
+              </a:graphicData>
+            </a:graphic>
+          </wp:inline>
+        </w:drawing>
+      </w:r>
+    </w:p>
+    <w:p/>
+    <w:p>
+      <w:pPr>
+        <w:pStyle w:val="Heading4"/>
+      </w:pPr>
+      <w:r>
+        <w:t>13.3.8.4</w:t>
+      </w:r>
+      <w:r>
+        <w:tab/>
+      </w:r>
+      <w:r>
+        <w:t>Get a data object by metadata</w:t>
+      </w:r>
+    </w:p>
+    <w:p>
+      <w:r>
+        <w:t xml:space="preserve">Data objects can be queried by their metadata. Due to the limitation of adding multiple values to a parameter, you could only search by one metadata attribute.  Double click on </w:t>
+      </w:r>
+      <w:proofErr w:type="spellStart"/>
+      <w:r>
+        <w:t>metadataQuery</w:t>
+      </w:r>
+      <w:proofErr w:type="spellEnd"/>
+      <w:r>
+        <w:t xml:space="preserve"> request attribute value field and enter search criteria. </w:t>
+      </w:r>
+    </w:p>
+    <w:p/>
+    <w:p>
+      <w:r>
+        <w:lastRenderedPageBreak/>
+        <w:t xml:space="preserve">Format is </w:t>
+      </w:r>
+    </w:p>
+    <w:p>
+      <w:r>
+        <w:t>{"a":"</w:t>
+      </w:r>
+      <w:r>
+        <w:t>&lt;attribute name&gt;</w:t>
+      </w:r>
+      <w:r>
+        <w:t>","v":"</w:t>
+      </w:r>
+      <w:r>
+        <w:t>&lt;Value&gt;</w:t>
+      </w:r>
+      <w:r>
+        <w:t>","o":"</w:t>
+      </w:r>
+      <w:r>
+        <w:t>&lt;Operator&gt;</w:t>
+      </w:r>
+      <w:r>
+        <w:t>"}</w:t>
+      </w:r>
+    </w:p>
+    <w:p/>
+    <w:p>
+      <w:r>
+        <w:t xml:space="preserve">Replace &lt;text&gt; with the actual values. Valid values for &lt;Operator&gt; are </w:t>
+      </w:r>
+    </w:p>
+    <w:p>
+      <w:pPr>
+        <w:rPr>
+          <w:color w:val="000000"/>
+        </w:rPr>
+      </w:pPr>
+      <w:r>
+        <w:rPr>
+          <w:color w:val="000000"/>
+        </w:rPr>
+        <w:t>EQUAL,</w:t>
+      </w:r>
+      <w:r>
+        <w:rPr>
+          <w:color w:val="000000"/>
+        </w:rPr>
+        <w:t xml:space="preserve"> </w:t>
+      </w:r>
+      <w:r>
+        <w:rPr>
+          <w:color w:val="000000"/>
+        </w:rPr>
+        <w:t>NOT_EQUAL,</w:t>
+      </w:r>
+      <w:r>
+        <w:rPr>
+          <w:color w:val="000000"/>
+        </w:rPr>
+        <w:t xml:space="preserve"> </w:t>
+      </w:r>
+      <w:r>
+        <w:rPr>
+          <w:color w:val="000000"/>
+        </w:rPr>
+        <w:t>LESS_THAN,</w:t>
+      </w:r>
+      <w:r>
+        <w:rPr>
+          <w:color w:val="000000"/>
+        </w:rPr>
+        <w:t xml:space="preserve"> </w:t>
+      </w:r>
+      <w:r>
+        <w:rPr>
+          <w:color w:val="000000"/>
+        </w:rPr>
+        <w:t>GREATER_THAN,</w:t>
+      </w:r>
+      <w:r>
+        <w:rPr>
+          <w:color w:val="000000"/>
+        </w:rPr>
+        <w:t xml:space="preserve"> LIKE</w:t>
+      </w:r>
+    </w:p>
+    <w:p>
+      <w:pPr>
+        <w:rPr>
+          <w:color w:val="000000"/>
+        </w:rPr>
+      </w:pPr>
+    </w:p>
+    <w:p>
+      <w:pPr>
+        <w:rPr>
+          <w:color w:val="000000"/>
+        </w:rPr>
+      </w:pPr>
+      <w:r>
+        <w:rPr>
+          <w:color w:val="000000"/>
+        </w:rPr>
+        <w:t>Example:</w:t>
+      </w:r>
+    </w:p>
+    <w:p>
+      <w:pPr>
+        <w:rPr>
+          <w:color w:val="000000"/>
+        </w:rPr>
+      </w:pPr>
+      <w:r>
+        <w:rPr>
+          <w:color w:val="000000"/>
+        </w:rPr>
+        <w:t>{"</w:t>
+      </w:r>
+      <w:proofErr w:type="spellStart"/>
+      <w:r>
+        <w:rPr>
+          <w:color w:val="000000"/>
+        </w:rPr>
+        <w:t>a":"name","v</w:t>
+      </w:r>
+      <w:proofErr w:type="spellEnd"/>
+      <w:r>
+        <w:rPr>
+          <w:color w:val="000000"/>
+        </w:rPr>
+        <w:t>":"%</w:t>
+      </w:r>
+      <w:proofErr w:type="spellStart"/>
+      <w:r>
+        <w:rPr>
+          <w:color w:val="000000"/>
+        </w:rPr>
+        <w:t>object</w:t>
+      </w:r>
+      <w:r>
+        <w:rPr>
+          <w:color w:val="000000"/>
+        </w:rPr>
+        <w:t>%","o":"LIKE</w:t>
+      </w:r>
+      <w:proofErr w:type="spellEnd"/>
+      <w:r>
+        <w:rPr>
+          <w:color w:val="000000"/>
+        </w:rPr>
+        <w:t>"}</w:t>
+      </w:r>
+    </w:p>
+    <w:p/>
+    <w:p>
+      <w:r>
+        <w:t>Click on triangle icon to submit request. You shall see the response from “JSON” tab.</w:t>
+      </w:r>
+    </w:p>
+    <w:p>
+      <w:pPr>
+        <w:rPr>
+          <w:color w:val="000000"/>
+        </w:rPr>
+      </w:pPr>
+    </w:p>
+    <w:p>
+      <w:pPr>
+        <w:rPr>
+          <w:color w:val="000000"/>
+        </w:rPr>
+      </w:pPr>
+      <w:r>
+        <w:rPr>
+          <w:noProof/>
+        </w:rPr>
+        <w:drawing>
+          <wp:inline distT="0" distB="0" distL="0" distR="0" wp14:anchorId="758804FF" wp14:editId="19977B16">
+            <wp:extent cx="5371139" cy="3167380"/>
+            <wp:effectExtent l="0" t="0" r="1270" b="0"/>
+            <wp:docPr id="73" name="Picture 73"/>
+            <wp:cNvGraphicFramePr>
+              <a:graphicFrameLocks xmlns:a="http://schemas.openxmlformats.org/drawingml/2006/main" noChangeAspect="1"/>
+            </wp:cNvGraphicFramePr>
+            <a:graphic xmlns:a="http://schemas.openxmlformats.org/drawingml/2006/main">
+              <a:graphicData uri="http://schemas.openxmlformats.org/drawingml/2006/picture">
+                <pic:pic xmlns:pic="http://schemas.openxmlformats.org/drawingml/2006/picture">
+                  <pic:nvPicPr>
+                    <pic:cNvPr id="1" name=""/>
+                    <pic:cNvPicPr/>
+                  </pic:nvPicPr>
+                  <pic:blipFill>
+                    <a:blip r:embed="rId110"/>
+                    <a:stretch>
+                      <a:fillRect/>
+                    </a:stretch>
+                  </pic:blipFill>
+                  <pic:spPr>
+                    <a:xfrm>
+                      <a:off x="0" y="0"/>
+                      <a:ext cx="5376114" cy="3170314"/>
+                    </a:xfrm>
+                    <a:prstGeom prst="rect">
+                      <a:avLst/>
+                    </a:prstGeom>
+                  </pic:spPr>
+                </pic:pic>
+              </a:graphicData>
+            </a:graphic>
+          </wp:inline>
+        </w:drawing>
+      </w:r>
+    </w:p>
+    <w:p>
+      <w:pPr>
+        <w:rPr>
+          <w:color w:val="000000"/>
+        </w:rPr>
+      </w:pPr>
+    </w:p>
+    <w:p>
+      <w:pPr>
+        <w:pStyle w:val="Heading3"/>
+      </w:pPr>
+      <w:bookmarkStart w:id="187" w:name="_Toc532852362"/>
+      <w:r>
+        <w:t>13.3.9</w:t>
+      </w:r>
+      <w:r>
+        <w:tab/>
+      </w:r>
+      <w:r>
+        <w:t>Download a data file/object to Globus share</w:t>
+      </w:r>
+      <w:bookmarkEnd w:id="187"/>
+    </w:p>
+    <w:p>
+      <w:pPr>
+        <w:rPr>
+          <w:color w:val="000000"/>
+        </w:rPr>
+      </w:pPr>
+      <w:r>
+        <w:rPr>
+          <w:color w:val="000000"/>
+        </w:rPr>
+        <w:t>You can download a data object that you have access to into your Globus endpoint location asynchronously. The destination Globus endpoint needs be shared with “</w:t>
+      </w:r>
+      <w:proofErr w:type="spellStart"/>
+      <w:r>
+        <w:rPr>
+          <w:color w:val="000000"/>
+        </w:rPr>
+        <w:t>ncif</w:t>
+      </w:r>
+      <w:proofErr w:type="spellEnd"/>
+      <w:r>
+        <w:rPr>
+          <w:color w:val="000000"/>
+        </w:rPr>
+        <w:t>-</w:t>
+      </w:r>
+      <w:proofErr w:type="spellStart"/>
+      <w:r>
+        <w:rPr>
+          <w:color w:val="000000"/>
+        </w:rPr>
+        <w:t>hpcdm</w:t>
+      </w:r>
+      <w:proofErr w:type="spellEnd"/>
+      <w:r>
+        <w:rPr>
+          <w:color w:val="000000"/>
+        </w:rPr>
+        <w:t xml:space="preserve">-svc” account to write, i.e., you need to give “write” access on shared location to </w:t>
+      </w:r>
+      <w:r>
+        <w:rPr>
+          <w:color w:val="000000"/>
+        </w:rPr>
+        <w:t>the Globus application</w:t>
+      </w:r>
+      <w:r>
+        <w:rPr>
+          <w:color w:val="000000"/>
+        </w:rPr>
+        <w:t xml:space="preserve"> account. Double click on request path attribute value and enter valid object path. </w:t>
+      </w:r>
+    </w:p>
+    <w:p>
+      <w:pPr>
+        <w:ind w:left="864"/>
+        <w:rPr>
+          <w:color w:val="000000"/>
+        </w:rPr>
+      </w:pPr>
+    </w:p>
+    <w:p>
+      <w:pPr>
+        <w:rPr>
+          <w:color w:val="000000"/>
+        </w:rPr>
+      </w:pPr>
+      <w:r>
+        <w:rPr>
+          <w:color w:val="000000"/>
+        </w:rPr>
+        <w:t xml:space="preserve">Edit destination values as needed. </w:t>
+      </w:r>
+    </w:p>
+    <w:p>
+      <w:r>
+        <w:t>Click on triangle icon to submit request. You shall see the response from “JSON” tab.</w:t>
+      </w:r>
+    </w:p>
+    <w:p>
+      <w:pPr>
+        <w:rPr>
+          <w:color w:val="000000"/>
+        </w:rPr>
+      </w:pPr>
+    </w:p>
+    <w:p>
+      <w:pPr>
+        <w:rPr>
+          <w:color w:val="000000"/>
+        </w:rPr>
+      </w:pPr>
+      <w:r>
+        <w:rPr>
+          <w:noProof/>
+        </w:rPr>
+        <w:lastRenderedPageBreak/>
+        <w:drawing>
+          <wp:inline distT="0" distB="0" distL="0" distR="0" wp14:anchorId="446E3895" wp14:editId="4393A604">
+            <wp:extent cx="5486400" cy="3167380"/>
+            <wp:effectExtent l="0" t="0" r="0" b="0"/>
+            <wp:docPr id="74" name="Picture 74"/>
+            <wp:cNvGraphicFramePr>
+              <a:graphicFrameLocks xmlns:a="http://schemas.openxmlformats.org/drawingml/2006/main" noChangeAspect="1"/>
+            </wp:cNvGraphicFramePr>
+            <a:graphic xmlns:a="http://schemas.openxmlformats.org/drawingml/2006/main">
+              <a:graphicData uri="http://schemas.openxmlformats.org/drawingml/2006/picture">
+                <pic:pic xmlns:pic="http://schemas.openxmlformats.org/drawingml/2006/picture">
+                  <pic:nvPicPr>
+                    <pic:cNvPr id="1" name=""/>
+                    <pic:cNvPicPr/>
+                  </pic:nvPicPr>
+                  <pic:blipFill>
+                    <a:blip r:embed="rId111"/>
+                    <a:stretch>
+                      <a:fillRect/>
+                    </a:stretch>
+                  </pic:blipFill>
+                  <pic:spPr>
+                    <a:xfrm>
+                      <a:off x="0" y="0"/>
                       <a:ext cx="5488691" cy="3168703"/>
                     </a:xfrm>
                     <a:prstGeom prst="rect">
@@ -50314,7 +51665,7 @@
                     <pic:cNvPicPr/>
                   </pic:nvPicPr>
                   <pic:blipFill>
-                    <a:blip r:embed="rId110"/>
+                    <a:blip r:embed="rId112"/>
                     <a:stretch>
                       <a:fillRect/>
                     </a:stretch>
@@ -50510,7 +51861,7 @@
                 <w:szCs w:val="22"/>
               </w:rPr>
             </w:pPr>
-            <w:hyperlink r:id="rId111" w:history="1">
+            <w:hyperlink r:id="rId113" w:history="1">
               <w:r>
                 <w:rPr>
                   <w:rStyle w:val="Hyperlink"/>
@@ -51305,7 +52656,7 @@
                 <w:szCs w:val="22"/>
               </w:rPr>
             </w:pPr>
-            <w:hyperlink r:id="rId112" w:history="1">
+            <w:hyperlink r:id="rId114" w:history="1">
               <w:r>
                 <w:rPr>
                   <w:rStyle w:val="Hyperlink"/>
@@ -51481,8 +52832,8 @@
       </w:pPr>
     </w:p>
     <w:sectPr>
-      <w:headerReference w:type="default" r:id="rId113"/>
-      <w:footerReference w:type="default" r:id="rId114"/>
+      <w:headerReference w:type="default" r:id="rId115"/>
+      <w:footerReference w:type="default" r:id="rId116"/>
       <w:pgSz w:w="12240" w:h="15840" w:code="1"/>
       <w:pgMar w:top="720" w:right="1440" w:bottom="720" w:left="1440" w:header="432" w:footer="432" w:gutter="0"/>
       <w:cols w:space="720"/>
@@ -57687,6 +59038,7 @@
     <w:lsdException w:name="HTML Sample" w:semiHidden="1" w:unhideWhenUsed="1"/>
     <w:lsdException w:name="HTML Typewriter" w:semiHidden="1" w:unhideWhenUsed="1"/>
     <w:lsdException w:name="HTML Variable" w:semiHidden="1" w:unhideWhenUsed="1"/>
+    <w:lsdException w:name="Normal Table" w:semiHidden="1" w:unhideWhenUsed="1"/>
     <w:lsdException w:name="annotation subject" w:semiHidden="1" w:unhideWhenUsed="1"/>
     <w:lsdException w:name="No List" w:semiHidden="1" w:uiPriority="99" w:unhideWhenUsed="1"/>
     <w:lsdException w:name="Outline List 1" w:semiHidden="1" w:unhideWhenUsed="1"/>
@@ -57732,9 +59084,11 @@
     <w:lsdException w:name="Table Subtle 1" w:semiHidden="1" w:unhideWhenUsed="1"/>
     <w:lsdException w:name="Table Subtle 2" w:semiHidden="1" w:unhideWhenUsed="1"/>
     <w:lsdException w:name="Table Web 1" w:semiHidden="1" w:unhideWhenUsed="1"/>
+    <w:lsdException w:name="Table Web 2" w:semiHidden="1" w:unhideWhenUsed="1"/>
     <w:lsdException w:name="Table Web 3" w:semiHidden="1" w:unhideWhenUsed="1"/>
     <w:lsdException w:name="Balloon Text" w:semiHidden="1" w:unhideWhenUsed="1"/>
     <w:lsdException w:name="Table Grid" w:uiPriority="59"/>
+    <w:lsdException w:name="Table Theme" w:semiHidden="1" w:unhideWhenUsed="1"/>
     <w:lsdException w:name="Placeholder Text" w:semiHidden="1" w:uiPriority="67"/>
     <w:lsdException w:name="No Spacing" w:uiPriority="68"/>
     <w:lsdException w:name="Light Shading" w:uiPriority="69"/>
@@ -58137,6 +59491,7 @@
   <w:style w:type="character" w:default="1" w:styleId="DefaultParagraphFont">
     <w:name w:val="Default Paragraph Font"/>
     <w:uiPriority w:val="1"/>
+    <w:semiHidden/>
     <w:unhideWhenUsed/>
   </w:style>
   <w:style w:type="table" w:default="1" w:styleId="TableNormal">
@@ -59418,6 +60773,11 @@
       <w:shd w:val="clear" w:color="auto" w:fill="E1DFDD"/>
     </w:rPr>
   </w:style>
+  <w:style w:type="character" w:customStyle="1" w:styleId="nobr">
+    <w:name w:val="nobr"/>
+    <w:basedOn w:val="DefaultParagraphFont"/>
+    <w:rsid w:val="002C5549"/>
+  </w:style>
 </w:styles>
 </file>
 
@@ -59827,7 +61187,7 @@
 </file>
 
 <file path=customXml/itemProps3.xml><?xml version="1.0" encoding="utf-8"?>
-<ds:datastoreItem xmlns:ds="http://schemas.openxmlformats.org/officeDocument/2006/customXml" ds:itemID="{D929A71E-23CF-2A4E-A5D9-E5080A84E5A9}">
+<ds:datastoreItem xmlns:ds="http://schemas.openxmlformats.org/officeDocument/2006/customXml" ds:itemID="{8BF71ECA-2284-6E45-A7C4-F002061F7D86}">
   <ds:schemaRefs>
     <ds:schemaRef ds:uri="http://schemas.openxmlformats.org/officeDocument/2006/bibliography"/>
   </ds:schemaRefs>

</xml_diff>

<commit_message>
Added curl example for generating download url.
</commit_message>
<xml_diff>
--- a/doc/guides/HPC_User_Guide.docx
+++ b/doc/guides/HPC_User_Guide.docx
@@ -40821,22 +40821,10 @@
         <w:rPr>
           <w:bCs w:val="0"/>
         </w:rPr>
-        <w:t>3.</w:t>
-      </w:r>
-      <w:r>
-        <w:rPr>
-          <w:bCs w:val="0"/>
-        </w:rPr>
-        <w:t xml:space="preserve">2 </w:t>
-      </w:r>
-      <w:r>
-        <w:t xml:space="preserve">Download </w:t>
-      </w:r>
-      <w:r>
-        <w:t>two files from from</w:t>
-      </w:r>
-      <w:r>
-        <w:t xml:space="preserve"> an archived tar</w:t>
+        <w:t xml:space="preserve">3.2 </w:t>
+      </w:r>
+      <w:r>
+        <w:t>Download two files from from an archived tar</w:t>
       </w:r>
     </w:p>
     <w:p>
@@ -41483,13 +41471,7 @@
                               <w:rPr>
                                 <w:rFonts w:ascii="Menlo" w:eastAsia="Arial Unicode MS" w:hAnsi="Menlo" w:cs="Menlo"/>
                               </w:rPr>
-                              <w:t>Attributes-File.jso</w:t>
-                            </w:r>
-                            <w:r>
-                              <w:rPr>
-                                <w:rFonts w:ascii="Menlo" w:eastAsia="Arial Unicode MS" w:hAnsi="Menlo" w:cs="Menlo"/>
-                              </w:rPr>
-                              <w:t>n</w:t>
+                              <w:t>Attributes-File.json</w:t>
                             </w:r>
                             <w:r>
                               <w:rPr>
@@ -41742,25 +41724,10 @@
         <w:rPr>
           <w:bCs w:val="0"/>
         </w:rPr>
-        <w:t>3.</w:t>
-      </w:r>
-      <w:r>
-        <w:rPr>
-          <w:bCs w:val="0"/>
-        </w:rPr>
-        <w:t>3</w:t>
-      </w:r>
-      <w:r>
-        <w:rPr>
-          <w:bCs w:val="0"/>
-        </w:rPr>
-        <w:t xml:space="preserve"> </w:t>
-      </w:r>
-      <w:r>
-        <w:t xml:space="preserve">Download </w:t>
-      </w:r>
-      <w:r>
-        <w:t>all files with a file name pattern</w:t>
+        <w:t xml:space="preserve">3.3 </w:t>
+      </w:r>
+      <w:r>
+        <w:t>Download all files with a file name pattern</w:t>
       </w:r>
       <w:r>
         <w:t xml:space="preserve"> </w:t>
@@ -42679,10 +42646,7 @@
       </w:pPr>
       <w:r>
         <w:lastRenderedPageBreak/>
-        <w:t>8</w:t>
-      </w:r>
-      <w:r>
-        <w:t>.</w:t>
+        <w:t>8.</w:t>
       </w:r>
       <w:r>
         <w:t>2.</w:t>
@@ -42695,14 +42659,7 @@
           <w:bCs w:val="0"/>
           <w:shd w:val="clear" w:color="auto" w:fill="FFFFFF"/>
         </w:rPr>
-        <w:t xml:space="preserve">Get </w:t>
-      </w:r>
-      <w:r>
-        <w:rPr>
-          <w:bCs w:val="0"/>
-          <w:shd w:val="clear" w:color="auto" w:fill="FFFFFF"/>
-        </w:rPr>
-        <w:t>data object information</w:t>
+        <w:t>Get data object information</w:t>
       </w:r>
     </w:p>
     <w:p>
@@ -43114,35 +43071,7 @@
           <w:bCs w:val="0"/>
           <w:shd w:val="clear" w:color="auto" w:fill="FFFFFF"/>
         </w:rPr>
-        <w:t xml:space="preserve"> Get </w:t>
-      </w:r>
-      <w:r>
-        <w:rPr>
-          <w:bCs w:val="0"/>
-          <w:shd w:val="clear" w:color="auto" w:fill="FFFFFF"/>
-        </w:rPr>
-        <w:t>Data Object informaton</w:t>
-      </w:r>
-      <w:r>
-        <w:rPr>
-          <w:bCs w:val="0"/>
-          <w:shd w:val="clear" w:color="auto" w:fill="FFFFFF"/>
-        </w:rPr>
-        <w:t xml:space="preserve"> with </w:t>
-      </w:r>
-      <w:r>
-        <w:rPr>
-          <w:bCs w:val="0"/>
-          <w:shd w:val="clear" w:color="auto" w:fill="FFFFFF"/>
-        </w:rPr>
-        <w:t>the u</w:t>
-      </w:r>
-      <w:r>
-        <w:rPr>
-          <w:bCs w:val="0"/>
-          <w:shd w:val="clear" w:color="auto" w:fill="FFFFFF"/>
-        </w:rPr>
-        <w:t xml:space="preserve">ser permission </w:t>
+        <w:t xml:space="preserve"> Get Data Object informaton with the user permission </w:t>
       </w:r>
     </w:p>
     <w:p>
@@ -43809,14 +43738,7 @@
           <w:b w:val="0"/>
           <w:color w:val="000000"/>
         </w:rPr>
-        <w:t xml:space="preserve"> </w:t>
-      </w:r>
-      <w:r>
-        <w:rPr>
-          <w:b w:val="0"/>
-          <w:color w:val="000000"/>
-        </w:rPr>
-        <w:t>download</w:t>
+        <w:t xml:space="preserve"> download</w:t>
       </w:r>
       <w:r>
         <w:rPr>
@@ -44483,10 +44405,7 @@
         <w:ind w:left="720"/>
       </w:pPr>
       <w:r>
-        <w:t xml:space="preserve">Example – </w:t>
-      </w:r>
-      <w:r>
-        <w:t>Download list of collections</w:t>
+        <w:t>Example – Download list of collections</w:t>
       </w:r>
     </w:p>
     <w:p>
@@ -44867,28 +44786,21 @@
           <w:b/>
           <w:bCs/>
         </w:rPr>
-        <w:t>8.2.25</w:t>
+        <w:t xml:space="preserve">8.2.25.2 Download </w:t>
       </w:r>
       <w:r>
         <w:rPr>
           <w:b/>
           <w:bCs/>
         </w:rPr>
-        <w:t xml:space="preserve">.2 </w:t>
+        <w:t xml:space="preserve">a </w:t>
       </w:r>
       <w:r>
         <w:rPr>
           <w:b/>
           <w:bCs/>
         </w:rPr>
-        <w:t xml:space="preserve">Download list of Collections to </w:t>
-      </w:r>
-      <w:r>
-        <w:rPr>
-          <w:b/>
-          <w:bCs/>
-        </w:rPr>
-        <w:t>AWS S3</w:t>
+        <w:t>list of Collections to AWS S3</w:t>
       </w:r>
     </w:p>
     <w:p>
@@ -45386,8 +45298,6 @@
                               </w:rPr>
                               <w:t>EE</w:t>
                             </w:r>
-                            <w:bookmarkStart w:id="170" w:name="_GoBack"/>
-                            <w:bookmarkEnd w:id="170"/>
                             <w:r>
                               <w:rPr>
                                 <w:rFonts w:ascii="Calibri" w:hAnsi="Calibri" w:cs="Calibri"/>
@@ -45974,11 +45884,20 @@
         <w:pStyle w:val="Heading3"/>
         <w:ind w:left="720"/>
       </w:pPr>
-      <w:r>
-        <w:t>Example – Download list of collections</w:t>
-      </w:r>
-      <w:r>
-        <w:t xml:space="preserve"> to AWS S3</w:t>
+    </w:p>
+    <w:p>
+      <w:pPr>
+        <w:pStyle w:val="Heading3"/>
+        <w:ind w:left="720"/>
+      </w:pPr>
+    </w:p>
+    <w:p>
+      <w:pPr>
+        <w:pStyle w:val="Heading3"/>
+        <w:ind w:left="720"/>
+      </w:pPr>
+      <w:r>
+        <w:t>Example – Download list of collections to AWS S3</w:t>
       </w:r>
     </w:p>
     <w:p>
@@ -46304,15 +46223,543 @@
     <w:p>
       <w:pPr>
         <w:pStyle w:val="Heading3"/>
+      </w:pPr>
+      <w:r>
+        <w:t xml:space="preserve"> </w:t>
+      </w:r>
+    </w:p>
+    <w:p>
+      <w:pPr>
+        <w:pStyle w:val="Heading3"/>
+      </w:pPr>
+    </w:p>
+    <w:p>
+      <w:pPr>
+        <w:spacing w:line="360" w:lineRule="auto"/>
+        <w:ind w:left="0"/>
+        <w:rPr>
+          <w:b/>
+          <w:bCs/>
+        </w:rPr>
+      </w:pPr>
+    </w:p>
+    <w:p>
+      <w:pPr>
+        <w:spacing w:line="360" w:lineRule="auto"/>
+        <w:ind w:left="0"/>
+        <w:rPr>
+          <w:b/>
+          <w:bCs/>
+        </w:rPr>
+      </w:pPr>
+    </w:p>
+    <w:p>
+      <w:pPr>
+        <w:spacing w:line="360" w:lineRule="auto"/>
+        <w:ind w:left="0"/>
+        <w:rPr>
+          <w:b/>
+          <w:bCs/>
+        </w:rPr>
+      </w:pPr>
+    </w:p>
+    <w:p>
+      <w:pPr>
+        <w:spacing w:line="360" w:lineRule="auto"/>
+        <w:ind w:left="0"/>
+        <w:rPr>
+          <w:b/>
+          <w:bCs/>
+        </w:rPr>
+      </w:pPr>
+    </w:p>
+    <w:p>
+      <w:pPr>
+        <w:spacing w:line="360" w:lineRule="auto"/>
+        <w:ind w:left="0"/>
+        <w:rPr>
+          <w:b/>
+          <w:bCs/>
+        </w:rPr>
+      </w:pPr>
+    </w:p>
+    <w:p>
+      <w:pPr>
+        <w:spacing w:line="360" w:lineRule="auto"/>
+        <w:ind w:left="0"/>
+        <w:rPr>
+          <w:b/>
+          <w:bCs/>
+        </w:rPr>
+      </w:pPr>
+    </w:p>
+    <w:p>
+      <w:pPr>
+        <w:spacing w:line="360" w:lineRule="auto"/>
+        <w:ind w:left="0"/>
+        <w:rPr>
+          <w:b/>
+          <w:bCs/>
+        </w:rPr>
+      </w:pPr>
+      <w:r>
+        <w:rPr>
+          <w:b/>
+          <w:bCs/>
+        </w:rPr>
+        <w:t xml:space="preserve">8.2.25.2 </w:t>
+      </w:r>
+      <w:r>
+        <w:rPr>
+          <w:b/>
+          <w:bCs/>
+        </w:rPr>
+        <w:t>Generate a Download Request URL</w:t>
+      </w:r>
+    </w:p>
+    <w:p>
+      <w:pPr>
+        <w:spacing w:line="360" w:lineRule="auto"/>
+        <w:ind w:left="0"/>
+        <w:rPr>
+          <w:b/>
+          <w:bCs/>
+        </w:rPr>
+      </w:pPr>
+    </w:p>
+    <w:p>
+      <w:pPr>
+        <w:pStyle w:val="Heading3"/>
         <w:rPr>
           <w:b w:val="0"/>
           <w:color w:val="FF0000"/>
         </w:rPr>
       </w:pPr>
       <w:r>
-        <w:lastRenderedPageBreak/>
-        <w:t xml:space="preserve"> </w:t>
-      </w:r>
+        <w:rPr>
+          <w:b w:val="0"/>
+        </w:rPr>
+        <w:t xml:space="preserve">curl -k -H -X POST </w:t>
+      </w:r>
+      <w:r>
+        <w:rPr>
+          <w:b w:val="0"/>
+          <w:color w:val="C00000"/>
+        </w:rPr>
+        <w:t>&lt;server&gt;</w:t>
+      </w:r>
+      <w:r>
+        <w:rPr>
+          <w:b w:val="0"/>
+        </w:rPr>
+        <w:t>/</w:t>
+      </w:r>
+      <w:r>
+        <w:rPr>
+          <w:b w:val="0"/>
+          <w:color w:val="000000"/>
+        </w:rPr>
+        <w:t>dataObjectPath/</w:t>
+      </w:r>
+      <w:r>
+        <w:rPr>
+          <w:b w:val="0"/>
+          <w:color w:val="000000"/>
+        </w:rPr>
+        <w:t xml:space="preserve">generateDownloadRequestURL </w:t>
+      </w:r>
+      <w:r>
+        <w:rPr>
+          <w:b w:val="0"/>
+        </w:rPr>
+        <w:t xml:space="preserve">-H "Accept: application/json" -D  </w:t>
+      </w:r>
+      <w:r>
+        <w:rPr>
+          <w:b w:val="0"/>
+          <w:color w:val="C00000"/>
+        </w:rPr>
+        <w:t xml:space="preserve">&lt;response-header&gt; </w:t>
+      </w:r>
+      <w:r>
+        <w:rPr>
+          <w:b w:val="0"/>
+        </w:rPr>
+        <w:t xml:space="preserve">-o </w:t>
+      </w:r>
+      <w:r>
+        <w:rPr>
+          <w:b w:val="0"/>
+          <w:color w:val="C00000"/>
+        </w:rPr>
+        <w:t>&lt;response-message.</w:t>
+      </w:r>
+      <w:r>
+        <w:rPr>
+          <w:b w:val="0"/>
+          <w:color w:val="C00000"/>
+        </w:rPr>
+        <w:t>txt</w:t>
+      </w:r>
+      <w:r>
+        <w:rPr>
+          <w:b w:val="0"/>
+          <w:color w:val="C00000"/>
+        </w:rPr>
+        <w:t>&gt;</w:t>
+      </w:r>
+      <w:r>
+        <w:rPr>
+          <w:b w:val="0"/>
+        </w:rPr>
+        <w:t xml:space="preserve"> -u </w:t>
+      </w:r>
+      <w:r>
+        <w:rPr>
+          <w:b w:val="0"/>
+          <w:color w:val="FF0000"/>
+        </w:rPr>
+        <w:t>&lt;YourNCI User id&gt;</w:t>
+      </w:r>
+    </w:p>
+    <w:p>
+      <w:pPr>
+        <w:spacing w:line="360" w:lineRule="auto"/>
+        <w:ind w:left="0"/>
+        <w:rPr>
+          <w:b/>
+          <w:bCs/>
+        </w:rPr>
+      </w:pPr>
+    </w:p>
+    <w:p>
+      <w:pPr>
+        <w:spacing w:line="360" w:lineRule="auto"/>
+        <w:ind w:left="0"/>
+        <w:rPr>
+          <w:b/>
+          <w:bCs/>
+        </w:rPr>
+      </w:pPr>
+    </w:p>
+    <w:p>
+      <w:pPr>
+        <w:pStyle w:val="Heading3"/>
+        <w:ind w:left="720"/>
+      </w:pPr>
+      <w:r>
+        <w:t xml:space="preserve">Example – </w:t>
+      </w:r>
+      <w:r>
+        <w:t>Generate a Download Request URL</w:t>
+      </w:r>
+    </w:p>
+    <w:p>
+      <w:pPr>
+        <w:spacing w:line="360" w:lineRule="auto"/>
+        <w:ind w:left="0"/>
+        <w:rPr>
+          <w:b/>
+          <w:bCs/>
+        </w:rPr>
+      </w:pPr>
+    </w:p>
+    <w:p>
+      <w:pPr>
+        <w:spacing w:line="360" w:lineRule="auto"/>
+        <w:ind w:left="0"/>
+        <w:rPr>
+          <w:b/>
+          <w:bCs/>
+        </w:rPr>
+      </w:pPr>
+      <w:r>
+        <w:rPr>
+          <w:noProof/>
+        </w:rPr>
+        <mc:AlternateContent>
+          <mc:Choice Requires="wps">
+            <w:drawing>
+              <wp:anchor distT="0" distB="0" distL="114300" distR="114300" simplePos="0" relativeHeight="251719680" behindDoc="0" locked="0" layoutInCell="1" allowOverlap="1" wp14:anchorId="2843F8DA" wp14:editId="0D862A46">
+                <wp:simplePos x="0" y="0"/>
+                <wp:positionH relativeFrom="column">
+                  <wp:posOffset>-101600</wp:posOffset>
+                </wp:positionH>
+                <wp:positionV relativeFrom="page">
+                  <wp:posOffset>4064000</wp:posOffset>
+                </wp:positionV>
+                <wp:extent cx="6248400" cy="1511300"/>
+                <wp:effectExtent l="0" t="0" r="12700" b="12700"/>
+                <wp:wrapSquare wrapText="bothSides"/>
+                <wp:docPr id="6" name="Text Box 6"/>
+                <wp:cNvGraphicFramePr/>
+                <a:graphic xmlns:a="http://schemas.openxmlformats.org/drawingml/2006/main">
+                  <a:graphicData uri="http://schemas.microsoft.com/office/word/2010/wordprocessingShape">
+                    <wps:wsp>
+                      <wps:cNvSpPr txBox="1"/>
+                      <wps:spPr>
+                        <a:xfrm>
+                          <a:off x="0" y="0"/>
+                          <a:ext cx="6248400" cy="1511300"/>
+                        </a:xfrm>
+                        <a:prstGeom prst="rect">
+                          <a:avLst/>
+                        </a:prstGeom>
+                        <a:noFill/>
+                        <a:ln w="6350">
+                          <a:solidFill>
+                            <a:prstClr val="black"/>
+                          </a:solidFill>
+                        </a:ln>
+                      </wps:spPr>
+                      <wps:txbx>
+                        <w:txbxContent>
+                          <w:p>
+                            <w:pPr>
+                              <w:tabs>
+                                <w:tab w:val="left" w:pos="560"/>
+                                <w:tab w:val="left" w:pos="1120"/>
+                                <w:tab w:val="left" w:pos="1680"/>
+                                <w:tab w:val="left" w:pos="2240"/>
+                                <w:tab w:val="left" w:pos="2800"/>
+                                <w:tab w:val="left" w:pos="3360"/>
+                                <w:tab w:val="left" w:pos="3920"/>
+                                <w:tab w:val="left" w:pos="4480"/>
+                                <w:tab w:val="left" w:pos="5040"/>
+                                <w:tab w:val="left" w:pos="5600"/>
+                                <w:tab w:val="left" w:pos="6160"/>
+                                <w:tab w:val="left" w:pos="6720"/>
+                              </w:tabs>
+                              <w:autoSpaceDE w:val="0"/>
+                              <w:autoSpaceDN w:val="0"/>
+                              <w:adjustRightInd w:val="0"/>
+                              <w:spacing w:before="0" w:after="0"/>
+                              <w:ind w:left="0"/>
+                              <w:jc w:val="left"/>
+                              <w:rPr>
+                                <w:rFonts w:ascii="Menlo" w:eastAsia="Arial Unicode MS" w:hAnsi="Menlo" w:cs="Menlo"/>
+                              </w:rPr>
+                            </w:pPr>
+                            <w:bookmarkStart w:id="170" w:name="_GoBack"/>
+                          </w:p>
+                          <w:p>
+                            <w:pPr>
+                              <w:tabs>
+                                <w:tab w:val="left" w:pos="560"/>
+                                <w:tab w:val="left" w:pos="1120"/>
+                                <w:tab w:val="left" w:pos="1680"/>
+                                <w:tab w:val="left" w:pos="2240"/>
+                                <w:tab w:val="left" w:pos="2800"/>
+                                <w:tab w:val="left" w:pos="3360"/>
+                                <w:tab w:val="left" w:pos="3920"/>
+                                <w:tab w:val="left" w:pos="4480"/>
+                                <w:tab w:val="left" w:pos="5040"/>
+                                <w:tab w:val="left" w:pos="5600"/>
+                                <w:tab w:val="left" w:pos="6160"/>
+                                <w:tab w:val="left" w:pos="6720"/>
+                              </w:tabs>
+                              <w:autoSpaceDE w:val="0"/>
+                              <w:autoSpaceDN w:val="0"/>
+                              <w:adjustRightInd w:val="0"/>
+                              <w:spacing w:before="0" w:after="0"/>
+                              <w:ind w:left="0"/>
+                              <w:jc w:val="left"/>
+                              <w:rPr>
+                                <w:rFonts w:ascii="Menlo" w:hAnsi="Menlo" w:cs="Menlo"/>
+                                <w:color w:val="000000"/>
+                                <w:sz w:val="22"/>
+                                <w:szCs w:val="22"/>
+                              </w:rPr>
+                            </w:pPr>
+                            <w:r>
+                              <w:rPr>
+                                <w:rFonts w:ascii="Menlo" w:hAnsi="Menlo" w:cs="Menlo"/>
+                                <w:color w:val="000000"/>
+                                <w:sz w:val="22"/>
+                                <w:szCs w:val="22"/>
+                              </w:rPr>
+                              <w:t xml:space="preserve">curl -k -H "Content-Type: application/json" -X POST https://fr-s-hpcdm-uat-p.ncifcrf.gov:7738/hpc-server/dataObject/FNL_SF_Archive/udittest4/Uditproject/FlowcellUdit/sampleudit/9_12_archive.tar/generateDownloadRequestURL -H "Accept: application/json" -D header.txt -o </w:t>
+                            </w:r>
+                            <w:r>
+                              <w:rPr>
+                                <w:rFonts w:ascii="Menlo" w:hAnsi="Menlo" w:cs="Menlo"/>
+                                <w:color w:val="000000"/>
+                                <w:sz w:val="22"/>
+                                <w:szCs w:val="22"/>
+                              </w:rPr>
+                              <w:t>response-message</w:t>
+                            </w:r>
+                            <w:r>
+                              <w:rPr>
+                                <w:rFonts w:ascii="Menlo" w:hAnsi="Menlo" w:cs="Menlo"/>
+                                <w:color w:val="000000"/>
+                                <w:sz w:val="22"/>
+                                <w:szCs w:val="22"/>
+                              </w:rPr>
+                              <w:t>.txt -u sehgalu</w:t>
+                            </w:r>
+                            <w:r>
+                              <w:rPr>
+                                <w:rFonts w:ascii="Menlo" w:hAnsi="Menlo" w:cs="Menlo"/>
+                                <w:color w:val="000000"/>
+                                <w:sz w:val="22"/>
+                                <w:szCs w:val="22"/>
+                              </w:rPr>
+                              <w:t>2</w:t>
+                            </w:r>
+                            <w:bookmarkEnd w:id="170"/>
+                          </w:p>
+                        </w:txbxContent>
+                      </wps:txbx>
+                      <wps:bodyPr rot="0" spcFirstLastPara="0" vertOverflow="overflow" horzOverflow="overflow" vert="horz" wrap="square" lIns="91440" tIns="45720" rIns="91440" bIns="45720" numCol="1" spcCol="0" rtlCol="0" fromWordArt="0" anchor="t" anchorCtr="0" forceAA="0" compatLnSpc="1">
+                        <a:prstTxWarp prst="textNoShape">
+                          <a:avLst/>
+                        </a:prstTxWarp>
+                        <a:noAutofit/>
+                      </wps:bodyPr>
+                    </wps:wsp>
+                  </a:graphicData>
+                </a:graphic>
+                <wp14:sizeRelH relativeFrom="margin">
+                  <wp14:pctWidth>0</wp14:pctWidth>
+                </wp14:sizeRelH>
+                <wp14:sizeRelV relativeFrom="margin">
+                  <wp14:pctHeight>0</wp14:pctHeight>
+                </wp14:sizeRelV>
+              </wp:anchor>
+            </w:drawing>
+          </mc:Choice>
+          <mc:Fallback>
+            <w:pict>
+              <v:shapetype w14:anchorId="2843F8DA" id="_x0000_t202" coordsize="21600,21600" o:spt="202" path="m,l,21600r21600,l21600,xe">
+                <v:stroke joinstyle="miter"/>
+                <v:path gradientshapeok="t" o:connecttype="rect"/>
+              </v:shapetype>
+              <v:shape id="Text Box 6" o:spid="_x0000_s1064" type="#_x0000_t202" style="position:absolute;left:0;text-align:left;margin-left:-8pt;margin-top:320pt;width:492pt;height:119pt;z-index:251719680;visibility:visible;mso-wrap-style:square;mso-width-percent:0;mso-height-percent:0;mso-wrap-distance-left:9pt;mso-wrap-distance-top:0;mso-wrap-distance-right:9pt;mso-wrap-distance-bottom:0;mso-position-horizontal:absolute;mso-position-horizontal-relative:text;mso-position-vertical:absolute;mso-position-vertical-relative:page;mso-width-percent:0;mso-height-percent:0;mso-width-relative:margin;mso-height-relative:margin;v-text-anchor:top" o:gfxdata="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" filled="f" strokeweight=".5pt">
+                <v:textbox>
+                  <w:txbxContent>
+                    <w:p>
+                      <w:pPr>
+                        <w:tabs>
+                          <w:tab w:val="left" w:pos="560"/>
+                          <w:tab w:val="left" w:pos="1120"/>
+                          <w:tab w:val="left" w:pos="1680"/>
+                          <w:tab w:val="left" w:pos="2240"/>
+                          <w:tab w:val="left" w:pos="2800"/>
+                          <w:tab w:val="left" w:pos="3360"/>
+                          <w:tab w:val="left" w:pos="3920"/>
+                          <w:tab w:val="left" w:pos="4480"/>
+                          <w:tab w:val="left" w:pos="5040"/>
+                          <w:tab w:val="left" w:pos="5600"/>
+                          <w:tab w:val="left" w:pos="6160"/>
+                          <w:tab w:val="left" w:pos="6720"/>
+                        </w:tabs>
+                        <w:autoSpaceDE w:val="0"/>
+                        <w:autoSpaceDN w:val="0"/>
+                        <w:adjustRightInd w:val="0"/>
+                        <w:spacing w:before="0" w:after="0"/>
+                        <w:ind w:left="0"/>
+                        <w:jc w:val="left"/>
+                        <w:rPr>
+                          <w:rFonts w:ascii="Menlo" w:eastAsia="Arial Unicode MS" w:hAnsi="Menlo" w:cs="Menlo"/>
+                        </w:rPr>
+                      </w:pPr>
+                      <w:bookmarkStart w:id="171" w:name="_GoBack"/>
+                    </w:p>
+                    <w:p>
+                      <w:pPr>
+                        <w:tabs>
+                          <w:tab w:val="left" w:pos="560"/>
+                          <w:tab w:val="left" w:pos="1120"/>
+                          <w:tab w:val="left" w:pos="1680"/>
+                          <w:tab w:val="left" w:pos="2240"/>
+                          <w:tab w:val="left" w:pos="2800"/>
+                          <w:tab w:val="left" w:pos="3360"/>
+                          <w:tab w:val="left" w:pos="3920"/>
+                          <w:tab w:val="left" w:pos="4480"/>
+                          <w:tab w:val="left" w:pos="5040"/>
+                          <w:tab w:val="left" w:pos="5600"/>
+                          <w:tab w:val="left" w:pos="6160"/>
+                          <w:tab w:val="left" w:pos="6720"/>
+                        </w:tabs>
+                        <w:autoSpaceDE w:val="0"/>
+                        <w:autoSpaceDN w:val="0"/>
+                        <w:adjustRightInd w:val="0"/>
+                        <w:spacing w:before="0" w:after="0"/>
+                        <w:ind w:left="0"/>
+                        <w:jc w:val="left"/>
+                        <w:rPr>
+                          <w:rFonts w:ascii="Menlo" w:hAnsi="Menlo" w:cs="Menlo"/>
+                          <w:color w:val="000000"/>
+                          <w:sz w:val="22"/>
+                          <w:szCs w:val="22"/>
+                        </w:rPr>
+                      </w:pPr>
+                      <w:r>
+                        <w:rPr>
+                          <w:rFonts w:ascii="Menlo" w:hAnsi="Menlo" w:cs="Menlo"/>
+                          <w:color w:val="000000"/>
+                          <w:sz w:val="22"/>
+                          <w:szCs w:val="22"/>
+                        </w:rPr>
+                        <w:t xml:space="preserve">curl -k -H "Content-Type: application/json" -X POST https://fr-s-hpcdm-uat-p.ncifcrf.gov:7738/hpc-server/dataObject/FNL_SF_Archive/udittest4/Uditproject/FlowcellUdit/sampleudit/9_12_archive.tar/generateDownloadRequestURL -H "Accept: application/json" -D header.txt -o </w:t>
+                      </w:r>
+                      <w:r>
+                        <w:rPr>
+                          <w:rFonts w:ascii="Menlo" w:hAnsi="Menlo" w:cs="Menlo"/>
+                          <w:color w:val="000000"/>
+                          <w:sz w:val="22"/>
+                          <w:szCs w:val="22"/>
+                        </w:rPr>
+                        <w:t>response-message</w:t>
+                      </w:r>
+                      <w:r>
+                        <w:rPr>
+                          <w:rFonts w:ascii="Menlo" w:hAnsi="Menlo" w:cs="Menlo"/>
+                          <w:color w:val="000000"/>
+                          <w:sz w:val="22"/>
+                          <w:szCs w:val="22"/>
+                        </w:rPr>
+                        <w:t>.txt -u sehgalu</w:t>
+                      </w:r>
+                      <w:r>
+                        <w:rPr>
+                          <w:rFonts w:ascii="Menlo" w:hAnsi="Menlo" w:cs="Menlo"/>
+                          <w:color w:val="000000"/>
+                          <w:sz w:val="22"/>
+                          <w:szCs w:val="22"/>
+                        </w:rPr>
+                        <w:t>2</w:t>
+                      </w:r>
+                      <w:bookmarkEnd w:id="171"/>
+                    </w:p>
+                  </w:txbxContent>
+                </v:textbox>
+                <w10:wrap type="square" anchory="page"/>
+              </v:shape>
+            </w:pict>
+          </mc:Fallback>
+        </mc:AlternateContent>
+      </w:r>
+    </w:p>
+    <w:p>
+      <w:pPr>
+        <w:spacing w:line="360" w:lineRule="auto"/>
+        <w:ind w:left="0"/>
+        <w:rPr>
+          <w:b/>
+          <w:bCs/>
+        </w:rPr>
+      </w:pPr>
+    </w:p>
+    <w:p>
+      <w:pPr>
+        <w:pStyle w:val="Heading3"/>
+        <w:rPr>
+          <w:b w:val="0"/>
+          <w:color w:val="FF0000"/>
+        </w:rPr>
+      </w:pPr>
     </w:p>
     <w:p>
       <w:pPr>
@@ -46912,6 +47359,7 @@
         <w:rPr>
           <w:noProof/>
         </w:rPr>
+        <w:lastRenderedPageBreak/>
         <w:drawing>
           <wp:inline distT="0" distB="0" distL="0" distR="0" wp14:anchorId="16BCD1EE" wp14:editId="64CE4A2F">
             <wp:extent cx="6038215" cy="3333750"/>
@@ -46974,7 +47422,6 @@
         <w:rPr>
           <w:noProof/>
         </w:rPr>
-        <w:lastRenderedPageBreak/>
         <w:drawing>
           <wp:inline distT="0" distB="0" distL="0" distR="0" wp14:anchorId="5900EC27" wp14:editId="13707068">
             <wp:extent cx="5943600" cy="3341370"/>
@@ -47073,6 +47520,7 @@
       </w:pPr>
       <w:bookmarkStart w:id="178" w:name="_Toc532852352"/>
       <w:r>
+        <w:lastRenderedPageBreak/>
         <w:t xml:space="preserve">13.2 </w:t>
       </w:r>
       <w:r>
@@ -47168,7 +47616,6 @@
         <w:rPr>
           <w:color w:val="000000" w:themeColor="text1"/>
         </w:rPr>
-        <w:lastRenderedPageBreak/>
         <w:t xml:space="preserve"> </w:t>
       </w:r>
       <w:r>
@@ -47296,7 +47743,11 @@
         <w:t>“</w:t>
       </w:r>
       <w:r>
-        <w:t>Project” is one of the collection types setup on the training endpoint.  Expand “Register Collection” node, “PUT” and double click on “Register Project”. Make sure select training endpoint from the endpoint drop down. In the request section, edit “Value” column to enter desired project path. Path is a logical unique identifier to refer to a collection. For example, “/FNL_SF_Training/konkapv/Project1”.</w:t>
+        <w:t xml:space="preserve">Project” is one of the collection types setup on the training endpoint.  Expand “Register Collection” node, “PUT” and double click on “Register Project”. Make sure select training endpoint from the endpoint drop down. In the request section, edit “Value” column to enter desired project path. Path is a logical unique identifier to refer to a collection. For example, </w:t>
+      </w:r>
+      <w:r>
+        <w:lastRenderedPageBreak/>
+        <w:t>“/FNL_SF_Training/konkapv/Project1”.</w:t>
       </w:r>
       <w:r>
         <w:t xml:space="preserve"> </w:t>
@@ -47425,7 +47876,11 @@
         <w:ind w:left="720"/>
       </w:pPr>
       <w:r>
-        <w:t xml:space="preserve">Prerequisite to register data object asynchronously is to have the data source location at a Globus endpoint with shared access to “ncif-hpcdm-svc” account. To create a shared access, login into </w:t>
+        <w:t xml:space="preserve">Prerequisite to register data object asynchronously is to have the data source location at a Globus endpoint with shared access to “ncif-hpcdm-svc” account. To create a shared </w:t>
+      </w:r>
+      <w:r>
+        <w:lastRenderedPageBreak/>
+        <w:t xml:space="preserve">access, login into </w:t>
       </w:r>
       <w:hyperlink r:id="rId92" w:history="1">
         <w:r>
@@ -47528,7 +47983,6 @@
           <w:noProof/>
           <w:color w:val="000000"/>
         </w:rPr>
-        <w:lastRenderedPageBreak/>
         <w:drawing>
           <wp:inline distT="0" distB="0" distL="0" distR="0" wp14:anchorId="0AA278F6" wp14:editId="33235373">
             <wp:extent cx="5033042" cy="3248025"/>
@@ -47603,6 +48057,7 @@
         <w:rPr>
           <w:color w:val="000000"/>
         </w:rPr>
+        <w:lastRenderedPageBreak/>
         <w:t xml:space="preserve">   </w:t>
       </w:r>
       <w:r>
@@ -47692,7 +48147,6 @@
           <w:noProof/>
           <w:color w:val="000000"/>
         </w:rPr>
-        <w:lastRenderedPageBreak/>
         <w:drawing>
           <wp:inline distT="0" distB="0" distL="0" distR="0" wp14:anchorId="1FD46014" wp14:editId="3176AAB8">
             <wp:extent cx="5943600" cy="1390650"/>
@@ -47868,7 +48322,16 @@
           <w:color w:val="000000"/>
           <w:shd w:val="clear" w:color="auto" w:fill="F9F9F9"/>
         </w:rPr>
-        <w:t xml:space="preserve">”  package to set source fileContainerId and source fileId. “fileContainerId” is the Globus UUID and “fileId” is the full path of the file exist on Globus. </w:t>
+        <w:t xml:space="preserve">”  package to set source fileContainerId and source fileId. </w:t>
+      </w:r>
+      <w:r>
+        <w:rPr>
+          <w:bCs/>
+          <w:color w:val="000000"/>
+          <w:shd w:val="clear" w:color="auto" w:fill="F9F9F9"/>
+        </w:rPr>
+        <w:lastRenderedPageBreak/>
+        <w:t xml:space="preserve">“fileContainerId” is the Globus UUID and “fileId” is the full path of the file exist on Globus. </w:t>
       </w:r>
     </w:p>
     <w:p>
@@ -48047,7 +48510,6 @@
           <w:color w:val="000000"/>
           <w:shd w:val="clear" w:color="auto" w:fill="F9F9F9"/>
         </w:rPr>
-        <w:lastRenderedPageBreak/>
         <w:t xml:space="preserve">Double click request value to enter unique object path value.  </w:t>
       </w:r>
       <w:r>
@@ -48250,6 +48712,7 @@
           <w:color w:val="000000"/>
           <w:shd w:val="clear" w:color="auto" w:fill="F9F9F9"/>
         </w:rPr>
+        <w:lastRenderedPageBreak/>
         <w:t xml:space="preserve">     </w:t>
       </w:r>
       <w:r>
@@ -48424,7 +48887,6 @@
           <w:noProof/>
           <w:color w:val="000000"/>
         </w:rPr>
-        <w:lastRenderedPageBreak/>
         <w:drawing>
           <wp:inline distT="0" distB="0" distL="0" distR="0" wp14:anchorId="208B0063" wp14:editId="527E3289">
             <wp:extent cx="5943600" cy="2711450"/>
@@ -48500,6 +48962,7 @@
     </w:p>
     <w:p>
       <w:r>
+        <w:lastRenderedPageBreak/>
         <w:t xml:space="preserve">   </w:t>
       </w:r>
       <w:r>
@@ -48602,7 +49065,6 @@
           <w:bCs/>
           <w:iCs/>
         </w:rPr>
-        <w:lastRenderedPageBreak/>
         <w:t xml:space="preserve">         </w:t>
       </w:r>
       <w:r>
@@ -48700,6 +49162,7 @@
         <w:rPr>
           <w:noProof/>
         </w:rPr>
+        <w:lastRenderedPageBreak/>
         <w:drawing>
           <wp:inline distT="0" distB="0" distL="0" distR="0" wp14:anchorId="5A67E856" wp14:editId="6E79481B">
             <wp:extent cx="5471032" cy="3167380"/>
@@ -48992,6 +49455,7 @@
         <w:rPr>
           <w:color w:val="000000"/>
         </w:rPr>
+        <w:lastRenderedPageBreak/>
         <w:t xml:space="preserve">       </w:t>
       </w:r>
       <w:r>
@@ -59296,7 +59760,7 @@
 </file>
 
 <file path=customXml/itemProps3.xml><?xml version="1.0" encoding="utf-8"?>
-<ds:datastoreItem xmlns:ds="http://schemas.openxmlformats.org/officeDocument/2006/customXml" ds:itemID="{EDC62126-15EB-F045-827A-2D1B4EB010AC}">
+<ds:datastoreItem xmlns:ds="http://schemas.openxmlformats.org/officeDocument/2006/customXml" ds:itemID="{19A1CA92-1605-B94D-BD3A-728FB5692D0F}">
   <ds:schemaRefs>
     <ds:schemaRef ds:uri="http://schemas.openxmlformats.org/officeDocument/2006/bibliography"/>
   </ds:schemaRefs>

</xml_diff>